<commit_message>
Update struktur, Penjelasan Blok diagram & update blok diagram
</commit_message>
<xml_diff>
--- a/SEMINAR.docx
+++ b/SEMINAR.docx
@@ -69,7 +69,31 @@
           <w:sz w:val="28"/>
           <w:szCs w:val="28"/>
         </w:rPr>
-        <w:t>LoRa Berbasis Aplikasi IoT pada Sistem Monitoring  Keamanan Gedung</w:t>
+        <w:t xml:space="preserve">LoRa Berbasis Aplikasi IoT pada Sistem </w:t>
+      </w:r>
+      <w:proofErr w:type="gramStart"/>
+      <w:r>
+        <w:rPr>
+          <w:rFonts w:ascii="Times New Roman" w:hAnsi="Times New Roman"/>
+          <w:b/>
+          <w:bCs/>
+          <w:color w:val="000000"/>
+          <w:sz w:val="28"/>
+          <w:szCs w:val="28"/>
+        </w:rPr>
+        <w:t>Monitoring  Keamanan</w:t>
+      </w:r>
+      <w:proofErr w:type="gramEnd"/>
+      <w:r>
+        <w:rPr>
+          <w:rFonts w:ascii="Times New Roman" w:hAnsi="Times New Roman"/>
+          <w:b/>
+          <w:bCs/>
+          <w:color w:val="000000"/>
+          <w:sz w:val="28"/>
+          <w:szCs w:val="28"/>
+        </w:rPr>
+        <w:t xml:space="preserve"> Gedung</w:t>
       </w:r>
     </w:p>
     <w:p>
@@ -470,7 +494,25 @@
           <w:sz w:val="24"/>
           <w:szCs w:val="24"/>
         </w:rPr>
-        <w:t xml:space="preserve"> Berbasis Aplikasi IoT pada Sistem Monitoring  Keamanan Gedung</w:t>
+        <w:t xml:space="preserve"> Berbasis Aplikasi IoT pada Sistem </w:t>
+      </w:r>
+      <w:proofErr w:type="gramStart"/>
+      <w:r>
+        <w:rPr>
+          <w:rFonts w:ascii="Times New Roman" w:hAnsi="Times New Roman"/>
+          <w:sz w:val="24"/>
+          <w:szCs w:val="24"/>
+        </w:rPr>
+        <w:t>Monitoring  Keamanan</w:t>
+      </w:r>
+      <w:proofErr w:type="gramEnd"/>
+      <w:r>
+        <w:rPr>
+          <w:rFonts w:ascii="Times New Roman" w:hAnsi="Times New Roman"/>
+          <w:sz w:val="24"/>
+          <w:szCs w:val="24"/>
+        </w:rPr>
+        <w:t xml:space="preserve"> Gedung</w:t>
       </w:r>
     </w:p>
     <w:p>
@@ -2046,8 +2088,9 @@
           <w:sz w:val="24"/>
           <w:szCs w:val="24"/>
         </w:rPr>
-        <w:t xml:space="preserve">Keamanan adalah sebuah hal yang cukup penting dalam instansi. Dengan adanya keamanan yang baik, maka segala tindakan kejahatan dapat diminimalisir secara maksimal. Hampir semua instansi memiliki satuan keamanan (satpam) yang akan menjaga keamanan dan ketertiban instansi tersebut. </w:t>
-      </w:r>
+        <w:t xml:space="preserve">Keamanan adalah sebuah hal yang cukup penting dalam instansi. Dengan adanya keamanan yang baik, maka segala tindakan kejahatan dapat diminimalisir secara maksimal. Hampir semua instansi memiliki satuan keamanan (satpam) yang </w:t>
+      </w:r>
+      <w:proofErr w:type="gramStart"/>
       <w:r>
         <w:rPr>
           <w:rFonts w:ascii="Times New Roman" w:eastAsia="Calibri" w:hAnsi="Times New Roman"/>
@@ -2056,8 +2099,9 @@
           <w:sz w:val="24"/>
           <w:szCs w:val="24"/>
         </w:rPr>
-        <w:t>Cara utama</w:t>
-      </w:r>
+        <w:t>akan</w:t>
+      </w:r>
+      <w:proofErr w:type="gramEnd"/>
       <w:r>
         <w:rPr>
           <w:rFonts w:ascii="Times New Roman" w:eastAsia="Calibri" w:hAnsi="Times New Roman"/>
@@ -2066,10 +2110,7 @@
           <w:sz w:val="24"/>
           <w:szCs w:val="24"/>
         </w:rPr>
-        <w:t xml:space="preserve"> yang dapat dilakukan oleh satpam untuk mengamankan adalah dengan menjaga ketat di berbagai titik yang merupakan rawan kejahatan.</w:t>
-      </w:r>
-      <w:r>
-        <w:t xml:space="preserve"> </w:t>
+        <w:t xml:space="preserve"> menjaga keamanan dan ketertiban instansi tersebut. </w:t>
       </w:r>
       <w:r>
         <w:rPr>
@@ -2079,7 +2120,7 @@
           <w:sz w:val="24"/>
           <w:szCs w:val="24"/>
         </w:rPr>
-        <w:t xml:space="preserve">Saat ini </w:t>
+        <w:t>Cara utama</w:t>
       </w:r>
       <w:r>
         <w:rPr>
@@ -2089,7 +2130,42 @@
           <w:sz w:val="24"/>
           <w:szCs w:val="24"/>
         </w:rPr>
-        <w:t xml:space="preserve">cara </w:t>
+        <w:t xml:space="preserve"> yang dapat dilakukan oleh satpam untuk mengamankan adalah dengan menjaga ketat di berbagai titik yang merupakan rawan kejahatan.</w:t>
+      </w:r>
+      <w:r>
+        <w:t xml:space="preserve"> </w:t>
+      </w:r>
+      <w:r>
+        <w:rPr>
+          <w:rFonts w:ascii="Times New Roman" w:eastAsia="Calibri" w:hAnsi="Times New Roman"/>
+          <w:b w:val="0"/>
+          <w:bCs w:val="0"/>
+          <w:sz w:val="24"/>
+          <w:szCs w:val="24"/>
+        </w:rPr>
+        <w:t xml:space="preserve">Saat ini </w:t>
+      </w:r>
+      <w:proofErr w:type="gramStart"/>
+      <w:r>
+        <w:rPr>
+          <w:rFonts w:ascii="Times New Roman" w:eastAsia="Calibri" w:hAnsi="Times New Roman"/>
+          <w:b w:val="0"/>
+          <w:bCs w:val="0"/>
+          <w:sz w:val="24"/>
+          <w:szCs w:val="24"/>
+        </w:rPr>
+        <w:t>cara</w:t>
+      </w:r>
+      <w:proofErr w:type="gramEnd"/>
+      <w:r>
+        <w:rPr>
+          <w:rFonts w:ascii="Times New Roman" w:eastAsia="Calibri" w:hAnsi="Times New Roman"/>
+          <w:b w:val="0"/>
+          <w:bCs w:val="0"/>
+          <w:sz w:val="24"/>
+          <w:szCs w:val="24"/>
+        </w:rPr>
+        <w:t xml:space="preserve"> </w:t>
       </w:r>
       <w:r>
         <w:rPr>
@@ -2203,7 +2279,31 @@
           <w:sz w:val="24"/>
           <w:szCs w:val="24"/>
         </w:rPr>
-        <w:t xml:space="preserve">Namun cara tersebut masih bisa dimaksimalkan dengan </w:t>
+        <w:t xml:space="preserve">Namun </w:t>
+      </w:r>
+      <w:proofErr w:type="gramStart"/>
+      <w:r>
+        <w:rPr>
+          <w:rFonts w:ascii="Times New Roman" w:eastAsia="Calibri" w:hAnsi="Times New Roman"/>
+          <w:b w:val="0"/>
+          <w:bCs w:val="0"/>
+          <w:color w:val="000000" w:themeColor="text1"/>
+          <w:sz w:val="24"/>
+          <w:szCs w:val="24"/>
+        </w:rPr>
+        <w:t>cara</w:t>
+      </w:r>
+      <w:proofErr w:type="gramEnd"/>
+      <w:r>
+        <w:rPr>
+          <w:rFonts w:ascii="Times New Roman" w:eastAsia="Calibri" w:hAnsi="Times New Roman"/>
+          <w:b w:val="0"/>
+          <w:bCs w:val="0"/>
+          <w:color w:val="000000" w:themeColor="text1"/>
+          <w:sz w:val="24"/>
+          <w:szCs w:val="24"/>
+        </w:rPr>
+        <w:t xml:space="preserve"> tersebut masih bisa dimaksimalkan dengan </w:t>
       </w:r>
       <w:r>
         <w:rPr>
@@ -2515,7 +2615,31 @@
           <w:sz w:val="24"/>
           <w:szCs w:val="24"/>
         </w:rPr>
-        <w:t>QRCode tersebut akan digener</w:t>
+        <w:t xml:space="preserve">QRCode tersebut </w:t>
+      </w:r>
+      <w:proofErr w:type="gramStart"/>
+      <w:r>
+        <w:rPr>
+          <w:rFonts w:ascii="Times New Roman" w:eastAsia="Calibri" w:hAnsi="Times New Roman"/>
+          <w:b w:val="0"/>
+          <w:bCs w:val="0"/>
+          <w:color w:val="000000" w:themeColor="text1"/>
+          <w:sz w:val="24"/>
+          <w:szCs w:val="24"/>
+        </w:rPr>
+        <w:t>akan</w:t>
+      </w:r>
+      <w:proofErr w:type="gramEnd"/>
+      <w:r>
+        <w:rPr>
+          <w:rFonts w:ascii="Times New Roman" w:eastAsia="Calibri" w:hAnsi="Times New Roman"/>
+          <w:b w:val="0"/>
+          <w:bCs w:val="0"/>
+          <w:color w:val="000000" w:themeColor="text1"/>
+          <w:sz w:val="24"/>
+          <w:szCs w:val="24"/>
+        </w:rPr>
+        <w:t xml:space="preserve"> digener</w:t>
       </w:r>
       <w:r>
         <w:rPr>
@@ -2571,7 +2695,31 @@
           <w:sz w:val="24"/>
           <w:szCs w:val="24"/>
         </w:rPr>
-        <w:t xml:space="preserve">. Dengan adanya sistem semacam ini, maka akan sangat sulit bagi satpam untuk bertindak tidak jujur dan akan memudahkan atasan untuk </w:t>
+        <w:t xml:space="preserve">. Dengan adanya sistem semacam ini, maka </w:t>
+      </w:r>
+      <w:proofErr w:type="gramStart"/>
+      <w:r>
+        <w:rPr>
+          <w:rFonts w:ascii="Times New Roman" w:eastAsia="Calibri" w:hAnsi="Times New Roman"/>
+          <w:b w:val="0"/>
+          <w:bCs w:val="0"/>
+          <w:color w:val="000000" w:themeColor="text1"/>
+          <w:sz w:val="24"/>
+          <w:szCs w:val="24"/>
+        </w:rPr>
+        <w:t>akan</w:t>
+      </w:r>
+      <w:proofErr w:type="gramEnd"/>
+      <w:r>
+        <w:rPr>
+          <w:rFonts w:ascii="Times New Roman" w:eastAsia="Calibri" w:hAnsi="Times New Roman"/>
+          <w:b w:val="0"/>
+          <w:bCs w:val="0"/>
+          <w:color w:val="000000" w:themeColor="text1"/>
+          <w:sz w:val="24"/>
+          <w:szCs w:val="24"/>
+        </w:rPr>
+        <w:t xml:space="preserve"> sangat sulit bagi satpam untuk bertindak tidak jujur dan akan memudahkan atasan untuk </w:t>
       </w:r>
       <w:r>
         <w:rPr>
@@ -2688,6 +2836,7 @@
         </w:rPr>
         <w:t xml:space="preserve"> ke masing-masing titik </w:t>
       </w:r>
+      <w:proofErr w:type="gramStart"/>
       <w:r>
         <w:rPr>
           <w:rFonts w:ascii="Times New Roman" w:eastAsia="Calibri" w:hAnsi="Times New Roman"/>
@@ -2712,6 +2861,7 @@
         </w:rPr>
         <w:t>(</w:t>
       </w:r>
+      <w:proofErr w:type="gramEnd"/>
       <w:r>
         <w:rPr>
           <w:rFonts w:ascii="Times New Roman" w:eastAsia="Calibri" w:hAnsi="Times New Roman"/>
@@ -3136,8 +3286,21 @@
           <w:sz w:val="24"/>
           <w:szCs w:val="24"/>
         </w:rPr>
-        <w:t>. Alat ini akan</w:t>
-      </w:r>
+        <w:t xml:space="preserve">. Alat ini </w:t>
+      </w:r>
+      <w:proofErr w:type="gramStart"/>
+      <w:r>
+        <w:rPr>
+          <w:rFonts w:ascii="Times New Roman" w:eastAsia="Calibri" w:hAnsi="Times New Roman"/>
+          <w:b w:val="0"/>
+          <w:bCs w:val="0"/>
+          <w:color w:val="000000" w:themeColor="text1"/>
+          <w:sz w:val="24"/>
+          <w:szCs w:val="24"/>
+        </w:rPr>
+        <w:t>akan</w:t>
+      </w:r>
+      <w:proofErr w:type="gramEnd"/>
       <w:r>
         <w:rPr>
           <w:rFonts w:ascii="Times New Roman" w:eastAsia="Calibri" w:hAnsi="Times New Roman"/>
@@ -3236,8 +3399,21 @@
           <w:sz w:val="24"/>
           <w:szCs w:val="24"/>
         </w:rPr>
-        <w:t>walaupun jaraknya sangat jauh serta akan</w:t>
-      </w:r>
+        <w:t xml:space="preserve">walaupun jaraknya sangat jauh serta </w:t>
+      </w:r>
+      <w:proofErr w:type="gramStart"/>
+      <w:r>
+        <w:rPr>
+          <w:rFonts w:ascii="Times New Roman" w:eastAsia="Calibri" w:hAnsi="Times New Roman"/>
+          <w:b w:val="0"/>
+          <w:bCs w:val="0"/>
+          <w:color w:val="000000" w:themeColor="text1"/>
+          <w:sz w:val="24"/>
+          <w:szCs w:val="24"/>
+        </w:rPr>
+        <w:t>akan</w:t>
+      </w:r>
+      <w:proofErr w:type="gramEnd"/>
       <w:r>
         <w:rPr>
           <w:rFonts w:ascii="Times New Roman" w:eastAsia="Calibri" w:hAnsi="Times New Roman"/>
@@ -3372,8 +3548,21 @@
           <w:sz w:val="24"/>
           <w:szCs w:val="24"/>
         </w:rPr>
-        <w:t>Dengan latar belakang yang sudah dijelaskan, maka penulis merumuskan beberapa rumusan masalah sebagai berikut :</w:t>
-      </w:r>
+        <w:t xml:space="preserve">Dengan latar belakang yang sudah dijelaskan, maka penulis merumuskan beberapa rumusan masalah sebagai </w:t>
+      </w:r>
+      <w:proofErr w:type="gramStart"/>
+      <w:r>
+        <w:rPr>
+          <w:rFonts w:ascii="Times New Roman" w:eastAsia="Calibri" w:hAnsi="Times New Roman"/>
+          <w:b w:val="0"/>
+          <w:bCs w:val="0"/>
+          <w:color w:val="000000" w:themeColor="text1"/>
+          <w:sz w:val="24"/>
+          <w:szCs w:val="24"/>
+        </w:rPr>
+        <w:t>berikut :</w:t>
+      </w:r>
+      <w:proofErr w:type="gramEnd"/>
     </w:p>
     <w:p>
       <w:pPr>
@@ -3462,7 +3651,17 @@
           <w:sz w:val="24"/>
           <w:szCs w:val="24"/>
         </w:rPr>
-        <w:t xml:space="preserve"> keamanan gedung</w:t>
+        <w:t xml:space="preserve"> keamanan </w:t>
+      </w:r>
+      <w:proofErr w:type="gramStart"/>
+      <w:r>
+        <w:rPr>
+          <w:rFonts w:ascii="Times New Roman" w:hAnsi="Times New Roman"/>
+          <w:color w:val="000000" w:themeColor="text1"/>
+          <w:sz w:val="24"/>
+          <w:szCs w:val="24"/>
+        </w:rPr>
+        <w:t>gedung</w:t>
       </w:r>
       <w:r>
         <w:rPr>
@@ -3473,6 +3672,7 @@
         </w:rPr>
         <w:t xml:space="preserve"> ?</w:t>
       </w:r>
+      <w:proofErr w:type="gramEnd"/>
     </w:p>
     <w:p>
       <w:pPr>
@@ -3727,8 +3927,19 @@
           <w:sz w:val="24"/>
           <w:szCs w:val="24"/>
         </w:rPr>
-        <w:t>, sebagai berikut  :</w:t>
-      </w:r>
+        <w:t xml:space="preserve">, sebagai </w:t>
+      </w:r>
+      <w:proofErr w:type="gramStart"/>
+      <w:r>
+        <w:rPr>
+          <w:rFonts w:ascii="Times New Roman" w:hAnsi="Times New Roman"/>
+          <w:color w:val="000000" w:themeColor="text1"/>
+          <w:sz w:val="24"/>
+          <w:szCs w:val="24"/>
+        </w:rPr>
+        <w:t>berikut  :</w:t>
+      </w:r>
+      <w:proofErr w:type="gramEnd"/>
     </w:p>
     <w:p>
       <w:pPr>
@@ -4123,8 +4334,19 @@
           <w:sz w:val="24"/>
           <w:szCs w:val="24"/>
         </w:rPr>
-        <w:t>Dalam membuat penelitian ini, penlis melakukan beberapa metode pendekatan yaitu sebagai berikut :</w:t>
-      </w:r>
+        <w:t xml:space="preserve">Dalam membuat penelitian ini, penlis melakukan beberapa metode pendekatan yaitu sebagai </w:t>
+      </w:r>
+      <w:proofErr w:type="gramStart"/>
+      <w:r>
+        <w:rPr>
+          <w:rFonts w:ascii="Times New Roman" w:hAnsi="Times New Roman"/>
+          <w:color w:val="000000" w:themeColor="text1"/>
+          <w:sz w:val="24"/>
+          <w:szCs w:val="24"/>
+        </w:rPr>
+        <w:t>berikut :</w:t>
+      </w:r>
+      <w:proofErr w:type="gramEnd"/>
     </w:p>
     <w:p>
       <w:pPr>
@@ -4256,7 +4478,29 @@
           <w:lang w:val="en-ID"/>
         </w:rPr>
         <w:lastRenderedPageBreak/>
-        <w:t xml:space="preserve">saptam mengenai sistem yang akan dibuat ini apabila diimplementasikan pada area UKDW. </w:t>
+        <w:t xml:space="preserve">saptam mengenai sistem yang </w:t>
+      </w:r>
+      <w:proofErr w:type="gramStart"/>
+      <w:r>
+        <w:rPr>
+          <w:rFonts w:ascii="Times New Roman" w:hAnsi="Times New Roman"/>
+          <w:color w:val="000000" w:themeColor="text1"/>
+          <w:sz w:val="24"/>
+          <w:szCs w:val="24"/>
+          <w:lang w:val="en-ID"/>
+        </w:rPr>
+        <w:t>akan</w:t>
+      </w:r>
+      <w:proofErr w:type="gramEnd"/>
+      <w:r>
+        <w:rPr>
+          <w:rFonts w:ascii="Times New Roman" w:hAnsi="Times New Roman"/>
+          <w:color w:val="000000" w:themeColor="text1"/>
+          <w:sz w:val="24"/>
+          <w:szCs w:val="24"/>
+          <w:lang w:val="en-ID"/>
+        </w:rPr>
+        <w:t xml:space="preserve"> dibuat ini apabila diimplementasikan pada area UKDW. </w:t>
       </w:r>
     </w:p>
     <w:p>
@@ -4660,7 +4904,27 @@
           <w:sz w:val="24"/>
           <w:szCs w:val="24"/>
         </w:rPr>
-        <w:t>tinjauan pustaka dari referensi-referensi lain untuk mendukung penelitian ini. Selain itu dalam bab ini juga akan berisi landasan teori yang akan digunakan dalam penelitian ini.</w:t>
+        <w:t xml:space="preserve">tinjauan pustaka dari referensi-referensi lain untuk mendukung penelitian ini. Selain itu dalam </w:t>
+      </w:r>
+      <w:proofErr w:type="gramStart"/>
+      <w:r>
+        <w:rPr>
+          <w:rFonts w:ascii="Times New Roman" w:hAnsi="Times New Roman"/>
+          <w:color w:val="000000" w:themeColor="text1"/>
+          <w:sz w:val="24"/>
+          <w:szCs w:val="24"/>
+        </w:rPr>
+        <w:t>bab</w:t>
+      </w:r>
+      <w:proofErr w:type="gramEnd"/>
+      <w:r>
+        <w:rPr>
+          <w:rFonts w:ascii="Times New Roman" w:hAnsi="Times New Roman"/>
+          <w:color w:val="000000" w:themeColor="text1"/>
+          <w:sz w:val="24"/>
+          <w:szCs w:val="24"/>
+        </w:rPr>
+        <w:t xml:space="preserve"> ini juga akan berisi landasan teori yang akan digunakan dalam penelitian ini.</w:t>
       </w:r>
     </w:p>
     <w:p>
@@ -4687,7 +4951,47 @@
           <w:sz w:val="24"/>
           <w:szCs w:val="24"/>
         </w:rPr>
-        <w:t>Bab 3 berisi mengenai cara kerja sistem yang akan dibuat. Pada bab ini juga akan dijelaskan alat-alat apa saja yang akan digunakan serta arsitektur sistem.</w:t>
+        <w:t xml:space="preserve">Bab 3 berisi mengenai </w:t>
+      </w:r>
+      <w:proofErr w:type="gramStart"/>
+      <w:r>
+        <w:rPr>
+          <w:rFonts w:ascii="Times New Roman" w:hAnsi="Times New Roman"/>
+          <w:color w:val="000000" w:themeColor="text1"/>
+          <w:sz w:val="24"/>
+          <w:szCs w:val="24"/>
+        </w:rPr>
+        <w:t>cara</w:t>
+      </w:r>
+      <w:proofErr w:type="gramEnd"/>
+      <w:r>
+        <w:rPr>
+          <w:rFonts w:ascii="Times New Roman" w:hAnsi="Times New Roman"/>
+          <w:color w:val="000000" w:themeColor="text1"/>
+          <w:sz w:val="24"/>
+          <w:szCs w:val="24"/>
+        </w:rPr>
+        <w:t xml:space="preserve"> kerja sistem yang akan dibuat. Pada </w:t>
+      </w:r>
+      <w:proofErr w:type="gramStart"/>
+      <w:r>
+        <w:rPr>
+          <w:rFonts w:ascii="Times New Roman" w:hAnsi="Times New Roman"/>
+          <w:color w:val="000000" w:themeColor="text1"/>
+          <w:sz w:val="24"/>
+          <w:szCs w:val="24"/>
+        </w:rPr>
+        <w:t>bab</w:t>
+      </w:r>
+      <w:proofErr w:type="gramEnd"/>
+      <w:r>
+        <w:rPr>
+          <w:rFonts w:ascii="Times New Roman" w:hAnsi="Times New Roman"/>
+          <w:color w:val="000000" w:themeColor="text1"/>
+          <w:sz w:val="24"/>
+          <w:szCs w:val="24"/>
+        </w:rPr>
+        <w:t xml:space="preserve"> ini juga akan dijelaskan alat-alat apa saja yang akan digunakan serta arsitektur sistem.</w:t>
       </w:r>
     </w:p>
     <w:p>
@@ -5451,7 +5755,27 @@
           <w:sz w:val="24"/>
           <w:szCs w:val="24"/>
         </w:rPr>
-        <w:t xml:space="preserve">, dan PAN </w:t>
+        <w:t xml:space="preserve">, </w:t>
+      </w:r>
+      <w:proofErr w:type="gramStart"/>
+      <w:r>
+        <w:rPr>
+          <w:rFonts w:ascii="Times New Roman" w:hAnsi="Times New Roman"/>
+          <w:color w:val="000000" w:themeColor="text1"/>
+          <w:sz w:val="24"/>
+          <w:szCs w:val="24"/>
+        </w:rPr>
+        <w:t>dan</w:t>
+      </w:r>
+      <w:proofErr w:type="gramEnd"/>
+      <w:r>
+        <w:rPr>
+          <w:rFonts w:ascii="Times New Roman" w:hAnsi="Times New Roman"/>
+          <w:color w:val="000000" w:themeColor="text1"/>
+          <w:sz w:val="24"/>
+          <w:szCs w:val="24"/>
+        </w:rPr>
+        <w:t xml:space="preserve"> PAN </w:t>
       </w:r>
       <w:r>
         <w:rPr>
@@ -5508,7 +5832,27 @@
           <w:sz w:val="24"/>
           <w:szCs w:val="24"/>
         </w:rPr>
-        <w:t xml:space="preserve"> akan terhubung dengan </w:t>
+        <w:t xml:space="preserve"> </w:t>
+      </w:r>
+      <w:proofErr w:type="gramStart"/>
+      <w:r>
+        <w:rPr>
+          <w:rFonts w:ascii="Times New Roman" w:hAnsi="Times New Roman"/>
+          <w:color w:val="000000" w:themeColor="text1"/>
+          <w:sz w:val="24"/>
+          <w:szCs w:val="24"/>
+        </w:rPr>
+        <w:t>akan</w:t>
+      </w:r>
+      <w:proofErr w:type="gramEnd"/>
+      <w:r>
+        <w:rPr>
+          <w:rFonts w:ascii="Times New Roman" w:hAnsi="Times New Roman"/>
+          <w:color w:val="000000" w:themeColor="text1"/>
+          <w:sz w:val="24"/>
+          <w:szCs w:val="24"/>
+        </w:rPr>
+        <w:t xml:space="preserve"> terhubung dengan </w:t>
       </w:r>
       <w:r>
         <w:rPr>
@@ -5638,7 +5982,27 @@
           <w:sz w:val="24"/>
           <w:szCs w:val="24"/>
         </w:rPr>
-        <w:t>Penelitian yang dibuat oleh Majumdar(2015), Maiti(2015), Bhattacharyya (2015), Nath</w:t>
+        <w:t xml:space="preserve">Penelitian yang dibuat oleh </w:t>
+      </w:r>
+      <w:proofErr w:type="gramStart"/>
+      <w:r>
+        <w:rPr>
+          <w:rFonts w:ascii="Times New Roman" w:hAnsi="Times New Roman"/>
+          <w:color w:val="000000" w:themeColor="text1"/>
+          <w:sz w:val="24"/>
+          <w:szCs w:val="24"/>
+        </w:rPr>
+        <w:t>Majumdar(</w:t>
+      </w:r>
+      <w:proofErr w:type="gramEnd"/>
+      <w:r>
+        <w:rPr>
+          <w:rFonts w:ascii="Times New Roman" w:hAnsi="Times New Roman"/>
+          <w:color w:val="000000" w:themeColor="text1"/>
+          <w:sz w:val="24"/>
+          <w:szCs w:val="24"/>
+        </w:rPr>
+        <w:t>2015), Maiti(2015), Bhattacharyya (2015), Nath</w:t>
       </w:r>
       <w:r>
         <w:rPr>
@@ -5687,7 +6051,27 @@
           <w:szCs w:val="24"/>
         </w:rPr>
         <w:lastRenderedPageBreak/>
-        <w:t xml:space="preserve">NIST 800-57 dan FIPS 186-3. Dalam jurnal ini penulis memberi  prosedur dari metode S_QR yaitu dengan mengenkripsi </w:t>
+        <w:t xml:space="preserve">NIST 800-57 dan FIPS 186-3. Dalam jurnal ini penulis </w:t>
+      </w:r>
+      <w:proofErr w:type="gramStart"/>
+      <w:r>
+        <w:rPr>
+          <w:rFonts w:ascii="Times New Roman" w:hAnsi="Times New Roman"/>
+          <w:color w:val="000000" w:themeColor="text1"/>
+          <w:sz w:val="24"/>
+          <w:szCs w:val="24"/>
+        </w:rPr>
+        <w:t>memberi  prosedur</w:t>
+      </w:r>
+      <w:proofErr w:type="gramEnd"/>
+      <w:r>
+        <w:rPr>
+          <w:rFonts w:ascii="Times New Roman" w:hAnsi="Times New Roman"/>
+          <w:color w:val="000000" w:themeColor="text1"/>
+          <w:sz w:val="24"/>
+          <w:szCs w:val="24"/>
+        </w:rPr>
+        <w:t xml:space="preserve"> dari metode S_QR yaitu dengan mengenkripsi </w:t>
       </w:r>
       <w:r>
         <w:rPr>
@@ -5741,7 +6125,27 @@
           <w:sz w:val="24"/>
           <w:szCs w:val="24"/>
         </w:rPr>
-        <w:t xml:space="preserve">Penelitian yang dibuat oleh Abilovani(2018), Yahya(2018), Bakhtiar(2018), dalam jurnalnya yang berjudul "Implementasi Protokol MQTT Untuk Sistem Monitoring Perangkat IoT" menjelaskan cara mengimplementasikan protokol MQTT. Dalam jurnalnya, penulis membuat rancangan topologi dimana ada </w:t>
+        <w:t xml:space="preserve">Penelitian yang dibuat oleh </w:t>
+      </w:r>
+      <w:proofErr w:type="gramStart"/>
+      <w:r>
+        <w:rPr>
+          <w:rFonts w:ascii="Times New Roman" w:hAnsi="Times New Roman"/>
+          <w:color w:val="000000" w:themeColor="text1"/>
+          <w:sz w:val="24"/>
+          <w:szCs w:val="24"/>
+        </w:rPr>
+        <w:t>Abilovani(</w:t>
+      </w:r>
+      <w:proofErr w:type="gramEnd"/>
+      <w:r>
+        <w:rPr>
+          <w:rFonts w:ascii="Times New Roman" w:hAnsi="Times New Roman"/>
+          <w:color w:val="000000" w:themeColor="text1"/>
+          <w:sz w:val="24"/>
+          <w:szCs w:val="24"/>
+        </w:rPr>
+        <w:t xml:space="preserve">2018), Yahya(2018), Bakhtiar(2018), dalam jurnalnya yang berjudul "Implementasi Protokol MQTT Untuk Sistem Monitoring Perangkat IoT" menjelaskan cara mengimplementasikan protokol MQTT. Dalam jurnalnya, penulis membuat rancangan topologi dimana ada </w:t>
       </w:r>
       <w:r>
         <w:rPr>
@@ -6102,6 +6506,7 @@
         </w:rPr>
         <w:t xml:space="preserve">, meneliti mengenai skalabilitas dan cakupannya. Dalam penelitiannya didapat kesimpulan bahwa jaringan LoRa dapat mengirim lebih dari 60% paket pada jarak 30km dalam air. Penulis juga melakukan percobaan </w:t>
       </w:r>
+      <w:proofErr w:type="gramStart"/>
       <w:r>
         <w:rPr>
           <w:rFonts w:ascii="Times New Roman" w:hAnsi="Times New Roman"/>
@@ -6131,6 +6536,7 @@
         </w:rPr>
         <w:t>effect</w:t>
       </w:r>
+      <w:proofErr w:type="gramEnd"/>
       <w:r>
         <w:rPr>
           <w:rFonts w:ascii="Times New Roman" w:hAnsi="Times New Roman"/>
@@ -6211,7 +6617,47 @@
           <w:sz w:val="24"/>
           <w:szCs w:val="24"/>
         </w:rPr>
-        <w:t>. Topologi tree juga sangat cocok untuk digunakan dalam penelitian ini dengan mempertimbangkan perlatan yang digunakan serta kondisi lokasi yang akan digunakan. Namun, penelitian ini akan berfokus pada bagaimana cara mengimplementasikan jaringan LoRa untuk mengoptimalkan jarak jangkauan pada sistem monitoring keamanan gedung yang sudah ada saat ini.</w:t>
+        <w:t xml:space="preserve">. Topologi tree juga sangat cocok untuk digunakan dalam penelitian ini dengan mempertimbangkan perlatan yang digunakan serta kondisi lokasi yang </w:t>
+      </w:r>
+      <w:proofErr w:type="gramStart"/>
+      <w:r>
+        <w:rPr>
+          <w:rFonts w:ascii="Times New Roman" w:hAnsi="Times New Roman"/>
+          <w:color w:val="000000" w:themeColor="text1"/>
+          <w:sz w:val="24"/>
+          <w:szCs w:val="24"/>
+        </w:rPr>
+        <w:t>akan</w:t>
+      </w:r>
+      <w:proofErr w:type="gramEnd"/>
+      <w:r>
+        <w:rPr>
+          <w:rFonts w:ascii="Times New Roman" w:hAnsi="Times New Roman"/>
+          <w:color w:val="000000" w:themeColor="text1"/>
+          <w:sz w:val="24"/>
+          <w:szCs w:val="24"/>
+        </w:rPr>
+        <w:t xml:space="preserve"> digunakan. Namun, penelitian ini </w:t>
+      </w:r>
+      <w:proofErr w:type="gramStart"/>
+      <w:r>
+        <w:rPr>
+          <w:rFonts w:ascii="Times New Roman" w:hAnsi="Times New Roman"/>
+          <w:color w:val="000000" w:themeColor="text1"/>
+          <w:sz w:val="24"/>
+          <w:szCs w:val="24"/>
+        </w:rPr>
+        <w:t>akan</w:t>
+      </w:r>
+      <w:proofErr w:type="gramEnd"/>
+      <w:r>
+        <w:rPr>
+          <w:rFonts w:ascii="Times New Roman" w:hAnsi="Times New Roman"/>
+          <w:color w:val="000000" w:themeColor="text1"/>
+          <w:sz w:val="24"/>
+          <w:szCs w:val="24"/>
+        </w:rPr>
+        <w:t xml:space="preserve"> berfokus pada bagaimana cara mengimplementasikan jaringan LoRa untuk mengoptimalkan jarak jangkauan pada sistem monitoring keamanan gedung yang sudah ada saat ini.</w:t>
       </w:r>
     </w:p>
     <w:p>
@@ -6940,8 +7386,20 @@
           <w:szCs w:val="24"/>
           <w:lang w:val="en-ID"/>
         </w:rPr>
-        <w:t xml:space="preserve"> dan efek doppler</w:t>
-      </w:r>
+        <w:t xml:space="preserve"> dan efek </w:t>
+      </w:r>
+      <w:proofErr w:type="gramStart"/>
+      <w:r>
+        <w:rPr>
+          <w:rFonts w:ascii="Times New Roman" w:hAnsi="Times New Roman"/>
+          <w:color w:val="000000" w:themeColor="text1"/>
+          <w:sz w:val="24"/>
+          <w:szCs w:val="24"/>
+          <w:lang w:val="en-ID"/>
+        </w:rPr>
+        <w:t>doppler</w:t>
+      </w:r>
+      <w:proofErr w:type="gramEnd"/>
       <w:r>
         <w:rPr>
           <w:rFonts w:ascii="Times New Roman" w:hAnsi="Times New Roman"/>
@@ -7001,7 +7459,29 @@
           <w:szCs w:val="24"/>
           <w:lang w:val="en-ID"/>
         </w:rPr>
-        <w:t xml:space="preserve"> contoh dari CAZAC(constant amplitude zero autocorrelation) sequence. </w:t>
+        <w:t xml:space="preserve"> contoh dari </w:t>
+      </w:r>
+      <w:proofErr w:type="gramStart"/>
+      <w:r>
+        <w:rPr>
+          <w:rFonts w:ascii="Times New Roman" w:hAnsi="Times New Roman"/>
+          <w:color w:val="000000" w:themeColor="text1"/>
+          <w:sz w:val="24"/>
+          <w:szCs w:val="24"/>
+          <w:lang w:val="en-ID"/>
+        </w:rPr>
+        <w:t>CAZAC(</w:t>
+      </w:r>
+      <w:proofErr w:type="gramEnd"/>
+      <w:r>
+        <w:rPr>
+          <w:rFonts w:ascii="Times New Roman" w:hAnsi="Times New Roman"/>
+          <w:color w:val="000000" w:themeColor="text1"/>
+          <w:sz w:val="24"/>
+          <w:szCs w:val="24"/>
+          <w:lang w:val="en-ID"/>
+        </w:rPr>
+        <w:t xml:space="preserve">constant amplitude zero autocorrelation) sequence. </w:t>
       </w:r>
       <w:r>
         <w:rPr>
@@ -7021,7 +7501,18 @@
           <w:szCs w:val="24"/>
           <w:lang w:val="en-ID"/>
         </w:rPr>
-        <w:t>hirp sudah banyak digunakan dalam berbagai teknologi seperti salah satunya sistem radar</w:t>
+        <w:t xml:space="preserve">hirp sudah banyak digunakan dalam berbagai teknologi seperti salah satunya sistem </w:t>
+      </w:r>
+      <w:proofErr w:type="gramStart"/>
+      <w:r>
+        <w:rPr>
+          <w:rFonts w:ascii="Times New Roman" w:hAnsi="Times New Roman"/>
+          <w:color w:val="000000" w:themeColor="text1"/>
+          <w:sz w:val="24"/>
+          <w:szCs w:val="24"/>
+          <w:lang w:val="en-ID"/>
+        </w:rPr>
+        <w:t>radar</w:t>
       </w:r>
       <w:r>
         <w:rPr>
@@ -7042,8 +7533,9 @@
           <w:szCs w:val="24"/>
           <w:lang w:val="en-ID"/>
         </w:rPr>
-        <w:t xml:space="preserve"> (Horai</w:t>
-      </w:r>
+        <w:t xml:space="preserve"> (</w:t>
+      </w:r>
+      <w:proofErr w:type="gramEnd"/>
       <w:r>
         <w:rPr>
           <w:rFonts w:ascii="Times New Roman" w:hAnsi="Times New Roman"/>
@@ -7053,6 +7545,17 @@
           <w:szCs w:val="24"/>
           <w:lang w:val="en-ID"/>
         </w:rPr>
+        <w:t>Horai</w:t>
+      </w:r>
+      <w:r>
+        <w:rPr>
+          <w:rFonts w:ascii="Times New Roman" w:hAnsi="Times New Roman"/>
+          <w:noProof/>
+          <w:color w:val="000000" w:themeColor="text1"/>
+          <w:sz w:val="24"/>
+          <w:szCs w:val="24"/>
+          <w:lang w:val="en-ID"/>
+        </w:rPr>
         <w:t xml:space="preserve"> et al.</w:t>
       </w:r>
       <w:r>
@@ -7114,7 +7617,29 @@
           <w:szCs w:val="24"/>
           <w:lang w:val="en-ID"/>
         </w:rPr>
-        <w:t xml:space="preserve">CSS sebagai teknik modulasi simbol. Simbol-simbol yang akan dikirimkan akan dimodulasi dengan menggunakan </w:t>
+        <w:t xml:space="preserve">CSS sebagai teknik modulasi simbol. Simbol-simbol yang </w:t>
+      </w:r>
+      <w:proofErr w:type="gramStart"/>
+      <w:r>
+        <w:rPr>
+          <w:rFonts w:ascii="Times New Roman" w:hAnsi="Times New Roman"/>
+          <w:color w:val="000000" w:themeColor="text1"/>
+          <w:sz w:val="24"/>
+          <w:szCs w:val="24"/>
+          <w:lang w:val="en-ID"/>
+        </w:rPr>
+        <w:t>akan</w:t>
+      </w:r>
+      <w:proofErr w:type="gramEnd"/>
+      <w:r>
+        <w:rPr>
+          <w:rFonts w:ascii="Times New Roman" w:hAnsi="Times New Roman"/>
+          <w:color w:val="000000" w:themeColor="text1"/>
+          <w:sz w:val="24"/>
+          <w:szCs w:val="24"/>
+          <w:lang w:val="en-ID"/>
+        </w:rPr>
+        <w:t xml:space="preserve"> dikirimkan akan dimodulasi dengan menggunakan </w:t>
       </w:r>
       <w:r>
         <w:rPr>
@@ -7182,6 +7707,7 @@
         </w:rPr>
         <w:t>Dalam CSS</w:t>
       </w:r>
+      <w:proofErr w:type="gramStart"/>
       <w:r>
         <w:rPr>
           <w:rFonts w:ascii="Times New Roman" w:hAnsi="Times New Roman"/>
@@ -7201,7 +7727,18 @@
           <w:szCs w:val="24"/>
           <w:lang w:val="en-ID"/>
         </w:rPr>
-        <w:t>ada salah satu fakt</w:t>
+        <w:t>ada</w:t>
+      </w:r>
+      <w:proofErr w:type="gramEnd"/>
+      <w:r>
+        <w:rPr>
+          <w:rFonts w:ascii="Times New Roman" w:hAnsi="Times New Roman"/>
+          <w:color w:val="000000" w:themeColor="text1"/>
+          <w:sz w:val="24"/>
+          <w:szCs w:val="24"/>
+          <w:lang w:val="en-ID"/>
+        </w:rPr>
+        <w:t xml:space="preserve"> salah satu fakt</w:t>
       </w:r>
       <w:r>
         <w:rPr>
@@ -7263,18 +7800,9 @@
           <w:szCs w:val="24"/>
           <w:lang w:val="en-ID"/>
         </w:rPr>
-        <w:t xml:space="preserve"> spreading factor</w:t>
-      </w:r>
-      <w:r>
-        <w:rPr>
-          <w:rFonts w:ascii="Times New Roman" w:hAnsi="Times New Roman"/>
-          <w:color w:val="000000" w:themeColor="text1"/>
-          <w:sz w:val="24"/>
-          <w:szCs w:val="24"/>
-          <w:lang w:val="en-ID"/>
-        </w:rPr>
-        <w:t>(SF)</w:t>
-      </w:r>
+        <w:t xml:space="preserve"> spreading </w:t>
+      </w:r>
+      <w:proofErr w:type="gramStart"/>
       <w:r>
         <w:rPr>
           <w:rFonts w:ascii="Times New Roman" w:hAnsi="Times New Roman"/>
@@ -7284,6 +7812,38 @@
           <w:szCs w:val="24"/>
           <w:lang w:val="en-ID"/>
         </w:rPr>
+        <w:t>factor</w:t>
+      </w:r>
+      <w:r>
+        <w:rPr>
+          <w:rFonts w:ascii="Times New Roman" w:hAnsi="Times New Roman"/>
+          <w:color w:val="000000" w:themeColor="text1"/>
+          <w:sz w:val="24"/>
+          <w:szCs w:val="24"/>
+          <w:lang w:val="en-ID"/>
+        </w:rPr>
+        <w:t>(</w:t>
+      </w:r>
+      <w:proofErr w:type="gramEnd"/>
+      <w:r>
+        <w:rPr>
+          <w:rFonts w:ascii="Times New Roman" w:hAnsi="Times New Roman"/>
+          <w:color w:val="000000" w:themeColor="text1"/>
+          <w:sz w:val="24"/>
+          <w:szCs w:val="24"/>
+          <w:lang w:val="en-ID"/>
+        </w:rPr>
+        <w:t>SF)</w:t>
+      </w:r>
+      <w:r>
+        <w:rPr>
+          <w:rFonts w:ascii="Times New Roman" w:hAnsi="Times New Roman"/>
+          <w:i/>
+          <w:color w:val="000000" w:themeColor="text1"/>
+          <w:sz w:val="24"/>
+          <w:szCs w:val="24"/>
+          <w:lang w:val="en-ID"/>
+        </w:rPr>
         <w:t xml:space="preserve"> </w:t>
       </w:r>
       <w:r>
@@ -7375,7 +7935,29 @@
           <w:szCs w:val="24"/>
           <w:lang w:val="en-ID"/>
         </w:rPr>
-        <w:t xml:space="preserve">, maka akan digunakan rumus berikut : </w:t>
+        <w:t xml:space="preserve">, maka akan digunakan rumus </w:t>
+      </w:r>
+      <w:proofErr w:type="gramStart"/>
+      <w:r>
+        <w:rPr>
+          <w:rFonts w:ascii="Times New Roman" w:hAnsi="Times New Roman"/>
+          <w:color w:val="000000" w:themeColor="text1"/>
+          <w:sz w:val="24"/>
+          <w:szCs w:val="24"/>
+          <w:lang w:val="en-ID"/>
+        </w:rPr>
+        <w:t>berikut :</w:t>
+      </w:r>
+      <w:proofErr w:type="gramEnd"/>
+      <w:r>
+        <w:rPr>
+          <w:rFonts w:ascii="Times New Roman" w:hAnsi="Times New Roman"/>
+          <w:color w:val="000000" w:themeColor="text1"/>
+          <w:sz w:val="24"/>
+          <w:szCs w:val="24"/>
+          <w:lang w:val="en-ID"/>
+        </w:rPr>
+        <w:t xml:space="preserve"> </w:t>
       </w:r>
     </w:p>
     <w:p>
@@ -7579,7 +8161,29 @@
           <w:szCs w:val="24"/>
           <w:lang w:val="en-ID"/>
         </w:rPr>
-        <w:t xml:space="preserve">, maka akan digunakan rumus berikut : </w:t>
+        <w:t xml:space="preserve">, maka akan digunakan rumus </w:t>
+      </w:r>
+      <w:proofErr w:type="gramStart"/>
+      <w:r>
+        <w:rPr>
+          <w:rFonts w:ascii="Times New Roman" w:hAnsi="Times New Roman"/>
+          <w:color w:val="000000" w:themeColor="text1"/>
+          <w:sz w:val="24"/>
+          <w:szCs w:val="24"/>
+          <w:lang w:val="en-ID"/>
+        </w:rPr>
+        <w:t>berikut :</w:t>
+      </w:r>
+      <w:proofErr w:type="gramEnd"/>
+      <w:r>
+        <w:rPr>
+          <w:rFonts w:ascii="Times New Roman" w:hAnsi="Times New Roman"/>
+          <w:color w:val="000000" w:themeColor="text1"/>
+          <w:sz w:val="24"/>
+          <w:szCs w:val="24"/>
+          <w:lang w:val="en-ID"/>
+        </w:rPr>
+        <w:t xml:space="preserve"> </w:t>
       </w:r>
     </w:p>
     <w:p>
@@ -7936,7 +8540,95 @@
           <w:lang w:val="en-ID"/>
         </w:rPr>
         <w:lastRenderedPageBreak/>
-        <w:t>Efek Doppler adalah perubahan frekuensi atau  panjang gelombang dari sebuah sumber gelombang yang diterima oleh pengamat, jika sumber suara/gelombang tersebut bergerak relatif terhadap  pengamat/pendengar. Secara umum, efek doppler dialami ketika ada suatu gerak relatif antara sumber gelombang dan pengamat. Contohnya, ketika sumber bunyi dan  pengamat bergerak saling mendekati, pengamat mendengar frekuensi bunyi yang lebih tinggi daripada frekuensi bunyi yang dipancarkan sumber tanpa adanya gerak relatif. Ketika sumber bunyi dan pengamat bergerak saling menjauhi,  pengamat mendengar frekuensi bunyi yang lebih rendah daripada frekuensi sumber bunyi tanpa adanya gerak relatif.</w:t>
+        <w:t xml:space="preserve">Efek Doppler adalah perubahan frekuensi </w:t>
+      </w:r>
+      <w:proofErr w:type="gramStart"/>
+      <w:r>
+        <w:rPr>
+          <w:rFonts w:ascii="Times New Roman" w:hAnsi="Times New Roman"/>
+          <w:color w:val="000000" w:themeColor="text1"/>
+          <w:sz w:val="24"/>
+          <w:szCs w:val="24"/>
+          <w:lang w:val="en-ID"/>
+        </w:rPr>
+        <w:t>atau  panjang</w:t>
+      </w:r>
+      <w:proofErr w:type="gramEnd"/>
+      <w:r>
+        <w:rPr>
+          <w:rFonts w:ascii="Times New Roman" w:hAnsi="Times New Roman"/>
+          <w:color w:val="000000" w:themeColor="text1"/>
+          <w:sz w:val="24"/>
+          <w:szCs w:val="24"/>
+          <w:lang w:val="en-ID"/>
+        </w:rPr>
+        <w:t xml:space="preserve"> gelombang dari sebuah sumber gelombang yang diterima oleh pengamat, jika sumber suara/gelombang tersebut bergerak relatif terhadap  pengamat/pendengar. Secara umum, efek </w:t>
+      </w:r>
+      <w:proofErr w:type="gramStart"/>
+      <w:r>
+        <w:rPr>
+          <w:rFonts w:ascii="Times New Roman" w:hAnsi="Times New Roman"/>
+          <w:color w:val="000000" w:themeColor="text1"/>
+          <w:sz w:val="24"/>
+          <w:szCs w:val="24"/>
+          <w:lang w:val="en-ID"/>
+        </w:rPr>
+        <w:t>doppler</w:t>
+      </w:r>
+      <w:proofErr w:type="gramEnd"/>
+      <w:r>
+        <w:rPr>
+          <w:rFonts w:ascii="Times New Roman" w:hAnsi="Times New Roman"/>
+          <w:color w:val="000000" w:themeColor="text1"/>
+          <w:sz w:val="24"/>
+          <w:szCs w:val="24"/>
+          <w:lang w:val="en-ID"/>
+        </w:rPr>
+        <w:t xml:space="preserve"> dialami ketika ada suatu gerak relatif antara sumber gelombang dan pengamat. Contohnya, ketika sumber bunyi </w:t>
+      </w:r>
+      <w:proofErr w:type="gramStart"/>
+      <w:r>
+        <w:rPr>
+          <w:rFonts w:ascii="Times New Roman" w:hAnsi="Times New Roman"/>
+          <w:color w:val="000000" w:themeColor="text1"/>
+          <w:sz w:val="24"/>
+          <w:szCs w:val="24"/>
+          <w:lang w:val="en-ID"/>
+        </w:rPr>
+        <w:t>dan  pengamat</w:t>
+      </w:r>
+      <w:proofErr w:type="gramEnd"/>
+      <w:r>
+        <w:rPr>
+          <w:rFonts w:ascii="Times New Roman" w:hAnsi="Times New Roman"/>
+          <w:color w:val="000000" w:themeColor="text1"/>
+          <w:sz w:val="24"/>
+          <w:szCs w:val="24"/>
+          <w:lang w:val="en-ID"/>
+        </w:rPr>
+        <w:t xml:space="preserve"> bergerak saling mendekati, pengamat mendengar frekuensi bunyi yang lebih tinggi daripada frekuensi bunyi yang dipancarkan sumber tanpa adanya gerak relatif. Ketika sumber bunyi dan pengamat bergerak saling menjauhi</w:t>
+      </w:r>
+      <w:proofErr w:type="gramStart"/>
+      <w:r>
+        <w:rPr>
+          <w:rFonts w:ascii="Times New Roman" w:hAnsi="Times New Roman"/>
+          <w:color w:val="000000" w:themeColor="text1"/>
+          <w:sz w:val="24"/>
+          <w:szCs w:val="24"/>
+          <w:lang w:val="en-ID"/>
+        </w:rPr>
+        <w:t>,  pengamat</w:t>
+      </w:r>
+      <w:proofErr w:type="gramEnd"/>
+      <w:r>
+        <w:rPr>
+          <w:rFonts w:ascii="Times New Roman" w:hAnsi="Times New Roman"/>
+          <w:color w:val="000000" w:themeColor="text1"/>
+          <w:sz w:val="24"/>
+          <w:szCs w:val="24"/>
+          <w:lang w:val="en-ID"/>
+        </w:rPr>
+        <w:t xml:space="preserve"> mendengar frekuensi bunyi yang lebih rendah daripada frekuensi sumber bunyi tanpa adanya gerak relatif.</w:t>
       </w:r>
       <w:r>
         <w:rPr>
@@ -8500,7 +9192,29 @@
           <w:lang w:val="en-ID"/>
         </w:rPr>
         <w:lastRenderedPageBreak/>
-        <w:t xml:space="preserve">murah.Raspberry Pi beroperasi dengan cara yang sama seperti cara komputer beroperasi. </w:t>
+        <w:t xml:space="preserve">murah.Raspberry Pi beroperasi dengan </w:t>
+      </w:r>
+      <w:proofErr w:type="gramStart"/>
+      <w:r>
+        <w:rPr>
+          <w:rFonts w:ascii="Times New Roman" w:hAnsi="Times New Roman"/>
+          <w:color w:val="000000" w:themeColor="text1"/>
+          <w:sz w:val="24"/>
+          <w:szCs w:val="24"/>
+          <w:lang w:val="en-ID"/>
+        </w:rPr>
+        <w:t>cara</w:t>
+      </w:r>
+      <w:proofErr w:type="gramEnd"/>
+      <w:r>
+        <w:rPr>
+          <w:rFonts w:ascii="Times New Roman" w:hAnsi="Times New Roman"/>
+          <w:color w:val="000000" w:themeColor="text1"/>
+          <w:sz w:val="24"/>
+          <w:szCs w:val="24"/>
+          <w:lang w:val="en-ID"/>
+        </w:rPr>
+        <w:t xml:space="preserve"> yang sama seperti cara komputer beroperasi. </w:t>
       </w:r>
       <w:r>
         <w:rPr>
@@ -8854,7 +9568,29 @@
           <w:szCs w:val="24"/>
           <w:lang w:val="en-ID"/>
         </w:rPr>
-        <w:t>yang akan disebarkan</w:t>
+        <w:t xml:space="preserve">yang </w:t>
+      </w:r>
+      <w:proofErr w:type="gramStart"/>
+      <w:r>
+        <w:rPr>
+          <w:rFonts w:ascii="Times New Roman" w:hAnsi="Times New Roman"/>
+          <w:color w:val="000000" w:themeColor="text1"/>
+          <w:sz w:val="24"/>
+          <w:szCs w:val="24"/>
+          <w:lang w:val="en-ID"/>
+        </w:rPr>
+        <w:t>akan</w:t>
+      </w:r>
+      <w:proofErr w:type="gramEnd"/>
+      <w:r>
+        <w:rPr>
+          <w:rFonts w:ascii="Times New Roman" w:hAnsi="Times New Roman"/>
+          <w:color w:val="000000" w:themeColor="text1"/>
+          <w:sz w:val="24"/>
+          <w:szCs w:val="24"/>
+          <w:lang w:val="en-ID"/>
+        </w:rPr>
+        <w:t xml:space="preserve"> disebarkan</w:t>
       </w:r>
       <w:r>
         <w:rPr>
@@ -9064,7 +9800,29 @@
           <w:szCs w:val="24"/>
           <w:lang w:val="en-ID"/>
         </w:rPr>
-        <w:t>T. Protokol ini sangat mendukung untuk jaringan WAN, karena WAN mencakup area yang luas. Protokol MQTT mempunyai kelebihan yaitu dapat bekerja dengan energi  dan media penyimpanan yang minimum</w:t>
+        <w:t xml:space="preserve">T. Protokol ini sangat mendukung untuk jaringan WAN, karena WAN mencakup area yang luas. Protokol MQTT mempunyai kelebihan yaitu dapat bekerja dengan </w:t>
+      </w:r>
+      <w:proofErr w:type="gramStart"/>
+      <w:r>
+        <w:rPr>
+          <w:rFonts w:ascii="Times New Roman" w:hAnsi="Times New Roman"/>
+          <w:color w:val="000000" w:themeColor="text1"/>
+          <w:sz w:val="24"/>
+          <w:szCs w:val="24"/>
+          <w:lang w:val="en-ID"/>
+        </w:rPr>
+        <w:t>energi  dan</w:t>
+      </w:r>
+      <w:proofErr w:type="gramEnd"/>
+      <w:r>
+        <w:rPr>
+          <w:rFonts w:ascii="Times New Roman" w:hAnsi="Times New Roman"/>
+          <w:color w:val="000000" w:themeColor="text1"/>
+          <w:sz w:val="24"/>
+          <w:szCs w:val="24"/>
+          <w:lang w:val="en-ID"/>
+        </w:rPr>
+        <w:t xml:space="preserve"> media penyimpanan yang minimum</w:t>
       </w:r>
       <w:r>
         <w:rPr>
@@ -9224,7 +9982,40 @@
           <w:szCs w:val="24"/>
           <w:lang w:val="en-ID"/>
         </w:rPr>
-        <w:t xml:space="preserve">Laravel adalah salah satu framework PHP yang memungkinkan untuk mengembangkan kode PHP dengan cara yang elengant dan simpel, serta menghindari 'Spaghetti code' (kode yang sangat rumit dan tidak jelas urutannya). Laravel sangat cocok untuk web dengan skala yang besar dengan proses pengembangan yang cepat </w:t>
+        <w:t xml:space="preserve">Laravel adalah salah satu framework PHP yang memungkinkan untuk mengembangkan kode PHP dengan </w:t>
+      </w:r>
+      <w:proofErr w:type="gramStart"/>
+      <w:r>
+        <w:rPr>
+          <w:rFonts w:ascii="Times New Roman" w:hAnsi="Times New Roman"/>
+          <w:color w:val="000000" w:themeColor="text1"/>
+          <w:sz w:val="24"/>
+          <w:szCs w:val="24"/>
+          <w:lang w:val="en-ID"/>
+        </w:rPr>
+        <w:t>cara</w:t>
+      </w:r>
+      <w:proofErr w:type="gramEnd"/>
+      <w:r>
+        <w:rPr>
+          <w:rFonts w:ascii="Times New Roman" w:hAnsi="Times New Roman"/>
+          <w:color w:val="000000" w:themeColor="text1"/>
+          <w:sz w:val="24"/>
+          <w:szCs w:val="24"/>
+          <w:lang w:val="en-ID"/>
+        </w:rPr>
+        <w:t xml:space="preserve"> yang elengant dan simpel, serta menghindari 'Spaghetti code' (kode yang sangat rumit dan tidak jelas urutannya). Laravel sangat cocok untuk web dengan skala yang besar dengan proses pengembangan yang </w:t>
+      </w:r>
+      <w:proofErr w:type="gramStart"/>
+      <w:r>
+        <w:rPr>
+          <w:rFonts w:ascii="Times New Roman" w:hAnsi="Times New Roman"/>
+          <w:color w:val="000000" w:themeColor="text1"/>
+          <w:sz w:val="24"/>
+          <w:szCs w:val="24"/>
+          <w:lang w:val="en-ID"/>
+        </w:rPr>
+        <w:t xml:space="preserve">cepat </w:t>
       </w:r>
       <w:r>
         <w:rPr>
@@ -9235,7 +10026,19 @@
           <w:szCs w:val="24"/>
           <w:lang w:val="en-ID"/>
         </w:rPr>
-        <w:t xml:space="preserve"> (yamami, 2019)</w:t>
+        <w:t xml:space="preserve"> (</w:t>
+      </w:r>
+      <w:proofErr w:type="gramEnd"/>
+      <w:r>
+        <w:rPr>
+          <w:rFonts w:ascii="Times New Roman" w:hAnsi="Times New Roman"/>
+          <w:noProof/>
+          <w:color w:val="000000" w:themeColor="text1"/>
+          <w:sz w:val="24"/>
+          <w:szCs w:val="24"/>
+          <w:lang w:val="en-ID"/>
+        </w:rPr>
+        <w:t>yamami, 2019)</w:t>
       </w:r>
       <w:r>
         <w:rPr>
@@ -9473,7 +10276,18 @@
           <w:szCs w:val="24"/>
           <w:lang w:val="en-ID"/>
         </w:rPr>
-        <w:t xml:space="preserve"> adalah suatu faktor yang menentukan banyaknya data yang dikirimkan dalam waktu tertentu </w:t>
+        <w:t xml:space="preserve"> adalah suatu faktor yang menentukan banyaknya data yang dikirimkan dalam waktu </w:t>
+      </w:r>
+      <w:proofErr w:type="gramStart"/>
+      <w:r>
+        <w:rPr>
+          <w:rFonts w:ascii="Times New Roman" w:hAnsi="Times New Roman"/>
+          <w:color w:val="000000" w:themeColor="text1"/>
+          <w:sz w:val="24"/>
+          <w:szCs w:val="24"/>
+          <w:lang w:val="en-ID"/>
+        </w:rPr>
+        <w:t xml:space="preserve">tertentu </w:t>
       </w:r>
       <w:r>
         <w:rPr>
@@ -9484,7 +10298,19 @@
           <w:szCs w:val="24"/>
           <w:lang w:val="en-ID"/>
         </w:rPr>
-        <w:t xml:space="preserve"> (Pamungkas, 2016)</w:t>
+        <w:t xml:space="preserve"> (</w:t>
+      </w:r>
+      <w:proofErr w:type="gramEnd"/>
+      <w:r>
+        <w:rPr>
+          <w:rFonts w:ascii="Times New Roman" w:hAnsi="Times New Roman"/>
+          <w:noProof/>
+          <w:color w:val="000000" w:themeColor="text1"/>
+          <w:sz w:val="24"/>
+          <w:szCs w:val="24"/>
+          <w:lang w:val="en-ID"/>
+        </w:rPr>
+        <w:t>Pamungkas, 2016)</w:t>
       </w:r>
       <w:r>
         <w:rPr>
@@ -9761,8 +10587,6 @@
         </w:rPr>
         <w:t>KONFIGURASI LORA</w:t>
       </w:r>
-      <w:bookmarkStart w:id="0" w:name="_GoBack"/>
-      <w:bookmarkEnd w:id="0"/>
     </w:p>
     <w:p>
       <w:pPr>
@@ -9847,8 +10671,20 @@
           <w:szCs w:val="24"/>
           <w:lang w:val="en-ID"/>
         </w:rPr>
-        <w:t>Untuk melakukan penelitian ini maka dibutuhkan perangkat keras dan perangkat lunak. Kebutuhan-kebutuhan tersebut adalah sebagai berikut :</w:t>
-      </w:r>
+        <w:t xml:space="preserve">Untuk melakukan penelitian ini maka dibutuhkan perangkat keras dan perangkat lunak. Kebutuhan-kebutuhan tersebut adalah sebagai </w:t>
+      </w:r>
+      <w:proofErr w:type="gramStart"/>
+      <w:r>
+        <w:rPr>
+          <w:rFonts w:ascii="Times New Roman" w:hAnsi="Times New Roman"/>
+          <w:color w:val="000000" w:themeColor="text1"/>
+          <w:sz w:val="24"/>
+          <w:szCs w:val="24"/>
+          <w:lang w:val="en-ID"/>
+        </w:rPr>
+        <w:t>berikut :</w:t>
+      </w:r>
+      <w:proofErr w:type="gramEnd"/>
     </w:p>
     <w:p>
       <w:pPr>
@@ -9943,7 +10779,27 @@
           <w:sz w:val="24"/>
           <w:szCs w:val="24"/>
         </w:rPr>
-        <w:t xml:space="preserve">enelitian ini antara lain adalah sebagai berikut : </w:t>
+        <w:t xml:space="preserve">enelitian ini antara lain adalah sebagai </w:t>
+      </w:r>
+      <w:proofErr w:type="gramStart"/>
+      <w:r>
+        <w:rPr>
+          <w:rFonts w:ascii="Times New Roman" w:hAnsi="Times New Roman"/>
+          <w:color w:val="000000" w:themeColor="text1"/>
+          <w:sz w:val="24"/>
+          <w:szCs w:val="24"/>
+        </w:rPr>
+        <w:t>berikut :</w:t>
+      </w:r>
+      <w:proofErr w:type="gramEnd"/>
+      <w:r>
+        <w:rPr>
+          <w:rFonts w:ascii="Times New Roman" w:hAnsi="Times New Roman"/>
+          <w:color w:val="000000" w:themeColor="text1"/>
+          <w:sz w:val="24"/>
+          <w:szCs w:val="24"/>
+        </w:rPr>
+        <w:t xml:space="preserve"> </w:t>
       </w:r>
     </w:p>
     <w:p>
@@ -9957,6 +10813,7 @@
           <w:szCs w:val="24"/>
         </w:rPr>
       </w:pPr>
+      <w:proofErr w:type="gramStart"/>
       <w:r>
         <w:rPr>
           <w:rFonts w:ascii="Times New Roman" w:hAnsi="Times New Roman"/>
@@ -9965,6 +10822,16 @@
           <w:szCs w:val="24"/>
         </w:rPr>
         <w:t>Smartphone :</w:t>
+      </w:r>
+      <w:proofErr w:type="gramEnd"/>
+      <w:r>
+        <w:rPr>
+          <w:rFonts w:ascii="Times New Roman" w:hAnsi="Times New Roman"/>
+          <w:color w:val="000000" w:themeColor="text1"/>
+          <w:sz w:val="24"/>
+          <w:szCs w:val="24"/>
+        </w:rPr>
+        <w:t xml:space="preserve"> </w:t>
       </w:r>
     </w:p>
     <w:p>
@@ -10035,7 +10902,17 @@
           <w:sz w:val="24"/>
           <w:szCs w:val="24"/>
         </w:rPr>
-        <w:t>Node Wireless</w:t>
+        <w:t xml:space="preserve">Node </w:t>
+      </w:r>
+      <w:proofErr w:type="gramStart"/>
+      <w:r>
+        <w:rPr>
+          <w:rFonts w:ascii="Times New Roman" w:hAnsi="Times New Roman"/>
+          <w:color w:val="000000" w:themeColor="text1"/>
+          <w:sz w:val="24"/>
+          <w:szCs w:val="24"/>
+        </w:rPr>
+        <w:t>Wireless</w:t>
       </w:r>
       <w:r>
         <w:rPr>
@@ -10046,6 +10923,7 @@
         </w:rPr>
         <w:t xml:space="preserve"> :</w:t>
       </w:r>
+      <w:proofErr w:type="gramEnd"/>
     </w:p>
     <w:p>
       <w:pPr>
@@ -10099,45 +10977,6 @@
     </w:p>
     <w:p>
       <w:pPr>
-        <w:spacing w:after="0" w:line="360" w:lineRule="auto"/>
-        <w:ind w:firstLine="567"/>
-        <w:rPr>
-          <w:rFonts w:ascii="Times New Roman" w:hAnsi="Times New Roman"/>
-          <w:color w:val="000000" w:themeColor="text1"/>
-          <w:sz w:val="24"/>
-          <w:szCs w:val="24"/>
-        </w:rPr>
-      </w:pPr>
-      <w:r>
-        <w:rPr>
-          <w:rFonts w:ascii="Times New Roman" w:hAnsi="Times New Roman"/>
-          <w:color w:val="000000" w:themeColor="text1"/>
-          <w:sz w:val="24"/>
-          <w:szCs w:val="24"/>
-        </w:rPr>
-        <w:t>S</w:t>
-      </w:r>
-      <w:r>
-        <w:rPr>
-          <w:rFonts w:ascii="Times New Roman" w:hAnsi="Times New Roman"/>
-          <w:color w:val="000000" w:themeColor="text1"/>
-          <w:sz w:val="24"/>
-          <w:szCs w:val="24"/>
-        </w:rPr>
-        <w:t>erver</w:t>
-      </w:r>
-      <w:r>
-        <w:rPr>
-          <w:rFonts w:ascii="Times New Roman" w:hAnsi="Times New Roman"/>
-          <w:color w:val="000000" w:themeColor="text1"/>
-          <w:sz w:val="24"/>
-          <w:szCs w:val="24"/>
-        </w:rPr>
-        <w:t xml:space="preserve"> :</w:t>
-      </w:r>
-    </w:p>
-    <w:p>
-      <w:pPr>
         <w:pStyle w:val="ListParagraph"/>
         <w:numPr>
           <w:ilvl w:val="0"/>
@@ -10158,8 +10997,96 @@
           <w:sz w:val="24"/>
           <w:szCs w:val="24"/>
         </w:rPr>
-        <w:t>Processor : 1.2 GHz atau lebih tinggi</w:t>
-      </w:r>
+        <w:t>E32-433T20DC</w:t>
+      </w:r>
+      <w:r>
+        <w:rPr>
+          <w:rFonts w:ascii="Times New Roman" w:hAnsi="Times New Roman"/>
+          <w:color w:val="000000" w:themeColor="text1"/>
+          <w:sz w:val="24"/>
+          <w:szCs w:val="24"/>
+        </w:rPr>
+        <w:t xml:space="preserve"> </w:t>
+      </w:r>
+      <w:r>
+        <w:rPr>
+          <w:rFonts w:ascii="Times New Roman" w:hAnsi="Times New Roman"/>
+          <w:color w:val="000000" w:themeColor="text1"/>
+          <w:sz w:val="24"/>
+          <w:szCs w:val="24"/>
+        </w:rPr>
+        <w:t>[tanya</w:t>
+      </w:r>
+      <w:proofErr w:type="gramStart"/>
+      <w:r>
+        <w:rPr>
+          <w:rFonts w:ascii="Times New Roman" w:hAnsi="Times New Roman"/>
+          <w:color w:val="000000" w:themeColor="text1"/>
+          <w:sz w:val="24"/>
+          <w:szCs w:val="24"/>
+        </w:rPr>
+        <w:t>]</w:t>
+      </w:r>
+      <w:r>
+        <w:rPr>
+          <w:rFonts w:ascii="Times New Roman" w:hAnsi="Times New Roman"/>
+          <w:color w:val="FF0000"/>
+          <w:sz w:val="24"/>
+          <w:szCs w:val="24"/>
+        </w:rPr>
+        <w:t>(</w:t>
+      </w:r>
+      <w:proofErr w:type="gramEnd"/>
+      <w:r>
+        <w:rPr>
+          <w:rFonts w:ascii="Times New Roman" w:hAnsi="Times New Roman"/>
+          <w:color w:val="FF0000"/>
+          <w:sz w:val="24"/>
+          <w:szCs w:val="24"/>
+        </w:rPr>
+        <w:t>perlu disebutkan spek detailnya ? )</w:t>
+      </w:r>
+    </w:p>
+    <w:p>
+      <w:pPr>
+        <w:spacing w:after="0" w:line="360" w:lineRule="auto"/>
+        <w:ind w:firstLine="567"/>
+        <w:rPr>
+          <w:rFonts w:ascii="Times New Roman" w:hAnsi="Times New Roman"/>
+          <w:color w:val="000000" w:themeColor="text1"/>
+          <w:sz w:val="24"/>
+          <w:szCs w:val="24"/>
+        </w:rPr>
+      </w:pPr>
+      <w:proofErr w:type="gramStart"/>
+      <w:r>
+        <w:rPr>
+          <w:rFonts w:ascii="Times New Roman" w:hAnsi="Times New Roman"/>
+          <w:color w:val="000000" w:themeColor="text1"/>
+          <w:sz w:val="24"/>
+          <w:szCs w:val="24"/>
+        </w:rPr>
+        <w:t>S</w:t>
+      </w:r>
+      <w:r>
+        <w:rPr>
+          <w:rFonts w:ascii="Times New Roman" w:hAnsi="Times New Roman"/>
+          <w:color w:val="000000" w:themeColor="text1"/>
+          <w:sz w:val="24"/>
+          <w:szCs w:val="24"/>
+        </w:rPr>
+        <w:t>erver</w:t>
+      </w:r>
+      <w:r>
+        <w:rPr>
+          <w:rFonts w:ascii="Times New Roman" w:hAnsi="Times New Roman"/>
+          <w:color w:val="000000" w:themeColor="text1"/>
+          <w:sz w:val="24"/>
+          <w:szCs w:val="24"/>
+        </w:rPr>
+        <w:t xml:space="preserve"> :</w:t>
+      </w:r>
+      <w:proofErr w:type="gramEnd"/>
     </w:p>
     <w:p>
       <w:pPr>
@@ -10183,7 +11110,7 @@
           <w:sz w:val="24"/>
           <w:szCs w:val="24"/>
         </w:rPr>
-        <w:t>Memory : 1 GB (900 Mhz) RAM atau lebih tinggi</w:t>
+        <w:t>Processor : 1.2 GHz atau lebih tinggi</w:t>
       </w:r>
     </w:p>
     <w:p>
@@ -10208,6 +11135,31 @@
           <w:sz w:val="24"/>
           <w:szCs w:val="24"/>
         </w:rPr>
+        <w:t>Memory : 1 GB (900 Mhz) RAM atau lebih tinggi</w:t>
+      </w:r>
+    </w:p>
+    <w:p>
+      <w:pPr>
+        <w:pStyle w:val="ListParagraph"/>
+        <w:numPr>
+          <w:ilvl w:val="0"/>
+          <w:numId w:val="6"/>
+        </w:numPr>
+        <w:spacing w:after="0" w:line="360" w:lineRule="auto"/>
+        <w:rPr>
+          <w:rFonts w:ascii="Times New Roman" w:hAnsi="Times New Roman"/>
+          <w:color w:val="000000" w:themeColor="text1"/>
+          <w:sz w:val="24"/>
+          <w:szCs w:val="24"/>
+        </w:rPr>
+      </w:pPr>
+      <w:r>
+        <w:rPr>
+          <w:rFonts w:ascii="Times New Roman" w:hAnsi="Times New Roman"/>
+          <w:color w:val="000000" w:themeColor="text1"/>
+          <w:sz w:val="24"/>
+          <w:szCs w:val="24"/>
+        </w:rPr>
         <w:t>Harddisk : 32 GB atau lebih tinggi</w:t>
       </w:r>
     </w:p>
@@ -10345,7 +11297,27 @@
           <w:sz w:val="24"/>
           <w:szCs w:val="24"/>
         </w:rPr>
-        <w:t xml:space="preserve">enelitian ini antara lain adalah sebagai berikut : </w:t>
+        <w:t xml:space="preserve">enelitian ini antara lain adalah sebagai </w:t>
+      </w:r>
+      <w:proofErr w:type="gramStart"/>
+      <w:r>
+        <w:rPr>
+          <w:rFonts w:ascii="Times New Roman" w:hAnsi="Times New Roman"/>
+          <w:color w:val="000000" w:themeColor="text1"/>
+          <w:sz w:val="24"/>
+          <w:szCs w:val="24"/>
+        </w:rPr>
+        <w:t>berikut :</w:t>
+      </w:r>
+      <w:proofErr w:type="gramEnd"/>
+      <w:r>
+        <w:rPr>
+          <w:rFonts w:ascii="Times New Roman" w:hAnsi="Times New Roman"/>
+          <w:color w:val="000000" w:themeColor="text1"/>
+          <w:sz w:val="24"/>
+          <w:szCs w:val="24"/>
+        </w:rPr>
+        <w:t xml:space="preserve"> </w:t>
       </w:r>
     </w:p>
     <w:p>
@@ -10366,7 +11338,17 @@
           <w:sz w:val="24"/>
           <w:szCs w:val="24"/>
         </w:rPr>
-        <w:t>Sistem Operasi</w:t>
+        <w:t xml:space="preserve">Sistem </w:t>
+      </w:r>
+      <w:proofErr w:type="gramStart"/>
+      <w:r>
+        <w:rPr>
+          <w:rFonts w:ascii="Times New Roman" w:hAnsi="Times New Roman"/>
+          <w:color w:val="000000" w:themeColor="text1"/>
+          <w:sz w:val="24"/>
+          <w:szCs w:val="24"/>
+        </w:rPr>
+        <w:t>Operasi</w:t>
       </w:r>
       <w:r>
         <w:rPr>
@@ -10377,6 +11359,7 @@
         </w:rPr>
         <w:t xml:space="preserve"> :</w:t>
       </w:r>
+      <w:proofErr w:type="gramEnd"/>
     </w:p>
     <w:p>
       <w:pPr>
@@ -10439,6 +11422,7 @@
           <w:szCs w:val="24"/>
         </w:rPr>
       </w:pPr>
+      <w:proofErr w:type="gramStart"/>
       <w:r>
         <w:rPr>
           <w:rFonts w:ascii="Times New Roman" w:hAnsi="Times New Roman"/>
@@ -10448,6 +11432,7 @@
         </w:rPr>
         <w:t>IDE :</w:t>
       </w:r>
+      <w:proofErr w:type="gramEnd"/>
     </w:p>
     <w:p>
       <w:pPr>
@@ -10492,6 +11477,7 @@
           <w:sz w:val="24"/>
           <w:szCs w:val="24"/>
         </w:rPr>
+        <w:lastRenderedPageBreak/>
         <w:t>S</w:t>
       </w:r>
       <w:r>
@@ -10535,7 +11521,6 @@
           <w:sz w:val="24"/>
           <w:szCs w:val="24"/>
         </w:rPr>
-        <w:lastRenderedPageBreak/>
         <w:t>Laravel</w:t>
       </w:r>
     </w:p>
@@ -10646,101 +11631,97 @@
           <w:sz w:val="24"/>
           <w:szCs w:val="24"/>
         </w:rPr>
-        <w:t>Sistem yang akan dibangun adalah sistem yang menerapkan jaringan LoRa pada sistem keamanan gedung.  Jaringan LoRa memungkinkan perangkat untuk berkomunikasi dengan jarak jauh dengan daya yang rendah.</w:t>
+        <w:t xml:space="preserve">Sistem yang </w:t>
+      </w:r>
+      <w:proofErr w:type="gramStart"/>
+      <w:r>
+        <w:rPr>
+          <w:rFonts w:ascii="Times New Roman" w:hAnsi="Times New Roman"/>
+          <w:color w:val="000000" w:themeColor="text1"/>
+          <w:sz w:val="24"/>
+          <w:szCs w:val="24"/>
+        </w:rPr>
+        <w:t>akan</w:t>
+      </w:r>
+      <w:proofErr w:type="gramEnd"/>
+      <w:r>
+        <w:rPr>
+          <w:rFonts w:ascii="Times New Roman" w:hAnsi="Times New Roman"/>
+          <w:color w:val="000000" w:themeColor="text1"/>
+          <w:sz w:val="24"/>
+          <w:szCs w:val="24"/>
+        </w:rPr>
+        <w:t xml:space="preserve"> dibangun adalah sistem </w:t>
+      </w:r>
+      <w:r>
+        <w:rPr>
+          <w:rFonts w:ascii="Times New Roman" w:hAnsi="Times New Roman"/>
+          <w:color w:val="000000" w:themeColor="text1"/>
+          <w:sz w:val="24"/>
+          <w:szCs w:val="24"/>
+        </w:rPr>
+        <w:t xml:space="preserve">monitoring keamanan gedung </w:t>
+      </w:r>
+      <w:r>
+        <w:rPr>
+          <w:rFonts w:ascii="Times New Roman" w:hAnsi="Times New Roman"/>
+          <w:color w:val="000000" w:themeColor="text1"/>
+          <w:sz w:val="24"/>
+          <w:szCs w:val="24"/>
+        </w:rPr>
+        <w:t>yang menerapkan jaringan LoRa.  Jaringan LoRa memungkinkan perangkat untuk berkomunikasi dengan jarak jauh dengan daya yang rendah.</w:t>
+      </w:r>
+      <w:r>
+        <w:rPr>
+          <w:rFonts w:ascii="Times New Roman" w:hAnsi="Times New Roman"/>
+          <w:color w:val="000000" w:themeColor="text1"/>
+          <w:sz w:val="24"/>
+          <w:szCs w:val="24"/>
+        </w:rPr>
+        <w:t xml:space="preserve"> Berikut adalah penjelasan perancangan sistem tersebut.</w:t>
       </w:r>
     </w:p>
     <w:p>
       <w:pPr>
         <w:spacing w:after="0" w:line="360" w:lineRule="auto"/>
-        <w:ind w:firstLine="567"/>
-        <w:rPr>
-          <w:rFonts w:ascii="Times New Roman" w:hAnsi="Times New Roman"/>
-          <w:color w:val="000000" w:themeColor="text1"/>
-          <w:sz w:val="24"/>
-          <w:szCs w:val="24"/>
-        </w:rPr>
-      </w:pPr>
-    </w:p>
-    <w:p>
-      <w:pPr>
-        <w:pStyle w:val="Heading1"/>
-        <w:spacing w:before="0" w:line="360" w:lineRule="auto"/>
-        <w:jc w:val="both"/>
-      </w:pPr>
-      <w:r>
-        <w:rPr>
-          <w:lang w:val="en-ID"/>
-        </w:rPr>
-        <w:t>7</w:t>
-      </w:r>
-      <w:r>
-        <w:t xml:space="preserve">. </w:t>
-      </w:r>
-      <w:r>
-        <w:t>Blok Diagram, Arsitektur, dan Database Sistem</w:t>
-      </w:r>
-    </w:p>
-    <w:p>
-      <w:pPr>
-        <w:rPr>
-          <w:rFonts w:ascii="Cambria" w:hAnsi="Cambria"/>
-          <w:b/>
-          <w:sz w:val="28"/>
-          <w:szCs w:val="28"/>
-          <w:lang w:val="en-ID"/>
-        </w:rPr>
-      </w:pPr>
-      <w:r>
-        <w:rPr>
-          <w:rFonts w:ascii="Cambria" w:hAnsi="Cambria"/>
-          <w:b/>
-          <w:sz w:val="28"/>
-          <w:szCs w:val="28"/>
-          <w:lang w:val="en-ID"/>
-        </w:rPr>
-        <w:t>7</w:t>
-      </w:r>
-      <w:r>
-        <w:rPr>
-          <w:rFonts w:ascii="Cambria" w:hAnsi="Cambria"/>
-          <w:b/>
-          <w:sz w:val="28"/>
-          <w:szCs w:val="28"/>
-          <w:lang w:val="en-ID"/>
-        </w:rPr>
-        <w:t xml:space="preserve">.1. </w:t>
-      </w:r>
-      <w:r>
-        <w:rPr>
-          <w:rFonts w:ascii="Cambria" w:hAnsi="Cambria"/>
-          <w:b/>
-          <w:sz w:val="28"/>
-          <w:szCs w:val="28"/>
-          <w:lang w:val="en-ID"/>
-        </w:rPr>
-        <w:t>Blok Diagram</w:t>
-      </w:r>
-      <w:r>
-        <w:rPr>
-          <w:rFonts w:ascii="Cambria" w:hAnsi="Cambria"/>
-          <w:b/>
-          <w:sz w:val="28"/>
-          <w:szCs w:val="28"/>
-          <w:lang w:val="en-ID"/>
-        </w:rPr>
-        <w:t xml:space="preserve"> Sistem</w:t>
-      </w:r>
-    </w:p>
-    <w:p>
+        <w:ind w:firstLine="709"/>
+        <w:rPr>
+          <w:rFonts w:ascii="Times New Roman" w:hAnsi="Times New Roman"/>
+          <w:color w:val="000000" w:themeColor="text1"/>
+          <w:sz w:val="24"/>
+          <w:szCs w:val="24"/>
+        </w:rPr>
+      </w:pPr>
+      <w:r>
+        <w:rPr>
+          <w:rFonts w:ascii="Times New Roman" w:hAnsi="Times New Roman"/>
+          <w:color w:val="000000" w:themeColor="text1"/>
+          <w:sz w:val="24"/>
+          <w:szCs w:val="24"/>
+        </w:rPr>
+        <w:t>3.2.1. Blok Diagram</w:t>
+      </w:r>
+    </w:p>
+    <w:p>
+      <w:pPr>
+        <w:spacing w:after="0" w:line="360" w:lineRule="auto"/>
+        <w:ind w:firstLine="709"/>
+        <w:rPr>
+          <w:rFonts w:ascii="Times New Roman" w:hAnsi="Times New Roman"/>
+          <w:color w:val="000000" w:themeColor="text1"/>
+          <w:sz w:val="24"/>
+          <w:szCs w:val="24"/>
+        </w:rPr>
+      </w:pPr>
       <w:r>
         <w:rPr>
           <w:noProof/>
         </w:rPr>
         <w:drawing>
-          <wp:inline distT="0" distB="0" distL="0" distR="0">
-            <wp:extent cx="5313680" cy="3364230"/>
-            <wp:effectExtent l="0" t="0" r="1270" b="7620"/>
-            <wp:docPr id="4" name="Picture 4" descr="blok diagram sistem (2)"/>
+          <wp:inline distT="0" distB="0" distL="0" distR="0" wp14:anchorId="051DA89E" wp14:editId="5DDA7B61">
+            <wp:extent cx="5040630" cy="3188970"/>
+            <wp:effectExtent l="0" t="0" r="7620" b="0"/>
+            <wp:docPr id="4" name="Picture 4"/>
             <wp:cNvGraphicFramePr>
               <a:graphicFrameLocks xmlns:a="http://schemas.openxmlformats.org/drawingml/2006/main" noChangeAspect="1"/>
             </wp:cNvGraphicFramePr>
@@ -10761,7 +11742,6 @@
                         </a:ext>
                       </a:extLst>
                     </a:blip>
-                    <a:srcRect/>
                     <a:stretch>
                       <a:fillRect/>
                     </a:stretch>
@@ -10769,7 +11749,7 @@
                   <pic:spPr bwMode="auto">
                     <a:xfrm>
                       <a:off x="0" y="0"/>
-                      <a:ext cx="5313680" cy="3364230"/>
+                      <a:ext cx="5040630" cy="3188970"/>
                     </a:xfrm>
                     <a:prstGeom prst="rect">
                       <a:avLst/>
@@ -10788,95 +11768,517 @@
     </w:p>
     <w:p>
       <w:pPr>
-        <w:spacing w:after="0" w:line="240" w:lineRule="auto"/>
-        <w:rPr>
-          <w:rFonts w:ascii="Cambria" w:hAnsi="Cambria"/>
-          <w:b/>
-          <w:sz w:val="28"/>
-          <w:szCs w:val="28"/>
-          <w:lang w:val="en-ID"/>
-        </w:rPr>
-      </w:pPr>
-      <w:r>
-        <w:rPr>
-          <w:rFonts w:ascii="Cambria" w:hAnsi="Cambria"/>
-          <w:b/>
-          <w:sz w:val="28"/>
-          <w:szCs w:val="28"/>
-          <w:lang w:val="en-ID"/>
-        </w:rPr>
-        <w:br w:type="page"/>
-      </w:r>
-    </w:p>
-    <w:p>
-      <w:pPr>
-        <w:rPr>
-          <w:rFonts w:ascii="Cambria" w:hAnsi="Cambria"/>
-          <w:b/>
-          <w:sz w:val="28"/>
-          <w:szCs w:val="28"/>
-          <w:lang w:val="en-ID"/>
-        </w:rPr>
-      </w:pPr>
-    </w:p>
-    <w:p>
-      <w:pPr>
-        <w:rPr>
-          <w:rFonts w:ascii="Cambria" w:hAnsi="Cambria"/>
-          <w:b/>
-          <w:sz w:val="28"/>
-          <w:szCs w:val="28"/>
-          <w:lang w:val="en-ID"/>
-        </w:rPr>
-      </w:pPr>
-      <w:r>
-        <w:rPr>
-          <w:rFonts w:ascii="Cambria" w:hAnsi="Cambria"/>
-          <w:b/>
-          <w:sz w:val="28"/>
-          <w:szCs w:val="28"/>
-          <w:lang w:val="en-ID"/>
-        </w:rPr>
-        <w:t>7</w:t>
-      </w:r>
-      <w:r>
-        <w:rPr>
-          <w:rFonts w:ascii="Cambria" w:hAnsi="Cambria"/>
-          <w:b/>
-          <w:sz w:val="28"/>
-          <w:szCs w:val="28"/>
-          <w:lang w:val="en-ID"/>
-        </w:rPr>
-        <w:t>.</w:t>
-      </w:r>
-      <w:r>
-        <w:rPr>
-          <w:rFonts w:ascii="Cambria" w:hAnsi="Cambria"/>
-          <w:b/>
-          <w:sz w:val="28"/>
-          <w:szCs w:val="28"/>
-          <w:lang w:val="en-ID"/>
-        </w:rPr>
-        <w:t>2</w:t>
-      </w:r>
-      <w:r>
-        <w:rPr>
-          <w:rFonts w:ascii="Cambria" w:hAnsi="Cambria"/>
-          <w:b/>
-          <w:sz w:val="28"/>
-          <w:szCs w:val="28"/>
-          <w:lang w:val="en-ID"/>
-        </w:rPr>
-        <w:t>. Arsitektur Sistem</w:t>
-      </w:r>
-    </w:p>
-    <w:p>
-      <w:pPr>
-        <w:rPr>
-          <w:rFonts w:ascii="Times New Roman" w:hAnsi="Times New Roman"/>
-          <w:sz w:val="24"/>
-          <w:szCs w:val="24"/>
-          <w:lang w:val="en-ID"/>
+        <w:spacing w:after="0" w:line="360" w:lineRule="auto"/>
+        <w:ind w:firstLine="709"/>
+        <w:rPr>
+          <w:rFonts w:ascii="Times New Roman" w:hAnsi="Times New Roman"/>
+          <w:color w:val="000000" w:themeColor="text1"/>
+          <w:sz w:val="24"/>
+          <w:szCs w:val="24"/>
+        </w:rPr>
+      </w:pPr>
+      <w:r>
+        <w:rPr>
+          <w:rFonts w:ascii="Times New Roman" w:hAnsi="Times New Roman"/>
+          <w:color w:val="000000" w:themeColor="text1"/>
+          <w:sz w:val="24"/>
+          <w:szCs w:val="24"/>
+        </w:rPr>
+        <w:t xml:space="preserve">Sistem ini dimulai dari ketua satpam yang </w:t>
+      </w:r>
+      <w:r>
+        <w:rPr>
+          <w:rFonts w:ascii="Times New Roman" w:hAnsi="Times New Roman"/>
+          <w:color w:val="000000" w:themeColor="text1"/>
+          <w:sz w:val="24"/>
+          <w:szCs w:val="24"/>
+        </w:rPr>
+        <w:t>mengatur jadwal</w:t>
+      </w:r>
+      <w:r>
+        <w:rPr>
+          <w:rFonts w:ascii="Times New Roman" w:hAnsi="Times New Roman"/>
+          <w:color w:val="000000" w:themeColor="text1"/>
+          <w:sz w:val="24"/>
+          <w:szCs w:val="24"/>
+        </w:rPr>
+        <w:t xml:space="preserve"> bawahannya melalui website admin. </w:t>
+      </w:r>
+      <w:r>
+        <w:rPr>
+          <w:rFonts w:ascii="Times New Roman" w:hAnsi="Times New Roman"/>
+          <w:color w:val="000000" w:themeColor="text1"/>
+          <w:sz w:val="24"/>
+          <w:szCs w:val="24"/>
+        </w:rPr>
+        <w:t xml:space="preserve">Apabila ada satpam yang belum terdaftar, maka ketua satpam dapat </w:t>
+      </w:r>
+      <w:r>
+        <w:rPr>
+          <w:rFonts w:ascii="Times New Roman" w:hAnsi="Times New Roman"/>
+          <w:color w:val="000000" w:themeColor="text1"/>
+          <w:sz w:val="24"/>
+          <w:szCs w:val="24"/>
+        </w:rPr>
+        <w:t>mendaftarkan satpam tersebut terlebih dahulu pada website admin</w:t>
+      </w:r>
+      <w:r>
+        <w:rPr>
+          <w:rFonts w:ascii="Times New Roman" w:hAnsi="Times New Roman"/>
+          <w:color w:val="000000" w:themeColor="text1"/>
+          <w:sz w:val="24"/>
+          <w:szCs w:val="24"/>
+        </w:rPr>
+        <w:t xml:space="preserve">. </w:t>
+      </w:r>
+      <w:r>
+        <w:rPr>
+          <w:rFonts w:ascii="Times New Roman" w:hAnsi="Times New Roman"/>
+          <w:color w:val="000000" w:themeColor="text1"/>
+          <w:sz w:val="24"/>
+          <w:szCs w:val="24"/>
+        </w:rPr>
+        <w:t xml:space="preserve">Pada website admin tersebut, data penjadwalan satpam </w:t>
+      </w:r>
+      <w:proofErr w:type="gramStart"/>
+      <w:r>
+        <w:rPr>
+          <w:rFonts w:ascii="Times New Roman" w:hAnsi="Times New Roman"/>
+          <w:color w:val="000000" w:themeColor="text1"/>
+          <w:sz w:val="24"/>
+          <w:szCs w:val="24"/>
+        </w:rPr>
+        <w:t>akan</w:t>
+      </w:r>
+      <w:proofErr w:type="gramEnd"/>
+      <w:r>
+        <w:rPr>
+          <w:rFonts w:ascii="Times New Roman" w:hAnsi="Times New Roman"/>
+          <w:color w:val="000000" w:themeColor="text1"/>
+          <w:sz w:val="24"/>
+          <w:szCs w:val="24"/>
+        </w:rPr>
+        <w:t xml:space="preserve"> disimpan didalam database</w:t>
+      </w:r>
+      <w:r>
+        <w:rPr>
+          <w:rFonts w:ascii="Times New Roman" w:hAnsi="Times New Roman"/>
+          <w:color w:val="000000" w:themeColor="text1"/>
+          <w:sz w:val="24"/>
+          <w:szCs w:val="24"/>
+        </w:rPr>
+        <w:t>. Setiap [tanya</w:t>
+      </w:r>
+      <w:proofErr w:type="gramStart"/>
+      <w:r>
+        <w:rPr>
+          <w:rFonts w:ascii="Times New Roman" w:hAnsi="Times New Roman"/>
+          <w:color w:val="000000" w:themeColor="text1"/>
+          <w:sz w:val="24"/>
+          <w:szCs w:val="24"/>
+        </w:rPr>
+        <w:t>]x</w:t>
+      </w:r>
+      <w:proofErr w:type="gramEnd"/>
+      <w:r>
+        <w:rPr>
+          <w:rFonts w:ascii="Times New Roman" w:hAnsi="Times New Roman"/>
+          <w:color w:val="000000" w:themeColor="text1"/>
+          <w:sz w:val="24"/>
+          <w:szCs w:val="24"/>
+        </w:rPr>
+        <w:t xml:space="preserve"> detik sekali, server akan meng</w:t>
+      </w:r>
+      <w:r>
+        <w:rPr>
+          <w:rFonts w:ascii="Times New Roman" w:hAnsi="Times New Roman"/>
+          <w:color w:val="000000" w:themeColor="text1"/>
+          <w:sz w:val="24"/>
+          <w:szCs w:val="24"/>
+        </w:rPr>
+        <w:t>enkripsi</w:t>
+      </w:r>
+      <w:r>
+        <w:rPr>
+          <w:rFonts w:ascii="Times New Roman" w:hAnsi="Times New Roman"/>
+          <w:color w:val="000000" w:themeColor="text1"/>
+          <w:sz w:val="24"/>
+          <w:szCs w:val="24"/>
+        </w:rPr>
+        <w:t xml:space="preserve"> data penjadwalan satpam</w:t>
+      </w:r>
+      <w:r>
+        <w:rPr>
+          <w:rFonts w:ascii="Times New Roman" w:hAnsi="Times New Roman"/>
+          <w:color w:val="000000" w:themeColor="text1"/>
+          <w:sz w:val="24"/>
+          <w:szCs w:val="24"/>
+        </w:rPr>
+        <w:t xml:space="preserve"> dengan metode [tanya] xxx menjadi data QRCode</w:t>
+      </w:r>
+      <w:r>
+        <w:rPr>
+          <w:rFonts w:ascii="Times New Roman" w:hAnsi="Times New Roman"/>
+          <w:color w:val="000000" w:themeColor="text1"/>
+          <w:sz w:val="24"/>
+          <w:szCs w:val="24"/>
+        </w:rPr>
+        <w:t xml:space="preserve"> sesuai jumlah jadwalnya</w:t>
+      </w:r>
+      <w:r>
+        <w:rPr>
+          <w:rFonts w:ascii="Times New Roman" w:hAnsi="Times New Roman"/>
+          <w:color w:val="000000" w:themeColor="text1"/>
+          <w:sz w:val="24"/>
+          <w:szCs w:val="24"/>
+        </w:rPr>
+        <w:t xml:space="preserve">. </w:t>
+      </w:r>
+      <w:r>
+        <w:rPr>
+          <w:rFonts w:ascii="Times New Roman" w:hAnsi="Times New Roman"/>
+          <w:color w:val="000000" w:themeColor="text1"/>
+          <w:sz w:val="24"/>
+          <w:szCs w:val="24"/>
+        </w:rPr>
+        <w:t xml:space="preserve">Apabila ada 5 satpam dan masing-masing memiliki 5 giliran jaga, maka akan ada 25 jadwal satpam yang akan dibuah menjadi 25 data QRCode. </w:t>
+      </w:r>
+    </w:p>
+    <w:p>
+      <w:pPr>
+        <w:spacing w:after="0" w:line="360" w:lineRule="auto"/>
+        <w:ind w:firstLine="709"/>
+        <w:rPr>
+          <w:rFonts w:ascii="Times New Roman" w:hAnsi="Times New Roman"/>
+          <w:color w:val="000000" w:themeColor="text1"/>
+          <w:sz w:val="24"/>
+          <w:szCs w:val="24"/>
+        </w:rPr>
+      </w:pPr>
+      <w:r>
+        <w:rPr>
+          <w:rFonts w:ascii="Times New Roman" w:hAnsi="Times New Roman"/>
+          <w:color w:val="000000" w:themeColor="text1"/>
+          <w:sz w:val="24"/>
+          <w:szCs w:val="24"/>
+        </w:rPr>
+        <w:lastRenderedPageBreak/>
+        <w:t>Data</w:t>
+      </w:r>
+      <w:r>
+        <w:rPr>
+          <w:rFonts w:ascii="Times New Roman" w:hAnsi="Times New Roman"/>
+          <w:color w:val="000000" w:themeColor="text1"/>
+          <w:sz w:val="24"/>
+          <w:szCs w:val="24"/>
+        </w:rPr>
+        <w:t>-data</w:t>
+      </w:r>
+      <w:r>
+        <w:rPr>
+          <w:rFonts w:ascii="Times New Roman" w:hAnsi="Times New Roman"/>
+          <w:color w:val="000000" w:themeColor="text1"/>
+          <w:sz w:val="24"/>
+          <w:szCs w:val="24"/>
+        </w:rPr>
+        <w:t xml:space="preserve"> QRCode tersebut</w:t>
+      </w:r>
+      <w:r>
+        <w:rPr>
+          <w:rFonts w:ascii="Times New Roman" w:hAnsi="Times New Roman"/>
+          <w:color w:val="000000" w:themeColor="text1"/>
+          <w:sz w:val="24"/>
+          <w:szCs w:val="24"/>
+        </w:rPr>
+        <w:t xml:space="preserve"> </w:t>
+      </w:r>
+      <w:proofErr w:type="gramStart"/>
+      <w:r>
+        <w:rPr>
+          <w:rFonts w:ascii="Times New Roman" w:hAnsi="Times New Roman"/>
+          <w:color w:val="000000" w:themeColor="text1"/>
+          <w:sz w:val="24"/>
+          <w:szCs w:val="24"/>
+        </w:rPr>
+        <w:t>akan</w:t>
+      </w:r>
+      <w:proofErr w:type="gramEnd"/>
+      <w:r>
+        <w:rPr>
+          <w:rFonts w:ascii="Times New Roman" w:hAnsi="Times New Roman"/>
+          <w:color w:val="000000" w:themeColor="text1"/>
+          <w:sz w:val="24"/>
+          <w:szCs w:val="24"/>
+        </w:rPr>
+        <w:t xml:space="preserve"> dijadikan satu dan</w:t>
+      </w:r>
+      <w:r>
+        <w:rPr>
+          <w:rFonts w:ascii="Times New Roman" w:hAnsi="Times New Roman"/>
+          <w:color w:val="000000" w:themeColor="text1"/>
+          <w:sz w:val="24"/>
+          <w:szCs w:val="24"/>
+        </w:rPr>
+        <w:t xml:space="preserve"> diteruskan ke </w:t>
+      </w:r>
+      <w:r>
+        <w:rPr>
+          <w:rFonts w:ascii="Times New Roman" w:hAnsi="Times New Roman"/>
+          <w:color w:val="000000" w:themeColor="text1"/>
+          <w:sz w:val="24"/>
+          <w:szCs w:val="24"/>
+        </w:rPr>
+        <w:t xml:space="preserve">NodeMCU pusat lalu </w:t>
+      </w:r>
+      <w:r>
+        <w:rPr>
+          <w:rFonts w:ascii="Times New Roman" w:hAnsi="Times New Roman"/>
+          <w:color w:val="000000" w:themeColor="text1"/>
+          <w:sz w:val="24"/>
+          <w:szCs w:val="24"/>
+        </w:rPr>
+        <w:t>disebarkan</w:t>
+      </w:r>
+      <w:r>
+        <w:rPr>
+          <w:rFonts w:ascii="Times New Roman" w:hAnsi="Times New Roman"/>
+          <w:color w:val="000000" w:themeColor="text1"/>
+          <w:sz w:val="24"/>
+          <w:szCs w:val="24"/>
+        </w:rPr>
+        <w:t xml:space="preserve"> ke </w:t>
+      </w:r>
+      <w:r>
+        <w:rPr>
+          <w:rFonts w:ascii="Times New Roman" w:hAnsi="Times New Roman"/>
+          <w:color w:val="000000" w:themeColor="text1"/>
+          <w:sz w:val="24"/>
+          <w:szCs w:val="24"/>
+        </w:rPr>
+        <w:t xml:space="preserve">masing-masing node yang sudah terpasang alat untuk menampilkan QRCode yang diterimanya melalui </w:t>
+      </w:r>
+      <w:r>
+        <w:rPr>
+          <w:rFonts w:ascii="Times New Roman" w:hAnsi="Times New Roman"/>
+          <w:color w:val="000000" w:themeColor="text1"/>
+          <w:sz w:val="24"/>
+          <w:szCs w:val="24"/>
+        </w:rPr>
+        <w:t>jaringan LoRa</w:t>
+      </w:r>
+      <w:r>
+        <w:rPr>
+          <w:rFonts w:ascii="Times New Roman" w:hAnsi="Times New Roman"/>
+          <w:color w:val="000000" w:themeColor="text1"/>
+          <w:sz w:val="24"/>
+          <w:szCs w:val="24"/>
+        </w:rPr>
+        <w:t xml:space="preserve">.  Setelah semua node memiliki QRCode yang siap discan, maka satpam dapat mulai bekerja patroli mengelilingi lokasi sesuai jadwalnya. </w:t>
+      </w:r>
+      <w:r>
+        <w:rPr>
+          <w:rFonts w:ascii="Times New Roman" w:hAnsi="Times New Roman"/>
+          <w:color w:val="000000" w:themeColor="text1"/>
+          <w:sz w:val="24"/>
+          <w:szCs w:val="24"/>
+        </w:rPr>
+        <w:t xml:space="preserve">Satpam dapat membuka aplikasi </w:t>
+      </w:r>
+      <w:r>
+        <w:rPr>
+          <w:rFonts w:ascii="Times New Roman" w:hAnsi="Times New Roman"/>
+          <w:color w:val="000000" w:themeColor="text1"/>
+          <w:sz w:val="24"/>
+          <w:szCs w:val="24"/>
+        </w:rPr>
+        <w:t>terlebih dahulu</w:t>
+      </w:r>
+      <w:r>
+        <w:rPr>
+          <w:rFonts w:ascii="Times New Roman" w:hAnsi="Times New Roman"/>
+          <w:color w:val="000000" w:themeColor="text1"/>
+          <w:sz w:val="24"/>
+          <w:szCs w:val="24"/>
+        </w:rPr>
+        <w:t xml:space="preserve"> untuk melakukan pemindaian QRCode yang sudah terpasang dimasing-masing node. Setelah membuka, satpam harus login terlebih dahulu</w:t>
+      </w:r>
+      <w:r>
+        <w:rPr>
+          <w:rFonts w:ascii="Times New Roman" w:hAnsi="Times New Roman"/>
+          <w:color w:val="000000" w:themeColor="text1"/>
+          <w:sz w:val="24"/>
+          <w:szCs w:val="24"/>
+        </w:rPr>
+        <w:t xml:space="preserve"> untuk melihat semua jadwal yang harus dijalankan</w:t>
+      </w:r>
+      <w:r>
+        <w:rPr>
+          <w:rFonts w:ascii="Times New Roman" w:hAnsi="Times New Roman"/>
+          <w:color w:val="000000" w:themeColor="text1"/>
+          <w:sz w:val="24"/>
+          <w:szCs w:val="24"/>
+        </w:rPr>
+        <w:t xml:space="preserve">. </w:t>
+      </w:r>
+    </w:p>
+    <w:p>
+      <w:pPr>
+        <w:spacing w:after="0" w:line="360" w:lineRule="auto"/>
+        <w:ind w:firstLine="709"/>
+        <w:rPr>
+          <w:rFonts w:ascii="Times New Roman" w:hAnsi="Times New Roman"/>
+          <w:color w:val="000000" w:themeColor="text1"/>
+          <w:sz w:val="24"/>
+          <w:szCs w:val="24"/>
+        </w:rPr>
+      </w:pPr>
+      <w:r>
+        <w:rPr>
+          <w:rFonts w:ascii="Times New Roman" w:hAnsi="Times New Roman"/>
+          <w:color w:val="000000" w:themeColor="text1"/>
+          <w:sz w:val="24"/>
+          <w:szCs w:val="24"/>
+        </w:rPr>
+        <w:t>[</w:t>
+      </w:r>
+      <w:proofErr w:type="gramStart"/>
+      <w:r>
+        <w:rPr>
+          <w:rFonts w:ascii="Times New Roman" w:hAnsi="Times New Roman"/>
+          <w:color w:val="000000" w:themeColor="text1"/>
+          <w:sz w:val="24"/>
+          <w:szCs w:val="24"/>
+        </w:rPr>
+        <w:t>tanya</w:t>
+      </w:r>
+      <w:proofErr w:type="gramEnd"/>
+      <w:r>
+        <w:rPr>
+          <w:rFonts w:ascii="Times New Roman" w:hAnsi="Times New Roman"/>
+          <w:color w:val="000000" w:themeColor="text1"/>
+          <w:sz w:val="24"/>
+          <w:szCs w:val="24"/>
+        </w:rPr>
+        <w:t xml:space="preserve">] setelah </w:t>
+      </w:r>
+      <w:r>
+        <w:rPr>
+          <w:rFonts w:ascii="Times New Roman" w:hAnsi="Times New Roman"/>
+          <w:color w:val="000000" w:themeColor="text1"/>
+          <w:sz w:val="24"/>
+          <w:szCs w:val="24"/>
+        </w:rPr>
+        <w:t xml:space="preserve">satpam selesai melakukan penjaggan, satpam dapat melakukan pemindaian QRCode melalui aplikasinya. Satpam juga dapat memberikan keterangan dan status keamanan (seperti aman, tidak aman, atau mencurigakan). Proses pemindaian tersebut </w:t>
+      </w:r>
+      <w:proofErr w:type="gramStart"/>
+      <w:r>
+        <w:rPr>
+          <w:rFonts w:ascii="Times New Roman" w:hAnsi="Times New Roman"/>
+          <w:color w:val="000000" w:themeColor="text1"/>
+          <w:sz w:val="24"/>
+          <w:szCs w:val="24"/>
+        </w:rPr>
+        <w:t>akan</w:t>
+      </w:r>
+      <w:proofErr w:type="gramEnd"/>
+      <w:r>
+        <w:rPr>
+          <w:rFonts w:ascii="Times New Roman" w:hAnsi="Times New Roman"/>
+          <w:color w:val="000000" w:themeColor="text1"/>
+          <w:sz w:val="24"/>
+          <w:szCs w:val="24"/>
+        </w:rPr>
+        <w:t xml:space="preserve"> diverifikasi langsung pada android. Lalu jika verifikasi tersebut berhasil, maka android </w:t>
+      </w:r>
+      <w:proofErr w:type="gramStart"/>
+      <w:r>
+        <w:rPr>
+          <w:rFonts w:ascii="Times New Roman" w:hAnsi="Times New Roman"/>
+          <w:color w:val="000000" w:themeColor="text1"/>
+          <w:sz w:val="24"/>
+          <w:szCs w:val="24"/>
+        </w:rPr>
+        <w:t>akan</w:t>
+      </w:r>
+      <w:proofErr w:type="gramEnd"/>
+      <w:r>
+        <w:rPr>
+          <w:rFonts w:ascii="Times New Roman" w:hAnsi="Times New Roman"/>
+          <w:color w:val="000000" w:themeColor="text1"/>
+          <w:sz w:val="24"/>
+          <w:szCs w:val="24"/>
+        </w:rPr>
+        <w:t xml:space="preserve"> request ke server beserta data keterangan dan status keamanan untuk disimpan didalam database. Setelah itu server </w:t>
+      </w:r>
+      <w:proofErr w:type="gramStart"/>
+      <w:r>
+        <w:rPr>
+          <w:rFonts w:ascii="Times New Roman" w:hAnsi="Times New Roman"/>
+          <w:color w:val="000000" w:themeColor="text1"/>
+          <w:sz w:val="24"/>
+          <w:szCs w:val="24"/>
+        </w:rPr>
+        <w:t>akan</w:t>
+      </w:r>
+      <w:proofErr w:type="gramEnd"/>
+      <w:r>
+        <w:rPr>
+          <w:rFonts w:ascii="Times New Roman" w:hAnsi="Times New Roman"/>
+          <w:color w:val="000000" w:themeColor="text1"/>
+          <w:sz w:val="24"/>
+          <w:szCs w:val="24"/>
+        </w:rPr>
+        <w:t xml:space="preserve"> memberikan response kepada android </w:t>
+      </w:r>
+      <w:r>
+        <w:rPr>
+          <w:rFonts w:ascii="Times New Roman" w:hAnsi="Times New Roman"/>
+          <w:color w:val="000000" w:themeColor="text1"/>
+          <w:sz w:val="24"/>
+          <w:szCs w:val="24"/>
+        </w:rPr>
+        <w:t xml:space="preserve">untuk pemberitahuan bahwa data berhasil disimpan di database. </w:t>
+      </w:r>
+    </w:p>
+    <w:p>
+      <w:pPr>
+        <w:spacing w:after="0" w:line="360" w:lineRule="auto"/>
+        <w:ind w:firstLine="709"/>
+        <w:rPr>
+          <w:rFonts w:ascii="Times New Roman" w:hAnsi="Times New Roman"/>
+          <w:color w:val="000000" w:themeColor="text1"/>
+          <w:sz w:val="24"/>
+          <w:szCs w:val="24"/>
+        </w:rPr>
+      </w:pPr>
+      <w:r>
+        <w:rPr>
+          <w:rFonts w:ascii="Times New Roman" w:hAnsi="Times New Roman"/>
+          <w:color w:val="000000" w:themeColor="text1"/>
+          <w:sz w:val="24"/>
+          <w:szCs w:val="24"/>
+        </w:rPr>
+        <w:t xml:space="preserve">3.2.2. </w:t>
+      </w:r>
+      <w:r>
+        <w:rPr>
+          <w:rFonts w:ascii="Times New Roman" w:hAnsi="Times New Roman"/>
+          <w:color w:val="000000" w:themeColor="text1"/>
+          <w:sz w:val="24"/>
+          <w:szCs w:val="24"/>
+        </w:rPr>
+        <w:t>Arsitektur Sistem</w:t>
+      </w:r>
+    </w:p>
+    <w:p>
+      <w:pPr>
+        <w:spacing w:after="0" w:line="360" w:lineRule="auto"/>
+        <w:ind w:firstLine="709"/>
+        <w:rPr>
+          <w:rFonts w:ascii="Times New Roman" w:hAnsi="Times New Roman"/>
+          <w:color w:val="000000" w:themeColor="text1"/>
+          <w:sz w:val="24"/>
+          <w:szCs w:val="24"/>
         </w:rPr>
       </w:pPr>
       <w:r>
@@ -10886,8 +12288,9 @@
           <w:sz w:val="24"/>
           <w:szCs w:val="24"/>
         </w:rPr>
+        <w:lastRenderedPageBreak/>
         <w:drawing>
-          <wp:inline distT="0" distB="0" distL="0" distR="0">
+          <wp:inline distT="0" distB="0" distL="0" distR="0" wp14:anchorId="35097EFA" wp14:editId="4858FBD6">
             <wp:extent cx="5038090" cy="5236210"/>
             <wp:effectExtent l="0" t="0" r="0" b="2540"/>
             <wp:docPr id="5" name="Picture 5" descr="arsitektur sistem (2)"/>
@@ -10937,106 +12340,113 @@
       </w:r>
     </w:p>
     <w:p>
-      <w:r>
-        <w:rPr>
-          <w:rFonts w:ascii="Times New Roman" w:hAnsi="Times New Roman"/>
-          <w:sz w:val="24"/>
-          <w:szCs w:val="24"/>
-          <w:lang w:val="en-ID"/>
-        </w:rPr>
-        <w:br w:type="page"/>
-      </w:r>
-    </w:p>
-    <w:p>
-      <w:pPr>
-        <w:rPr>
-          <w:rFonts w:ascii="Cambria" w:hAnsi="Cambria"/>
-          <w:b/>
-          <w:sz w:val="28"/>
-          <w:szCs w:val="28"/>
-          <w:lang w:val="en-ID"/>
-        </w:rPr>
-      </w:pPr>
-      <w:r>
-        <w:rPr>
-          <w:rFonts w:ascii="Cambria" w:hAnsi="Cambria"/>
-          <w:b/>
-          <w:sz w:val="28"/>
-          <w:szCs w:val="28"/>
-          <w:lang w:val="en-ID"/>
+      <w:pPr>
+        <w:spacing w:after="0" w:line="360" w:lineRule="auto"/>
+        <w:ind w:firstLine="709"/>
+        <w:rPr>
+          <w:rFonts w:ascii="Times New Roman" w:hAnsi="Times New Roman"/>
+          <w:color w:val="000000" w:themeColor="text1"/>
+          <w:sz w:val="24"/>
+          <w:szCs w:val="24"/>
+        </w:rPr>
+      </w:pPr>
+      <w:r>
+        <w:rPr>
+          <w:rFonts w:ascii="Times New Roman" w:hAnsi="Times New Roman"/>
+          <w:color w:val="000000" w:themeColor="text1"/>
+          <w:sz w:val="24"/>
+          <w:szCs w:val="24"/>
+        </w:rPr>
+        <w:t>[</w:t>
+      </w:r>
+      <w:proofErr w:type="gramStart"/>
+      <w:r>
+        <w:rPr>
+          <w:rFonts w:ascii="Times New Roman" w:hAnsi="Times New Roman"/>
+          <w:color w:val="000000" w:themeColor="text1"/>
+          <w:sz w:val="24"/>
+          <w:szCs w:val="24"/>
+        </w:rPr>
+        <w:t>tanya</w:t>
+      </w:r>
+      <w:proofErr w:type="gramEnd"/>
+      <w:r>
+        <w:rPr>
+          <w:rFonts w:ascii="Times New Roman" w:hAnsi="Times New Roman"/>
+          <w:color w:val="000000" w:themeColor="text1"/>
+          <w:sz w:val="24"/>
+          <w:szCs w:val="24"/>
+        </w:rPr>
+        <w:t>] perlu dijelaskan lagi ?</w:t>
+      </w:r>
+    </w:p>
+    <w:p>
+      <w:pPr>
+        <w:spacing w:after="0" w:line="360" w:lineRule="auto"/>
+        <w:ind w:firstLine="709"/>
+        <w:rPr>
+          <w:rFonts w:ascii="Times New Roman" w:hAnsi="Times New Roman"/>
+          <w:color w:val="000000" w:themeColor="text1"/>
+          <w:sz w:val="24"/>
+          <w:szCs w:val="24"/>
+        </w:rPr>
+      </w:pPr>
+      <w:r>
+        <w:rPr>
+          <w:rFonts w:ascii="Times New Roman" w:hAnsi="Times New Roman"/>
+          <w:color w:val="000000" w:themeColor="text1"/>
+          <w:sz w:val="24"/>
+          <w:szCs w:val="24"/>
+        </w:rPr>
+        <w:t>3.2.</w:t>
+      </w:r>
+      <w:r>
+        <w:rPr>
+          <w:rFonts w:ascii="Times New Roman" w:hAnsi="Times New Roman"/>
+          <w:color w:val="000000" w:themeColor="text1"/>
+          <w:sz w:val="24"/>
+          <w:szCs w:val="24"/>
+        </w:rPr>
+        <w:t>3</w:t>
+      </w:r>
+      <w:r>
+        <w:rPr>
+          <w:rFonts w:ascii="Times New Roman" w:hAnsi="Times New Roman"/>
+          <w:color w:val="000000" w:themeColor="text1"/>
+          <w:sz w:val="24"/>
+          <w:szCs w:val="24"/>
+        </w:rPr>
+        <w:t xml:space="preserve">. </w:t>
+      </w:r>
+      <w:r>
+        <w:rPr>
+          <w:rFonts w:ascii="Times New Roman" w:hAnsi="Times New Roman"/>
+          <w:color w:val="000000" w:themeColor="text1"/>
+          <w:sz w:val="24"/>
+          <w:szCs w:val="24"/>
+        </w:rPr>
+        <w:t>Database Sistem</w:t>
+      </w:r>
+    </w:p>
+    <w:p>
+      <w:pPr>
+        <w:rPr>
+          <w:rFonts w:ascii="Times New Roman" w:hAnsi="Times New Roman"/>
+          <w:sz w:val="24"/>
+          <w:szCs w:val="24"/>
+          <w:lang w:val="en-ID"/>
+        </w:rPr>
+      </w:pPr>
+      <w:r>
+        <w:rPr>
+          <w:rFonts w:ascii="Times New Roman" w:hAnsi="Times New Roman"/>
+          <w:noProof/>
+          <w:sz w:val="24"/>
+          <w:szCs w:val="24"/>
         </w:rPr>
         <w:lastRenderedPageBreak/>
-        <w:t>7</w:t>
-      </w:r>
-      <w:r>
-        <w:rPr>
-          <w:rFonts w:ascii="Cambria" w:hAnsi="Cambria"/>
-          <w:b/>
-          <w:sz w:val="28"/>
-          <w:szCs w:val="28"/>
-          <w:lang w:val="en-ID"/>
-        </w:rPr>
-        <w:t>.</w:t>
-      </w:r>
-      <w:r>
-        <w:rPr>
-          <w:rFonts w:ascii="Cambria" w:hAnsi="Cambria"/>
-          <w:b/>
-          <w:sz w:val="28"/>
-          <w:szCs w:val="28"/>
-          <w:lang w:val="en-ID"/>
-        </w:rPr>
-        <w:t>3</w:t>
-      </w:r>
-      <w:r>
-        <w:rPr>
-          <w:rFonts w:ascii="Cambria" w:hAnsi="Cambria"/>
-          <w:b/>
-          <w:sz w:val="28"/>
-          <w:szCs w:val="28"/>
-          <w:lang w:val="en-ID"/>
-        </w:rPr>
-        <w:t xml:space="preserve">. </w:t>
-      </w:r>
-      <w:r>
-        <w:rPr>
-          <w:rFonts w:ascii="Cambria" w:hAnsi="Cambria"/>
-          <w:b/>
-          <w:sz w:val="28"/>
-          <w:szCs w:val="28"/>
-          <w:lang w:val="en-ID"/>
-        </w:rPr>
-        <w:t>Database</w:t>
-      </w:r>
-      <w:r>
-        <w:rPr>
-          <w:rFonts w:ascii="Cambria" w:hAnsi="Cambria"/>
-          <w:b/>
-          <w:sz w:val="28"/>
-          <w:szCs w:val="28"/>
-          <w:lang w:val="en-ID"/>
-        </w:rPr>
-        <w:t xml:space="preserve"> Sistem</w:t>
-      </w:r>
-    </w:p>
-    <w:p>
-      <w:pPr>
-        <w:rPr>
-          <w:rFonts w:ascii="Times New Roman" w:hAnsi="Times New Roman"/>
-          <w:sz w:val="24"/>
-          <w:szCs w:val="24"/>
-          <w:lang w:val="en-ID"/>
-        </w:rPr>
-      </w:pPr>
-      <w:r>
-        <w:rPr>
-          <w:rFonts w:ascii="Times New Roman" w:hAnsi="Times New Roman"/>
-          <w:noProof/>
-          <w:sz w:val="24"/>
-          <w:szCs w:val="24"/>
-        </w:rPr>
         <w:drawing>
-          <wp:inline distT="0" distB="0" distL="0" distR="0">
+          <wp:inline distT="0" distB="0" distL="0" distR="0" wp14:anchorId="70844AA0" wp14:editId="1E2FBD4F">
             <wp:extent cx="4410075" cy="2354237"/>
             <wp:effectExtent l="0" t="0" r="0" b="8255"/>
             <wp:docPr id="6" name="Picture 6" descr="ER Diagram satpam rapi"/>
@@ -11102,7 +12512,27 @@
           <w:szCs w:val="24"/>
           <w:lang w:val="en-ID"/>
         </w:rPr>
-        <w:t>Tabel status_node merepresentasikan kondisi dari lokasi tersebut pada waktu shift yang sudah ditentukan. Contoh : “Aman”, “Mencurigakan”, “Ada Pencuri Masuk”, “Tidak Aman”, dst.</w:t>
+        <w:t xml:space="preserve">Tabel status_node merepresentasikan kondisi dari lokasi tersebut pada waktu shift yang sudah ditentukan. </w:t>
+      </w:r>
+      <w:proofErr w:type="gramStart"/>
+      <w:r>
+        <w:rPr>
+          <w:rFonts w:ascii="Times New Roman" w:hAnsi="Times New Roman"/>
+          <w:sz w:val="24"/>
+          <w:szCs w:val="24"/>
+          <w:lang w:val="en-ID"/>
+        </w:rPr>
+        <w:t>Contoh :</w:t>
+      </w:r>
+      <w:proofErr w:type="gramEnd"/>
+      <w:r>
+        <w:rPr>
+          <w:rFonts w:ascii="Times New Roman" w:hAnsi="Times New Roman"/>
+          <w:sz w:val="24"/>
+          <w:szCs w:val="24"/>
+          <w:lang w:val="en-ID"/>
+        </w:rPr>
+        <w:t xml:space="preserve"> “Aman”, “Mencurigakan”, “Ada Pencuri Masuk”, “Tidak Aman”, dst.</w:t>
       </w:r>
     </w:p>
     <w:p>
@@ -11122,7 +12552,27 @@
           <w:szCs w:val="24"/>
           <w:lang w:val="en-ID"/>
         </w:rPr>
-        <w:t>Tabel times merepresentasikan waktu awal dan waktu akhir shift yang berlangsung. Contoh : 06:00 – 18:00</w:t>
+        <w:t xml:space="preserve">Tabel times merepresentasikan waktu awal dan waktu akhir shift yang berlangsung. </w:t>
+      </w:r>
+      <w:proofErr w:type="gramStart"/>
+      <w:r>
+        <w:rPr>
+          <w:rFonts w:ascii="Times New Roman" w:hAnsi="Times New Roman"/>
+          <w:sz w:val="24"/>
+          <w:szCs w:val="24"/>
+          <w:lang w:val="en-ID"/>
+        </w:rPr>
+        <w:t>Contoh :</w:t>
+      </w:r>
+      <w:proofErr w:type="gramEnd"/>
+      <w:r>
+        <w:rPr>
+          <w:rFonts w:ascii="Times New Roman" w:hAnsi="Times New Roman"/>
+          <w:sz w:val="24"/>
+          <w:szCs w:val="24"/>
+          <w:lang w:val="en-ID"/>
+        </w:rPr>
+        <w:t xml:space="preserve"> 06:00 – 18:00</w:t>
       </w:r>
     </w:p>
     <w:p>
@@ -11142,7 +12592,27 @@
           <w:szCs w:val="24"/>
           <w:lang w:val="en-ID"/>
         </w:rPr>
-        <w:t xml:space="preserve">Tabel shifts merepresentasikan 1 data giliran satpam tertentu yang memuat data ruangan, tanggal, waktu, status_node, pesan (jika diperlukan), dan token_shift yang merepresentasikan </w:t>
+        <w:t xml:space="preserve">Tabel shifts merepresentasikan 1 data giliran satpam tertentu yang memuat data ruangan, tanggal, waktu, status_node, pesan (jika diperlukan), </w:t>
+      </w:r>
+      <w:proofErr w:type="gramStart"/>
+      <w:r>
+        <w:rPr>
+          <w:rFonts w:ascii="Times New Roman" w:hAnsi="Times New Roman"/>
+          <w:sz w:val="24"/>
+          <w:szCs w:val="24"/>
+          <w:lang w:val="en-ID"/>
+        </w:rPr>
+        <w:t>dan</w:t>
+      </w:r>
+      <w:proofErr w:type="gramEnd"/>
+      <w:r>
+        <w:rPr>
+          <w:rFonts w:ascii="Times New Roman" w:hAnsi="Times New Roman"/>
+          <w:sz w:val="24"/>
+          <w:szCs w:val="24"/>
+          <w:lang w:val="en-ID"/>
+        </w:rPr>
+        <w:t xml:space="preserve"> token_shift yang merepresentasikan </w:t>
       </w:r>
       <w:r>
         <w:rPr>
@@ -11181,7 +12651,27 @@
           <w:szCs w:val="24"/>
           <w:lang w:val="en-ID"/>
         </w:rPr>
-        <w:t xml:space="preserve">Tabel users merepresentasikan pengguna yang memuat data nama, umur, role, username, password, nomor HP, master_key, dan email. Master key disini digunakan untuk enkripsi pada token </w:t>
+        <w:t xml:space="preserve">Tabel </w:t>
+      </w:r>
+      <w:proofErr w:type="gramStart"/>
+      <w:r>
+        <w:rPr>
+          <w:rFonts w:ascii="Times New Roman" w:hAnsi="Times New Roman"/>
+          <w:sz w:val="24"/>
+          <w:szCs w:val="24"/>
+          <w:lang w:val="en-ID"/>
+        </w:rPr>
+        <w:t>users</w:t>
+      </w:r>
+      <w:proofErr w:type="gramEnd"/>
+      <w:r>
+        <w:rPr>
+          <w:rFonts w:ascii="Times New Roman" w:hAnsi="Times New Roman"/>
+          <w:sz w:val="24"/>
+          <w:szCs w:val="24"/>
+          <w:lang w:val="en-ID"/>
+        </w:rPr>
+        <w:t xml:space="preserve"> merepresentasikan pengguna yang memuat data nama, umur, role, username, password, nomor HP, master_key, dan email. Master key disini digunakan untuk enkripsi pada token </w:t>
       </w:r>
       <w:r>
         <w:rPr>
@@ -11220,7 +12710,27 @@
           <w:szCs w:val="24"/>
           <w:lang w:val="en-ID"/>
         </w:rPr>
-        <w:t>Tabel roles merepresentasikan data peran pengguna tersebut. Contoh : “admin”, “guard”, dll</w:t>
+        <w:t xml:space="preserve">Tabel roles merepresentasikan data peran pengguna tersebut. </w:t>
+      </w:r>
+      <w:proofErr w:type="gramStart"/>
+      <w:r>
+        <w:rPr>
+          <w:rFonts w:ascii="Times New Roman" w:hAnsi="Times New Roman"/>
+          <w:sz w:val="24"/>
+          <w:szCs w:val="24"/>
+          <w:lang w:val="en-ID"/>
+        </w:rPr>
+        <w:t>Contoh :</w:t>
+      </w:r>
+      <w:proofErr w:type="gramEnd"/>
+      <w:r>
+        <w:rPr>
+          <w:rFonts w:ascii="Times New Roman" w:hAnsi="Times New Roman"/>
+          <w:sz w:val="24"/>
+          <w:szCs w:val="24"/>
+          <w:lang w:val="en-ID"/>
+        </w:rPr>
+        <w:t xml:space="preserve"> “admin”, “guard”, dll</w:t>
       </w:r>
     </w:p>
     <w:p>
@@ -11240,7 +12750,38 @@
           <w:szCs w:val="24"/>
           <w:lang w:val="en-ID"/>
         </w:rPr>
-        <w:t>Tabel floors merepresentasikan data lantai. Contoh : “lantai 1”, “lantai 2”, dll.</w:t>
+        <w:t>Tabel floors merepresentasikan data la</w:t>
+      </w:r>
+      <w:bookmarkStart w:id="0" w:name="_GoBack"/>
+      <w:bookmarkEnd w:id="0"/>
+      <w:r>
+        <w:rPr>
+          <w:rFonts w:ascii="Times New Roman" w:hAnsi="Times New Roman"/>
+          <w:sz w:val="24"/>
+          <w:szCs w:val="24"/>
+          <w:lang w:val="en-ID"/>
+        </w:rPr>
+        <w:t xml:space="preserve">ntai. </w:t>
+      </w:r>
+      <w:proofErr w:type="gramStart"/>
+      <w:r>
+        <w:rPr>
+          <w:rFonts w:ascii="Times New Roman" w:hAnsi="Times New Roman"/>
+          <w:sz w:val="24"/>
+          <w:szCs w:val="24"/>
+          <w:lang w:val="en-ID"/>
+        </w:rPr>
+        <w:t>Contoh :</w:t>
+      </w:r>
+      <w:proofErr w:type="gramEnd"/>
+      <w:r>
+        <w:rPr>
+          <w:rFonts w:ascii="Times New Roman" w:hAnsi="Times New Roman"/>
+          <w:sz w:val="24"/>
+          <w:szCs w:val="24"/>
+          <w:lang w:val="en-ID"/>
+        </w:rPr>
+        <w:t xml:space="preserve"> “lantai 1”, “lantai 2”, dll.</w:t>
       </w:r>
     </w:p>
     <w:p>
@@ -11260,7 +12801,27 @@
           <w:szCs w:val="24"/>
           <w:lang w:val="en-ID"/>
         </w:rPr>
-        <w:t>Tabel buildings merepresentasikan data gedung. Contoh : “gedung agape”, “gedung didaktos”, dll</w:t>
+        <w:t xml:space="preserve">Tabel buildings merepresentasikan data gedung. </w:t>
+      </w:r>
+      <w:proofErr w:type="gramStart"/>
+      <w:r>
+        <w:rPr>
+          <w:rFonts w:ascii="Times New Roman" w:hAnsi="Times New Roman"/>
+          <w:sz w:val="24"/>
+          <w:szCs w:val="24"/>
+          <w:lang w:val="en-ID"/>
+        </w:rPr>
+        <w:t>Contoh :</w:t>
+      </w:r>
+      <w:proofErr w:type="gramEnd"/>
+      <w:r>
+        <w:rPr>
+          <w:rFonts w:ascii="Times New Roman" w:hAnsi="Times New Roman"/>
+          <w:sz w:val="24"/>
+          <w:szCs w:val="24"/>
+          <w:lang w:val="en-ID"/>
+        </w:rPr>
+        <w:t xml:space="preserve"> “gedung agape”, “gedung didaktos”, dll</w:t>
       </w:r>
     </w:p>
     <w:p>
@@ -11280,7 +12841,382 @@
           <w:lang w:val="en-ID"/>
         </w:rPr>
         <w:lastRenderedPageBreak/>
-        <w:t>Tabel rooms merepresentasikan data ruangan yang memuat juga data lantai dan data gedung. Contoh : “Ruangan 1 lantai 1 gedung Agape”.</w:t>
+        <w:t xml:space="preserve">Tabel rooms merepresentasikan data ruangan yang memuat juga data lantai dan data gedung. </w:t>
+      </w:r>
+      <w:proofErr w:type="gramStart"/>
+      <w:r>
+        <w:rPr>
+          <w:rFonts w:ascii="Times New Roman" w:hAnsi="Times New Roman"/>
+          <w:sz w:val="24"/>
+          <w:szCs w:val="24"/>
+          <w:lang w:val="en-ID"/>
+        </w:rPr>
+        <w:t>Contoh :</w:t>
+      </w:r>
+      <w:proofErr w:type="gramEnd"/>
+      <w:r>
+        <w:rPr>
+          <w:rFonts w:ascii="Times New Roman" w:hAnsi="Times New Roman"/>
+          <w:sz w:val="24"/>
+          <w:szCs w:val="24"/>
+          <w:lang w:val="en-ID"/>
+        </w:rPr>
+        <w:t xml:space="preserve"> “Ruangan 1 lantai 1 gedung Agape”.</w:t>
+      </w:r>
+    </w:p>
+    <w:p>
+      <w:pPr>
+        <w:spacing w:after="0" w:line="360" w:lineRule="auto"/>
+        <w:ind w:firstLine="709"/>
+        <w:rPr>
+          <w:rFonts w:ascii="Times New Roman" w:hAnsi="Times New Roman"/>
+          <w:color w:val="000000" w:themeColor="text1"/>
+          <w:sz w:val="24"/>
+          <w:szCs w:val="24"/>
+        </w:rPr>
+      </w:pPr>
+    </w:p>
+    <w:p>
+      <w:pPr>
+        <w:spacing w:after="0" w:line="360" w:lineRule="auto"/>
+        <w:ind w:firstLine="709"/>
+        <w:rPr>
+          <w:rFonts w:ascii="Times New Roman" w:hAnsi="Times New Roman"/>
+          <w:color w:val="000000" w:themeColor="text1"/>
+          <w:sz w:val="24"/>
+          <w:szCs w:val="24"/>
+        </w:rPr>
+      </w:pPr>
+      <w:r>
+        <w:rPr>
+          <w:rFonts w:ascii="Times New Roman" w:hAnsi="Times New Roman"/>
+          <w:color w:val="000000" w:themeColor="text1"/>
+          <w:sz w:val="24"/>
+          <w:szCs w:val="24"/>
+        </w:rPr>
+        <w:t>3.2.</w:t>
+      </w:r>
+      <w:r>
+        <w:rPr>
+          <w:rFonts w:ascii="Times New Roman" w:hAnsi="Times New Roman"/>
+          <w:color w:val="000000" w:themeColor="text1"/>
+          <w:sz w:val="24"/>
+          <w:szCs w:val="24"/>
+        </w:rPr>
+        <w:t>4</w:t>
+      </w:r>
+      <w:r>
+        <w:rPr>
+          <w:rFonts w:ascii="Times New Roman" w:hAnsi="Times New Roman"/>
+          <w:color w:val="000000" w:themeColor="text1"/>
+          <w:sz w:val="24"/>
+          <w:szCs w:val="24"/>
+        </w:rPr>
+        <w:t xml:space="preserve">. </w:t>
+      </w:r>
+      <w:r>
+        <w:rPr>
+          <w:rFonts w:ascii="Times New Roman" w:hAnsi="Times New Roman"/>
+          <w:color w:val="000000" w:themeColor="text1"/>
+          <w:sz w:val="24"/>
+          <w:szCs w:val="24"/>
+        </w:rPr>
+        <w:t>Antarmuka Web Admin</w:t>
+      </w:r>
+    </w:p>
+    <w:p>
+      <w:pPr>
+        <w:spacing w:after="0" w:line="360" w:lineRule="auto"/>
+        <w:ind w:firstLine="709"/>
+        <w:rPr>
+          <w:rFonts w:ascii="Times New Roman" w:hAnsi="Times New Roman"/>
+          <w:color w:val="000000" w:themeColor="text1"/>
+          <w:sz w:val="24"/>
+          <w:szCs w:val="24"/>
+        </w:rPr>
+      </w:pPr>
+      <w:r>
+        <w:rPr>
+          <w:rFonts w:ascii="Times New Roman" w:hAnsi="Times New Roman"/>
+          <w:color w:val="000000" w:themeColor="text1"/>
+          <w:sz w:val="24"/>
+          <w:szCs w:val="24"/>
+        </w:rPr>
+        <w:t>3.2.5. Antarmuka Aplikasi Android</w:t>
+      </w:r>
+    </w:p>
+    <w:p>
+      <w:pPr>
+        <w:spacing w:after="0" w:line="360" w:lineRule="auto"/>
+        <w:rPr>
+          <w:rFonts w:ascii="Times New Roman" w:hAnsi="Times New Roman"/>
+          <w:color w:val="000000" w:themeColor="text1"/>
+          <w:sz w:val="24"/>
+          <w:szCs w:val="24"/>
+        </w:rPr>
+      </w:pPr>
+    </w:p>
+    <w:p>
+      <w:pPr>
+        <w:spacing w:after="0" w:line="360" w:lineRule="auto"/>
+        <w:ind w:firstLine="567"/>
+        <w:rPr>
+          <w:rFonts w:ascii="Times New Roman" w:hAnsi="Times New Roman"/>
+          <w:color w:val="000000" w:themeColor="text1"/>
+          <w:sz w:val="24"/>
+          <w:szCs w:val="24"/>
+        </w:rPr>
+      </w:pPr>
+    </w:p>
+    <w:p>
+      <w:pPr>
+        <w:pStyle w:val="Heading1"/>
+        <w:spacing w:before="0" w:line="360" w:lineRule="auto"/>
+        <w:jc w:val="both"/>
+      </w:pPr>
+      <w:r>
+        <w:rPr>
+          <w:lang w:val="en-ID"/>
+        </w:rPr>
+        <w:t>7</w:t>
+      </w:r>
+      <w:r>
+        <w:t xml:space="preserve">. </w:t>
+      </w:r>
+      <w:r>
+        <w:t>Blok Diagram, Arsitektur, dan Database Sistem</w:t>
+      </w:r>
+      <w:r>
+        <w:t>, Antarmuka</w:t>
+      </w:r>
+    </w:p>
+    <w:p>
+      <w:pPr>
+        <w:rPr>
+          <w:rFonts w:ascii="Cambria" w:hAnsi="Cambria"/>
+          <w:b/>
+          <w:sz w:val="28"/>
+          <w:szCs w:val="28"/>
+          <w:lang w:val="en-ID"/>
+        </w:rPr>
+      </w:pPr>
+      <w:r>
+        <w:rPr>
+          <w:rFonts w:ascii="Cambria" w:hAnsi="Cambria"/>
+          <w:b/>
+          <w:sz w:val="28"/>
+          <w:szCs w:val="28"/>
+          <w:lang w:val="en-ID"/>
+        </w:rPr>
+        <w:t>7</w:t>
+      </w:r>
+      <w:r>
+        <w:rPr>
+          <w:rFonts w:ascii="Cambria" w:hAnsi="Cambria"/>
+          <w:b/>
+          <w:sz w:val="28"/>
+          <w:szCs w:val="28"/>
+          <w:lang w:val="en-ID"/>
+        </w:rPr>
+        <w:t xml:space="preserve">.1. </w:t>
+      </w:r>
+      <w:r>
+        <w:rPr>
+          <w:rFonts w:ascii="Cambria" w:hAnsi="Cambria"/>
+          <w:b/>
+          <w:sz w:val="28"/>
+          <w:szCs w:val="28"/>
+          <w:lang w:val="en-ID"/>
+        </w:rPr>
+        <w:t>Blok Diagram</w:t>
+      </w:r>
+      <w:r>
+        <w:rPr>
+          <w:rFonts w:ascii="Cambria" w:hAnsi="Cambria"/>
+          <w:b/>
+          <w:sz w:val="28"/>
+          <w:szCs w:val="28"/>
+          <w:lang w:val="en-ID"/>
+        </w:rPr>
+        <w:t xml:space="preserve"> Sistem</w:t>
+      </w:r>
+    </w:p>
+    <w:p/>
+    <w:p>
+      <w:pPr>
+        <w:spacing w:after="0" w:line="240" w:lineRule="auto"/>
+        <w:rPr>
+          <w:rFonts w:ascii="Cambria" w:hAnsi="Cambria"/>
+          <w:b/>
+          <w:sz w:val="28"/>
+          <w:szCs w:val="28"/>
+          <w:lang w:val="en-ID"/>
+        </w:rPr>
+      </w:pPr>
+      <w:r>
+        <w:rPr>
+          <w:rFonts w:ascii="Cambria" w:hAnsi="Cambria"/>
+          <w:b/>
+          <w:sz w:val="28"/>
+          <w:szCs w:val="28"/>
+          <w:lang w:val="en-ID"/>
+        </w:rPr>
+        <w:br w:type="page"/>
+      </w:r>
+    </w:p>
+    <w:p>
+      <w:pPr>
+        <w:rPr>
+          <w:rFonts w:ascii="Cambria" w:hAnsi="Cambria"/>
+          <w:b/>
+          <w:sz w:val="28"/>
+          <w:szCs w:val="28"/>
+          <w:lang w:val="en-ID"/>
+        </w:rPr>
+      </w:pPr>
+    </w:p>
+    <w:p>
+      <w:pPr>
+        <w:rPr>
+          <w:rFonts w:ascii="Cambria" w:hAnsi="Cambria"/>
+          <w:b/>
+          <w:sz w:val="28"/>
+          <w:szCs w:val="28"/>
+          <w:lang w:val="en-ID"/>
+        </w:rPr>
+      </w:pPr>
+      <w:r>
+        <w:rPr>
+          <w:rFonts w:ascii="Cambria" w:hAnsi="Cambria"/>
+          <w:b/>
+          <w:sz w:val="28"/>
+          <w:szCs w:val="28"/>
+          <w:lang w:val="en-ID"/>
+        </w:rPr>
+        <w:t>7</w:t>
+      </w:r>
+      <w:r>
+        <w:rPr>
+          <w:rFonts w:ascii="Cambria" w:hAnsi="Cambria"/>
+          <w:b/>
+          <w:sz w:val="28"/>
+          <w:szCs w:val="28"/>
+          <w:lang w:val="en-ID"/>
+        </w:rPr>
+        <w:t>.</w:t>
+      </w:r>
+      <w:r>
+        <w:rPr>
+          <w:rFonts w:ascii="Cambria" w:hAnsi="Cambria"/>
+          <w:b/>
+          <w:sz w:val="28"/>
+          <w:szCs w:val="28"/>
+          <w:lang w:val="en-ID"/>
+        </w:rPr>
+        <w:t>2</w:t>
+      </w:r>
+      <w:r>
+        <w:rPr>
+          <w:rFonts w:ascii="Cambria" w:hAnsi="Cambria"/>
+          <w:b/>
+          <w:sz w:val="28"/>
+          <w:szCs w:val="28"/>
+          <w:lang w:val="en-ID"/>
+        </w:rPr>
+        <w:t>. Arsitektur Sistem</w:t>
+      </w:r>
+    </w:p>
+    <w:p>
+      <w:pPr>
+        <w:rPr>
+          <w:rFonts w:ascii="Times New Roman" w:hAnsi="Times New Roman"/>
+          <w:sz w:val="24"/>
+          <w:szCs w:val="24"/>
+          <w:lang w:val="en-ID"/>
+        </w:rPr>
+      </w:pPr>
+    </w:p>
+    <w:p>
+      <w:r>
+        <w:rPr>
+          <w:rFonts w:ascii="Times New Roman" w:hAnsi="Times New Roman"/>
+          <w:sz w:val="24"/>
+          <w:szCs w:val="24"/>
+          <w:lang w:val="en-ID"/>
+        </w:rPr>
+        <w:br w:type="page"/>
+      </w:r>
+    </w:p>
+    <w:p>
+      <w:pPr>
+        <w:rPr>
+          <w:rFonts w:ascii="Cambria" w:hAnsi="Cambria"/>
+          <w:b/>
+          <w:sz w:val="28"/>
+          <w:szCs w:val="28"/>
+          <w:lang w:val="en-ID"/>
+        </w:rPr>
+      </w:pPr>
+      <w:r>
+        <w:rPr>
+          <w:rFonts w:ascii="Cambria" w:hAnsi="Cambria"/>
+          <w:b/>
+          <w:sz w:val="28"/>
+          <w:szCs w:val="28"/>
+          <w:lang w:val="en-ID"/>
+        </w:rPr>
+        <w:lastRenderedPageBreak/>
+        <w:t>7</w:t>
+      </w:r>
+      <w:r>
+        <w:rPr>
+          <w:rFonts w:ascii="Cambria" w:hAnsi="Cambria"/>
+          <w:b/>
+          <w:sz w:val="28"/>
+          <w:szCs w:val="28"/>
+          <w:lang w:val="en-ID"/>
+        </w:rPr>
+        <w:t>.</w:t>
+      </w:r>
+      <w:r>
+        <w:rPr>
+          <w:rFonts w:ascii="Cambria" w:hAnsi="Cambria"/>
+          <w:b/>
+          <w:sz w:val="28"/>
+          <w:szCs w:val="28"/>
+          <w:lang w:val="en-ID"/>
+        </w:rPr>
+        <w:t>3</w:t>
+      </w:r>
+      <w:r>
+        <w:rPr>
+          <w:rFonts w:ascii="Cambria" w:hAnsi="Cambria"/>
+          <w:b/>
+          <w:sz w:val="28"/>
+          <w:szCs w:val="28"/>
+          <w:lang w:val="en-ID"/>
+        </w:rPr>
+        <w:t xml:space="preserve">. </w:t>
+      </w:r>
+      <w:r>
+        <w:rPr>
+          <w:rFonts w:ascii="Cambria" w:hAnsi="Cambria"/>
+          <w:b/>
+          <w:sz w:val="28"/>
+          <w:szCs w:val="28"/>
+          <w:lang w:val="en-ID"/>
+        </w:rPr>
+        <w:t>Database</w:t>
+      </w:r>
+      <w:r>
+        <w:rPr>
+          <w:rFonts w:ascii="Cambria" w:hAnsi="Cambria"/>
+          <w:b/>
+          <w:sz w:val="28"/>
+          <w:szCs w:val="28"/>
+          <w:lang w:val="en-ID"/>
+        </w:rPr>
+        <w:t xml:space="preserve"> Sistem</w:t>
       </w:r>
     </w:p>
     <w:p>
@@ -11387,7 +13323,27 @@
           <w:szCs w:val="24"/>
           <w:lang w:val="en-ID"/>
         </w:rPr>
-        <w:t xml:space="preserve">nelitian ini, pengukuran akan dilakukan dengan cara memasang 3 </w:t>
+        <w:t xml:space="preserve">nelitian ini, pengukuran </w:t>
+      </w:r>
+      <w:proofErr w:type="gramStart"/>
+      <w:r>
+        <w:rPr>
+          <w:rFonts w:ascii="Times New Roman" w:hAnsi="Times New Roman"/>
+          <w:sz w:val="24"/>
+          <w:szCs w:val="24"/>
+          <w:lang w:val="en-ID"/>
+        </w:rPr>
+        <w:t>akan</w:t>
+      </w:r>
+      <w:proofErr w:type="gramEnd"/>
+      <w:r>
+        <w:rPr>
+          <w:rFonts w:ascii="Times New Roman" w:hAnsi="Times New Roman"/>
+          <w:sz w:val="24"/>
+          <w:szCs w:val="24"/>
+          <w:lang w:val="en-ID"/>
+        </w:rPr>
+        <w:t xml:space="preserve"> dilakukan dengan cara memasang 3 </w:t>
       </w:r>
       <w:r>
         <w:rPr>
@@ -11444,7 +13400,27 @@
           <w:szCs w:val="24"/>
           <w:lang w:val="en-ID"/>
         </w:rPr>
-        <w:t xml:space="preserve"> juga berbeda-beda. Nantinya akan diukur bagaimana performa </w:t>
+        <w:t xml:space="preserve"> juga berbeda-beda. Nantinya </w:t>
+      </w:r>
+      <w:proofErr w:type="gramStart"/>
+      <w:r>
+        <w:rPr>
+          <w:rFonts w:ascii="Times New Roman" w:hAnsi="Times New Roman"/>
+          <w:sz w:val="24"/>
+          <w:szCs w:val="24"/>
+          <w:lang w:val="en-ID"/>
+        </w:rPr>
+        <w:t>akan</w:t>
+      </w:r>
+      <w:proofErr w:type="gramEnd"/>
+      <w:r>
+        <w:rPr>
+          <w:rFonts w:ascii="Times New Roman" w:hAnsi="Times New Roman"/>
+          <w:sz w:val="24"/>
+          <w:szCs w:val="24"/>
+          <w:lang w:val="en-ID"/>
+        </w:rPr>
+        <w:t xml:space="preserve"> diukur bagaimana performa </w:t>
       </w:r>
       <w:r>
         <w:rPr>
@@ -11628,7 +13604,27 @@
           <w:szCs w:val="24"/>
           <w:lang w:val="en-ID"/>
         </w:rPr>
-        <w:t xml:space="preserve">Seperti yang sudah tertera di blok diagram sistem, sistem ini dimulai dengan seorang admin yang membuat jadwal untuk para satpam pada halaman admin yang sudah dibuat. Halaman admin tersebut dibuat dengan </w:t>
+        <w:t xml:space="preserve">Seperti yang sudah tertera di </w:t>
+      </w:r>
+      <w:proofErr w:type="gramStart"/>
+      <w:r>
+        <w:rPr>
+          <w:rFonts w:ascii="Times New Roman" w:hAnsi="Times New Roman"/>
+          <w:sz w:val="24"/>
+          <w:szCs w:val="24"/>
+          <w:lang w:val="en-ID"/>
+        </w:rPr>
+        <w:t>blok</w:t>
+      </w:r>
+      <w:proofErr w:type="gramEnd"/>
+      <w:r>
+        <w:rPr>
+          <w:rFonts w:ascii="Times New Roman" w:hAnsi="Times New Roman"/>
+          <w:sz w:val="24"/>
+          <w:szCs w:val="24"/>
+          <w:lang w:val="en-ID"/>
+        </w:rPr>
+        <w:t xml:space="preserve"> diagram sistem, sistem ini dimulai dengan seorang admin yang membuat jadwal untuk para satpam pada halaman admin yang sudah dibuat. Halaman admin tersebut dibuat dengan </w:t>
       </w:r>
       <w:r>
         <w:rPr>
@@ -11647,7 +13643,27 @@
           <w:szCs w:val="24"/>
           <w:lang w:val="en-ID"/>
         </w:rPr>
-        <w:t xml:space="preserve"> yaitu laravel untuk backend dan vuejs untuk frontend. Setelah admin membuat data-data jadwal, maka data-data tersebut akan tersimpan didalam database. Database yang digunakan adalah sqlite.</w:t>
+        <w:t xml:space="preserve"> yaitu laravel untuk backend dan vuejs untuk frontend. Setelah admin membuat data-data jadwal, maka data-data tersebut </w:t>
+      </w:r>
+      <w:proofErr w:type="gramStart"/>
+      <w:r>
+        <w:rPr>
+          <w:rFonts w:ascii="Times New Roman" w:hAnsi="Times New Roman"/>
+          <w:sz w:val="24"/>
+          <w:szCs w:val="24"/>
+          <w:lang w:val="en-ID"/>
+        </w:rPr>
+        <w:t>akan</w:t>
+      </w:r>
+      <w:proofErr w:type="gramEnd"/>
+      <w:r>
+        <w:rPr>
+          <w:rFonts w:ascii="Times New Roman" w:hAnsi="Times New Roman"/>
+          <w:sz w:val="24"/>
+          <w:szCs w:val="24"/>
+          <w:lang w:val="en-ID"/>
+        </w:rPr>
+        <w:t xml:space="preserve"> tersimpan didalam database. Database yang digunakan adalah sqlite.</w:t>
       </w:r>
     </w:p>
     <w:p>
@@ -11668,7 +13684,27 @@
           <w:szCs w:val="24"/>
           <w:lang w:val="en-ID"/>
         </w:rPr>
-        <w:t xml:space="preserve">Data jadwal yang sudah ada di database, akan diubah oleh python menjadi sebuah QRCode yang akan dikirimkan ke node melalui </w:t>
+        <w:t xml:space="preserve">Data jadwal yang sudah ada di database, </w:t>
+      </w:r>
+      <w:proofErr w:type="gramStart"/>
+      <w:r>
+        <w:rPr>
+          <w:rFonts w:ascii="Times New Roman" w:hAnsi="Times New Roman"/>
+          <w:sz w:val="24"/>
+          <w:szCs w:val="24"/>
+          <w:lang w:val="en-ID"/>
+        </w:rPr>
+        <w:t>akan</w:t>
+      </w:r>
+      <w:proofErr w:type="gramEnd"/>
+      <w:r>
+        <w:rPr>
+          <w:rFonts w:ascii="Times New Roman" w:hAnsi="Times New Roman"/>
+          <w:sz w:val="24"/>
+          <w:szCs w:val="24"/>
+          <w:lang w:val="en-ID"/>
+        </w:rPr>
+        <w:t xml:space="preserve"> diubah oleh python menjadi sebuah QRCode yang akan dikirimkan ke node melalui </w:t>
       </w:r>
       <w:r>
         <w:rPr>
@@ -11706,7 +13742,27 @@
           <w:szCs w:val="24"/>
           <w:lang w:val="en-ID"/>
         </w:rPr>
-        <w:t xml:space="preserve"> MQTT ke node adalah dengan cara raspberry pi akan melakukan </w:t>
+        <w:t xml:space="preserve"> MQTT ke node adalah dengan </w:t>
+      </w:r>
+      <w:proofErr w:type="gramStart"/>
+      <w:r>
+        <w:rPr>
+          <w:rFonts w:ascii="Times New Roman" w:hAnsi="Times New Roman"/>
+          <w:sz w:val="24"/>
+          <w:szCs w:val="24"/>
+          <w:lang w:val="en-ID"/>
+        </w:rPr>
+        <w:t>cara</w:t>
+      </w:r>
+      <w:proofErr w:type="gramEnd"/>
+      <w:r>
+        <w:rPr>
+          <w:rFonts w:ascii="Times New Roman" w:hAnsi="Times New Roman"/>
+          <w:sz w:val="24"/>
+          <w:szCs w:val="24"/>
+          <w:lang w:val="en-ID"/>
+        </w:rPr>
+        <w:t xml:space="preserve"> raspberry pi akan melakukan </w:t>
       </w:r>
       <w:r>
         <w:rPr>
@@ -11801,7 +13857,27 @@
           <w:szCs w:val="24"/>
           <w:lang w:val="en-ID"/>
         </w:rPr>
-        <w:t xml:space="preserve"> tersebut akan dikirimkan dari </w:t>
+        <w:t xml:space="preserve"> tersebut </w:t>
+      </w:r>
+      <w:proofErr w:type="gramStart"/>
+      <w:r>
+        <w:rPr>
+          <w:rFonts w:ascii="Times New Roman" w:hAnsi="Times New Roman"/>
+          <w:sz w:val="24"/>
+          <w:szCs w:val="24"/>
+          <w:lang w:val="en-ID"/>
+        </w:rPr>
+        <w:t>akan</w:t>
+      </w:r>
+      <w:proofErr w:type="gramEnd"/>
+      <w:r>
+        <w:rPr>
+          <w:rFonts w:ascii="Times New Roman" w:hAnsi="Times New Roman"/>
+          <w:sz w:val="24"/>
+          <w:szCs w:val="24"/>
+          <w:lang w:val="en-ID"/>
+        </w:rPr>
+        <w:t xml:space="preserve"> dikirimkan dari </w:t>
       </w:r>
       <w:r>
         <w:rPr>
@@ -11820,7 +13896,27 @@
           <w:szCs w:val="24"/>
           <w:lang w:val="en-ID"/>
         </w:rPr>
-        <w:t xml:space="preserve"> MQTT ke raspberry pi. Selanjutnya akan disebarkan kemasing-masing node melalui jaringan </w:t>
+        <w:t xml:space="preserve"> MQTT ke raspberry pi. Selanjutnya </w:t>
+      </w:r>
+      <w:proofErr w:type="gramStart"/>
+      <w:r>
+        <w:rPr>
+          <w:rFonts w:ascii="Times New Roman" w:hAnsi="Times New Roman"/>
+          <w:sz w:val="24"/>
+          <w:szCs w:val="24"/>
+          <w:lang w:val="en-ID"/>
+        </w:rPr>
+        <w:t>akan</w:t>
+      </w:r>
+      <w:proofErr w:type="gramEnd"/>
+      <w:r>
+        <w:rPr>
+          <w:rFonts w:ascii="Times New Roman" w:hAnsi="Times New Roman"/>
+          <w:sz w:val="24"/>
+          <w:szCs w:val="24"/>
+          <w:lang w:val="en-ID"/>
+        </w:rPr>
+        <w:t xml:space="preserve"> disebarkan kemasing-masing node melalui jaringan </w:t>
       </w:r>
       <w:r>
         <w:rPr>
@@ -11883,8 +13979,19 @@
           <w:szCs w:val="24"/>
           <w:lang w:val="en-ID"/>
         </w:rPr>
-        <w:t xml:space="preserve"> parameter sebagai berikut :</w:t>
-      </w:r>
+        <w:t xml:space="preserve"> parameter sebagai </w:t>
+      </w:r>
+      <w:proofErr w:type="gramStart"/>
+      <w:r>
+        <w:rPr>
+          <w:rFonts w:ascii="Times New Roman" w:hAnsi="Times New Roman"/>
+          <w:sz w:val="24"/>
+          <w:szCs w:val="24"/>
+          <w:lang w:val="en-ID"/>
+        </w:rPr>
+        <w:t>berikut :</w:t>
+      </w:r>
+      <w:proofErr w:type="gramEnd"/>
     </w:p>
     <w:p>
       <w:pPr>
@@ -11904,7 +14011,27 @@
           <w:szCs w:val="24"/>
           <w:lang w:val="en-ID"/>
         </w:rPr>
-        <w:t xml:space="preserve">Spreading Factor : </w:t>
+        <w:t xml:space="preserve">Spreading </w:t>
+      </w:r>
+      <w:proofErr w:type="gramStart"/>
+      <w:r>
+        <w:rPr>
+          <w:rFonts w:ascii="Times New Roman" w:hAnsi="Times New Roman"/>
+          <w:sz w:val="24"/>
+          <w:szCs w:val="24"/>
+          <w:lang w:val="en-ID"/>
+        </w:rPr>
+        <w:t>Factor :</w:t>
+      </w:r>
+      <w:proofErr w:type="gramEnd"/>
+      <w:r>
+        <w:rPr>
+          <w:rFonts w:ascii="Times New Roman" w:hAnsi="Times New Roman"/>
+          <w:sz w:val="24"/>
+          <w:szCs w:val="24"/>
+          <w:lang w:val="en-ID"/>
+        </w:rPr>
+        <w:t xml:space="preserve"> </w:t>
       </w:r>
       <w:r>
         <w:rPr>
@@ -11928,14 +14055,25 @@
           <w:lang w:val="en-ID"/>
         </w:rPr>
       </w:pPr>
-      <w:r>
-        <w:rPr>
-          <w:rFonts w:ascii="Times New Roman" w:hAnsi="Times New Roman"/>
-          <w:sz w:val="24"/>
-          <w:szCs w:val="24"/>
-          <w:lang w:val="en-ID"/>
-        </w:rPr>
-        <w:t>Bandwidth : 3</w:t>
+      <w:proofErr w:type="gramStart"/>
+      <w:r>
+        <w:rPr>
+          <w:rFonts w:ascii="Times New Roman" w:hAnsi="Times New Roman"/>
+          <w:sz w:val="24"/>
+          <w:szCs w:val="24"/>
+          <w:lang w:val="en-ID"/>
+        </w:rPr>
+        <w:t>Bandwidth :</w:t>
+      </w:r>
+      <w:proofErr w:type="gramEnd"/>
+      <w:r>
+        <w:rPr>
+          <w:rFonts w:ascii="Times New Roman" w:hAnsi="Times New Roman"/>
+          <w:sz w:val="24"/>
+          <w:szCs w:val="24"/>
+          <w:lang w:val="en-ID"/>
+        </w:rPr>
+        <w:t xml:space="preserve"> 3</w:t>
       </w:r>
     </w:p>
     <w:p>
@@ -11956,7 +14094,27 @@
           <w:szCs w:val="24"/>
           <w:lang w:val="en-ID"/>
         </w:rPr>
-        <w:t>Coding Rate : 1</w:t>
+        <w:t xml:space="preserve">Coding </w:t>
+      </w:r>
+      <w:proofErr w:type="gramStart"/>
+      <w:r>
+        <w:rPr>
+          <w:rFonts w:ascii="Times New Roman" w:hAnsi="Times New Roman"/>
+          <w:sz w:val="24"/>
+          <w:szCs w:val="24"/>
+          <w:lang w:val="en-ID"/>
+        </w:rPr>
+        <w:t>Rate :</w:t>
+      </w:r>
+      <w:proofErr w:type="gramEnd"/>
+      <w:r>
+        <w:rPr>
+          <w:rFonts w:ascii="Times New Roman" w:hAnsi="Times New Roman"/>
+          <w:sz w:val="24"/>
+          <w:szCs w:val="24"/>
+          <w:lang w:val="en-ID"/>
+        </w:rPr>
+        <w:t xml:space="preserve"> 1</w:t>
       </w:r>
     </w:p>
     <w:p>
@@ -11977,7 +14135,27 @@
           <w:szCs w:val="24"/>
           <w:lang w:val="en-ID"/>
         </w:rPr>
-        <w:t>Programmed Preamble : 7</w:t>
+        <w:t xml:space="preserve">Programmed </w:t>
+      </w:r>
+      <w:proofErr w:type="gramStart"/>
+      <w:r>
+        <w:rPr>
+          <w:rFonts w:ascii="Times New Roman" w:hAnsi="Times New Roman"/>
+          <w:sz w:val="24"/>
+          <w:szCs w:val="24"/>
+          <w:lang w:val="en-ID"/>
+        </w:rPr>
+        <w:t>Preamble :</w:t>
+      </w:r>
+      <w:proofErr w:type="gramEnd"/>
+      <w:r>
+        <w:rPr>
+          <w:rFonts w:ascii="Times New Roman" w:hAnsi="Times New Roman"/>
+          <w:sz w:val="24"/>
+          <w:szCs w:val="24"/>
+          <w:lang w:val="en-ID"/>
+        </w:rPr>
+        <w:t xml:space="preserve"> 7</w:t>
       </w:r>
     </w:p>
     <w:p>
@@ -12040,17 +14218,40 @@
           <w:szCs w:val="24"/>
           <w:lang w:val="en-ID"/>
         </w:rPr>
-        <w:t xml:space="preserve">(Lora AT COMMAND GUIDE, 2018) </w:t>
-      </w:r>
-      <w:r>
-        <w:rPr>
-          <w:rFonts w:ascii="Times New Roman" w:hAnsi="Times New Roman"/>
-          <w:color w:val="000000" w:themeColor="text1"/>
-          <w:sz w:val="24"/>
-          <w:szCs w:val="24"/>
-          <w:lang w:val="en-ID"/>
-        </w:rPr>
-        <w:t xml:space="preserve">. Semakin besar </w:t>
+        <w:t>(Lora AT COMMAND GUIDE, 2018</w:t>
+      </w:r>
+      <w:proofErr w:type="gramStart"/>
+      <w:r>
+        <w:rPr>
+          <w:rFonts w:ascii="Times New Roman" w:hAnsi="Times New Roman"/>
+          <w:noProof/>
+          <w:color w:val="000000" w:themeColor="text1"/>
+          <w:sz w:val="24"/>
+          <w:szCs w:val="24"/>
+          <w:lang w:val="en-ID"/>
+        </w:rPr>
+        <w:t xml:space="preserve">) </w:t>
+      </w:r>
+      <w:r>
+        <w:rPr>
+          <w:rFonts w:ascii="Times New Roman" w:hAnsi="Times New Roman"/>
+          <w:color w:val="000000" w:themeColor="text1"/>
+          <w:sz w:val="24"/>
+          <w:szCs w:val="24"/>
+          <w:lang w:val="en-ID"/>
+        </w:rPr>
+        <w:t>.</w:t>
+      </w:r>
+      <w:proofErr w:type="gramEnd"/>
+      <w:r>
+        <w:rPr>
+          <w:rFonts w:ascii="Times New Roman" w:hAnsi="Times New Roman"/>
+          <w:color w:val="000000" w:themeColor="text1"/>
+          <w:sz w:val="24"/>
+          <w:szCs w:val="24"/>
+          <w:lang w:val="en-ID"/>
+        </w:rPr>
+        <w:t xml:space="preserve"> Semakin besar </w:t>
       </w:r>
       <w:r>
         <w:rPr>
@@ -12303,7 +14504,27 @@
           <w:szCs w:val="24"/>
           <w:lang w:val="en-ID"/>
         </w:rPr>
-        <w:t xml:space="preserve">, maka redudansi bit akan semakin besar, sebaliknya jika semakin kecil </w:t>
+        <w:t xml:space="preserve">, maka redudansi bit </w:t>
+      </w:r>
+      <w:proofErr w:type="gramStart"/>
+      <w:r>
+        <w:rPr>
+          <w:rFonts w:ascii="Times New Roman" w:hAnsi="Times New Roman"/>
+          <w:sz w:val="24"/>
+          <w:szCs w:val="24"/>
+          <w:lang w:val="en-ID"/>
+        </w:rPr>
+        <w:t>akan</w:t>
+      </w:r>
+      <w:proofErr w:type="gramEnd"/>
+      <w:r>
+        <w:rPr>
+          <w:rFonts w:ascii="Times New Roman" w:hAnsi="Times New Roman"/>
+          <w:sz w:val="24"/>
+          <w:szCs w:val="24"/>
+          <w:lang w:val="en-ID"/>
+        </w:rPr>
+        <w:t xml:space="preserve"> semakin besar, sebaliknya jika semakin kecil </w:t>
       </w:r>
       <w:r>
         <w:rPr>
@@ -12341,7 +14562,17 @@
           <w:szCs w:val="24"/>
           <w:lang w:val="en-ID"/>
         </w:rPr>
-        <w:t xml:space="preserve">, maka redudansi bit akan semakin kecil. Redudansi bit yang besar akan menyebabkan data lebih tahan terhadap interferensi singkat, namun akan memakan waktu untuk transmisi </w:t>
+        <w:t xml:space="preserve">, maka redudansi bit akan semakin kecil. Redudansi bit yang besar akan menyebabkan data lebih tahan terhadap interferensi singkat, namun akan memakan waktu untuk </w:t>
+      </w:r>
+      <w:proofErr w:type="gramStart"/>
+      <w:r>
+        <w:rPr>
+          <w:rFonts w:ascii="Times New Roman" w:hAnsi="Times New Roman"/>
+          <w:sz w:val="24"/>
+          <w:szCs w:val="24"/>
+          <w:lang w:val="en-ID"/>
+        </w:rPr>
+        <w:t xml:space="preserve">transmisi </w:t>
       </w:r>
       <w:r>
         <w:rPr>
@@ -12353,6 +14584,7 @@
         </w:rPr>
         <w:t>.</w:t>
       </w:r>
+      <w:proofErr w:type="gramEnd"/>
     </w:p>
     <w:p>
       <w:pPr>
@@ -12690,7 +14922,27 @@
           <w:szCs w:val="24"/>
           <w:lang w:val="en-ID"/>
         </w:rPr>
-        <w:t xml:space="preserve"> ini : </w:t>
+        <w:t xml:space="preserve"> </w:t>
+      </w:r>
+      <w:proofErr w:type="gramStart"/>
+      <w:r>
+        <w:rPr>
+          <w:rFonts w:ascii="Times New Roman" w:hAnsi="Times New Roman"/>
+          <w:sz w:val="24"/>
+          <w:szCs w:val="24"/>
+          <w:lang w:val="en-ID"/>
+        </w:rPr>
+        <w:t>ini :</w:t>
+      </w:r>
+      <w:proofErr w:type="gramEnd"/>
+      <w:r>
+        <w:rPr>
+          <w:rFonts w:ascii="Times New Roman" w:hAnsi="Times New Roman"/>
+          <w:sz w:val="24"/>
+          <w:szCs w:val="24"/>
+          <w:lang w:val="en-ID"/>
+        </w:rPr>
+        <w:t xml:space="preserve"> </w:t>
       </w:r>
     </w:p>
     <w:p>
@@ -12749,7 +15001,27 @@
           <w:szCs w:val="24"/>
           <w:lang w:val="en-ID"/>
         </w:rPr>
-        <w:t xml:space="preserve">Pengukuran ini akan dilakukan dengan cara mengirimkan sebuah data daftar jaga satpam pada hari itu. Pengiriman data dilakukan dari </w:t>
+        <w:t xml:space="preserve">Pengukuran ini </w:t>
+      </w:r>
+      <w:proofErr w:type="gramStart"/>
+      <w:r>
+        <w:rPr>
+          <w:rFonts w:ascii="Times New Roman" w:hAnsi="Times New Roman"/>
+          <w:sz w:val="24"/>
+          <w:szCs w:val="24"/>
+          <w:lang w:val="en-ID"/>
+        </w:rPr>
+        <w:t>akan</w:t>
+      </w:r>
+      <w:proofErr w:type="gramEnd"/>
+      <w:r>
+        <w:rPr>
+          <w:rFonts w:ascii="Times New Roman" w:hAnsi="Times New Roman"/>
+          <w:sz w:val="24"/>
+          <w:szCs w:val="24"/>
+          <w:lang w:val="en-ID"/>
+        </w:rPr>
+        <w:t xml:space="preserve"> dilakukan dengan cara mengirimkan sebuah data daftar jaga satpam pada hari itu. Pengiriman data dilakukan dari </w:t>
       </w:r>
       <w:r>
         <w:rPr>
@@ -12768,7 +15040,27 @@
           <w:szCs w:val="24"/>
           <w:lang w:val="en-ID"/>
         </w:rPr>
-        <w:t xml:space="preserve"> menggunakan python yang akan dicatat waktu mulai pengiriman dan pada saat data sampai ke </w:t>
+        <w:t xml:space="preserve"> menggunakan python yang </w:t>
+      </w:r>
+      <w:proofErr w:type="gramStart"/>
+      <w:r>
+        <w:rPr>
+          <w:rFonts w:ascii="Times New Roman" w:hAnsi="Times New Roman"/>
+          <w:sz w:val="24"/>
+          <w:szCs w:val="24"/>
+          <w:lang w:val="en-ID"/>
+        </w:rPr>
+        <w:t>akan</w:t>
+      </w:r>
+      <w:proofErr w:type="gramEnd"/>
+      <w:r>
+        <w:rPr>
+          <w:rFonts w:ascii="Times New Roman" w:hAnsi="Times New Roman"/>
+          <w:sz w:val="24"/>
+          <w:szCs w:val="24"/>
+          <w:lang w:val="en-ID"/>
+        </w:rPr>
+        <w:t xml:space="preserve"> dicatat waktu mulai pengiriman dan pada saat data sampai ke </w:t>
       </w:r>
       <w:r>
         <w:rPr>
@@ -12786,7 +15078,27 @@
           <w:szCs w:val="24"/>
           <w:lang w:val="en-ID"/>
         </w:rPr>
-        <w:t xml:space="preserve"> node, maka waktu sampai juga akan dicatat. Prosedur tersebut dilakukan sebanyak 5x dan akan dirata-rata.</w:t>
+        <w:t xml:space="preserve"> node, maka waktu sampai juga akan dicatat. Prosedur tersebut dilakukan sebanyak 5x dan </w:t>
+      </w:r>
+      <w:proofErr w:type="gramStart"/>
+      <w:r>
+        <w:rPr>
+          <w:rFonts w:ascii="Times New Roman" w:hAnsi="Times New Roman"/>
+          <w:sz w:val="24"/>
+          <w:szCs w:val="24"/>
+          <w:lang w:val="en-ID"/>
+        </w:rPr>
+        <w:t>akan</w:t>
+      </w:r>
+      <w:proofErr w:type="gramEnd"/>
+      <w:r>
+        <w:rPr>
+          <w:rFonts w:ascii="Times New Roman" w:hAnsi="Times New Roman"/>
+          <w:sz w:val="24"/>
+          <w:szCs w:val="24"/>
+          <w:lang w:val="en-ID"/>
+        </w:rPr>
+        <w:t xml:space="preserve"> dirata-rata.</w:t>
       </w:r>
     </w:p>
     <w:p>
@@ -12854,7 +15166,27 @@
           <w:szCs w:val="24"/>
           <w:lang w:val="en-ID"/>
         </w:rPr>
-        <w:t xml:space="preserve">ini akan dilakukan </w:t>
+        <w:t xml:space="preserve">ini </w:t>
+      </w:r>
+      <w:proofErr w:type="gramStart"/>
+      <w:r>
+        <w:rPr>
+          <w:rFonts w:ascii="Times New Roman" w:hAnsi="Times New Roman"/>
+          <w:sz w:val="24"/>
+          <w:szCs w:val="24"/>
+          <w:lang w:val="en-ID"/>
+        </w:rPr>
+        <w:t>akan</w:t>
+      </w:r>
+      <w:proofErr w:type="gramEnd"/>
+      <w:r>
+        <w:rPr>
+          <w:rFonts w:ascii="Times New Roman" w:hAnsi="Times New Roman"/>
+          <w:sz w:val="24"/>
+          <w:szCs w:val="24"/>
+          <w:lang w:val="en-ID"/>
+        </w:rPr>
+        <w:t xml:space="preserve"> dilakukan </w:t>
       </w:r>
       <w:r>
         <w:rPr>
@@ -12899,7 +15231,37 @@
           <w:szCs w:val="24"/>
           <w:lang w:val="en-ID"/>
         </w:rPr>
-        <w:t xml:space="preserve"> node tersebut akan dipasang di tempat yang berbeda-beda. Prosedur tersebut aka</w:t>
+        <w:t xml:space="preserve"> node tersebut </w:t>
+      </w:r>
+      <w:proofErr w:type="gramStart"/>
+      <w:r>
+        <w:rPr>
+          <w:rFonts w:ascii="Times New Roman" w:hAnsi="Times New Roman"/>
+          <w:sz w:val="24"/>
+          <w:szCs w:val="24"/>
+          <w:lang w:val="en-ID"/>
+        </w:rPr>
+        <w:t>akan</w:t>
+      </w:r>
+      <w:proofErr w:type="gramEnd"/>
+      <w:r>
+        <w:rPr>
+          <w:rFonts w:ascii="Times New Roman" w:hAnsi="Times New Roman"/>
+          <w:sz w:val="24"/>
+          <w:szCs w:val="24"/>
+          <w:lang w:val="en-ID"/>
+        </w:rPr>
+        <w:t xml:space="preserve"> dipasang di tempat yang berbeda-beda. Prosedur tersebut </w:t>
+      </w:r>
+      <w:proofErr w:type="gramStart"/>
+      <w:r>
+        <w:rPr>
+          <w:rFonts w:ascii="Times New Roman" w:hAnsi="Times New Roman"/>
+          <w:sz w:val="24"/>
+          <w:szCs w:val="24"/>
+          <w:lang w:val="en-ID"/>
+        </w:rPr>
+        <w:t>aka</w:t>
       </w:r>
       <w:r>
         <w:rPr>
@@ -12910,6 +15272,7 @@
         </w:rPr>
         <w:t>n</w:t>
       </w:r>
+      <w:proofErr w:type="gramEnd"/>
       <w:r>
         <w:rPr>
           <w:rFonts w:ascii="Times New Roman" w:hAnsi="Times New Roman"/>
@@ -12976,7 +15339,27 @@
           <w:szCs w:val="24"/>
           <w:lang w:val="en-ID"/>
         </w:rPr>
-        <w:t xml:space="preserve">Pengukuran ini akan dilakukan dengan cara mengirimkan data yang ukurannya cukup besar dari </w:t>
+        <w:t xml:space="preserve">Pengukuran ini </w:t>
+      </w:r>
+      <w:proofErr w:type="gramStart"/>
+      <w:r>
+        <w:rPr>
+          <w:rFonts w:ascii="Times New Roman" w:hAnsi="Times New Roman"/>
+          <w:sz w:val="24"/>
+          <w:szCs w:val="24"/>
+          <w:lang w:val="en-ID"/>
+        </w:rPr>
+        <w:t>akan</w:t>
+      </w:r>
+      <w:proofErr w:type="gramEnd"/>
+      <w:r>
+        <w:rPr>
+          <w:rFonts w:ascii="Times New Roman" w:hAnsi="Times New Roman"/>
+          <w:sz w:val="24"/>
+          <w:szCs w:val="24"/>
+          <w:lang w:val="en-ID"/>
+        </w:rPr>
+        <w:t xml:space="preserve"> dilakukan dengan cara mengirimkan data yang ukurannya cukup besar dari </w:t>
       </w:r>
       <w:r>
         <w:rPr>
@@ -13827,7 +16210,7 @@
       <w:rPr>
         <w:noProof/>
       </w:rPr>
-      <w:t>24</w:t>
+      <w:t>22</w:t>
     </w:r>
     <w:r>
       <w:fldChar w:fldCharType="end"/>
@@ -14910,6 +17293,29 @@
       <w:szCs w:val="28"/>
     </w:rPr>
   </w:style>
+  <w:style w:type="paragraph" w:styleId="Heading2">
+    <w:name w:val="heading 2"/>
+    <w:basedOn w:val="Normal"/>
+    <w:next w:val="Normal"/>
+    <w:link w:val="Heading2Char"/>
+    <w:uiPriority w:val="9"/>
+    <w:semiHidden/>
+    <w:unhideWhenUsed/>
+    <w:qFormat/>
+    <w:rsid w:val="00EB0D7E"/>
+    <w:pPr>
+      <w:keepNext/>
+      <w:keepLines/>
+      <w:spacing w:before="40" w:after="0"/>
+      <w:outlineLvl w:val="1"/>
+    </w:pPr>
+    <w:rPr>
+      <w:rFonts w:asciiTheme="majorHAnsi" w:eastAsiaTheme="majorEastAsia" w:hAnsiTheme="majorHAnsi" w:cstheme="majorBidi"/>
+      <w:color w:val="2E74B5" w:themeColor="accent1" w:themeShade="BF"/>
+      <w:sz w:val="26"/>
+      <w:szCs w:val="26"/>
+    </w:rPr>
+  </w:style>
   <w:style w:type="character" w:default="1" w:styleId="DefaultParagraphFont">
     <w:name w:val="Default Paragraph Font"/>
     <w:uiPriority w:val="1"/>
@@ -15068,6 +17474,20 @@
     <w:rsid w:val="00807723"/>
     <w:rPr>
       <w:color w:val="808080"/>
+    </w:rPr>
+  </w:style>
+  <w:style w:type="character" w:customStyle="1" w:styleId="Heading2Char">
+    <w:name w:val="Heading 2 Char"/>
+    <w:basedOn w:val="DefaultParagraphFont"/>
+    <w:link w:val="Heading2"/>
+    <w:uiPriority w:val="9"/>
+    <w:semiHidden/>
+    <w:rsid w:val="00EB0D7E"/>
+    <w:rPr>
+      <w:rFonts w:asciiTheme="majorHAnsi" w:eastAsiaTheme="majorEastAsia" w:hAnsiTheme="majorHAnsi" w:cstheme="majorBidi"/>
+      <w:color w:val="2E74B5" w:themeColor="accent1" w:themeShade="BF"/>
+      <w:sz w:val="26"/>
+      <w:szCs w:val="26"/>
     </w:rPr>
   </w:style>
 </w:styles>
@@ -15878,7 +18298,7 @@
 </file>
 
 <file path=customXml/itemProps1.xml><?xml version="1.0" encoding="utf-8"?>
-<ds:datastoreItem xmlns:ds="http://schemas.openxmlformats.org/officeDocument/2006/customXml" ds:itemID="{F7B9EE81-EA8C-45B1-A0FC-C31AE9B1DBCE}">
+<ds:datastoreItem xmlns:ds="http://schemas.openxmlformats.org/officeDocument/2006/customXml" ds:itemID="{24504F67-0206-4712-9689-36A2CD086957}">
   <ds:schemaRefs>
     <ds:schemaRef ds:uri="http://schemas.openxmlformats.org/officeDocument/2006/bibliography"/>
   </ds:schemaRefs>

</xml_diff>

<commit_message>
Update struktur bab 3
</commit_message>
<xml_diff>
--- a/SEMINAR.docx
+++ b/SEMINAR.docx
@@ -10562,41 +10562,6 @@
           <w:color w:val="000000" w:themeColor="text1"/>
           <w:sz w:val="24"/>
           <w:szCs w:val="24"/>
-          <w:lang w:val="en-ID"/>
-        </w:rPr>
-      </w:pPr>
-      <w:r>
-        <w:rPr>
-          <w:color w:val="000000" w:themeColor="text1"/>
-          <w:sz w:val="24"/>
-          <w:szCs w:val="24"/>
-          <w:lang w:val="en-ID"/>
-        </w:rPr>
-        <w:t>TAMBAHIN PIN2 DARI NODEMCU</w:t>
-      </w:r>
-    </w:p>
-    <w:p>
-      <w:pPr>
-        <w:rPr>
-          <w:lang w:val="en-ID"/>
-        </w:rPr>
-      </w:pPr>
-      <w:r>
-        <w:rPr>
-          <w:lang w:val="en-ID"/>
-        </w:rPr>
-        <w:t>KONFIGURASI LORA</w:t>
-      </w:r>
-    </w:p>
-    <w:p>
-      <w:pPr>
-        <w:pStyle w:val="Heading1"/>
-        <w:spacing w:before="0" w:line="360" w:lineRule="auto"/>
-        <w:jc w:val="both"/>
-        <w:rPr>
-          <w:color w:val="000000" w:themeColor="text1"/>
-          <w:sz w:val="24"/>
-          <w:szCs w:val="24"/>
         </w:rPr>
       </w:pPr>
       <w:r>
@@ -11477,7 +11442,6 @@
           <w:sz w:val="24"/>
           <w:szCs w:val="24"/>
         </w:rPr>
-        <w:lastRenderedPageBreak/>
         <w:t>S</w:t>
       </w:r>
       <w:r>
@@ -11546,6 +11510,7 @@
           <w:sz w:val="24"/>
           <w:szCs w:val="24"/>
         </w:rPr>
+        <w:lastRenderedPageBreak/>
         <w:t>VueJS</w:t>
       </w:r>
     </w:p>
@@ -11962,118 +11927,127 @@
           <w:sz w:val="24"/>
           <w:szCs w:val="24"/>
         </w:rPr>
+        <w:t>Data</w:t>
+      </w:r>
+      <w:r>
+        <w:rPr>
+          <w:rFonts w:ascii="Times New Roman" w:hAnsi="Times New Roman"/>
+          <w:color w:val="000000" w:themeColor="text1"/>
+          <w:sz w:val="24"/>
+          <w:szCs w:val="24"/>
+        </w:rPr>
+        <w:t>-data</w:t>
+      </w:r>
+      <w:r>
+        <w:rPr>
+          <w:rFonts w:ascii="Times New Roman" w:hAnsi="Times New Roman"/>
+          <w:color w:val="000000" w:themeColor="text1"/>
+          <w:sz w:val="24"/>
+          <w:szCs w:val="24"/>
+        </w:rPr>
+        <w:t xml:space="preserve"> QRCode tersebut</w:t>
+      </w:r>
+      <w:r>
+        <w:rPr>
+          <w:rFonts w:ascii="Times New Roman" w:hAnsi="Times New Roman"/>
+          <w:color w:val="000000" w:themeColor="text1"/>
+          <w:sz w:val="24"/>
+          <w:szCs w:val="24"/>
+        </w:rPr>
+        <w:t xml:space="preserve"> </w:t>
+      </w:r>
+      <w:proofErr w:type="gramStart"/>
+      <w:r>
+        <w:rPr>
+          <w:rFonts w:ascii="Times New Roman" w:hAnsi="Times New Roman"/>
+          <w:color w:val="000000" w:themeColor="text1"/>
+          <w:sz w:val="24"/>
+          <w:szCs w:val="24"/>
+        </w:rPr>
+        <w:t>akan</w:t>
+      </w:r>
+      <w:proofErr w:type="gramEnd"/>
+      <w:r>
+        <w:rPr>
+          <w:rFonts w:ascii="Times New Roman" w:hAnsi="Times New Roman"/>
+          <w:color w:val="000000" w:themeColor="text1"/>
+          <w:sz w:val="24"/>
+          <w:szCs w:val="24"/>
+        </w:rPr>
+        <w:t xml:space="preserve"> dijadikan satu dan</w:t>
+      </w:r>
+      <w:r>
+        <w:rPr>
+          <w:rFonts w:ascii="Times New Roman" w:hAnsi="Times New Roman"/>
+          <w:color w:val="000000" w:themeColor="text1"/>
+          <w:sz w:val="24"/>
+          <w:szCs w:val="24"/>
+        </w:rPr>
+        <w:t xml:space="preserve"> diteruskan ke </w:t>
+      </w:r>
+      <w:r>
+        <w:rPr>
+          <w:rFonts w:ascii="Times New Roman" w:hAnsi="Times New Roman"/>
+          <w:color w:val="000000" w:themeColor="text1"/>
+          <w:sz w:val="24"/>
+          <w:szCs w:val="24"/>
+        </w:rPr>
+        <w:t xml:space="preserve">NodeMCU pusat lalu </w:t>
+      </w:r>
+      <w:r>
+        <w:rPr>
+          <w:rFonts w:ascii="Times New Roman" w:hAnsi="Times New Roman"/>
+          <w:color w:val="000000" w:themeColor="text1"/>
+          <w:sz w:val="24"/>
+          <w:szCs w:val="24"/>
+        </w:rPr>
+        <w:t>disebarkan</w:t>
+      </w:r>
+      <w:r>
+        <w:rPr>
+          <w:rFonts w:ascii="Times New Roman" w:hAnsi="Times New Roman"/>
+          <w:color w:val="000000" w:themeColor="text1"/>
+          <w:sz w:val="24"/>
+          <w:szCs w:val="24"/>
+        </w:rPr>
+        <w:t xml:space="preserve"> ke </w:t>
+      </w:r>
+      <w:r>
+        <w:rPr>
+          <w:rFonts w:ascii="Times New Roman" w:hAnsi="Times New Roman"/>
+          <w:color w:val="000000" w:themeColor="text1"/>
+          <w:sz w:val="24"/>
+          <w:szCs w:val="24"/>
+        </w:rPr>
+        <w:t xml:space="preserve">masing-masing node yang sudah terpasang alat untuk menampilkan QRCode yang diterimanya melalui </w:t>
+      </w:r>
+      <w:r>
+        <w:rPr>
+          <w:rFonts w:ascii="Times New Roman" w:hAnsi="Times New Roman"/>
+          <w:color w:val="000000" w:themeColor="text1"/>
+          <w:sz w:val="24"/>
+          <w:szCs w:val="24"/>
+        </w:rPr>
+        <w:t>jaringan LoRa</w:t>
+      </w:r>
+      <w:r>
+        <w:rPr>
+          <w:rFonts w:ascii="Times New Roman" w:hAnsi="Times New Roman"/>
+          <w:color w:val="000000" w:themeColor="text1"/>
+          <w:sz w:val="24"/>
+          <w:szCs w:val="24"/>
+        </w:rPr>
+        <w:t xml:space="preserve">.  </w:t>
+      </w:r>
+      <w:r>
+        <w:rPr>
+          <w:rFonts w:ascii="Times New Roman" w:hAnsi="Times New Roman"/>
+          <w:color w:val="000000" w:themeColor="text1"/>
+          <w:sz w:val="24"/>
+          <w:szCs w:val="24"/>
+        </w:rPr>
         <w:lastRenderedPageBreak/>
-        <w:t>Data</w:t>
-      </w:r>
-      <w:r>
-        <w:rPr>
-          <w:rFonts w:ascii="Times New Roman" w:hAnsi="Times New Roman"/>
-          <w:color w:val="000000" w:themeColor="text1"/>
-          <w:sz w:val="24"/>
-          <w:szCs w:val="24"/>
-        </w:rPr>
-        <w:t>-data</w:t>
-      </w:r>
-      <w:r>
-        <w:rPr>
-          <w:rFonts w:ascii="Times New Roman" w:hAnsi="Times New Roman"/>
-          <w:color w:val="000000" w:themeColor="text1"/>
-          <w:sz w:val="24"/>
-          <w:szCs w:val="24"/>
-        </w:rPr>
-        <w:t xml:space="preserve"> QRCode tersebut</w:t>
-      </w:r>
-      <w:r>
-        <w:rPr>
-          <w:rFonts w:ascii="Times New Roman" w:hAnsi="Times New Roman"/>
-          <w:color w:val="000000" w:themeColor="text1"/>
-          <w:sz w:val="24"/>
-          <w:szCs w:val="24"/>
-        </w:rPr>
-        <w:t xml:space="preserve"> </w:t>
-      </w:r>
-      <w:proofErr w:type="gramStart"/>
-      <w:r>
-        <w:rPr>
-          <w:rFonts w:ascii="Times New Roman" w:hAnsi="Times New Roman"/>
-          <w:color w:val="000000" w:themeColor="text1"/>
-          <w:sz w:val="24"/>
-          <w:szCs w:val="24"/>
-        </w:rPr>
-        <w:t>akan</w:t>
-      </w:r>
-      <w:proofErr w:type="gramEnd"/>
-      <w:r>
-        <w:rPr>
-          <w:rFonts w:ascii="Times New Roman" w:hAnsi="Times New Roman"/>
-          <w:color w:val="000000" w:themeColor="text1"/>
-          <w:sz w:val="24"/>
-          <w:szCs w:val="24"/>
-        </w:rPr>
-        <w:t xml:space="preserve"> dijadikan satu dan</w:t>
-      </w:r>
-      <w:r>
-        <w:rPr>
-          <w:rFonts w:ascii="Times New Roman" w:hAnsi="Times New Roman"/>
-          <w:color w:val="000000" w:themeColor="text1"/>
-          <w:sz w:val="24"/>
-          <w:szCs w:val="24"/>
-        </w:rPr>
-        <w:t xml:space="preserve"> diteruskan ke </w:t>
-      </w:r>
-      <w:r>
-        <w:rPr>
-          <w:rFonts w:ascii="Times New Roman" w:hAnsi="Times New Roman"/>
-          <w:color w:val="000000" w:themeColor="text1"/>
-          <w:sz w:val="24"/>
-          <w:szCs w:val="24"/>
-        </w:rPr>
-        <w:t xml:space="preserve">NodeMCU pusat lalu </w:t>
-      </w:r>
-      <w:r>
-        <w:rPr>
-          <w:rFonts w:ascii="Times New Roman" w:hAnsi="Times New Roman"/>
-          <w:color w:val="000000" w:themeColor="text1"/>
-          <w:sz w:val="24"/>
-          <w:szCs w:val="24"/>
-        </w:rPr>
-        <w:t>disebarkan</w:t>
-      </w:r>
-      <w:r>
-        <w:rPr>
-          <w:rFonts w:ascii="Times New Roman" w:hAnsi="Times New Roman"/>
-          <w:color w:val="000000" w:themeColor="text1"/>
-          <w:sz w:val="24"/>
-          <w:szCs w:val="24"/>
-        </w:rPr>
-        <w:t xml:space="preserve"> ke </w:t>
-      </w:r>
-      <w:r>
-        <w:rPr>
-          <w:rFonts w:ascii="Times New Roman" w:hAnsi="Times New Roman"/>
-          <w:color w:val="000000" w:themeColor="text1"/>
-          <w:sz w:val="24"/>
-          <w:szCs w:val="24"/>
-        </w:rPr>
-        <w:t xml:space="preserve">masing-masing node yang sudah terpasang alat untuk menampilkan QRCode yang diterimanya melalui </w:t>
-      </w:r>
-      <w:r>
-        <w:rPr>
-          <w:rFonts w:ascii="Times New Roman" w:hAnsi="Times New Roman"/>
-          <w:color w:val="000000" w:themeColor="text1"/>
-          <w:sz w:val="24"/>
-          <w:szCs w:val="24"/>
-        </w:rPr>
-        <w:t>jaringan LoRa</w:t>
-      </w:r>
-      <w:r>
-        <w:rPr>
-          <w:rFonts w:ascii="Times New Roman" w:hAnsi="Times New Roman"/>
-          <w:color w:val="000000" w:themeColor="text1"/>
-          <w:sz w:val="24"/>
-          <w:szCs w:val="24"/>
-        </w:rPr>
-        <w:t xml:space="preserve">.  Setelah semua node memiliki QRCode yang siap discan, maka satpam dapat mulai bekerja patroli mengelilingi lokasi sesuai jadwalnya. </w:t>
+        <w:t xml:space="preserve">Setelah semua node memiliki QRCode yang siap discan, maka satpam dapat mulai bekerja patroli mengelilingi lokasi sesuai jadwalnya. </w:t>
       </w:r>
       <w:r>
         <w:rPr>
@@ -12398,34 +12372,7 @@
           <w:sz w:val="24"/>
           <w:szCs w:val="24"/>
         </w:rPr>
-        <w:t>3.2.</w:t>
-      </w:r>
-      <w:r>
-        <w:rPr>
-          <w:rFonts w:ascii="Times New Roman" w:hAnsi="Times New Roman"/>
-          <w:color w:val="000000" w:themeColor="text1"/>
-          <w:sz w:val="24"/>
-          <w:szCs w:val="24"/>
-        </w:rPr>
-        <w:t>3</w:t>
-      </w:r>
-      <w:r>
-        <w:rPr>
-          <w:rFonts w:ascii="Times New Roman" w:hAnsi="Times New Roman"/>
-          <w:color w:val="000000" w:themeColor="text1"/>
-          <w:sz w:val="24"/>
-          <w:szCs w:val="24"/>
-        </w:rPr>
-        <w:t xml:space="preserve">. </w:t>
-      </w:r>
-      <w:r>
-        <w:rPr>
-          <w:rFonts w:ascii="Times New Roman" w:hAnsi="Times New Roman"/>
-          <w:color w:val="000000" w:themeColor="text1"/>
-          <w:sz w:val="24"/>
-          <w:szCs w:val="24"/>
-        </w:rPr>
-        <w:t>Database Sistem</w:t>
+        <w:t>3.2.3. Database Sistem</w:t>
       </w:r>
     </w:p>
     <w:p>
@@ -12750,118 +12697,213 @@
           <w:szCs w:val="24"/>
           <w:lang w:val="en-ID"/>
         </w:rPr>
-        <w:t>Tabel floors merepresentasikan data la</w:t>
+        <w:t xml:space="preserve">Tabel floors merepresentasikan data lantai. </w:t>
+      </w:r>
+      <w:proofErr w:type="gramStart"/>
+      <w:r>
+        <w:rPr>
+          <w:rFonts w:ascii="Times New Roman" w:hAnsi="Times New Roman"/>
+          <w:sz w:val="24"/>
+          <w:szCs w:val="24"/>
+          <w:lang w:val="en-ID"/>
+        </w:rPr>
+        <w:t>Contoh :</w:t>
+      </w:r>
+      <w:proofErr w:type="gramEnd"/>
+      <w:r>
+        <w:rPr>
+          <w:rFonts w:ascii="Times New Roman" w:hAnsi="Times New Roman"/>
+          <w:sz w:val="24"/>
+          <w:szCs w:val="24"/>
+          <w:lang w:val="en-ID"/>
+        </w:rPr>
+        <w:t xml:space="preserve"> “lantai 1”, “lantai 2”, dll.</w:t>
+      </w:r>
+    </w:p>
+    <w:p>
+      <w:pPr>
+        <w:spacing w:line="360" w:lineRule="auto"/>
+        <w:rPr>
+          <w:rFonts w:ascii="Times New Roman" w:hAnsi="Times New Roman"/>
+          <w:sz w:val="24"/>
+          <w:szCs w:val="24"/>
+          <w:lang w:val="en-ID"/>
+        </w:rPr>
+      </w:pPr>
+      <w:r>
+        <w:rPr>
+          <w:rFonts w:ascii="Times New Roman" w:hAnsi="Times New Roman"/>
+          <w:sz w:val="24"/>
+          <w:szCs w:val="24"/>
+          <w:lang w:val="en-ID"/>
+        </w:rPr>
+        <w:t xml:space="preserve">Tabel buildings merepresentasikan data gedung. </w:t>
+      </w:r>
+      <w:proofErr w:type="gramStart"/>
+      <w:r>
+        <w:rPr>
+          <w:rFonts w:ascii="Times New Roman" w:hAnsi="Times New Roman"/>
+          <w:sz w:val="24"/>
+          <w:szCs w:val="24"/>
+          <w:lang w:val="en-ID"/>
+        </w:rPr>
+        <w:t>Contoh :</w:t>
+      </w:r>
+      <w:proofErr w:type="gramEnd"/>
+      <w:r>
+        <w:rPr>
+          <w:rFonts w:ascii="Times New Roman" w:hAnsi="Times New Roman"/>
+          <w:sz w:val="24"/>
+          <w:szCs w:val="24"/>
+          <w:lang w:val="en-ID"/>
+        </w:rPr>
+        <w:t xml:space="preserve"> “gedung agape”, “gedung didaktos”, dll</w:t>
+      </w:r>
+    </w:p>
+    <w:p>
+      <w:pPr>
+        <w:spacing w:after="0" w:line="360" w:lineRule="auto"/>
+        <w:rPr>
+          <w:rFonts w:ascii="Times New Roman" w:hAnsi="Times New Roman"/>
+          <w:sz w:val="24"/>
+          <w:szCs w:val="24"/>
+        </w:rPr>
+      </w:pPr>
+      <w:r>
+        <w:rPr>
+          <w:rFonts w:ascii="Times New Roman" w:hAnsi="Times New Roman"/>
+          <w:sz w:val="24"/>
+          <w:szCs w:val="24"/>
+          <w:lang w:val="en-ID"/>
+        </w:rPr>
+        <w:lastRenderedPageBreak/>
+        <w:t xml:space="preserve">Tabel rooms merepresentasikan data ruangan yang memuat juga data lantai dan data gedung. </w:t>
+      </w:r>
+      <w:proofErr w:type="gramStart"/>
+      <w:r>
+        <w:rPr>
+          <w:rFonts w:ascii="Times New Roman" w:hAnsi="Times New Roman"/>
+          <w:sz w:val="24"/>
+          <w:szCs w:val="24"/>
+          <w:lang w:val="en-ID"/>
+        </w:rPr>
+        <w:t>Contoh :</w:t>
+      </w:r>
+      <w:proofErr w:type="gramEnd"/>
+      <w:r>
+        <w:rPr>
+          <w:rFonts w:ascii="Times New Roman" w:hAnsi="Times New Roman"/>
+          <w:sz w:val="24"/>
+          <w:szCs w:val="24"/>
+          <w:lang w:val="en-ID"/>
+        </w:rPr>
+        <w:t xml:space="preserve"> “Ruangan 1 lantai 1 gedung Agape”.</w:t>
+      </w:r>
+    </w:p>
+    <w:p>
+      <w:pPr>
+        <w:spacing w:after="0" w:line="360" w:lineRule="auto"/>
+        <w:ind w:firstLine="709"/>
+        <w:rPr>
+          <w:rFonts w:ascii="Times New Roman" w:hAnsi="Times New Roman"/>
+          <w:color w:val="000000" w:themeColor="text1"/>
+          <w:sz w:val="24"/>
+          <w:szCs w:val="24"/>
+        </w:rPr>
+      </w:pPr>
+    </w:p>
+    <w:p>
+      <w:pPr>
+        <w:spacing w:after="0" w:line="360" w:lineRule="auto"/>
+        <w:ind w:firstLine="709"/>
+        <w:rPr>
+          <w:rFonts w:ascii="Times New Roman" w:hAnsi="Times New Roman"/>
+          <w:color w:val="000000" w:themeColor="text1"/>
+          <w:sz w:val="24"/>
+          <w:szCs w:val="24"/>
+        </w:rPr>
+      </w:pPr>
+      <w:r>
+        <w:rPr>
+          <w:rFonts w:ascii="Times New Roman" w:hAnsi="Times New Roman"/>
+          <w:color w:val="000000" w:themeColor="text1"/>
+          <w:sz w:val="24"/>
+          <w:szCs w:val="24"/>
+        </w:rPr>
+        <w:t>3.2.4. Antarmuka Web Admin</w:t>
+      </w:r>
+    </w:p>
+    <w:p>
+      <w:pPr>
+        <w:spacing w:after="0" w:line="360" w:lineRule="auto"/>
+        <w:ind w:firstLine="709"/>
+        <w:rPr>
+          <w:rFonts w:ascii="Times New Roman" w:hAnsi="Times New Roman"/>
+          <w:color w:val="000000" w:themeColor="text1"/>
+          <w:sz w:val="24"/>
+          <w:szCs w:val="24"/>
+        </w:rPr>
+      </w:pPr>
+      <w:r>
+        <w:rPr>
+          <w:rFonts w:ascii="Times New Roman" w:hAnsi="Times New Roman"/>
+          <w:color w:val="000000" w:themeColor="text1"/>
+          <w:sz w:val="24"/>
+          <w:szCs w:val="24"/>
+        </w:rPr>
+        <w:t>3.2.5. Antarmuka Aplikasi Android</w:t>
+      </w:r>
+    </w:p>
+    <w:p>
+      <w:pPr>
+        <w:spacing w:after="0" w:line="360" w:lineRule="auto"/>
+        <w:ind w:firstLine="709"/>
+        <w:rPr>
+          <w:rFonts w:ascii="Times New Roman" w:hAnsi="Times New Roman"/>
+          <w:color w:val="000000" w:themeColor="text1"/>
+          <w:sz w:val="24"/>
+          <w:szCs w:val="24"/>
+        </w:rPr>
+      </w:pPr>
+      <w:proofErr w:type="gramStart"/>
+      <w:r>
+        <w:rPr>
+          <w:rFonts w:ascii="Times New Roman" w:hAnsi="Times New Roman"/>
+          <w:color w:val="000000" w:themeColor="text1"/>
+          <w:sz w:val="24"/>
+          <w:szCs w:val="24"/>
+        </w:rPr>
+        <w:t>3.xxx</w:t>
+      </w:r>
+      <w:proofErr w:type="gramEnd"/>
+      <w:r>
+        <w:rPr>
+          <w:rFonts w:ascii="Times New Roman" w:hAnsi="Times New Roman"/>
+          <w:color w:val="000000" w:themeColor="text1"/>
+          <w:sz w:val="24"/>
+          <w:szCs w:val="24"/>
+        </w:rPr>
+        <w:t xml:space="preserve"> [tanya] perlu activity diagram, use case diagram, use case</w:t>
+      </w:r>
+      <w:r>
+        <w:rPr>
+          <w:rFonts w:ascii="Times New Roman" w:hAnsi="Times New Roman"/>
+          <w:color w:val="000000" w:themeColor="text1"/>
+          <w:sz w:val="24"/>
+          <w:szCs w:val="24"/>
+        </w:rPr>
+        <w:t xml:space="preserve">, perancangan mqtt, </w:t>
       </w:r>
       <w:bookmarkStart w:id="0" w:name="_GoBack"/>
       <w:bookmarkEnd w:id="0"/>
       <w:r>
         <w:rPr>
           <w:rFonts w:ascii="Times New Roman" w:hAnsi="Times New Roman"/>
-          <w:sz w:val="24"/>
-          <w:szCs w:val="24"/>
-          <w:lang w:val="en-ID"/>
-        </w:rPr>
-        <w:t xml:space="preserve">ntai. </w:t>
-      </w:r>
-      <w:proofErr w:type="gramStart"/>
-      <w:r>
-        <w:rPr>
-          <w:rFonts w:ascii="Times New Roman" w:hAnsi="Times New Roman"/>
-          <w:sz w:val="24"/>
-          <w:szCs w:val="24"/>
-          <w:lang w:val="en-ID"/>
-        </w:rPr>
-        <w:t>Contoh :</w:t>
-      </w:r>
-      <w:proofErr w:type="gramEnd"/>
-      <w:r>
-        <w:rPr>
-          <w:rFonts w:ascii="Times New Roman" w:hAnsi="Times New Roman"/>
-          <w:sz w:val="24"/>
-          <w:szCs w:val="24"/>
-          <w:lang w:val="en-ID"/>
-        </w:rPr>
-        <w:t xml:space="preserve"> “lantai 1”, “lantai 2”, dll.</w:t>
-      </w:r>
-    </w:p>
-    <w:p>
-      <w:pPr>
-        <w:spacing w:line="360" w:lineRule="auto"/>
-        <w:rPr>
-          <w:rFonts w:ascii="Times New Roman" w:hAnsi="Times New Roman"/>
-          <w:sz w:val="24"/>
-          <w:szCs w:val="24"/>
-          <w:lang w:val="en-ID"/>
-        </w:rPr>
-      </w:pPr>
-      <w:r>
-        <w:rPr>
-          <w:rFonts w:ascii="Times New Roman" w:hAnsi="Times New Roman"/>
-          <w:sz w:val="24"/>
-          <w:szCs w:val="24"/>
-          <w:lang w:val="en-ID"/>
-        </w:rPr>
-        <w:t xml:space="preserve">Tabel buildings merepresentasikan data gedung. </w:t>
-      </w:r>
-      <w:proofErr w:type="gramStart"/>
-      <w:r>
-        <w:rPr>
-          <w:rFonts w:ascii="Times New Roman" w:hAnsi="Times New Roman"/>
-          <w:sz w:val="24"/>
-          <w:szCs w:val="24"/>
-          <w:lang w:val="en-ID"/>
-        </w:rPr>
-        <w:t>Contoh :</w:t>
-      </w:r>
-      <w:proofErr w:type="gramEnd"/>
-      <w:r>
-        <w:rPr>
-          <w:rFonts w:ascii="Times New Roman" w:hAnsi="Times New Roman"/>
-          <w:sz w:val="24"/>
-          <w:szCs w:val="24"/>
-          <w:lang w:val="en-ID"/>
-        </w:rPr>
-        <w:t xml:space="preserve"> “gedung agape”, “gedung didaktos”, dll</w:t>
-      </w:r>
-    </w:p>
-    <w:p>
-      <w:pPr>
-        <w:spacing w:after="0" w:line="360" w:lineRule="auto"/>
-        <w:rPr>
-          <w:rFonts w:ascii="Times New Roman" w:hAnsi="Times New Roman"/>
-          <w:sz w:val="24"/>
-          <w:szCs w:val="24"/>
-        </w:rPr>
-      </w:pPr>
-      <w:r>
-        <w:rPr>
-          <w:rFonts w:ascii="Times New Roman" w:hAnsi="Times New Roman"/>
-          <w:sz w:val="24"/>
-          <w:szCs w:val="24"/>
-          <w:lang w:val="en-ID"/>
-        </w:rPr>
-        <w:lastRenderedPageBreak/>
-        <w:t xml:space="preserve">Tabel rooms merepresentasikan data ruangan yang memuat juga data lantai dan data gedung. </w:t>
-      </w:r>
-      <w:proofErr w:type="gramStart"/>
-      <w:r>
-        <w:rPr>
-          <w:rFonts w:ascii="Times New Roman" w:hAnsi="Times New Roman"/>
-          <w:sz w:val="24"/>
-          <w:szCs w:val="24"/>
-          <w:lang w:val="en-ID"/>
-        </w:rPr>
-        <w:t>Contoh :</w:t>
-      </w:r>
-      <w:proofErr w:type="gramEnd"/>
-      <w:r>
-        <w:rPr>
-          <w:rFonts w:ascii="Times New Roman" w:hAnsi="Times New Roman"/>
-          <w:sz w:val="24"/>
-          <w:szCs w:val="24"/>
-          <w:lang w:val="en-ID"/>
-        </w:rPr>
-        <w:t xml:space="preserve"> “Ruangan 1 lantai 1 gedung Agape”.</w:t>
+          <w:color w:val="000000" w:themeColor="text1"/>
+          <w:sz w:val="24"/>
+          <w:szCs w:val="24"/>
+        </w:rPr>
+        <w:t xml:space="preserve"> ?</w:t>
       </w:r>
     </w:p>
     <w:p>
@@ -12875,6 +12917,15 @@
           <w:szCs w:val="24"/>
         </w:rPr>
       </w:pPr>
+      <w:r>
+        <w:rPr>
+          <w:rFonts w:ascii="Times New Roman" w:hAnsi="Times New Roman"/>
+          <w:color w:val="000000" w:themeColor="text1"/>
+          <w:sz w:val="24"/>
+          <w:szCs w:val="24"/>
+        </w:rPr>
+        <w:t>3.2.6. Rancangan modul LoRa pada NodeMCU Pusat</w:t>
+      </w:r>
     </w:p>
     <w:p>
       <w:pPr>
@@ -12894,34 +12945,7 @@
           <w:sz w:val="24"/>
           <w:szCs w:val="24"/>
         </w:rPr>
-        <w:t>3.2.</w:t>
-      </w:r>
-      <w:r>
-        <w:rPr>
-          <w:rFonts w:ascii="Times New Roman" w:hAnsi="Times New Roman"/>
-          <w:color w:val="000000" w:themeColor="text1"/>
-          <w:sz w:val="24"/>
-          <w:szCs w:val="24"/>
-        </w:rPr>
-        <w:t>4</w:t>
-      </w:r>
-      <w:r>
-        <w:rPr>
-          <w:rFonts w:ascii="Times New Roman" w:hAnsi="Times New Roman"/>
-          <w:color w:val="000000" w:themeColor="text1"/>
-          <w:sz w:val="24"/>
-          <w:szCs w:val="24"/>
-        </w:rPr>
-        <w:t xml:space="preserve">. </w:t>
-      </w:r>
-      <w:r>
-        <w:rPr>
-          <w:rFonts w:ascii="Times New Roman" w:hAnsi="Times New Roman"/>
-          <w:color w:val="000000" w:themeColor="text1"/>
-          <w:sz w:val="24"/>
-          <w:szCs w:val="24"/>
-        </w:rPr>
-        <w:t>Antarmuka Web Admin</w:t>
+        <w:t>3.2.7. Rancangan modul LoRa pada NodeMCU QRCode</w:t>
       </w:r>
     </w:p>
     <w:p>
@@ -12942,8 +12966,416 @@
           <w:sz w:val="24"/>
           <w:szCs w:val="24"/>
         </w:rPr>
-        <w:t>3.2.5. Antarmuka Aplikasi Android</w:t>
-      </w:r>
+        <w:t>3.2.8. Rancangan Pengujian Sistem</w:t>
+      </w:r>
+    </w:p>
+    <w:p>
+      <w:pPr>
+        <w:spacing w:after="0" w:line="360" w:lineRule="auto"/>
+        <w:ind w:firstLine="709"/>
+        <w:rPr>
+          <w:rFonts w:ascii="Times New Roman" w:hAnsi="Times New Roman"/>
+          <w:color w:val="000000" w:themeColor="text1"/>
+          <w:sz w:val="24"/>
+          <w:szCs w:val="24"/>
+        </w:rPr>
+      </w:pPr>
+      <w:r>
+        <w:rPr>
+          <w:rFonts w:ascii="Times New Roman" w:hAnsi="Times New Roman"/>
+          <w:color w:val="000000" w:themeColor="text1"/>
+          <w:sz w:val="24"/>
+          <w:szCs w:val="24"/>
+        </w:rPr>
+        <w:t xml:space="preserve">Penelitian ini akan diuji dari parameter </w:t>
+      </w:r>
+      <w:proofErr w:type="gramStart"/>
+      <w:r>
+        <w:rPr>
+          <w:rFonts w:ascii="Times New Roman" w:hAnsi="Times New Roman"/>
+          <w:color w:val="000000" w:themeColor="text1"/>
+          <w:sz w:val="24"/>
+          <w:szCs w:val="24"/>
+        </w:rPr>
+        <w:t>berikut :</w:t>
+      </w:r>
+      <w:proofErr w:type="gramEnd"/>
+      <w:r>
+        <w:rPr>
+          <w:rFonts w:ascii="Times New Roman" w:hAnsi="Times New Roman"/>
+          <w:color w:val="000000" w:themeColor="text1"/>
+          <w:sz w:val="24"/>
+          <w:szCs w:val="24"/>
+        </w:rPr>
+        <w:t xml:space="preserve"> </w:t>
+      </w:r>
+    </w:p>
+    <w:p>
+      <w:pPr>
+        <w:spacing w:line="360" w:lineRule="auto"/>
+        <w:rPr>
+          <w:rFonts w:ascii="Times New Roman" w:hAnsi="Times New Roman"/>
+          <w:sz w:val="24"/>
+          <w:szCs w:val="24"/>
+          <w:lang w:val="en-ID"/>
+        </w:rPr>
+      </w:pPr>
+      <w:r>
+        <w:rPr>
+          <w:rFonts w:ascii="Times New Roman" w:hAnsi="Times New Roman"/>
+          <w:sz w:val="24"/>
+          <w:szCs w:val="24"/>
+          <w:lang w:val="en-ID"/>
+        </w:rPr>
+        <w:t>A. Jarak jangkauan</w:t>
+      </w:r>
+    </w:p>
+    <w:p>
+      <w:pPr>
+        <w:spacing w:line="360" w:lineRule="auto"/>
+        <w:ind w:left="284"/>
+        <w:rPr>
+          <w:rFonts w:ascii="Times New Roman" w:hAnsi="Times New Roman"/>
+          <w:sz w:val="24"/>
+          <w:szCs w:val="24"/>
+          <w:lang w:val="en-ID"/>
+        </w:rPr>
+      </w:pPr>
+      <w:r>
+        <w:rPr>
+          <w:rFonts w:ascii="Times New Roman" w:hAnsi="Times New Roman"/>
+          <w:sz w:val="24"/>
+          <w:szCs w:val="24"/>
+          <w:lang w:val="en-ID"/>
+        </w:rPr>
+        <w:t xml:space="preserve">Pengukuran ini </w:t>
+      </w:r>
+      <w:proofErr w:type="gramStart"/>
+      <w:r>
+        <w:rPr>
+          <w:rFonts w:ascii="Times New Roman" w:hAnsi="Times New Roman"/>
+          <w:sz w:val="24"/>
+          <w:szCs w:val="24"/>
+          <w:lang w:val="en-ID"/>
+        </w:rPr>
+        <w:t>akan</w:t>
+      </w:r>
+      <w:proofErr w:type="gramEnd"/>
+      <w:r>
+        <w:rPr>
+          <w:rFonts w:ascii="Times New Roman" w:hAnsi="Times New Roman"/>
+          <w:sz w:val="24"/>
+          <w:szCs w:val="24"/>
+          <w:lang w:val="en-ID"/>
+        </w:rPr>
+        <w:t xml:space="preserve"> dilakukan dengan cara mengirimkan sebuah data daftar jaga satpam pada hari itu. Pengiriman data dilakukan dari </w:t>
+      </w:r>
+      <w:r>
+        <w:rPr>
+          <w:rFonts w:ascii="Times New Roman" w:hAnsi="Times New Roman"/>
+          <w:i/>
+          <w:sz w:val="24"/>
+          <w:szCs w:val="24"/>
+          <w:lang w:val="en-ID"/>
+        </w:rPr>
+        <w:t>server</w:t>
+      </w:r>
+      <w:r>
+        <w:rPr>
+          <w:rFonts w:ascii="Times New Roman" w:hAnsi="Times New Roman"/>
+          <w:sz w:val="24"/>
+          <w:szCs w:val="24"/>
+          <w:lang w:val="en-ID"/>
+        </w:rPr>
+        <w:t xml:space="preserve"> menggunakan python yang </w:t>
+      </w:r>
+      <w:proofErr w:type="gramStart"/>
+      <w:r>
+        <w:rPr>
+          <w:rFonts w:ascii="Times New Roman" w:hAnsi="Times New Roman"/>
+          <w:sz w:val="24"/>
+          <w:szCs w:val="24"/>
+          <w:lang w:val="en-ID"/>
+        </w:rPr>
+        <w:t>akan</w:t>
+      </w:r>
+      <w:proofErr w:type="gramEnd"/>
+      <w:r>
+        <w:rPr>
+          <w:rFonts w:ascii="Times New Roman" w:hAnsi="Times New Roman"/>
+          <w:sz w:val="24"/>
+          <w:szCs w:val="24"/>
+          <w:lang w:val="en-ID"/>
+        </w:rPr>
+        <w:t xml:space="preserve"> dicatat waktu mulai pengiriman dan pada saat data sampai ke </w:t>
+      </w:r>
+      <w:r>
+        <w:rPr>
+          <w:rFonts w:ascii="Times New Roman" w:hAnsi="Times New Roman"/>
+          <w:sz w:val="24"/>
+          <w:szCs w:val="24"/>
+          <w:lang w:val="en-ID"/>
+        </w:rPr>
+        <w:t>LoRa</w:t>
+      </w:r>
+      <w:r>
+        <w:rPr>
+          <w:rFonts w:ascii="Times New Roman" w:hAnsi="Times New Roman"/>
+          <w:sz w:val="24"/>
+          <w:szCs w:val="24"/>
+          <w:lang w:val="en-ID"/>
+        </w:rPr>
+        <w:t xml:space="preserve"> node, maka waktu sampai juga akan dicatat. Prosedur tersebut dilakukan sebanyak 5x dan </w:t>
+      </w:r>
+      <w:proofErr w:type="gramStart"/>
+      <w:r>
+        <w:rPr>
+          <w:rFonts w:ascii="Times New Roman" w:hAnsi="Times New Roman"/>
+          <w:sz w:val="24"/>
+          <w:szCs w:val="24"/>
+          <w:lang w:val="en-ID"/>
+        </w:rPr>
+        <w:t>akan</w:t>
+      </w:r>
+      <w:proofErr w:type="gramEnd"/>
+      <w:r>
+        <w:rPr>
+          <w:rFonts w:ascii="Times New Roman" w:hAnsi="Times New Roman"/>
+          <w:sz w:val="24"/>
+          <w:szCs w:val="24"/>
+          <w:lang w:val="en-ID"/>
+        </w:rPr>
+        <w:t xml:space="preserve"> dirata-rata.</w:t>
+      </w:r>
+    </w:p>
+    <w:p>
+      <w:pPr>
+        <w:spacing w:line="360" w:lineRule="auto"/>
+        <w:rPr>
+          <w:rFonts w:ascii="Times New Roman" w:hAnsi="Times New Roman"/>
+          <w:sz w:val="24"/>
+          <w:szCs w:val="24"/>
+          <w:lang w:val="en-ID"/>
+        </w:rPr>
+      </w:pPr>
+      <w:r>
+        <w:rPr>
+          <w:rFonts w:ascii="Times New Roman" w:hAnsi="Times New Roman"/>
+          <w:sz w:val="24"/>
+          <w:szCs w:val="24"/>
+          <w:lang w:val="en-ID"/>
+        </w:rPr>
+        <w:t>B. Kecepatan komunikasi data</w:t>
+      </w:r>
+    </w:p>
+    <w:p>
+      <w:pPr>
+        <w:spacing w:line="360" w:lineRule="auto"/>
+        <w:ind w:left="284"/>
+        <w:rPr>
+          <w:rFonts w:ascii="Times New Roman" w:hAnsi="Times New Roman"/>
+          <w:sz w:val="24"/>
+          <w:szCs w:val="24"/>
+          <w:lang w:val="en-ID"/>
+        </w:rPr>
+      </w:pPr>
+      <w:r>
+        <w:rPr>
+          <w:rFonts w:ascii="Times New Roman" w:hAnsi="Times New Roman"/>
+          <w:sz w:val="24"/>
+          <w:szCs w:val="24"/>
+          <w:lang w:val="en-ID"/>
+        </w:rPr>
+        <w:t xml:space="preserve">Pengukuran ini </w:t>
+      </w:r>
+      <w:proofErr w:type="gramStart"/>
+      <w:r>
+        <w:rPr>
+          <w:rFonts w:ascii="Times New Roman" w:hAnsi="Times New Roman"/>
+          <w:sz w:val="24"/>
+          <w:szCs w:val="24"/>
+          <w:lang w:val="en-ID"/>
+        </w:rPr>
+        <w:t>akan</w:t>
+      </w:r>
+      <w:proofErr w:type="gramEnd"/>
+      <w:r>
+        <w:rPr>
+          <w:rFonts w:ascii="Times New Roman" w:hAnsi="Times New Roman"/>
+          <w:sz w:val="24"/>
+          <w:szCs w:val="24"/>
+          <w:lang w:val="en-ID"/>
+        </w:rPr>
+        <w:t xml:space="preserve"> dilakukan dengan cara melihat dari 3 </w:t>
+      </w:r>
+      <w:r>
+        <w:rPr>
+          <w:rFonts w:ascii="Times New Roman" w:hAnsi="Times New Roman"/>
+          <w:sz w:val="24"/>
+          <w:szCs w:val="24"/>
+          <w:lang w:val="en-ID"/>
+        </w:rPr>
+        <w:t>LoRa</w:t>
+      </w:r>
+      <w:r>
+        <w:rPr>
+          <w:rFonts w:ascii="Times New Roman" w:hAnsi="Times New Roman"/>
+          <w:sz w:val="24"/>
+          <w:szCs w:val="24"/>
+          <w:lang w:val="en-ID"/>
+        </w:rPr>
+        <w:t xml:space="preserve"> node yang terpasang, apakah seluruh datanya sudah masuk dengan baik atau belum. 3 </w:t>
+      </w:r>
+      <w:r>
+        <w:rPr>
+          <w:rFonts w:ascii="Times New Roman" w:hAnsi="Times New Roman"/>
+          <w:sz w:val="24"/>
+          <w:szCs w:val="24"/>
+          <w:lang w:val="en-ID"/>
+        </w:rPr>
+        <w:t>LoRa</w:t>
+      </w:r>
+      <w:r>
+        <w:rPr>
+          <w:rFonts w:ascii="Times New Roman" w:hAnsi="Times New Roman"/>
+          <w:sz w:val="24"/>
+          <w:szCs w:val="24"/>
+          <w:lang w:val="en-ID"/>
+        </w:rPr>
+        <w:t xml:space="preserve"> node tersebut </w:t>
+      </w:r>
+      <w:proofErr w:type="gramStart"/>
+      <w:r>
+        <w:rPr>
+          <w:rFonts w:ascii="Times New Roman" w:hAnsi="Times New Roman"/>
+          <w:sz w:val="24"/>
+          <w:szCs w:val="24"/>
+          <w:lang w:val="en-ID"/>
+        </w:rPr>
+        <w:t>akan</w:t>
+      </w:r>
+      <w:proofErr w:type="gramEnd"/>
+      <w:r>
+        <w:rPr>
+          <w:rFonts w:ascii="Times New Roman" w:hAnsi="Times New Roman"/>
+          <w:sz w:val="24"/>
+          <w:szCs w:val="24"/>
+          <w:lang w:val="en-ID"/>
+        </w:rPr>
+        <w:t xml:space="preserve"> dipasang di tempat yang berbeda-beda. Prosedur tersebut </w:t>
+      </w:r>
+      <w:proofErr w:type="gramStart"/>
+      <w:r>
+        <w:rPr>
+          <w:rFonts w:ascii="Times New Roman" w:hAnsi="Times New Roman"/>
+          <w:sz w:val="24"/>
+          <w:szCs w:val="24"/>
+          <w:lang w:val="en-ID"/>
+        </w:rPr>
+        <w:t>akan</w:t>
+      </w:r>
+      <w:proofErr w:type="gramEnd"/>
+      <w:r>
+        <w:rPr>
+          <w:rFonts w:ascii="Times New Roman" w:hAnsi="Times New Roman"/>
+          <w:sz w:val="24"/>
+          <w:szCs w:val="24"/>
+          <w:lang w:val="en-ID"/>
+        </w:rPr>
+        <w:t xml:space="preserve"> dilakukan sebanyak 5x dan akan dilihat data yang diterimanya. </w:t>
+      </w:r>
+    </w:p>
+    <w:p>
+      <w:pPr>
+        <w:spacing w:line="360" w:lineRule="auto"/>
+        <w:rPr>
+          <w:rFonts w:ascii="Times New Roman" w:hAnsi="Times New Roman"/>
+          <w:sz w:val="24"/>
+          <w:szCs w:val="24"/>
+          <w:lang w:val="en-ID"/>
+        </w:rPr>
+      </w:pPr>
+      <w:r>
+        <w:rPr>
+          <w:rFonts w:ascii="Times New Roman" w:hAnsi="Times New Roman"/>
+          <w:sz w:val="24"/>
+          <w:szCs w:val="24"/>
+          <w:lang w:val="en-ID"/>
+        </w:rPr>
+        <w:t xml:space="preserve">C. Bandwidth </w:t>
+      </w:r>
+    </w:p>
+    <w:p>
+      <w:pPr>
+        <w:spacing w:after="0" w:line="360" w:lineRule="auto"/>
+        <w:ind w:firstLine="709"/>
+        <w:rPr>
+          <w:rFonts w:ascii="Times New Roman" w:hAnsi="Times New Roman"/>
+          <w:color w:val="000000" w:themeColor="text1"/>
+          <w:sz w:val="24"/>
+          <w:szCs w:val="24"/>
+        </w:rPr>
+      </w:pPr>
+      <w:r>
+        <w:rPr>
+          <w:rFonts w:ascii="Times New Roman" w:hAnsi="Times New Roman"/>
+          <w:sz w:val="24"/>
+          <w:szCs w:val="24"/>
+          <w:lang w:val="en-ID"/>
+        </w:rPr>
+        <w:t xml:space="preserve">Pengukuran ini </w:t>
+      </w:r>
+      <w:proofErr w:type="gramStart"/>
+      <w:r>
+        <w:rPr>
+          <w:rFonts w:ascii="Times New Roman" w:hAnsi="Times New Roman"/>
+          <w:sz w:val="24"/>
+          <w:szCs w:val="24"/>
+          <w:lang w:val="en-ID"/>
+        </w:rPr>
+        <w:t>akan</w:t>
+      </w:r>
+      <w:proofErr w:type="gramEnd"/>
+      <w:r>
+        <w:rPr>
+          <w:rFonts w:ascii="Times New Roman" w:hAnsi="Times New Roman"/>
+          <w:sz w:val="24"/>
+          <w:szCs w:val="24"/>
+          <w:lang w:val="en-ID"/>
+        </w:rPr>
+        <w:t xml:space="preserve"> dilakukan dengan cara mengirimkan data yang ukurannya cukup besar dari </w:t>
+      </w:r>
+      <w:r>
+        <w:rPr>
+          <w:rFonts w:ascii="Times New Roman" w:hAnsi="Times New Roman"/>
+          <w:i/>
+          <w:sz w:val="24"/>
+          <w:szCs w:val="24"/>
+          <w:lang w:val="en-ID"/>
+        </w:rPr>
+        <w:t>server</w:t>
+      </w:r>
+      <w:r>
+        <w:rPr>
+          <w:rFonts w:ascii="Times New Roman" w:hAnsi="Times New Roman"/>
+          <w:sz w:val="24"/>
+          <w:szCs w:val="24"/>
+          <w:lang w:val="en-ID"/>
+        </w:rPr>
+        <w:t xml:space="preserve"> ke LoRa node. Jika gagal, maka ulangi pengiriman data tersebut hingga mendapatkan ukuran terbesar yang dapat dikirim.</w:t>
+      </w:r>
+    </w:p>
+    <w:p>
+      <w:pPr>
+        <w:spacing w:after="0" w:line="360" w:lineRule="auto"/>
+        <w:ind w:firstLine="709"/>
+        <w:rPr>
+          <w:rFonts w:ascii="Times New Roman" w:hAnsi="Times New Roman"/>
+          <w:color w:val="000000" w:themeColor="text1"/>
+          <w:sz w:val="24"/>
+          <w:szCs w:val="24"/>
+        </w:rPr>
+      </w:pPr>
     </w:p>
     <w:p>
       <w:pPr>
@@ -12978,6 +13410,7 @@
         <w:rPr>
           <w:lang w:val="en-ID"/>
         </w:rPr>
+        <w:lastRenderedPageBreak/>
         <w:t>7</w:t>
       </w:r>
       <w:r>
@@ -14948,44 +15381,6 @@
     <w:p>
       <w:pPr>
         <w:spacing w:line="360" w:lineRule="auto"/>
-        <w:rPr>
-          <w:rFonts w:ascii="Times New Roman" w:hAnsi="Times New Roman"/>
-          <w:sz w:val="24"/>
-          <w:szCs w:val="24"/>
-          <w:lang w:val="en-ID"/>
-        </w:rPr>
-      </w:pPr>
-      <w:r>
-        <w:rPr>
-          <w:rFonts w:ascii="Times New Roman" w:hAnsi="Times New Roman"/>
-          <w:sz w:val="24"/>
-          <w:szCs w:val="24"/>
-          <w:lang w:val="en-ID"/>
-        </w:rPr>
-        <w:t>A</w:t>
-      </w:r>
-      <w:r>
-        <w:rPr>
-          <w:rFonts w:ascii="Times New Roman" w:hAnsi="Times New Roman"/>
-          <w:sz w:val="24"/>
-          <w:szCs w:val="24"/>
-          <w:lang w:val="en-ID"/>
-        </w:rPr>
-        <w:t xml:space="preserve">. </w:t>
-      </w:r>
-      <w:r>
-        <w:rPr>
-          <w:rFonts w:ascii="Times New Roman" w:hAnsi="Times New Roman"/>
-          <w:sz w:val="24"/>
-          <w:szCs w:val="24"/>
-          <w:lang w:val="en-ID"/>
-        </w:rPr>
-        <w:t>Jarak jangkauan</w:t>
-      </w:r>
-    </w:p>
-    <w:p>
-      <w:pPr>
-        <w:spacing w:line="360" w:lineRule="auto"/>
         <w:ind w:left="284"/>
         <w:rPr>
           <w:rFonts w:ascii="Times New Roman" w:hAnsi="Times New Roman"/>
@@ -14994,392 +15389,6 @@
           <w:lang w:val="en-ID"/>
         </w:rPr>
       </w:pPr>
-      <w:r>
-        <w:rPr>
-          <w:rFonts w:ascii="Times New Roman" w:hAnsi="Times New Roman"/>
-          <w:sz w:val="24"/>
-          <w:szCs w:val="24"/>
-          <w:lang w:val="en-ID"/>
-        </w:rPr>
-        <w:t xml:space="preserve">Pengukuran ini </w:t>
-      </w:r>
-      <w:proofErr w:type="gramStart"/>
-      <w:r>
-        <w:rPr>
-          <w:rFonts w:ascii="Times New Roman" w:hAnsi="Times New Roman"/>
-          <w:sz w:val="24"/>
-          <w:szCs w:val="24"/>
-          <w:lang w:val="en-ID"/>
-        </w:rPr>
-        <w:t>akan</w:t>
-      </w:r>
-      <w:proofErr w:type="gramEnd"/>
-      <w:r>
-        <w:rPr>
-          <w:rFonts w:ascii="Times New Roman" w:hAnsi="Times New Roman"/>
-          <w:sz w:val="24"/>
-          <w:szCs w:val="24"/>
-          <w:lang w:val="en-ID"/>
-        </w:rPr>
-        <w:t xml:space="preserve"> dilakukan dengan cara mengirimkan sebuah data daftar jaga satpam pada hari itu. Pengiriman data dilakukan dari </w:t>
-      </w:r>
-      <w:r>
-        <w:rPr>
-          <w:rFonts w:ascii="Times New Roman" w:hAnsi="Times New Roman"/>
-          <w:i/>
-          <w:sz w:val="24"/>
-          <w:szCs w:val="24"/>
-          <w:lang w:val="en-ID"/>
-        </w:rPr>
-        <w:t>server</w:t>
-      </w:r>
-      <w:r>
-        <w:rPr>
-          <w:rFonts w:ascii="Times New Roman" w:hAnsi="Times New Roman"/>
-          <w:sz w:val="24"/>
-          <w:szCs w:val="24"/>
-          <w:lang w:val="en-ID"/>
-        </w:rPr>
-        <w:t xml:space="preserve"> menggunakan python yang </w:t>
-      </w:r>
-      <w:proofErr w:type="gramStart"/>
-      <w:r>
-        <w:rPr>
-          <w:rFonts w:ascii="Times New Roman" w:hAnsi="Times New Roman"/>
-          <w:sz w:val="24"/>
-          <w:szCs w:val="24"/>
-          <w:lang w:val="en-ID"/>
-        </w:rPr>
-        <w:t>akan</w:t>
-      </w:r>
-      <w:proofErr w:type="gramEnd"/>
-      <w:r>
-        <w:rPr>
-          <w:rFonts w:ascii="Times New Roman" w:hAnsi="Times New Roman"/>
-          <w:sz w:val="24"/>
-          <w:szCs w:val="24"/>
-          <w:lang w:val="en-ID"/>
-        </w:rPr>
-        <w:t xml:space="preserve"> dicatat waktu mulai pengiriman dan pada saat data sampai ke </w:t>
-      </w:r>
-      <w:r>
-        <w:rPr>
-          <w:rFonts w:ascii="Times New Roman" w:hAnsi="Times New Roman"/>
-          <w:sz w:val="24"/>
-          <w:szCs w:val="24"/>
-          <w:lang w:val="en-ID"/>
-        </w:rPr>
-        <w:t>LoRa</w:t>
-      </w:r>
-      <w:r>
-        <w:rPr>
-          <w:rFonts w:ascii="Times New Roman" w:hAnsi="Times New Roman"/>
-          <w:sz w:val="24"/>
-          <w:szCs w:val="24"/>
-          <w:lang w:val="en-ID"/>
-        </w:rPr>
-        <w:t xml:space="preserve"> node, maka waktu sampai juga akan dicatat. Prosedur tersebut dilakukan sebanyak 5x dan </w:t>
-      </w:r>
-      <w:proofErr w:type="gramStart"/>
-      <w:r>
-        <w:rPr>
-          <w:rFonts w:ascii="Times New Roman" w:hAnsi="Times New Roman"/>
-          <w:sz w:val="24"/>
-          <w:szCs w:val="24"/>
-          <w:lang w:val="en-ID"/>
-        </w:rPr>
-        <w:t>akan</w:t>
-      </w:r>
-      <w:proofErr w:type="gramEnd"/>
-      <w:r>
-        <w:rPr>
-          <w:rFonts w:ascii="Times New Roman" w:hAnsi="Times New Roman"/>
-          <w:sz w:val="24"/>
-          <w:szCs w:val="24"/>
-          <w:lang w:val="en-ID"/>
-        </w:rPr>
-        <w:t xml:space="preserve"> dirata-rata.</w:t>
-      </w:r>
-    </w:p>
-    <w:p>
-      <w:pPr>
-        <w:spacing w:line="360" w:lineRule="auto"/>
-        <w:rPr>
-          <w:rFonts w:ascii="Times New Roman" w:hAnsi="Times New Roman"/>
-          <w:sz w:val="24"/>
-          <w:szCs w:val="24"/>
-          <w:lang w:val="en-ID"/>
-        </w:rPr>
-      </w:pPr>
-      <w:r>
-        <w:rPr>
-          <w:rFonts w:ascii="Times New Roman" w:hAnsi="Times New Roman"/>
-          <w:sz w:val="24"/>
-          <w:szCs w:val="24"/>
-          <w:lang w:val="en-ID"/>
-        </w:rPr>
-        <w:t>B</w:t>
-      </w:r>
-      <w:r>
-        <w:rPr>
-          <w:rFonts w:ascii="Times New Roman" w:hAnsi="Times New Roman"/>
-          <w:sz w:val="24"/>
-          <w:szCs w:val="24"/>
-          <w:lang w:val="en-ID"/>
-        </w:rPr>
-        <w:t xml:space="preserve">. </w:t>
-      </w:r>
-      <w:r>
-        <w:rPr>
-          <w:rFonts w:ascii="Times New Roman" w:hAnsi="Times New Roman"/>
-          <w:sz w:val="24"/>
-          <w:szCs w:val="24"/>
-          <w:lang w:val="en-ID"/>
-        </w:rPr>
-        <w:t>Kecepatan komunikasi data</w:t>
-      </w:r>
-    </w:p>
-    <w:p>
-      <w:pPr>
-        <w:spacing w:line="360" w:lineRule="auto"/>
-        <w:ind w:left="284"/>
-        <w:rPr>
-          <w:rFonts w:ascii="Times New Roman" w:hAnsi="Times New Roman"/>
-          <w:sz w:val="24"/>
-          <w:szCs w:val="24"/>
-          <w:lang w:val="en-ID"/>
-        </w:rPr>
-      </w:pPr>
-      <w:r>
-        <w:rPr>
-          <w:rFonts w:ascii="Times New Roman" w:hAnsi="Times New Roman"/>
-          <w:sz w:val="24"/>
-          <w:szCs w:val="24"/>
-          <w:lang w:val="en-ID"/>
-        </w:rPr>
-        <w:t xml:space="preserve">Pengukuran </w:t>
-      </w:r>
-      <w:r>
-        <w:rPr>
-          <w:rFonts w:ascii="Times New Roman" w:hAnsi="Times New Roman"/>
-          <w:sz w:val="24"/>
-          <w:szCs w:val="24"/>
-          <w:lang w:val="en-ID"/>
-        </w:rPr>
-        <w:t xml:space="preserve">ini </w:t>
-      </w:r>
-      <w:proofErr w:type="gramStart"/>
-      <w:r>
-        <w:rPr>
-          <w:rFonts w:ascii="Times New Roman" w:hAnsi="Times New Roman"/>
-          <w:sz w:val="24"/>
-          <w:szCs w:val="24"/>
-          <w:lang w:val="en-ID"/>
-        </w:rPr>
-        <w:t>akan</w:t>
-      </w:r>
-      <w:proofErr w:type="gramEnd"/>
-      <w:r>
-        <w:rPr>
-          <w:rFonts w:ascii="Times New Roman" w:hAnsi="Times New Roman"/>
-          <w:sz w:val="24"/>
-          <w:szCs w:val="24"/>
-          <w:lang w:val="en-ID"/>
-        </w:rPr>
-        <w:t xml:space="preserve"> dilakukan </w:t>
-      </w:r>
-      <w:r>
-        <w:rPr>
-          <w:rFonts w:ascii="Times New Roman" w:hAnsi="Times New Roman"/>
-          <w:sz w:val="24"/>
-          <w:szCs w:val="24"/>
-          <w:lang w:val="en-ID"/>
-        </w:rPr>
-        <w:t xml:space="preserve">dengan cara melihat dari 3 </w:t>
-      </w:r>
-      <w:r>
-        <w:rPr>
-          <w:rFonts w:ascii="Times New Roman" w:hAnsi="Times New Roman"/>
-          <w:sz w:val="24"/>
-          <w:szCs w:val="24"/>
-          <w:lang w:val="en-ID"/>
-        </w:rPr>
-        <w:t>LoRa</w:t>
-      </w:r>
-      <w:r>
-        <w:rPr>
-          <w:rFonts w:ascii="Times New Roman" w:hAnsi="Times New Roman"/>
-          <w:sz w:val="24"/>
-          <w:szCs w:val="24"/>
-          <w:lang w:val="en-ID"/>
-        </w:rPr>
-        <w:t xml:space="preserve"> node yang terpasang, apakah seluruh datanya sudah masuk dengan baik atau belum. 3 </w:t>
-      </w:r>
-      <w:r>
-        <w:rPr>
-          <w:rFonts w:ascii="Times New Roman" w:hAnsi="Times New Roman"/>
-          <w:sz w:val="24"/>
-          <w:szCs w:val="24"/>
-          <w:lang w:val="en-ID"/>
-        </w:rPr>
-        <w:t>LoRa</w:t>
-      </w:r>
-      <w:r>
-        <w:rPr>
-          <w:rFonts w:ascii="Times New Roman" w:hAnsi="Times New Roman"/>
-          <w:sz w:val="24"/>
-          <w:szCs w:val="24"/>
-          <w:lang w:val="en-ID"/>
-        </w:rPr>
-        <w:t xml:space="preserve"> node tersebut </w:t>
-      </w:r>
-      <w:proofErr w:type="gramStart"/>
-      <w:r>
-        <w:rPr>
-          <w:rFonts w:ascii="Times New Roman" w:hAnsi="Times New Roman"/>
-          <w:sz w:val="24"/>
-          <w:szCs w:val="24"/>
-          <w:lang w:val="en-ID"/>
-        </w:rPr>
-        <w:t>akan</w:t>
-      </w:r>
-      <w:proofErr w:type="gramEnd"/>
-      <w:r>
-        <w:rPr>
-          <w:rFonts w:ascii="Times New Roman" w:hAnsi="Times New Roman"/>
-          <w:sz w:val="24"/>
-          <w:szCs w:val="24"/>
-          <w:lang w:val="en-ID"/>
-        </w:rPr>
-        <w:t xml:space="preserve"> dipasang di tempat yang berbeda-beda. Prosedur tersebut </w:t>
-      </w:r>
-      <w:proofErr w:type="gramStart"/>
-      <w:r>
-        <w:rPr>
-          <w:rFonts w:ascii="Times New Roman" w:hAnsi="Times New Roman"/>
-          <w:sz w:val="24"/>
-          <w:szCs w:val="24"/>
-          <w:lang w:val="en-ID"/>
-        </w:rPr>
-        <w:t>aka</w:t>
-      </w:r>
-      <w:r>
-        <w:rPr>
-          <w:rFonts w:ascii="Times New Roman" w:hAnsi="Times New Roman"/>
-          <w:sz w:val="24"/>
-          <w:szCs w:val="24"/>
-          <w:lang w:val="en-ID"/>
-        </w:rPr>
-        <w:t>n</w:t>
-      </w:r>
-      <w:proofErr w:type="gramEnd"/>
-      <w:r>
-        <w:rPr>
-          <w:rFonts w:ascii="Times New Roman" w:hAnsi="Times New Roman"/>
-          <w:sz w:val="24"/>
-          <w:szCs w:val="24"/>
-          <w:lang w:val="en-ID"/>
-        </w:rPr>
-        <w:t xml:space="preserve"> dilakukan sebanyak 5x dan akan dilihat data yang diterimanya. </w:t>
-      </w:r>
-    </w:p>
-    <w:p>
-      <w:pPr>
-        <w:spacing w:line="360" w:lineRule="auto"/>
-        <w:rPr>
-          <w:rFonts w:ascii="Times New Roman" w:hAnsi="Times New Roman"/>
-          <w:sz w:val="24"/>
-          <w:szCs w:val="24"/>
-          <w:lang w:val="en-ID"/>
-        </w:rPr>
-      </w:pPr>
-      <w:r>
-        <w:rPr>
-          <w:rFonts w:ascii="Times New Roman" w:hAnsi="Times New Roman"/>
-          <w:sz w:val="24"/>
-          <w:szCs w:val="24"/>
-          <w:lang w:val="en-ID"/>
-        </w:rPr>
-        <w:t>C</w:t>
-      </w:r>
-      <w:r>
-        <w:rPr>
-          <w:rFonts w:ascii="Times New Roman" w:hAnsi="Times New Roman"/>
-          <w:sz w:val="24"/>
-          <w:szCs w:val="24"/>
-          <w:lang w:val="en-ID"/>
-        </w:rPr>
-        <w:t xml:space="preserve">. </w:t>
-      </w:r>
-      <w:r>
-        <w:rPr>
-          <w:rFonts w:ascii="Times New Roman" w:hAnsi="Times New Roman"/>
-          <w:sz w:val="24"/>
-          <w:szCs w:val="24"/>
-          <w:lang w:val="en-ID"/>
-        </w:rPr>
-        <w:t xml:space="preserve">Bandwidth </w:t>
-      </w:r>
-    </w:p>
-    <w:p>
-      <w:pPr>
-        <w:spacing w:line="360" w:lineRule="auto"/>
-        <w:ind w:left="284"/>
-        <w:rPr>
-          <w:rFonts w:ascii="Times New Roman" w:hAnsi="Times New Roman"/>
-          <w:sz w:val="24"/>
-          <w:szCs w:val="24"/>
-          <w:lang w:val="en-ID"/>
-        </w:rPr>
-      </w:pPr>
-      <w:r>
-        <w:rPr>
-          <w:rFonts w:ascii="Times New Roman" w:hAnsi="Times New Roman"/>
-          <w:sz w:val="24"/>
-          <w:szCs w:val="24"/>
-          <w:lang w:val="en-ID"/>
-        </w:rPr>
-        <w:t xml:space="preserve">Pengukuran ini </w:t>
-      </w:r>
-      <w:proofErr w:type="gramStart"/>
-      <w:r>
-        <w:rPr>
-          <w:rFonts w:ascii="Times New Roman" w:hAnsi="Times New Roman"/>
-          <w:sz w:val="24"/>
-          <w:szCs w:val="24"/>
-          <w:lang w:val="en-ID"/>
-        </w:rPr>
-        <w:t>akan</w:t>
-      </w:r>
-      <w:proofErr w:type="gramEnd"/>
-      <w:r>
-        <w:rPr>
-          <w:rFonts w:ascii="Times New Roman" w:hAnsi="Times New Roman"/>
-          <w:sz w:val="24"/>
-          <w:szCs w:val="24"/>
-          <w:lang w:val="en-ID"/>
-        </w:rPr>
-        <w:t xml:space="preserve"> dilakukan dengan cara mengirimkan data yang ukurannya cukup besar dari </w:t>
-      </w:r>
-      <w:r>
-        <w:rPr>
-          <w:rFonts w:ascii="Times New Roman" w:hAnsi="Times New Roman"/>
-          <w:i/>
-          <w:sz w:val="24"/>
-          <w:szCs w:val="24"/>
-          <w:lang w:val="en-ID"/>
-        </w:rPr>
-        <w:t>server</w:t>
-      </w:r>
-      <w:r>
-        <w:rPr>
-          <w:rFonts w:ascii="Times New Roman" w:hAnsi="Times New Roman"/>
-          <w:sz w:val="24"/>
-          <w:szCs w:val="24"/>
-          <w:lang w:val="en-ID"/>
-        </w:rPr>
-        <w:t xml:space="preserve"> ke LoRa node. Jika gagal, maka ulangi pengiriman data tersebut hingga mendapatkan ukuran terbesar yang dapat dikirim.</w:t>
-      </w:r>
     </w:p>
     <w:p>
       <w:pPr>
@@ -16210,7 +16219,7 @@
       <w:rPr>
         <w:noProof/>
       </w:rPr>
-      <w:t>22</w:t>
+      <w:t>27</w:t>
     </w:r>
     <w:r>
       <w:fldChar w:fldCharType="end"/>
@@ -18298,7 +18307,7 @@
 </file>
 
 <file path=customXml/itemProps1.xml><?xml version="1.0" encoding="utf-8"?>
-<ds:datastoreItem xmlns:ds="http://schemas.openxmlformats.org/officeDocument/2006/customXml" ds:itemID="{24504F67-0206-4712-9689-36A2CD086957}">
+<ds:datastoreItem xmlns:ds="http://schemas.openxmlformats.org/officeDocument/2006/customXml" ds:itemID="{AC597B3D-854C-4556-A62B-38B362A15C0B}">
   <ds:schemaRefs>
     <ds:schemaRef ds:uri="http://schemas.openxmlformats.org/officeDocument/2006/bibliography"/>
   </ds:schemaRefs>

</xml_diff>

<commit_message>
Konsul - 2 (Isi bab 3)
revisi bab 3
</commit_message>
<xml_diff>
--- a/SEMINAR.docx
+++ b/SEMINAR.docx
@@ -10964,53 +10964,6 @@
         </w:rPr>
         <w:t>E32-433T20DC</w:t>
       </w:r>
-      <w:r>
-        <w:rPr>
-          <w:rFonts w:ascii="Times New Roman" w:hAnsi="Times New Roman"/>
-          <w:color w:val="000000" w:themeColor="text1"/>
-          <w:sz w:val="24"/>
-          <w:szCs w:val="24"/>
-        </w:rPr>
-        <w:t xml:space="preserve"> </w:t>
-      </w:r>
-      <w:r>
-        <w:rPr>
-          <w:rFonts w:ascii="Times New Roman" w:hAnsi="Times New Roman"/>
-          <w:color w:val="000000" w:themeColor="text1"/>
-          <w:sz w:val="24"/>
-          <w:szCs w:val="24"/>
-        </w:rPr>
-        <w:t>[tanya</w:t>
-      </w:r>
-      <w:proofErr w:type="gramStart"/>
-      <w:r>
-        <w:rPr>
-          <w:rFonts w:ascii="Times New Roman" w:hAnsi="Times New Roman"/>
-          <w:color w:val="000000" w:themeColor="text1"/>
-          <w:sz w:val="24"/>
-          <w:szCs w:val="24"/>
-        </w:rPr>
-        <w:t>]</w:t>
-      </w:r>
-      <w:r>
-        <w:rPr>
-          <w:rFonts w:ascii="Times New Roman" w:hAnsi="Times New Roman"/>
-          <w:color w:val="FF0000"/>
-          <w:sz w:val="24"/>
-          <w:szCs w:val="24"/>
-        </w:rPr>
-        <w:t>(</w:t>
-      </w:r>
-      <w:proofErr w:type="gramEnd"/>
-      <w:r>
-        <w:rPr>
-          <w:rFonts w:ascii="Times New Roman" w:hAnsi="Times New Roman"/>
-          <w:color w:val="FF0000"/>
-          <w:sz w:val="24"/>
-          <w:szCs w:val="24"/>
-        </w:rPr>
-        <w:t>perlu disebutkan spek detailnya ? )</w:t>
-      </w:r>
     </w:p>
     <w:p>
       <w:pPr>
@@ -11649,17 +11602,18 @@
     <w:p>
       <w:pPr>
         <w:spacing w:after="0" w:line="360" w:lineRule="auto"/>
-        <w:ind w:firstLine="709"/>
-        <w:rPr>
-          <w:rFonts w:ascii="Times New Roman" w:hAnsi="Times New Roman"/>
-          <w:color w:val="000000" w:themeColor="text1"/>
-          <w:sz w:val="24"/>
-          <w:szCs w:val="24"/>
-        </w:rPr>
-      </w:pPr>
-      <w:r>
-        <w:rPr>
-          <w:rFonts w:ascii="Times New Roman" w:hAnsi="Times New Roman"/>
+        <w:rPr>
+          <w:rFonts w:ascii="Times New Roman" w:hAnsi="Times New Roman"/>
+          <w:b/>
+          <w:color w:val="000000" w:themeColor="text1"/>
+          <w:sz w:val="24"/>
+          <w:szCs w:val="24"/>
+        </w:rPr>
+      </w:pPr>
+      <w:r>
+        <w:rPr>
+          <w:rFonts w:ascii="Times New Roman" w:hAnsi="Times New Roman"/>
+          <w:b/>
           <w:color w:val="000000" w:themeColor="text1"/>
           <w:sz w:val="24"/>
           <w:szCs w:val="24"/>
@@ -11832,7 +11786,25 @@
           <w:sz w:val="24"/>
           <w:szCs w:val="24"/>
         </w:rPr>
-        <w:t>. Setiap [tanya</w:t>
+        <w:t xml:space="preserve">. Setiap </w:t>
+      </w:r>
+      <w:r>
+        <w:rPr>
+          <w:rFonts w:ascii="Times New Roman" w:hAnsi="Times New Roman"/>
+          <w:color w:val="000000" w:themeColor="text1"/>
+          <w:sz w:val="24"/>
+          <w:szCs w:val="24"/>
+        </w:rPr>
+        <w:t>60</w:t>
+      </w:r>
+      <w:r>
+        <w:rPr>
+          <w:rFonts w:ascii="Times New Roman" w:hAnsi="Times New Roman"/>
+          <w:color w:val="000000" w:themeColor="text1"/>
+          <w:sz w:val="24"/>
+          <w:szCs w:val="24"/>
+        </w:rPr>
+        <w:t xml:space="preserve"> detik sekali, server </w:t>
       </w:r>
       <w:proofErr w:type="gramStart"/>
       <w:r>
@@ -11842,7 +11814,7 @@
           <w:sz w:val="24"/>
           <w:szCs w:val="24"/>
         </w:rPr>
-        <w:t>]x</w:t>
+        <w:t>akan</w:t>
       </w:r>
       <w:proofErr w:type="gramEnd"/>
       <w:r>
@@ -11852,7 +11824,7 @@
           <w:sz w:val="24"/>
           <w:szCs w:val="24"/>
         </w:rPr>
-        <w:t xml:space="preserve"> detik sekali, server akan meng</w:t>
+        <w:t xml:space="preserve"> meng</w:t>
       </w:r>
       <w:r>
         <w:rPr>
@@ -12019,25 +11991,34 @@
           <w:sz w:val="24"/>
           <w:szCs w:val="24"/>
         </w:rPr>
-        <w:t xml:space="preserve">masing-masing node yang sudah terpasang alat untuk menampilkan QRCode yang diterimanya melalui </w:t>
-      </w:r>
-      <w:r>
-        <w:rPr>
-          <w:rFonts w:ascii="Times New Roman" w:hAnsi="Times New Roman"/>
-          <w:color w:val="000000" w:themeColor="text1"/>
-          <w:sz w:val="24"/>
-          <w:szCs w:val="24"/>
-        </w:rPr>
-        <w:t>jaringan LoRa</w:t>
-      </w:r>
-      <w:r>
-        <w:rPr>
-          <w:rFonts w:ascii="Times New Roman" w:hAnsi="Times New Roman"/>
-          <w:color w:val="000000" w:themeColor="text1"/>
-          <w:sz w:val="24"/>
-          <w:szCs w:val="24"/>
-        </w:rPr>
-        <w:t xml:space="preserve">.  </w:t>
+        <w:t xml:space="preserve">masing-masing </w:t>
+      </w:r>
+      <w:r>
+        <w:rPr>
+          <w:rFonts w:ascii="Times New Roman" w:hAnsi="Times New Roman"/>
+          <w:color w:val="000000" w:themeColor="text1"/>
+          <w:sz w:val="24"/>
+          <w:szCs w:val="24"/>
+        </w:rPr>
+        <w:t>NodeMCU</w:t>
+      </w:r>
+      <w:r>
+        <w:rPr>
+          <w:rFonts w:ascii="Times New Roman" w:hAnsi="Times New Roman"/>
+          <w:color w:val="000000" w:themeColor="text1"/>
+          <w:sz w:val="24"/>
+          <w:szCs w:val="24"/>
+        </w:rPr>
+        <w:t xml:space="preserve"> yang sudah terpasang alat untuk menampilkan QRCode yang diterimanya melalui </w:t>
+      </w:r>
+      <w:r>
+        <w:rPr>
+          <w:rFonts w:ascii="Times New Roman" w:hAnsi="Times New Roman"/>
+          <w:color w:val="000000" w:themeColor="text1"/>
+          <w:sz w:val="24"/>
+          <w:szCs w:val="24"/>
+        </w:rPr>
+        <w:t xml:space="preserve">jaringan </w:t>
       </w:r>
       <w:r>
         <w:rPr>
@@ -12047,7 +12028,16 @@
           <w:szCs w:val="24"/>
         </w:rPr>
         <w:lastRenderedPageBreak/>
-        <w:t xml:space="preserve">Setelah semua node memiliki QRCode yang siap discan, maka satpam dapat mulai bekerja patroli mengelilingi lokasi sesuai jadwalnya. </w:t>
+        <w:t>LoRa</w:t>
+      </w:r>
+      <w:r>
+        <w:rPr>
+          <w:rFonts w:ascii="Times New Roman" w:hAnsi="Times New Roman"/>
+          <w:color w:val="000000" w:themeColor="text1"/>
+          <w:sz w:val="24"/>
+          <w:szCs w:val="24"/>
+        </w:rPr>
+        <w:t xml:space="preserve">.  Setelah semua node memiliki QRCode yang siap discan, maka satpam dapat mulai bekerja patroli mengelilingi lokasi sesuai jadwalnya. </w:t>
       </w:r>
       <w:r>
         <w:rPr>
@@ -12113,7 +12103,43 @@
           <w:sz w:val="24"/>
           <w:szCs w:val="24"/>
         </w:rPr>
-        <w:t>[</w:t>
+        <w:t>S</w:t>
+      </w:r>
+      <w:r>
+        <w:rPr>
+          <w:rFonts w:ascii="Times New Roman" w:hAnsi="Times New Roman"/>
+          <w:color w:val="000000" w:themeColor="text1"/>
+          <w:sz w:val="24"/>
+          <w:szCs w:val="24"/>
+        </w:rPr>
+        <w:t xml:space="preserve">etelah </w:t>
+      </w:r>
+      <w:r>
+        <w:rPr>
+          <w:rFonts w:ascii="Times New Roman" w:hAnsi="Times New Roman"/>
+          <w:color w:val="000000" w:themeColor="text1"/>
+          <w:sz w:val="24"/>
+          <w:szCs w:val="24"/>
+        </w:rPr>
+        <w:t>satpam selesai melakukan penjag</w:t>
+      </w:r>
+      <w:r>
+        <w:rPr>
+          <w:rFonts w:ascii="Times New Roman" w:hAnsi="Times New Roman"/>
+          <w:color w:val="000000" w:themeColor="text1"/>
+          <w:sz w:val="24"/>
+          <w:szCs w:val="24"/>
+        </w:rPr>
+        <w:t>a</w:t>
+      </w:r>
+      <w:r>
+        <w:rPr>
+          <w:rFonts w:ascii="Times New Roman" w:hAnsi="Times New Roman"/>
+          <w:color w:val="000000" w:themeColor="text1"/>
+          <w:sz w:val="24"/>
+          <w:szCs w:val="24"/>
+        </w:rPr>
+        <w:t xml:space="preserve">an, satpam dapat melakukan pemindaian QRCode melalui aplikasinya. Satpam juga dapat memberikan keterangan dan status keamanan (seperti aman, tidak aman, atau mencurigakan). Proses pemindaian tersebut </w:t>
       </w:r>
       <w:proofErr w:type="gramStart"/>
       <w:r>
@@ -12123,7 +12149,7 @@
           <w:sz w:val="24"/>
           <w:szCs w:val="24"/>
         </w:rPr>
-        <w:t>tanya</w:t>
+        <w:t>akan</w:t>
       </w:r>
       <w:proofErr w:type="gramEnd"/>
       <w:r>
@@ -12133,16 +12159,7 @@
           <w:sz w:val="24"/>
           <w:szCs w:val="24"/>
         </w:rPr>
-        <w:t xml:space="preserve">] setelah </w:t>
-      </w:r>
-      <w:r>
-        <w:rPr>
-          <w:rFonts w:ascii="Times New Roman" w:hAnsi="Times New Roman"/>
-          <w:color w:val="000000" w:themeColor="text1"/>
-          <w:sz w:val="24"/>
-          <w:szCs w:val="24"/>
-        </w:rPr>
-        <w:t xml:space="preserve">satpam selesai melakukan penjaggan, satpam dapat melakukan pemindaian QRCode melalui aplikasinya. Satpam juga dapat memberikan keterangan dan status keamanan (seperti aman, tidak aman, atau mencurigakan). Proses pemindaian tersebut </w:t>
+        <w:t xml:space="preserve"> diverifikasi langsung pada android. Lalu jika verifikasi tersebut berhasil, maka android </w:t>
       </w:r>
       <w:proofErr w:type="gramStart"/>
       <w:r>
@@ -12162,7 +12179,7 @@
           <w:sz w:val="24"/>
           <w:szCs w:val="24"/>
         </w:rPr>
-        <w:t xml:space="preserve"> diverifikasi langsung pada android. Lalu jika verifikasi tersebut berhasil, maka android </w:t>
+        <w:t xml:space="preserve"> request ke server beserta data keterangan dan status keamanan untuk disimpan didalam database. Setelah itu server </w:t>
       </w:r>
       <w:proofErr w:type="gramStart"/>
       <w:r>
@@ -12182,26 +12199,6 @@
           <w:sz w:val="24"/>
           <w:szCs w:val="24"/>
         </w:rPr>
-        <w:t xml:space="preserve"> request ke server beserta data keterangan dan status keamanan untuk disimpan didalam database. Setelah itu server </w:t>
-      </w:r>
-      <w:proofErr w:type="gramStart"/>
-      <w:r>
-        <w:rPr>
-          <w:rFonts w:ascii="Times New Roman" w:hAnsi="Times New Roman"/>
-          <w:color w:val="000000" w:themeColor="text1"/>
-          <w:sz w:val="24"/>
-          <w:szCs w:val="24"/>
-        </w:rPr>
-        <w:t>akan</w:t>
-      </w:r>
-      <w:proofErr w:type="gramEnd"/>
-      <w:r>
-        <w:rPr>
-          <w:rFonts w:ascii="Times New Roman" w:hAnsi="Times New Roman"/>
-          <w:color w:val="000000" w:themeColor="text1"/>
-          <w:sz w:val="24"/>
-          <w:szCs w:val="24"/>
-        </w:rPr>
         <w:t xml:space="preserve"> memberikan response kepada android </w:t>
       </w:r>
       <w:r>
@@ -12212,6 +12209,38 @@
           <w:szCs w:val="24"/>
         </w:rPr>
         <w:t xml:space="preserve">untuk pemberitahuan bahwa data berhasil disimpan di database. </w:t>
+      </w:r>
+    </w:p>
+    <w:p>
+      <w:pPr>
+        <w:spacing w:after="0" w:line="360" w:lineRule="auto"/>
+        <w:rPr>
+          <w:rFonts w:ascii="Times New Roman" w:hAnsi="Times New Roman"/>
+          <w:b/>
+          <w:color w:val="000000" w:themeColor="text1"/>
+          <w:sz w:val="24"/>
+          <w:szCs w:val="24"/>
+        </w:rPr>
+      </w:pPr>
+      <w:r>
+        <w:rPr>
+          <w:rFonts w:ascii="Times New Roman" w:hAnsi="Times New Roman"/>
+          <w:b/>
+          <w:color w:val="000000" w:themeColor="text1"/>
+          <w:sz w:val="24"/>
+          <w:szCs w:val="24"/>
+        </w:rPr>
+        <w:t xml:space="preserve">3.2.2. </w:t>
+      </w:r>
+      <w:r>
+        <w:rPr>
+          <w:rFonts w:ascii="Times New Roman" w:hAnsi="Times New Roman"/>
+          <w:b/>
+          <w:color w:val="000000" w:themeColor="text1"/>
+          <w:sz w:val="24"/>
+          <w:szCs w:val="24"/>
+        </w:rPr>
+        <w:t>Arsitektur Sistem</w:t>
       </w:r>
     </w:p>
     <w:p>
@@ -12228,46 +12257,15 @@
       <w:r>
         <w:rPr>
           <w:rFonts w:ascii="Times New Roman" w:hAnsi="Times New Roman"/>
-          <w:color w:val="000000" w:themeColor="text1"/>
-          <w:sz w:val="24"/>
-          <w:szCs w:val="24"/>
-        </w:rPr>
-        <w:t xml:space="preserve">3.2.2. </w:t>
-      </w:r>
-      <w:r>
-        <w:rPr>
-          <w:rFonts w:ascii="Times New Roman" w:hAnsi="Times New Roman"/>
-          <w:color w:val="000000" w:themeColor="text1"/>
-          <w:sz w:val="24"/>
-          <w:szCs w:val="24"/>
-        </w:rPr>
-        <w:t>Arsitektur Sistem</w:t>
-      </w:r>
-    </w:p>
-    <w:p>
-      <w:pPr>
-        <w:spacing w:after="0" w:line="360" w:lineRule="auto"/>
-        <w:ind w:firstLine="709"/>
-        <w:rPr>
-          <w:rFonts w:ascii="Times New Roman" w:hAnsi="Times New Roman"/>
-          <w:color w:val="000000" w:themeColor="text1"/>
-          <w:sz w:val="24"/>
-          <w:szCs w:val="24"/>
-        </w:rPr>
-      </w:pPr>
-      <w:r>
-        <w:rPr>
-          <w:rFonts w:ascii="Times New Roman" w:hAnsi="Times New Roman"/>
           <w:noProof/>
           <w:sz w:val="24"/>
           <w:szCs w:val="24"/>
         </w:rPr>
-        <w:lastRenderedPageBreak/>
         <w:drawing>
           <wp:inline distT="0" distB="0" distL="0" distR="0" wp14:anchorId="35097EFA" wp14:editId="4858FBD6">
-            <wp:extent cx="5038090" cy="5236210"/>
-            <wp:effectExtent l="0" t="0" r="0" b="2540"/>
-            <wp:docPr id="5" name="Picture 5" descr="arsitektur sistem (2)"/>
+            <wp:extent cx="5038089" cy="4350158"/>
+            <wp:effectExtent l="0" t="0" r="0" b="0"/>
+            <wp:docPr id="5" name="Picture 5"/>
             <wp:cNvGraphicFramePr>
               <a:graphicFrameLocks xmlns:a="http://schemas.openxmlformats.org/drawingml/2006/main" noChangeAspect="1"/>
             </wp:cNvGraphicFramePr>
@@ -12288,7 +12286,6 @@
                         </a:ext>
                       </a:extLst>
                     </a:blip>
-                    <a:srcRect/>
                     <a:stretch>
                       <a:fillRect/>
                     </a:stretch>
@@ -12296,7 +12293,7 @@
                   <pic:spPr bwMode="auto">
                     <a:xfrm>
                       <a:off x="0" y="0"/>
-                      <a:ext cx="5038090" cy="5236210"/>
+                      <a:ext cx="5038089" cy="4350158"/>
                     </a:xfrm>
                     <a:prstGeom prst="rect">
                       <a:avLst/>
@@ -12331,7 +12328,8 @@
           <w:sz w:val="24"/>
           <w:szCs w:val="24"/>
         </w:rPr>
-        <w:t>[</w:t>
+        <w:lastRenderedPageBreak/>
+        <w:t>Arsitektur sistem diatas merupakan arsitektur keseluruhan dari sistem monitoring keamanan gedung. Namun yang [tanya</w:t>
       </w:r>
       <w:proofErr w:type="gramStart"/>
       <w:r>
@@ -12341,7 +12339,7 @@
           <w:sz w:val="24"/>
           <w:szCs w:val="24"/>
         </w:rPr>
-        <w:t>tanya</w:t>
+        <w:t>]saya</w:t>
       </w:r>
       <w:proofErr w:type="gramEnd"/>
       <w:r>
@@ -12351,23 +12349,60 @@
           <w:sz w:val="24"/>
           <w:szCs w:val="24"/>
         </w:rPr>
-        <w:t>] perlu dijelaskan lagi ?</w:t>
+        <w:t xml:space="preserve"> akan teliti</w:t>
+      </w:r>
+      <w:r>
+        <w:rPr>
+          <w:rFonts w:ascii="Times New Roman" w:hAnsi="Times New Roman"/>
+          <w:color w:val="000000" w:themeColor="text1"/>
+          <w:sz w:val="24"/>
+          <w:szCs w:val="24"/>
+        </w:rPr>
+        <w:t xml:space="preserve"> (ditandai warna merah)</w:t>
+      </w:r>
+      <w:r>
+        <w:rPr>
+          <w:rFonts w:ascii="Times New Roman" w:hAnsi="Times New Roman"/>
+          <w:color w:val="000000" w:themeColor="text1"/>
+          <w:sz w:val="24"/>
+          <w:szCs w:val="24"/>
+        </w:rPr>
+        <w:t xml:space="preserve"> adalah bagian </w:t>
+      </w:r>
+      <w:r>
+        <w:rPr>
+          <w:rFonts w:ascii="Times New Roman" w:hAnsi="Times New Roman"/>
+          <w:color w:val="000000" w:themeColor="text1"/>
+          <w:sz w:val="24"/>
+          <w:szCs w:val="24"/>
+        </w:rPr>
+        <w:t xml:space="preserve">pembangunan jaringan LoRa untuk komunikasi data dan pembuatan website halaman admin sebagai pendukung jalannya sistem. </w:t>
+      </w:r>
+      <w:r>
+        <w:rPr>
+          <w:rFonts w:ascii="Times New Roman" w:hAnsi="Times New Roman"/>
+          <w:color w:val="000000" w:themeColor="text1"/>
+          <w:sz w:val="24"/>
+          <w:szCs w:val="24"/>
+        </w:rPr>
+        <w:t xml:space="preserve"> Sedangkan untuk yang lainnya, sudah ada di penelitian lain.</w:t>
       </w:r>
     </w:p>
     <w:p>
       <w:pPr>
         <w:spacing w:after="0" w:line="360" w:lineRule="auto"/>
-        <w:ind w:firstLine="709"/>
-        <w:rPr>
-          <w:rFonts w:ascii="Times New Roman" w:hAnsi="Times New Roman"/>
-          <w:color w:val="000000" w:themeColor="text1"/>
-          <w:sz w:val="24"/>
-          <w:szCs w:val="24"/>
-        </w:rPr>
-      </w:pPr>
-      <w:r>
-        <w:rPr>
-          <w:rFonts w:ascii="Times New Roman" w:hAnsi="Times New Roman"/>
+        <w:rPr>
+          <w:rFonts w:ascii="Times New Roman" w:hAnsi="Times New Roman"/>
+          <w:b/>
+          <w:color w:val="000000" w:themeColor="text1"/>
+          <w:sz w:val="24"/>
+          <w:szCs w:val="24"/>
+        </w:rPr>
+      </w:pPr>
+      <w:r>
+        <w:rPr>
+          <w:rFonts w:ascii="Times New Roman" w:hAnsi="Times New Roman"/>
+          <w:b/>
           <w:color w:val="000000" w:themeColor="text1"/>
           <w:sz w:val="24"/>
           <w:szCs w:val="24"/>
@@ -12391,12 +12426,11 @@
           <w:sz w:val="24"/>
           <w:szCs w:val="24"/>
         </w:rPr>
-        <w:lastRenderedPageBreak/>
         <w:drawing>
           <wp:inline distT="0" distB="0" distL="0" distR="0" wp14:anchorId="70844AA0" wp14:editId="1E2FBD4F">
-            <wp:extent cx="4410075" cy="2354237"/>
-            <wp:effectExtent l="0" t="0" r="0" b="8255"/>
-            <wp:docPr id="6" name="Picture 6" descr="ER Diagram satpam rapi"/>
+            <wp:extent cx="4400697" cy="2358698"/>
+            <wp:effectExtent l="0" t="0" r="0" b="3810"/>
+            <wp:docPr id="6" name="Picture 6"/>
             <wp:cNvGraphicFramePr>
               <a:graphicFrameLocks xmlns:a="http://schemas.openxmlformats.org/drawingml/2006/main" noChangeAspect="1"/>
             </wp:cNvGraphicFramePr>
@@ -12417,7 +12451,6 @@
                         </a:ext>
                       </a:extLst>
                     </a:blip>
-                    <a:srcRect/>
                     <a:stretch>
                       <a:fillRect/>
                     </a:stretch>
@@ -12425,7 +12458,7 @@
                   <pic:spPr bwMode="auto">
                     <a:xfrm>
                       <a:off x="0" y="0"/>
-                      <a:ext cx="4418431" cy="2358698"/>
+                      <a:ext cx="4400697" cy="2358698"/>
                     </a:xfrm>
                     <a:prstGeom prst="rect">
                       <a:avLst/>
@@ -12559,7 +12592,56 @@
           <w:szCs w:val="24"/>
           <w:lang w:val="en-ID"/>
         </w:rPr>
-        <w:t xml:space="preserve"> token_shift yang merepresentasikan </w:t>
+        <w:t xml:space="preserve"> </w:t>
+      </w:r>
+      <w:r>
+        <w:rPr>
+          <w:rFonts w:ascii="Times New Roman" w:hAnsi="Times New Roman"/>
+          <w:sz w:val="24"/>
+          <w:szCs w:val="24"/>
+          <w:lang w:val="en-ID"/>
+        </w:rPr>
+        <w:t>scan_time. Misal, seorang satpam melakukan penjagaan pada ruangan A jam 06:00 – 18:00, maka data tersebut dihitung sebagai 1 shift.</w:t>
+      </w:r>
+    </w:p>
+    <w:p>
+      <w:pPr>
+        <w:spacing w:line="360" w:lineRule="auto"/>
+        <w:rPr>
+          <w:rFonts w:ascii="Times New Roman" w:hAnsi="Times New Roman"/>
+          <w:sz w:val="24"/>
+          <w:szCs w:val="24"/>
+          <w:lang w:val="en-ID"/>
+        </w:rPr>
+      </w:pPr>
+      <w:r>
+        <w:rPr>
+          <w:rFonts w:ascii="Times New Roman" w:hAnsi="Times New Roman"/>
+          <w:sz w:val="24"/>
+          <w:szCs w:val="24"/>
+          <w:lang w:val="en-ID"/>
+        </w:rPr>
+        <w:t xml:space="preserve">Tabel </w:t>
+      </w:r>
+      <w:proofErr w:type="gramStart"/>
+      <w:r>
+        <w:rPr>
+          <w:rFonts w:ascii="Times New Roman" w:hAnsi="Times New Roman"/>
+          <w:sz w:val="24"/>
+          <w:szCs w:val="24"/>
+          <w:lang w:val="en-ID"/>
+        </w:rPr>
+        <w:t>users</w:t>
+      </w:r>
+      <w:proofErr w:type="gramEnd"/>
+      <w:r>
+        <w:rPr>
+          <w:rFonts w:ascii="Times New Roman" w:hAnsi="Times New Roman"/>
+          <w:sz w:val="24"/>
+          <w:szCs w:val="24"/>
+          <w:lang w:val="en-ID"/>
+        </w:rPr>
+        <w:t xml:space="preserve"> merepresentasikan pengguna yang memuat data nama, umur, role, username, password, nomor HP, master_key, dan email. Master key disini digunakan untuk enkripsi pada token </w:t>
       </w:r>
       <w:r>
         <w:rPr>
@@ -12578,7 +12660,18 @@
           <w:szCs w:val="24"/>
           <w:lang w:val="en-ID"/>
         </w:rPr>
-        <w:t xml:space="preserve"> yang dapat dipindai.</w:t>
+        <w:t xml:space="preserve"> yang ditampilkan. Data user dapat berupa admin maupun satpam</w:t>
+      </w:r>
+      <w:bookmarkStart w:id="0" w:name="_GoBack"/>
+      <w:bookmarkEnd w:id="0"/>
+      <w:r>
+        <w:rPr>
+          <w:rFonts w:ascii="Times New Roman" w:hAnsi="Times New Roman"/>
+          <w:sz w:val="24"/>
+          <w:szCs w:val="24"/>
+          <w:lang w:val="en-ID"/>
+        </w:rPr>
+        <w:t xml:space="preserve">. </w:t>
       </w:r>
     </w:p>
     <w:p>
@@ -12598,7 +12691,8 @@
           <w:szCs w:val="24"/>
           <w:lang w:val="en-ID"/>
         </w:rPr>
-        <w:t xml:space="preserve">Tabel </w:t>
+        <w:lastRenderedPageBreak/>
+        <w:t xml:space="preserve">Tabel roles merepresentasikan data peran pengguna tersebut. </w:t>
       </w:r>
       <w:proofErr w:type="gramStart"/>
       <w:r>
@@ -12608,7 +12702,7 @@
           <w:szCs w:val="24"/>
           <w:lang w:val="en-ID"/>
         </w:rPr>
-        <w:t>users</w:t>
+        <w:t>Contoh :</w:t>
       </w:r>
       <w:proofErr w:type="gramEnd"/>
       <w:r>
@@ -12618,26 +12712,7 @@
           <w:szCs w:val="24"/>
           <w:lang w:val="en-ID"/>
         </w:rPr>
-        <w:t xml:space="preserve"> merepresentasikan pengguna yang memuat data nama, umur, role, username, password, nomor HP, master_key, dan email. Master key disini digunakan untuk enkripsi pada token </w:t>
-      </w:r>
-      <w:r>
-        <w:rPr>
-          <w:rFonts w:ascii="Times New Roman" w:hAnsi="Times New Roman"/>
-          <w:i/>
-          <w:sz w:val="24"/>
-          <w:szCs w:val="24"/>
-          <w:lang w:val="en-ID"/>
-        </w:rPr>
-        <w:t>QRCode</w:t>
-      </w:r>
-      <w:r>
-        <w:rPr>
-          <w:rFonts w:ascii="Times New Roman" w:hAnsi="Times New Roman"/>
-          <w:sz w:val="24"/>
-          <w:szCs w:val="24"/>
-          <w:lang w:val="en-ID"/>
-        </w:rPr>
-        <w:t xml:space="preserve"> yang ditampilkan. Data user dapat berupa admin maupun satpam. </w:t>
+        <w:t xml:space="preserve"> “admin”, “guard”, dll</w:t>
       </w:r>
     </w:p>
     <w:p>
@@ -12657,7 +12732,7 @@
           <w:szCs w:val="24"/>
           <w:lang w:val="en-ID"/>
         </w:rPr>
-        <w:t xml:space="preserve">Tabel roles merepresentasikan data peran pengguna tersebut. </w:t>
+        <w:t xml:space="preserve">Tabel floors merepresentasikan data lantai. </w:t>
       </w:r>
       <w:proofErr w:type="gramStart"/>
       <w:r>
@@ -12677,7 +12752,7 @@
           <w:szCs w:val="24"/>
           <w:lang w:val="en-ID"/>
         </w:rPr>
-        <w:t xml:space="preserve"> “admin”, “guard”, dll</w:t>
+        <w:t xml:space="preserve"> “lantai 1”, “lantai 2”, dll.</w:t>
       </w:r>
     </w:p>
     <w:p>
@@ -12697,7 +12772,7 @@
           <w:szCs w:val="24"/>
           <w:lang w:val="en-ID"/>
         </w:rPr>
-        <w:t xml:space="preserve">Tabel floors merepresentasikan data lantai. </w:t>
+        <w:t xml:space="preserve">Tabel buildings merepresentasikan data gedung. </w:t>
       </w:r>
       <w:proofErr w:type="gramStart"/>
       <w:r>
@@ -12717,46 +12792,6 @@
           <w:szCs w:val="24"/>
           <w:lang w:val="en-ID"/>
         </w:rPr>
-        <w:t xml:space="preserve"> “lantai 1”, “lantai 2”, dll.</w:t>
-      </w:r>
-    </w:p>
-    <w:p>
-      <w:pPr>
-        <w:spacing w:line="360" w:lineRule="auto"/>
-        <w:rPr>
-          <w:rFonts w:ascii="Times New Roman" w:hAnsi="Times New Roman"/>
-          <w:sz w:val="24"/>
-          <w:szCs w:val="24"/>
-          <w:lang w:val="en-ID"/>
-        </w:rPr>
-      </w:pPr>
-      <w:r>
-        <w:rPr>
-          <w:rFonts w:ascii="Times New Roman" w:hAnsi="Times New Roman"/>
-          <w:sz w:val="24"/>
-          <w:szCs w:val="24"/>
-          <w:lang w:val="en-ID"/>
-        </w:rPr>
-        <w:t xml:space="preserve">Tabel buildings merepresentasikan data gedung. </w:t>
-      </w:r>
-      <w:proofErr w:type="gramStart"/>
-      <w:r>
-        <w:rPr>
-          <w:rFonts w:ascii="Times New Roman" w:hAnsi="Times New Roman"/>
-          <w:sz w:val="24"/>
-          <w:szCs w:val="24"/>
-          <w:lang w:val="en-ID"/>
-        </w:rPr>
-        <w:t>Contoh :</w:t>
-      </w:r>
-      <w:proofErr w:type="gramEnd"/>
-      <w:r>
-        <w:rPr>
-          <w:rFonts w:ascii="Times New Roman" w:hAnsi="Times New Roman"/>
-          <w:sz w:val="24"/>
-          <w:szCs w:val="24"/>
-          <w:lang w:val="en-ID"/>
-        </w:rPr>
         <w:t xml:space="preserve"> “gedung agape”, “gedung didaktos”, dll</w:t>
       </w:r>
     </w:p>
@@ -12776,7 +12811,6 @@
           <w:szCs w:val="24"/>
           <w:lang w:val="en-ID"/>
         </w:rPr>
-        <w:lastRenderedPageBreak/>
         <w:t xml:space="preserve">Tabel rooms merepresentasikan data ruangan yang memuat juga data lantai dan data gedung. </w:t>
       </w:r>
       <w:proofErr w:type="gramStart"/>
@@ -12815,22 +12849,1712 @@
     <w:p>
       <w:pPr>
         <w:spacing w:after="0" w:line="360" w:lineRule="auto"/>
-        <w:ind w:firstLine="709"/>
-        <w:rPr>
-          <w:rFonts w:ascii="Times New Roman" w:hAnsi="Times New Roman"/>
-          <w:color w:val="000000" w:themeColor="text1"/>
-          <w:sz w:val="24"/>
-          <w:szCs w:val="24"/>
-        </w:rPr>
-      </w:pPr>
-      <w:r>
-        <w:rPr>
-          <w:rFonts w:ascii="Times New Roman" w:hAnsi="Times New Roman"/>
+        <w:rPr>
+          <w:rFonts w:ascii="Times New Roman" w:hAnsi="Times New Roman"/>
+          <w:b/>
+          <w:color w:val="000000" w:themeColor="text1"/>
+          <w:sz w:val="24"/>
+          <w:szCs w:val="24"/>
+        </w:rPr>
+      </w:pPr>
+      <w:r>
+        <w:rPr>
+          <w:rFonts w:ascii="Times New Roman" w:hAnsi="Times New Roman"/>
+          <w:b/>
           <w:color w:val="000000" w:themeColor="text1"/>
           <w:sz w:val="24"/>
           <w:szCs w:val="24"/>
         </w:rPr>
         <w:t>3.2.4. Antarmuka Web Admin</w:t>
+      </w:r>
+    </w:p>
+    <w:p>
+      <w:pPr>
+        <w:spacing w:after="0" w:line="360" w:lineRule="auto"/>
+        <w:rPr>
+          <w:rFonts w:ascii="Times New Roman" w:hAnsi="Times New Roman"/>
+          <w:sz w:val="24"/>
+          <w:szCs w:val="24"/>
+          <w:lang w:val="en-ID"/>
+        </w:rPr>
+      </w:pPr>
+      <w:r>
+        <w:rPr>
+          <w:rFonts w:ascii="Times New Roman" w:hAnsi="Times New Roman"/>
+          <w:sz w:val="24"/>
+          <w:szCs w:val="24"/>
+          <w:lang w:val="en-ID"/>
+        </w:rPr>
+        <w:t xml:space="preserve">Web admin ini </w:t>
+      </w:r>
+      <w:proofErr w:type="gramStart"/>
+      <w:r>
+        <w:rPr>
+          <w:rFonts w:ascii="Times New Roman" w:hAnsi="Times New Roman"/>
+          <w:sz w:val="24"/>
+          <w:szCs w:val="24"/>
+          <w:lang w:val="en-ID"/>
+        </w:rPr>
+        <w:t>akan</w:t>
+      </w:r>
+      <w:proofErr w:type="gramEnd"/>
+      <w:r>
+        <w:rPr>
+          <w:rFonts w:ascii="Times New Roman" w:hAnsi="Times New Roman"/>
+          <w:sz w:val="24"/>
+          <w:szCs w:val="24"/>
+          <w:lang w:val="en-ID"/>
+        </w:rPr>
+        <w:t xml:space="preserve"> digunakan untuk mengatur berbagai data seperti profil satpam, penjadwalan satpam, waktu penjagaan, ruangan, gedung, lantai pada ruangan, laporan harian, dan laporan keseluruhan.</w:t>
+      </w:r>
+    </w:p>
+    <w:p>
+      <w:pPr>
+        <w:spacing w:after="0" w:line="360" w:lineRule="auto"/>
+        <w:rPr>
+          <w:rFonts w:ascii="Times New Roman" w:hAnsi="Times New Roman"/>
+          <w:sz w:val="24"/>
+          <w:szCs w:val="24"/>
+          <w:lang w:val="en-ID"/>
+        </w:rPr>
+      </w:pPr>
+      <w:r>
+        <w:rPr>
+          <w:rFonts w:ascii="Times New Roman" w:hAnsi="Times New Roman"/>
+          <w:sz w:val="24"/>
+          <w:szCs w:val="24"/>
+          <w:lang w:val="en-ID"/>
+        </w:rPr>
+        <w:t xml:space="preserve">Diganti mockup, </w:t>
+      </w:r>
+      <w:r>
+        <w:rPr>
+          <w:rFonts w:ascii="Times New Roman" w:hAnsi="Times New Roman"/>
+          <w:sz w:val="24"/>
+          <w:szCs w:val="24"/>
+          <w:lang w:val="en-ID"/>
+        </w:rPr>
+        <w:t xml:space="preserve">SS masukin ke </w:t>
+      </w:r>
+      <w:proofErr w:type="gramStart"/>
+      <w:r>
+        <w:rPr>
+          <w:rFonts w:ascii="Times New Roman" w:hAnsi="Times New Roman"/>
+          <w:sz w:val="24"/>
+          <w:szCs w:val="24"/>
+          <w:lang w:val="en-ID"/>
+        </w:rPr>
+        <w:t>bab</w:t>
+      </w:r>
+      <w:proofErr w:type="gramEnd"/>
+      <w:r>
+        <w:rPr>
+          <w:rFonts w:ascii="Times New Roman" w:hAnsi="Times New Roman"/>
+          <w:sz w:val="24"/>
+          <w:szCs w:val="24"/>
+          <w:lang w:val="en-ID"/>
+        </w:rPr>
+        <w:t xml:space="preserve"> 4</w:t>
+      </w:r>
+    </w:p>
+    <w:p>
+      <w:pPr>
+        <w:spacing w:after="0" w:line="360" w:lineRule="auto"/>
+        <w:rPr>
+          <w:rFonts w:ascii="Times New Roman" w:hAnsi="Times New Roman"/>
+          <w:b/>
+          <w:sz w:val="24"/>
+          <w:szCs w:val="24"/>
+          <w:lang w:val="en-ID"/>
+        </w:rPr>
+      </w:pPr>
+      <w:r>
+        <w:rPr>
+          <w:rFonts w:ascii="Times New Roman" w:hAnsi="Times New Roman"/>
+          <w:b/>
+          <w:sz w:val="24"/>
+          <w:szCs w:val="24"/>
+          <w:lang w:val="en-ID"/>
+        </w:rPr>
+        <w:t>3.2.4.1. Halaman Login</w:t>
+      </w:r>
+    </w:p>
+    <w:p>
+      <w:pPr>
+        <w:spacing w:after="0" w:line="360" w:lineRule="auto"/>
+        <w:rPr>
+          <w:rFonts w:ascii="Times New Roman" w:hAnsi="Times New Roman"/>
+          <w:b/>
+          <w:color w:val="000000" w:themeColor="text1"/>
+          <w:sz w:val="24"/>
+          <w:szCs w:val="24"/>
+        </w:rPr>
+      </w:pPr>
+      <w:r>
+        <w:rPr>
+          <w:noProof/>
+        </w:rPr>
+        <w:drawing>
+          <wp:inline distT="0" distB="0" distL="0" distR="0" wp14:anchorId="29D1202F" wp14:editId="6F999731">
+            <wp:extent cx="5040630" cy="2443480"/>
+            <wp:effectExtent l="0" t="0" r="7620" b="0"/>
+            <wp:docPr id="8" name="Picture 8"/>
+            <wp:cNvGraphicFramePr>
+              <a:graphicFrameLocks xmlns:a="http://schemas.openxmlformats.org/drawingml/2006/main" noChangeAspect="1"/>
+            </wp:cNvGraphicFramePr>
+            <a:graphic xmlns:a="http://schemas.openxmlformats.org/drawingml/2006/main">
+              <a:graphicData uri="http://schemas.openxmlformats.org/drawingml/2006/picture">
+                <pic:pic xmlns:pic="http://schemas.openxmlformats.org/drawingml/2006/picture">
+                  <pic:nvPicPr>
+                    <pic:cNvPr id="1" name=""/>
+                    <pic:cNvPicPr/>
+                  </pic:nvPicPr>
+                  <pic:blipFill>
+                    <a:blip r:embed="rId15"/>
+                    <a:stretch>
+                      <a:fillRect/>
+                    </a:stretch>
+                  </pic:blipFill>
+                  <pic:spPr>
+                    <a:xfrm>
+                      <a:off x="0" y="0"/>
+                      <a:ext cx="5040630" cy="2443480"/>
+                    </a:xfrm>
+                    <a:prstGeom prst="rect">
+                      <a:avLst/>
+                    </a:prstGeom>
+                  </pic:spPr>
+                </pic:pic>
+              </a:graphicData>
+            </a:graphic>
+          </wp:inline>
+        </w:drawing>
+      </w:r>
+    </w:p>
+    <w:p>
+      <w:pPr>
+        <w:spacing w:after="0" w:line="360" w:lineRule="auto"/>
+        <w:rPr>
+          <w:rFonts w:ascii="Times New Roman" w:hAnsi="Times New Roman"/>
+          <w:b/>
+          <w:color w:val="000000" w:themeColor="text1"/>
+          <w:sz w:val="24"/>
+          <w:szCs w:val="24"/>
+        </w:rPr>
+      </w:pPr>
+      <w:r>
+        <w:rPr>
+          <w:rFonts w:ascii="Times New Roman" w:hAnsi="Times New Roman"/>
+          <w:b/>
+          <w:color w:val="000000" w:themeColor="text1"/>
+          <w:sz w:val="24"/>
+          <w:szCs w:val="24"/>
+        </w:rPr>
+        <w:t>3.2.4.2. Dashboard</w:t>
+      </w:r>
+    </w:p>
+    <w:p>
+      <w:pPr>
+        <w:spacing w:after="0" w:line="360" w:lineRule="auto"/>
+        <w:rPr>
+          <w:rFonts w:ascii="Times New Roman" w:hAnsi="Times New Roman"/>
+          <w:b/>
+          <w:color w:val="000000" w:themeColor="text1"/>
+          <w:sz w:val="24"/>
+          <w:szCs w:val="24"/>
+        </w:rPr>
+      </w:pPr>
+      <w:r>
+        <w:rPr>
+          <w:noProof/>
+        </w:rPr>
+        <w:lastRenderedPageBreak/>
+        <w:drawing>
+          <wp:inline distT="0" distB="0" distL="0" distR="0" wp14:anchorId="78127195" wp14:editId="6AD83BB0">
+            <wp:extent cx="5040630" cy="5578475"/>
+            <wp:effectExtent l="0" t="0" r="7620" b="3175"/>
+            <wp:docPr id="9" name="Picture 9"/>
+            <wp:cNvGraphicFramePr>
+              <a:graphicFrameLocks xmlns:a="http://schemas.openxmlformats.org/drawingml/2006/main" noChangeAspect="1"/>
+            </wp:cNvGraphicFramePr>
+            <a:graphic xmlns:a="http://schemas.openxmlformats.org/drawingml/2006/main">
+              <a:graphicData uri="http://schemas.openxmlformats.org/drawingml/2006/picture">
+                <pic:pic xmlns:pic="http://schemas.openxmlformats.org/drawingml/2006/picture">
+                  <pic:nvPicPr>
+                    <pic:cNvPr id="1" name=""/>
+                    <pic:cNvPicPr/>
+                  </pic:nvPicPr>
+                  <pic:blipFill>
+                    <a:blip r:embed="rId16"/>
+                    <a:stretch>
+                      <a:fillRect/>
+                    </a:stretch>
+                  </pic:blipFill>
+                  <pic:spPr>
+                    <a:xfrm>
+                      <a:off x="0" y="0"/>
+                      <a:ext cx="5040630" cy="5578475"/>
+                    </a:xfrm>
+                    <a:prstGeom prst="rect">
+                      <a:avLst/>
+                    </a:prstGeom>
+                  </pic:spPr>
+                </pic:pic>
+              </a:graphicData>
+            </a:graphic>
+          </wp:inline>
+        </w:drawing>
+      </w:r>
+    </w:p>
+    <w:p>
+      <w:pPr>
+        <w:spacing w:after="0" w:line="360" w:lineRule="auto"/>
+        <w:rPr>
+          <w:rFonts w:ascii="Times New Roman" w:hAnsi="Times New Roman"/>
+          <w:b/>
+          <w:color w:val="000000" w:themeColor="text1"/>
+          <w:sz w:val="24"/>
+          <w:szCs w:val="24"/>
+        </w:rPr>
+      </w:pPr>
+      <w:r>
+        <w:rPr>
+          <w:rFonts w:ascii="Times New Roman" w:hAnsi="Times New Roman"/>
+          <w:b/>
+          <w:color w:val="000000" w:themeColor="text1"/>
+          <w:sz w:val="24"/>
+          <w:szCs w:val="24"/>
+        </w:rPr>
+        <w:t xml:space="preserve">3.2.4.3. </w:t>
+      </w:r>
+      <w:r>
+        <w:rPr>
+          <w:rFonts w:ascii="Times New Roman" w:hAnsi="Times New Roman"/>
+          <w:b/>
+          <w:color w:val="000000" w:themeColor="text1"/>
+          <w:sz w:val="24"/>
+          <w:szCs w:val="24"/>
+        </w:rPr>
+        <w:t>Data</w:t>
+      </w:r>
+      <w:r>
+        <w:rPr>
+          <w:rFonts w:ascii="Times New Roman" w:hAnsi="Times New Roman"/>
+          <w:b/>
+          <w:color w:val="000000" w:themeColor="text1"/>
+          <w:sz w:val="24"/>
+          <w:szCs w:val="24"/>
+        </w:rPr>
+        <w:t xml:space="preserve"> Building</w:t>
+      </w:r>
+    </w:p>
+    <w:p>
+      <w:pPr>
+        <w:spacing w:after="0" w:line="360" w:lineRule="auto"/>
+        <w:rPr>
+          <w:rFonts w:ascii="Times New Roman" w:hAnsi="Times New Roman"/>
+          <w:b/>
+          <w:color w:val="000000" w:themeColor="text1"/>
+          <w:sz w:val="24"/>
+          <w:szCs w:val="24"/>
+        </w:rPr>
+      </w:pPr>
+      <w:r>
+        <w:rPr>
+          <w:noProof/>
+        </w:rPr>
+        <w:lastRenderedPageBreak/>
+        <w:drawing>
+          <wp:inline distT="0" distB="0" distL="0" distR="0" wp14:anchorId="771175B7" wp14:editId="4D1922DB">
+            <wp:extent cx="5040630" cy="2443480"/>
+            <wp:effectExtent l="0" t="0" r="7620" b="0"/>
+            <wp:docPr id="10" name="Picture 10"/>
+            <wp:cNvGraphicFramePr>
+              <a:graphicFrameLocks xmlns:a="http://schemas.openxmlformats.org/drawingml/2006/main" noChangeAspect="1"/>
+            </wp:cNvGraphicFramePr>
+            <a:graphic xmlns:a="http://schemas.openxmlformats.org/drawingml/2006/main">
+              <a:graphicData uri="http://schemas.openxmlformats.org/drawingml/2006/picture">
+                <pic:pic xmlns:pic="http://schemas.openxmlformats.org/drawingml/2006/picture">
+                  <pic:nvPicPr>
+                    <pic:cNvPr id="1" name=""/>
+                    <pic:cNvPicPr/>
+                  </pic:nvPicPr>
+                  <pic:blipFill>
+                    <a:blip r:embed="rId17"/>
+                    <a:stretch>
+                      <a:fillRect/>
+                    </a:stretch>
+                  </pic:blipFill>
+                  <pic:spPr>
+                    <a:xfrm>
+                      <a:off x="0" y="0"/>
+                      <a:ext cx="5040630" cy="2443480"/>
+                    </a:xfrm>
+                    <a:prstGeom prst="rect">
+                      <a:avLst/>
+                    </a:prstGeom>
+                  </pic:spPr>
+                </pic:pic>
+              </a:graphicData>
+            </a:graphic>
+          </wp:inline>
+        </w:drawing>
+      </w:r>
+    </w:p>
+    <w:p>
+      <w:pPr>
+        <w:spacing w:after="0" w:line="360" w:lineRule="auto"/>
+        <w:rPr>
+          <w:rFonts w:ascii="Times New Roman" w:hAnsi="Times New Roman"/>
+          <w:b/>
+          <w:color w:val="000000" w:themeColor="text1"/>
+          <w:sz w:val="24"/>
+          <w:szCs w:val="24"/>
+        </w:rPr>
+      </w:pPr>
+      <w:r>
+        <w:rPr>
+          <w:noProof/>
+        </w:rPr>
+        <w:drawing>
+          <wp:inline distT="0" distB="0" distL="0" distR="0" wp14:anchorId="79EC6283" wp14:editId="4C450445">
+            <wp:extent cx="5040630" cy="2443480"/>
+            <wp:effectExtent l="0" t="0" r="7620" b="0"/>
+            <wp:docPr id="12" name="Picture 12"/>
+            <wp:cNvGraphicFramePr>
+              <a:graphicFrameLocks xmlns:a="http://schemas.openxmlformats.org/drawingml/2006/main" noChangeAspect="1"/>
+            </wp:cNvGraphicFramePr>
+            <a:graphic xmlns:a="http://schemas.openxmlformats.org/drawingml/2006/main">
+              <a:graphicData uri="http://schemas.openxmlformats.org/drawingml/2006/picture">
+                <pic:pic xmlns:pic="http://schemas.openxmlformats.org/drawingml/2006/picture">
+                  <pic:nvPicPr>
+                    <pic:cNvPr id="1" name=""/>
+                    <pic:cNvPicPr/>
+                  </pic:nvPicPr>
+                  <pic:blipFill>
+                    <a:blip r:embed="rId18"/>
+                    <a:stretch>
+                      <a:fillRect/>
+                    </a:stretch>
+                  </pic:blipFill>
+                  <pic:spPr>
+                    <a:xfrm>
+                      <a:off x="0" y="0"/>
+                      <a:ext cx="5040630" cy="2443480"/>
+                    </a:xfrm>
+                    <a:prstGeom prst="rect">
+                      <a:avLst/>
+                    </a:prstGeom>
+                  </pic:spPr>
+                </pic:pic>
+              </a:graphicData>
+            </a:graphic>
+          </wp:inline>
+        </w:drawing>
+      </w:r>
+    </w:p>
+    <w:p>
+      <w:pPr>
+        <w:spacing w:after="0" w:line="360" w:lineRule="auto"/>
+        <w:rPr>
+          <w:rFonts w:ascii="Times New Roman" w:hAnsi="Times New Roman"/>
+          <w:b/>
+          <w:color w:val="000000" w:themeColor="text1"/>
+          <w:sz w:val="24"/>
+          <w:szCs w:val="24"/>
+        </w:rPr>
+      </w:pPr>
+      <w:r>
+        <w:rPr>
+          <w:rFonts w:ascii="Times New Roman" w:hAnsi="Times New Roman"/>
+          <w:b/>
+          <w:color w:val="000000" w:themeColor="text1"/>
+          <w:sz w:val="24"/>
+          <w:szCs w:val="24"/>
+        </w:rPr>
+        <w:t>3.2.4.4. Data Floor</w:t>
+      </w:r>
+    </w:p>
+    <w:p>
+      <w:pPr>
+        <w:spacing w:after="0" w:line="360" w:lineRule="auto"/>
+        <w:rPr>
+          <w:rFonts w:ascii="Times New Roman" w:hAnsi="Times New Roman"/>
+          <w:b/>
+          <w:color w:val="000000" w:themeColor="text1"/>
+          <w:sz w:val="24"/>
+          <w:szCs w:val="24"/>
+        </w:rPr>
+      </w:pPr>
+      <w:r>
+        <w:rPr>
+          <w:noProof/>
+        </w:rPr>
+        <w:drawing>
+          <wp:inline distT="0" distB="0" distL="0" distR="0" wp14:anchorId="7D88C770" wp14:editId="2743F035">
+            <wp:extent cx="5040630" cy="2443480"/>
+            <wp:effectExtent l="0" t="0" r="7620" b="0"/>
+            <wp:docPr id="11" name="Picture 11"/>
+            <wp:cNvGraphicFramePr>
+              <a:graphicFrameLocks xmlns:a="http://schemas.openxmlformats.org/drawingml/2006/main" noChangeAspect="1"/>
+            </wp:cNvGraphicFramePr>
+            <a:graphic xmlns:a="http://schemas.openxmlformats.org/drawingml/2006/main">
+              <a:graphicData uri="http://schemas.openxmlformats.org/drawingml/2006/picture">
+                <pic:pic xmlns:pic="http://schemas.openxmlformats.org/drawingml/2006/picture">
+                  <pic:nvPicPr>
+                    <pic:cNvPr id="1" name=""/>
+                    <pic:cNvPicPr/>
+                  </pic:nvPicPr>
+                  <pic:blipFill>
+                    <a:blip r:embed="rId19"/>
+                    <a:stretch>
+                      <a:fillRect/>
+                    </a:stretch>
+                  </pic:blipFill>
+                  <pic:spPr>
+                    <a:xfrm>
+                      <a:off x="0" y="0"/>
+                      <a:ext cx="5040630" cy="2443480"/>
+                    </a:xfrm>
+                    <a:prstGeom prst="rect">
+                      <a:avLst/>
+                    </a:prstGeom>
+                  </pic:spPr>
+                </pic:pic>
+              </a:graphicData>
+            </a:graphic>
+          </wp:inline>
+        </w:drawing>
+      </w:r>
+    </w:p>
+    <w:p>
+      <w:pPr>
+        <w:spacing w:after="0" w:line="360" w:lineRule="auto"/>
+        <w:rPr>
+          <w:rFonts w:ascii="Times New Roman" w:hAnsi="Times New Roman"/>
+          <w:b/>
+          <w:color w:val="000000" w:themeColor="text1"/>
+          <w:sz w:val="24"/>
+          <w:szCs w:val="24"/>
+        </w:rPr>
+      </w:pPr>
+      <w:r>
+        <w:rPr>
+          <w:noProof/>
+        </w:rPr>
+        <w:lastRenderedPageBreak/>
+        <w:drawing>
+          <wp:inline distT="0" distB="0" distL="0" distR="0" wp14:anchorId="26A63AA9" wp14:editId="2358A3E7">
+            <wp:extent cx="5040630" cy="2443480"/>
+            <wp:effectExtent l="0" t="0" r="7620" b="0"/>
+            <wp:docPr id="13" name="Picture 13"/>
+            <wp:cNvGraphicFramePr>
+              <a:graphicFrameLocks xmlns:a="http://schemas.openxmlformats.org/drawingml/2006/main" noChangeAspect="1"/>
+            </wp:cNvGraphicFramePr>
+            <a:graphic xmlns:a="http://schemas.openxmlformats.org/drawingml/2006/main">
+              <a:graphicData uri="http://schemas.openxmlformats.org/drawingml/2006/picture">
+                <pic:pic xmlns:pic="http://schemas.openxmlformats.org/drawingml/2006/picture">
+                  <pic:nvPicPr>
+                    <pic:cNvPr id="1" name=""/>
+                    <pic:cNvPicPr/>
+                  </pic:nvPicPr>
+                  <pic:blipFill>
+                    <a:blip r:embed="rId18"/>
+                    <a:stretch>
+                      <a:fillRect/>
+                    </a:stretch>
+                  </pic:blipFill>
+                  <pic:spPr>
+                    <a:xfrm>
+                      <a:off x="0" y="0"/>
+                      <a:ext cx="5040630" cy="2443480"/>
+                    </a:xfrm>
+                    <a:prstGeom prst="rect">
+                      <a:avLst/>
+                    </a:prstGeom>
+                  </pic:spPr>
+                </pic:pic>
+              </a:graphicData>
+            </a:graphic>
+          </wp:inline>
+        </w:drawing>
+      </w:r>
+    </w:p>
+    <w:p>
+      <w:pPr>
+        <w:spacing w:after="0" w:line="360" w:lineRule="auto"/>
+        <w:rPr>
+          <w:rFonts w:ascii="Times New Roman" w:hAnsi="Times New Roman"/>
+          <w:b/>
+          <w:color w:val="000000" w:themeColor="text1"/>
+          <w:sz w:val="24"/>
+          <w:szCs w:val="24"/>
+        </w:rPr>
+      </w:pPr>
+      <w:r>
+        <w:rPr>
+          <w:rFonts w:ascii="Times New Roman" w:hAnsi="Times New Roman"/>
+          <w:b/>
+          <w:color w:val="000000" w:themeColor="text1"/>
+          <w:sz w:val="24"/>
+          <w:szCs w:val="24"/>
+        </w:rPr>
+        <w:t>3.2.4.5. Data Room</w:t>
+      </w:r>
+    </w:p>
+    <w:p>
+      <w:pPr>
+        <w:spacing w:after="0" w:line="360" w:lineRule="auto"/>
+        <w:rPr>
+          <w:rFonts w:ascii="Times New Roman" w:hAnsi="Times New Roman"/>
+          <w:b/>
+          <w:color w:val="000000" w:themeColor="text1"/>
+          <w:sz w:val="24"/>
+          <w:szCs w:val="24"/>
+        </w:rPr>
+      </w:pPr>
+      <w:r>
+        <w:rPr>
+          <w:noProof/>
+        </w:rPr>
+        <w:drawing>
+          <wp:inline distT="0" distB="0" distL="0" distR="0" wp14:anchorId="72C91287" wp14:editId="74EB6340">
+            <wp:extent cx="5040630" cy="2466340"/>
+            <wp:effectExtent l="0" t="0" r="7620" b="0"/>
+            <wp:docPr id="14" name="Picture 14"/>
+            <wp:cNvGraphicFramePr>
+              <a:graphicFrameLocks xmlns:a="http://schemas.openxmlformats.org/drawingml/2006/main" noChangeAspect="1"/>
+            </wp:cNvGraphicFramePr>
+            <a:graphic xmlns:a="http://schemas.openxmlformats.org/drawingml/2006/main">
+              <a:graphicData uri="http://schemas.openxmlformats.org/drawingml/2006/picture">
+                <pic:pic xmlns:pic="http://schemas.openxmlformats.org/drawingml/2006/picture">
+                  <pic:nvPicPr>
+                    <pic:cNvPr id="1" name=""/>
+                    <pic:cNvPicPr/>
+                  </pic:nvPicPr>
+                  <pic:blipFill>
+                    <a:blip r:embed="rId20"/>
+                    <a:stretch>
+                      <a:fillRect/>
+                    </a:stretch>
+                  </pic:blipFill>
+                  <pic:spPr>
+                    <a:xfrm>
+                      <a:off x="0" y="0"/>
+                      <a:ext cx="5040630" cy="2466340"/>
+                    </a:xfrm>
+                    <a:prstGeom prst="rect">
+                      <a:avLst/>
+                    </a:prstGeom>
+                  </pic:spPr>
+                </pic:pic>
+              </a:graphicData>
+            </a:graphic>
+          </wp:inline>
+        </w:drawing>
+      </w:r>
+    </w:p>
+    <w:p>
+      <w:pPr>
+        <w:spacing w:after="0" w:line="360" w:lineRule="auto"/>
+        <w:rPr>
+          <w:rFonts w:ascii="Times New Roman" w:hAnsi="Times New Roman"/>
+          <w:b/>
+          <w:color w:val="000000" w:themeColor="text1"/>
+          <w:sz w:val="24"/>
+          <w:szCs w:val="24"/>
+        </w:rPr>
+      </w:pPr>
+      <w:r>
+        <w:rPr>
+          <w:noProof/>
+        </w:rPr>
+        <w:drawing>
+          <wp:inline distT="0" distB="0" distL="0" distR="0" wp14:anchorId="1D941132" wp14:editId="44A02712">
+            <wp:extent cx="5040630" cy="2466340"/>
+            <wp:effectExtent l="0" t="0" r="7620" b="0"/>
+            <wp:docPr id="15" name="Picture 15"/>
+            <wp:cNvGraphicFramePr>
+              <a:graphicFrameLocks xmlns:a="http://schemas.openxmlformats.org/drawingml/2006/main" noChangeAspect="1"/>
+            </wp:cNvGraphicFramePr>
+            <a:graphic xmlns:a="http://schemas.openxmlformats.org/drawingml/2006/main">
+              <a:graphicData uri="http://schemas.openxmlformats.org/drawingml/2006/picture">
+                <pic:pic xmlns:pic="http://schemas.openxmlformats.org/drawingml/2006/picture">
+                  <pic:nvPicPr>
+                    <pic:cNvPr id="1" name=""/>
+                    <pic:cNvPicPr/>
+                  </pic:nvPicPr>
+                  <pic:blipFill>
+                    <a:blip r:embed="rId21"/>
+                    <a:stretch>
+                      <a:fillRect/>
+                    </a:stretch>
+                  </pic:blipFill>
+                  <pic:spPr>
+                    <a:xfrm>
+                      <a:off x="0" y="0"/>
+                      <a:ext cx="5040630" cy="2466340"/>
+                    </a:xfrm>
+                    <a:prstGeom prst="rect">
+                      <a:avLst/>
+                    </a:prstGeom>
+                  </pic:spPr>
+                </pic:pic>
+              </a:graphicData>
+            </a:graphic>
+          </wp:inline>
+        </w:drawing>
+      </w:r>
+    </w:p>
+    <w:p>
+      <w:pPr>
+        <w:spacing w:after="0" w:line="360" w:lineRule="auto"/>
+        <w:rPr>
+          <w:rFonts w:ascii="Times New Roman" w:hAnsi="Times New Roman"/>
+          <w:b/>
+          <w:color w:val="000000" w:themeColor="text1"/>
+          <w:sz w:val="24"/>
+          <w:szCs w:val="24"/>
+        </w:rPr>
+      </w:pPr>
+      <w:r>
+        <w:rPr>
+          <w:rFonts w:ascii="Times New Roman" w:hAnsi="Times New Roman"/>
+          <w:b/>
+          <w:color w:val="000000" w:themeColor="text1"/>
+          <w:sz w:val="24"/>
+          <w:szCs w:val="24"/>
+        </w:rPr>
+        <w:t>3.2.4.6. Data Time</w:t>
+      </w:r>
+    </w:p>
+    <w:p>
+      <w:pPr>
+        <w:spacing w:after="0" w:line="360" w:lineRule="auto"/>
+        <w:rPr>
+          <w:rFonts w:ascii="Times New Roman" w:hAnsi="Times New Roman"/>
+          <w:b/>
+          <w:color w:val="000000" w:themeColor="text1"/>
+          <w:sz w:val="24"/>
+          <w:szCs w:val="24"/>
+        </w:rPr>
+      </w:pPr>
+      <w:r>
+        <w:rPr>
+          <w:noProof/>
+        </w:rPr>
+        <w:lastRenderedPageBreak/>
+        <w:drawing>
+          <wp:inline distT="0" distB="0" distL="0" distR="0" wp14:anchorId="62B9B503" wp14:editId="60A70A69">
+            <wp:extent cx="5040630" cy="2443480"/>
+            <wp:effectExtent l="0" t="0" r="7620" b="0"/>
+            <wp:docPr id="16" name="Picture 16"/>
+            <wp:cNvGraphicFramePr>
+              <a:graphicFrameLocks xmlns:a="http://schemas.openxmlformats.org/drawingml/2006/main" noChangeAspect="1"/>
+            </wp:cNvGraphicFramePr>
+            <a:graphic xmlns:a="http://schemas.openxmlformats.org/drawingml/2006/main">
+              <a:graphicData uri="http://schemas.openxmlformats.org/drawingml/2006/picture">
+                <pic:pic xmlns:pic="http://schemas.openxmlformats.org/drawingml/2006/picture">
+                  <pic:nvPicPr>
+                    <pic:cNvPr id="1" name=""/>
+                    <pic:cNvPicPr/>
+                  </pic:nvPicPr>
+                  <pic:blipFill>
+                    <a:blip r:embed="rId22"/>
+                    <a:stretch>
+                      <a:fillRect/>
+                    </a:stretch>
+                  </pic:blipFill>
+                  <pic:spPr>
+                    <a:xfrm>
+                      <a:off x="0" y="0"/>
+                      <a:ext cx="5040630" cy="2443480"/>
+                    </a:xfrm>
+                    <a:prstGeom prst="rect">
+                      <a:avLst/>
+                    </a:prstGeom>
+                  </pic:spPr>
+                </pic:pic>
+              </a:graphicData>
+            </a:graphic>
+          </wp:inline>
+        </w:drawing>
+      </w:r>
+    </w:p>
+    <w:p>
+      <w:pPr>
+        <w:spacing w:after="0" w:line="360" w:lineRule="auto"/>
+        <w:rPr>
+          <w:rFonts w:ascii="Times New Roman" w:hAnsi="Times New Roman"/>
+          <w:b/>
+          <w:color w:val="000000" w:themeColor="text1"/>
+          <w:sz w:val="24"/>
+          <w:szCs w:val="24"/>
+        </w:rPr>
+      </w:pPr>
+      <w:r>
+        <w:rPr>
+          <w:noProof/>
+        </w:rPr>
+        <w:drawing>
+          <wp:inline distT="0" distB="0" distL="0" distR="0" wp14:anchorId="7BB5FA52" wp14:editId="09278C55">
+            <wp:extent cx="5040630" cy="2443480"/>
+            <wp:effectExtent l="0" t="0" r="7620" b="0"/>
+            <wp:docPr id="17" name="Picture 17"/>
+            <wp:cNvGraphicFramePr>
+              <a:graphicFrameLocks xmlns:a="http://schemas.openxmlformats.org/drawingml/2006/main" noChangeAspect="1"/>
+            </wp:cNvGraphicFramePr>
+            <a:graphic xmlns:a="http://schemas.openxmlformats.org/drawingml/2006/main">
+              <a:graphicData uri="http://schemas.openxmlformats.org/drawingml/2006/picture">
+                <pic:pic xmlns:pic="http://schemas.openxmlformats.org/drawingml/2006/picture">
+                  <pic:nvPicPr>
+                    <pic:cNvPr id="1" name=""/>
+                    <pic:cNvPicPr/>
+                  </pic:nvPicPr>
+                  <pic:blipFill>
+                    <a:blip r:embed="rId23"/>
+                    <a:stretch>
+                      <a:fillRect/>
+                    </a:stretch>
+                  </pic:blipFill>
+                  <pic:spPr>
+                    <a:xfrm>
+                      <a:off x="0" y="0"/>
+                      <a:ext cx="5040630" cy="2443480"/>
+                    </a:xfrm>
+                    <a:prstGeom prst="rect">
+                      <a:avLst/>
+                    </a:prstGeom>
+                  </pic:spPr>
+                </pic:pic>
+              </a:graphicData>
+            </a:graphic>
+          </wp:inline>
+        </w:drawing>
+      </w:r>
+    </w:p>
+    <w:p>
+      <w:pPr>
+        <w:spacing w:after="0" w:line="360" w:lineRule="auto"/>
+        <w:rPr>
+          <w:rFonts w:ascii="Times New Roman" w:hAnsi="Times New Roman"/>
+          <w:b/>
+          <w:color w:val="000000" w:themeColor="text1"/>
+          <w:sz w:val="24"/>
+          <w:szCs w:val="24"/>
+        </w:rPr>
+      </w:pPr>
+      <w:r>
+        <w:rPr>
+          <w:rFonts w:ascii="Times New Roman" w:hAnsi="Times New Roman"/>
+          <w:b/>
+          <w:color w:val="000000" w:themeColor="text1"/>
+          <w:sz w:val="24"/>
+          <w:szCs w:val="24"/>
+        </w:rPr>
+        <w:t>3.2.4.7. Data Status Node</w:t>
+      </w:r>
+    </w:p>
+    <w:p>
+      <w:pPr>
+        <w:spacing w:after="0" w:line="360" w:lineRule="auto"/>
+        <w:rPr>
+          <w:rFonts w:ascii="Times New Roman" w:hAnsi="Times New Roman"/>
+          <w:b/>
+          <w:color w:val="000000" w:themeColor="text1"/>
+          <w:sz w:val="24"/>
+          <w:szCs w:val="24"/>
+        </w:rPr>
+      </w:pPr>
+      <w:r>
+        <w:rPr>
+          <w:noProof/>
+        </w:rPr>
+        <w:drawing>
+          <wp:inline distT="0" distB="0" distL="0" distR="0" wp14:anchorId="7944A18A" wp14:editId="4D214CE0">
+            <wp:extent cx="5040630" cy="2443480"/>
+            <wp:effectExtent l="0" t="0" r="7620" b="0"/>
+            <wp:docPr id="18" name="Picture 18"/>
+            <wp:cNvGraphicFramePr>
+              <a:graphicFrameLocks xmlns:a="http://schemas.openxmlformats.org/drawingml/2006/main" noChangeAspect="1"/>
+            </wp:cNvGraphicFramePr>
+            <a:graphic xmlns:a="http://schemas.openxmlformats.org/drawingml/2006/main">
+              <a:graphicData uri="http://schemas.openxmlformats.org/drawingml/2006/picture">
+                <pic:pic xmlns:pic="http://schemas.openxmlformats.org/drawingml/2006/picture">
+                  <pic:nvPicPr>
+                    <pic:cNvPr id="1" name=""/>
+                    <pic:cNvPicPr/>
+                  </pic:nvPicPr>
+                  <pic:blipFill>
+                    <a:blip r:embed="rId24"/>
+                    <a:stretch>
+                      <a:fillRect/>
+                    </a:stretch>
+                  </pic:blipFill>
+                  <pic:spPr>
+                    <a:xfrm>
+                      <a:off x="0" y="0"/>
+                      <a:ext cx="5040630" cy="2443480"/>
+                    </a:xfrm>
+                    <a:prstGeom prst="rect">
+                      <a:avLst/>
+                    </a:prstGeom>
+                  </pic:spPr>
+                </pic:pic>
+              </a:graphicData>
+            </a:graphic>
+          </wp:inline>
+        </w:drawing>
+      </w:r>
+    </w:p>
+    <w:p>
+      <w:pPr>
+        <w:spacing w:after="0" w:line="360" w:lineRule="auto"/>
+        <w:rPr>
+          <w:rFonts w:ascii="Times New Roman" w:hAnsi="Times New Roman"/>
+          <w:b/>
+          <w:color w:val="000000" w:themeColor="text1"/>
+          <w:sz w:val="24"/>
+          <w:szCs w:val="24"/>
+        </w:rPr>
+      </w:pPr>
+      <w:r>
+        <w:rPr>
+          <w:noProof/>
+        </w:rPr>
+        <w:lastRenderedPageBreak/>
+        <w:drawing>
+          <wp:inline distT="0" distB="0" distL="0" distR="0" wp14:anchorId="5054FDBD" wp14:editId="7A65A4AF">
+            <wp:extent cx="5040630" cy="2443480"/>
+            <wp:effectExtent l="0" t="0" r="7620" b="0"/>
+            <wp:docPr id="19" name="Picture 19"/>
+            <wp:cNvGraphicFramePr>
+              <a:graphicFrameLocks xmlns:a="http://schemas.openxmlformats.org/drawingml/2006/main" noChangeAspect="1"/>
+            </wp:cNvGraphicFramePr>
+            <a:graphic xmlns:a="http://schemas.openxmlformats.org/drawingml/2006/main">
+              <a:graphicData uri="http://schemas.openxmlformats.org/drawingml/2006/picture">
+                <pic:pic xmlns:pic="http://schemas.openxmlformats.org/drawingml/2006/picture">
+                  <pic:nvPicPr>
+                    <pic:cNvPr id="1" name=""/>
+                    <pic:cNvPicPr/>
+                  </pic:nvPicPr>
+                  <pic:blipFill>
+                    <a:blip r:embed="rId25"/>
+                    <a:stretch>
+                      <a:fillRect/>
+                    </a:stretch>
+                  </pic:blipFill>
+                  <pic:spPr>
+                    <a:xfrm>
+                      <a:off x="0" y="0"/>
+                      <a:ext cx="5040630" cy="2443480"/>
+                    </a:xfrm>
+                    <a:prstGeom prst="rect">
+                      <a:avLst/>
+                    </a:prstGeom>
+                  </pic:spPr>
+                </pic:pic>
+              </a:graphicData>
+            </a:graphic>
+          </wp:inline>
+        </w:drawing>
+      </w:r>
+    </w:p>
+    <w:p>
+      <w:pPr>
+        <w:spacing w:after="0" w:line="360" w:lineRule="auto"/>
+        <w:rPr>
+          <w:rFonts w:ascii="Times New Roman" w:hAnsi="Times New Roman"/>
+          <w:b/>
+          <w:color w:val="000000" w:themeColor="text1"/>
+          <w:sz w:val="24"/>
+          <w:szCs w:val="24"/>
+        </w:rPr>
+      </w:pPr>
+      <w:r>
+        <w:rPr>
+          <w:rFonts w:ascii="Times New Roman" w:hAnsi="Times New Roman"/>
+          <w:b/>
+          <w:color w:val="000000" w:themeColor="text1"/>
+          <w:sz w:val="24"/>
+          <w:szCs w:val="24"/>
+        </w:rPr>
+        <w:t>3.2.4.8. Data Guard</w:t>
+      </w:r>
+    </w:p>
+    <w:p>
+      <w:pPr>
+        <w:spacing w:after="0" w:line="360" w:lineRule="auto"/>
+        <w:rPr>
+          <w:rFonts w:ascii="Times New Roman" w:hAnsi="Times New Roman"/>
+          <w:b/>
+          <w:color w:val="000000" w:themeColor="text1"/>
+          <w:sz w:val="24"/>
+          <w:szCs w:val="24"/>
+        </w:rPr>
+      </w:pPr>
+      <w:r>
+        <w:rPr>
+          <w:noProof/>
+        </w:rPr>
+        <w:drawing>
+          <wp:inline distT="0" distB="0" distL="0" distR="0" wp14:anchorId="3A9E8689" wp14:editId="780447B1">
+            <wp:extent cx="5040630" cy="2466340"/>
+            <wp:effectExtent l="0" t="0" r="7620" b="0"/>
+            <wp:docPr id="20" name="Picture 20"/>
+            <wp:cNvGraphicFramePr>
+              <a:graphicFrameLocks xmlns:a="http://schemas.openxmlformats.org/drawingml/2006/main" noChangeAspect="1"/>
+            </wp:cNvGraphicFramePr>
+            <a:graphic xmlns:a="http://schemas.openxmlformats.org/drawingml/2006/main">
+              <a:graphicData uri="http://schemas.openxmlformats.org/drawingml/2006/picture">
+                <pic:pic xmlns:pic="http://schemas.openxmlformats.org/drawingml/2006/picture">
+                  <pic:nvPicPr>
+                    <pic:cNvPr id="1" name=""/>
+                    <pic:cNvPicPr/>
+                  </pic:nvPicPr>
+                  <pic:blipFill>
+                    <a:blip r:embed="rId26"/>
+                    <a:stretch>
+                      <a:fillRect/>
+                    </a:stretch>
+                  </pic:blipFill>
+                  <pic:spPr>
+                    <a:xfrm>
+                      <a:off x="0" y="0"/>
+                      <a:ext cx="5040630" cy="2466340"/>
+                    </a:xfrm>
+                    <a:prstGeom prst="rect">
+                      <a:avLst/>
+                    </a:prstGeom>
+                  </pic:spPr>
+                </pic:pic>
+              </a:graphicData>
+            </a:graphic>
+          </wp:inline>
+        </w:drawing>
+      </w:r>
+    </w:p>
+    <w:p>
+      <w:pPr>
+        <w:spacing w:after="0" w:line="360" w:lineRule="auto"/>
+        <w:rPr>
+          <w:rFonts w:ascii="Times New Roman" w:hAnsi="Times New Roman"/>
+          <w:b/>
+          <w:color w:val="000000" w:themeColor="text1"/>
+          <w:sz w:val="24"/>
+          <w:szCs w:val="24"/>
+        </w:rPr>
+      </w:pPr>
+      <w:r>
+        <w:rPr>
+          <w:noProof/>
+        </w:rPr>
+        <w:drawing>
+          <wp:inline distT="0" distB="0" distL="0" distR="0" wp14:anchorId="541F831F" wp14:editId="408EA1D5">
+            <wp:extent cx="5040630" cy="2466340"/>
+            <wp:effectExtent l="0" t="0" r="7620" b="0"/>
+            <wp:docPr id="21" name="Picture 21"/>
+            <wp:cNvGraphicFramePr>
+              <a:graphicFrameLocks xmlns:a="http://schemas.openxmlformats.org/drawingml/2006/main" noChangeAspect="1"/>
+            </wp:cNvGraphicFramePr>
+            <a:graphic xmlns:a="http://schemas.openxmlformats.org/drawingml/2006/main">
+              <a:graphicData uri="http://schemas.openxmlformats.org/drawingml/2006/picture">
+                <pic:pic xmlns:pic="http://schemas.openxmlformats.org/drawingml/2006/picture">
+                  <pic:nvPicPr>
+                    <pic:cNvPr id="1" name=""/>
+                    <pic:cNvPicPr/>
+                  </pic:nvPicPr>
+                  <pic:blipFill>
+                    <a:blip r:embed="rId27"/>
+                    <a:stretch>
+                      <a:fillRect/>
+                    </a:stretch>
+                  </pic:blipFill>
+                  <pic:spPr>
+                    <a:xfrm>
+                      <a:off x="0" y="0"/>
+                      <a:ext cx="5040630" cy="2466340"/>
+                    </a:xfrm>
+                    <a:prstGeom prst="rect">
+                      <a:avLst/>
+                    </a:prstGeom>
+                  </pic:spPr>
+                </pic:pic>
+              </a:graphicData>
+            </a:graphic>
+          </wp:inline>
+        </w:drawing>
+      </w:r>
+    </w:p>
+    <w:p>
+      <w:pPr>
+        <w:spacing w:after="0" w:line="360" w:lineRule="auto"/>
+        <w:rPr>
+          <w:rFonts w:ascii="Times New Roman" w:hAnsi="Times New Roman"/>
+          <w:b/>
+          <w:color w:val="000000" w:themeColor="text1"/>
+          <w:sz w:val="24"/>
+          <w:szCs w:val="24"/>
+        </w:rPr>
+      </w:pPr>
+      <w:r>
+        <w:rPr>
+          <w:noProof/>
+        </w:rPr>
+        <w:lastRenderedPageBreak/>
+        <w:drawing>
+          <wp:inline distT="0" distB="0" distL="0" distR="0" wp14:anchorId="0A685BC0" wp14:editId="0EB56A28">
+            <wp:extent cx="5040630" cy="2466340"/>
+            <wp:effectExtent l="0" t="0" r="7620" b="0"/>
+            <wp:docPr id="22" name="Picture 22"/>
+            <wp:cNvGraphicFramePr>
+              <a:graphicFrameLocks xmlns:a="http://schemas.openxmlformats.org/drawingml/2006/main" noChangeAspect="1"/>
+            </wp:cNvGraphicFramePr>
+            <a:graphic xmlns:a="http://schemas.openxmlformats.org/drawingml/2006/main">
+              <a:graphicData uri="http://schemas.openxmlformats.org/drawingml/2006/picture">
+                <pic:pic xmlns:pic="http://schemas.openxmlformats.org/drawingml/2006/picture">
+                  <pic:nvPicPr>
+                    <pic:cNvPr id="1" name=""/>
+                    <pic:cNvPicPr/>
+                  </pic:nvPicPr>
+                  <pic:blipFill>
+                    <a:blip r:embed="rId28"/>
+                    <a:stretch>
+                      <a:fillRect/>
+                    </a:stretch>
+                  </pic:blipFill>
+                  <pic:spPr>
+                    <a:xfrm>
+                      <a:off x="0" y="0"/>
+                      <a:ext cx="5040630" cy="2466340"/>
+                    </a:xfrm>
+                    <a:prstGeom prst="rect">
+                      <a:avLst/>
+                    </a:prstGeom>
+                  </pic:spPr>
+                </pic:pic>
+              </a:graphicData>
+            </a:graphic>
+          </wp:inline>
+        </w:drawing>
+      </w:r>
+    </w:p>
+    <w:p>
+      <w:pPr>
+        <w:spacing w:after="0" w:line="360" w:lineRule="auto"/>
+        <w:rPr>
+          <w:rFonts w:ascii="Times New Roman" w:hAnsi="Times New Roman"/>
+          <w:b/>
+          <w:color w:val="000000" w:themeColor="text1"/>
+          <w:sz w:val="24"/>
+          <w:szCs w:val="24"/>
+        </w:rPr>
+      </w:pPr>
+      <w:r>
+        <w:rPr>
+          <w:noProof/>
+        </w:rPr>
+        <w:drawing>
+          <wp:inline distT="0" distB="0" distL="0" distR="0" wp14:anchorId="704D664F" wp14:editId="476466FF">
+            <wp:extent cx="5040630" cy="2466340"/>
+            <wp:effectExtent l="0" t="0" r="7620" b="0"/>
+            <wp:docPr id="23" name="Picture 23"/>
+            <wp:cNvGraphicFramePr>
+              <a:graphicFrameLocks xmlns:a="http://schemas.openxmlformats.org/drawingml/2006/main" noChangeAspect="1"/>
+            </wp:cNvGraphicFramePr>
+            <a:graphic xmlns:a="http://schemas.openxmlformats.org/drawingml/2006/main">
+              <a:graphicData uri="http://schemas.openxmlformats.org/drawingml/2006/picture">
+                <pic:pic xmlns:pic="http://schemas.openxmlformats.org/drawingml/2006/picture">
+                  <pic:nvPicPr>
+                    <pic:cNvPr id="1" name=""/>
+                    <pic:cNvPicPr/>
+                  </pic:nvPicPr>
+                  <pic:blipFill>
+                    <a:blip r:embed="rId29"/>
+                    <a:stretch>
+                      <a:fillRect/>
+                    </a:stretch>
+                  </pic:blipFill>
+                  <pic:spPr>
+                    <a:xfrm>
+                      <a:off x="0" y="0"/>
+                      <a:ext cx="5040630" cy="2466340"/>
+                    </a:xfrm>
+                    <a:prstGeom prst="rect">
+                      <a:avLst/>
+                    </a:prstGeom>
+                  </pic:spPr>
+                </pic:pic>
+              </a:graphicData>
+            </a:graphic>
+          </wp:inline>
+        </w:drawing>
+      </w:r>
+    </w:p>
+    <w:p>
+      <w:pPr>
+        <w:spacing w:after="0" w:line="360" w:lineRule="auto"/>
+        <w:rPr>
+          <w:rFonts w:ascii="Times New Roman" w:hAnsi="Times New Roman"/>
+          <w:b/>
+          <w:color w:val="000000" w:themeColor="text1"/>
+          <w:sz w:val="24"/>
+          <w:szCs w:val="24"/>
+        </w:rPr>
+      </w:pPr>
+      <w:r>
+        <w:rPr>
+          <w:noProof/>
+        </w:rPr>
+        <w:drawing>
+          <wp:inline distT="0" distB="0" distL="0" distR="0" wp14:anchorId="5D17E112" wp14:editId="5B7DF7EA">
+            <wp:extent cx="5040630" cy="2443480"/>
+            <wp:effectExtent l="0" t="0" r="7620" b="0"/>
+            <wp:docPr id="24" name="Picture 24"/>
+            <wp:cNvGraphicFramePr>
+              <a:graphicFrameLocks xmlns:a="http://schemas.openxmlformats.org/drawingml/2006/main" noChangeAspect="1"/>
+            </wp:cNvGraphicFramePr>
+            <a:graphic xmlns:a="http://schemas.openxmlformats.org/drawingml/2006/main">
+              <a:graphicData uri="http://schemas.openxmlformats.org/drawingml/2006/picture">
+                <pic:pic xmlns:pic="http://schemas.openxmlformats.org/drawingml/2006/picture">
+                  <pic:nvPicPr>
+                    <pic:cNvPr id="1" name=""/>
+                    <pic:cNvPicPr/>
+                  </pic:nvPicPr>
+                  <pic:blipFill>
+                    <a:blip r:embed="rId30"/>
+                    <a:stretch>
+                      <a:fillRect/>
+                    </a:stretch>
+                  </pic:blipFill>
+                  <pic:spPr>
+                    <a:xfrm>
+                      <a:off x="0" y="0"/>
+                      <a:ext cx="5040630" cy="2443480"/>
+                    </a:xfrm>
+                    <a:prstGeom prst="rect">
+                      <a:avLst/>
+                    </a:prstGeom>
+                  </pic:spPr>
+                </pic:pic>
+              </a:graphicData>
+            </a:graphic>
+          </wp:inline>
+        </w:drawing>
+      </w:r>
+    </w:p>
+    <w:p>
+      <w:pPr>
+        <w:spacing w:after="0" w:line="360" w:lineRule="auto"/>
+        <w:rPr>
+          <w:rFonts w:ascii="Times New Roman" w:hAnsi="Times New Roman"/>
+          <w:b/>
+          <w:color w:val="000000" w:themeColor="text1"/>
+          <w:sz w:val="24"/>
+          <w:szCs w:val="24"/>
+        </w:rPr>
+      </w:pPr>
+    </w:p>
+    <w:p>
+      <w:pPr>
+        <w:spacing w:after="0" w:line="360" w:lineRule="auto"/>
+        <w:rPr>
+          <w:rFonts w:ascii="Times New Roman" w:hAnsi="Times New Roman"/>
+          <w:b/>
+          <w:color w:val="000000" w:themeColor="text1"/>
+          <w:sz w:val="24"/>
+          <w:szCs w:val="24"/>
+        </w:rPr>
+      </w:pPr>
+    </w:p>
+    <w:p>
+      <w:pPr>
+        <w:spacing w:after="0" w:line="360" w:lineRule="auto"/>
+        <w:rPr>
+          <w:rFonts w:ascii="Times New Roman" w:hAnsi="Times New Roman"/>
+          <w:b/>
+          <w:color w:val="000000" w:themeColor="text1"/>
+          <w:sz w:val="24"/>
+          <w:szCs w:val="24"/>
+        </w:rPr>
+      </w:pPr>
+      <w:r>
+        <w:rPr>
+          <w:rFonts w:ascii="Times New Roman" w:hAnsi="Times New Roman"/>
+          <w:b/>
+          <w:color w:val="000000" w:themeColor="text1"/>
+          <w:sz w:val="24"/>
+          <w:szCs w:val="24"/>
+        </w:rPr>
+        <w:lastRenderedPageBreak/>
+        <w:t>3.2.4.9. Laporan Hari Ini</w:t>
+      </w:r>
+    </w:p>
+    <w:p>
+      <w:pPr>
+        <w:spacing w:after="0" w:line="360" w:lineRule="auto"/>
+        <w:rPr>
+          <w:rFonts w:ascii="Times New Roman" w:hAnsi="Times New Roman"/>
+          <w:b/>
+          <w:color w:val="000000" w:themeColor="text1"/>
+          <w:sz w:val="24"/>
+          <w:szCs w:val="24"/>
+        </w:rPr>
+      </w:pPr>
+      <w:r>
+        <w:rPr>
+          <w:noProof/>
+        </w:rPr>
+        <w:drawing>
+          <wp:inline distT="0" distB="0" distL="0" distR="0" wp14:anchorId="1570C400" wp14:editId="221BE049">
+            <wp:extent cx="5040630" cy="2443480"/>
+            <wp:effectExtent l="0" t="0" r="7620" b="0"/>
+            <wp:docPr id="25" name="Picture 25"/>
+            <wp:cNvGraphicFramePr>
+              <a:graphicFrameLocks xmlns:a="http://schemas.openxmlformats.org/drawingml/2006/main" noChangeAspect="1"/>
+            </wp:cNvGraphicFramePr>
+            <a:graphic xmlns:a="http://schemas.openxmlformats.org/drawingml/2006/main">
+              <a:graphicData uri="http://schemas.openxmlformats.org/drawingml/2006/picture">
+                <pic:pic xmlns:pic="http://schemas.openxmlformats.org/drawingml/2006/picture">
+                  <pic:nvPicPr>
+                    <pic:cNvPr id="1" name=""/>
+                    <pic:cNvPicPr/>
+                  </pic:nvPicPr>
+                  <pic:blipFill>
+                    <a:blip r:embed="rId31"/>
+                    <a:stretch>
+                      <a:fillRect/>
+                    </a:stretch>
+                  </pic:blipFill>
+                  <pic:spPr>
+                    <a:xfrm>
+                      <a:off x="0" y="0"/>
+                      <a:ext cx="5040630" cy="2443480"/>
+                    </a:xfrm>
+                    <a:prstGeom prst="rect">
+                      <a:avLst/>
+                    </a:prstGeom>
+                  </pic:spPr>
+                </pic:pic>
+              </a:graphicData>
+            </a:graphic>
+          </wp:inline>
+        </w:drawing>
+      </w:r>
+    </w:p>
+    <w:p>
+      <w:pPr>
+        <w:spacing w:after="0" w:line="360" w:lineRule="auto"/>
+        <w:rPr>
+          <w:rFonts w:ascii="Times New Roman" w:hAnsi="Times New Roman"/>
+          <w:b/>
+          <w:color w:val="000000" w:themeColor="text1"/>
+          <w:sz w:val="24"/>
+          <w:szCs w:val="24"/>
+        </w:rPr>
+      </w:pPr>
+      <w:r>
+        <w:rPr>
+          <w:rFonts w:ascii="Times New Roman" w:hAnsi="Times New Roman"/>
+          <w:b/>
+          <w:color w:val="000000" w:themeColor="text1"/>
+          <w:sz w:val="24"/>
+          <w:szCs w:val="24"/>
+        </w:rPr>
+        <w:t>3.2.4.10. Laporan Keseluruhan</w:t>
+      </w:r>
+    </w:p>
+    <w:p>
+      <w:pPr>
+        <w:spacing w:after="0" w:line="360" w:lineRule="auto"/>
+        <w:rPr>
+          <w:rFonts w:ascii="Times New Roman" w:hAnsi="Times New Roman"/>
+          <w:b/>
+          <w:color w:val="000000" w:themeColor="text1"/>
+          <w:sz w:val="24"/>
+          <w:szCs w:val="24"/>
+        </w:rPr>
+      </w:pPr>
+      <w:r>
+        <w:rPr>
+          <w:noProof/>
+        </w:rPr>
+        <w:drawing>
+          <wp:inline distT="0" distB="0" distL="0" distR="0" wp14:anchorId="127FFD85" wp14:editId="532D9BE0">
+            <wp:extent cx="5040630" cy="4072890"/>
+            <wp:effectExtent l="0" t="0" r="7620" b="3810"/>
+            <wp:docPr id="26" name="Picture 26"/>
+            <wp:cNvGraphicFramePr>
+              <a:graphicFrameLocks xmlns:a="http://schemas.openxmlformats.org/drawingml/2006/main" noChangeAspect="1"/>
+            </wp:cNvGraphicFramePr>
+            <a:graphic xmlns:a="http://schemas.openxmlformats.org/drawingml/2006/main">
+              <a:graphicData uri="http://schemas.openxmlformats.org/drawingml/2006/picture">
+                <pic:pic xmlns:pic="http://schemas.openxmlformats.org/drawingml/2006/picture">
+                  <pic:nvPicPr>
+                    <pic:cNvPr id="1" name=""/>
+                    <pic:cNvPicPr/>
+                  </pic:nvPicPr>
+                  <pic:blipFill>
+                    <a:blip r:embed="rId32"/>
+                    <a:stretch>
+                      <a:fillRect/>
+                    </a:stretch>
+                  </pic:blipFill>
+                  <pic:spPr>
+                    <a:xfrm>
+                      <a:off x="0" y="0"/>
+                      <a:ext cx="5040630" cy="4072890"/>
+                    </a:xfrm>
+                    <a:prstGeom prst="rect">
+                      <a:avLst/>
+                    </a:prstGeom>
+                  </pic:spPr>
+                </pic:pic>
+              </a:graphicData>
+            </a:graphic>
+          </wp:inline>
+        </w:drawing>
+      </w:r>
+    </w:p>
+    <w:p>
+      <w:pPr>
+        <w:spacing w:after="0" w:line="360" w:lineRule="auto"/>
+        <w:rPr>
+          <w:rFonts w:ascii="Times New Roman" w:hAnsi="Times New Roman"/>
+          <w:b/>
+          <w:color w:val="000000" w:themeColor="text1"/>
+          <w:sz w:val="24"/>
+          <w:szCs w:val="24"/>
+        </w:rPr>
+      </w:pPr>
+    </w:p>
+    <w:p>
+      <w:pPr>
+        <w:spacing w:after="0" w:line="360" w:lineRule="auto"/>
+        <w:rPr>
+          <w:rFonts w:ascii="Times New Roman" w:hAnsi="Times New Roman"/>
+          <w:b/>
+          <w:color w:val="000000" w:themeColor="text1"/>
+          <w:sz w:val="24"/>
+          <w:szCs w:val="24"/>
+        </w:rPr>
+      </w:pPr>
+      <w:r>
+        <w:rPr>
+          <w:rFonts w:ascii="Times New Roman" w:hAnsi="Times New Roman"/>
+          <w:b/>
+          <w:color w:val="000000" w:themeColor="text1"/>
+          <w:sz w:val="24"/>
+          <w:szCs w:val="24"/>
+        </w:rPr>
+        <w:t>3.</w:t>
+      </w:r>
+      <w:r>
+        <w:rPr>
+          <w:rFonts w:ascii="Times New Roman" w:hAnsi="Times New Roman"/>
+          <w:b/>
+          <w:color w:val="000000" w:themeColor="text1"/>
+          <w:sz w:val="24"/>
+          <w:szCs w:val="24"/>
+        </w:rPr>
+        <w:t>2.5.</w:t>
+      </w:r>
+      <w:r>
+        <w:rPr>
+          <w:rFonts w:ascii="Times New Roman" w:hAnsi="Times New Roman"/>
+          <w:b/>
+          <w:color w:val="000000" w:themeColor="text1"/>
+          <w:sz w:val="24"/>
+          <w:szCs w:val="24"/>
+        </w:rPr>
+        <w:t xml:space="preserve"> </w:t>
+      </w:r>
+      <w:r>
+        <w:rPr>
+          <w:rFonts w:ascii="Times New Roman" w:hAnsi="Times New Roman"/>
+          <w:b/>
+          <w:color w:val="000000" w:themeColor="text1"/>
+          <w:sz w:val="24"/>
+          <w:szCs w:val="24"/>
+        </w:rPr>
+        <w:t>A</w:t>
+      </w:r>
+      <w:r>
+        <w:rPr>
+          <w:rFonts w:ascii="Times New Roman" w:hAnsi="Times New Roman"/>
+          <w:b/>
+          <w:color w:val="000000" w:themeColor="text1"/>
+          <w:sz w:val="24"/>
+          <w:szCs w:val="24"/>
+        </w:rPr>
+        <w:t>ctivity diagram, use case diagram, use case</w:t>
+      </w:r>
+      <w:r>
+        <w:rPr>
+          <w:rFonts w:ascii="Times New Roman" w:hAnsi="Times New Roman"/>
+          <w:b/>
+          <w:color w:val="000000" w:themeColor="text1"/>
+          <w:sz w:val="24"/>
+          <w:szCs w:val="24"/>
+        </w:rPr>
+        <w:t>, perancangan mqtt</w:t>
+      </w:r>
+    </w:p>
+    <w:p>
+      <w:pPr>
+        <w:spacing w:after="0" w:line="360" w:lineRule="auto"/>
+        <w:rPr>
+          <w:rFonts w:ascii="Times New Roman" w:hAnsi="Times New Roman"/>
+          <w:b/>
+          <w:color w:val="000000" w:themeColor="text1"/>
+          <w:sz w:val="24"/>
+          <w:szCs w:val="24"/>
+        </w:rPr>
+      </w:pPr>
+      <w:r>
+        <w:rPr>
+          <w:rFonts w:ascii="Times New Roman" w:hAnsi="Times New Roman"/>
+          <w:b/>
+          <w:color w:val="000000" w:themeColor="text1"/>
+          <w:sz w:val="24"/>
+          <w:szCs w:val="24"/>
+        </w:rPr>
+        <w:t>3.2.6. Use Case Diagram</w:t>
+      </w:r>
+    </w:p>
+    <w:p>
+      <w:pPr>
+        <w:spacing w:after="0" w:line="360" w:lineRule="auto"/>
+        <w:rPr>
+          <w:rFonts w:ascii="Times New Roman" w:hAnsi="Times New Roman"/>
+          <w:b/>
+          <w:color w:val="000000" w:themeColor="text1"/>
+          <w:sz w:val="24"/>
+          <w:szCs w:val="24"/>
+        </w:rPr>
+      </w:pPr>
+      <w:r>
+        <w:rPr>
+          <w:rFonts w:ascii="Times New Roman" w:hAnsi="Times New Roman"/>
+          <w:b/>
+          <w:color w:val="000000" w:themeColor="text1"/>
+          <w:sz w:val="24"/>
+          <w:szCs w:val="24"/>
+        </w:rPr>
+        <w:lastRenderedPageBreak/>
+        <w:t>3.2.7. Use Case</w:t>
+      </w:r>
+    </w:p>
+    <w:p>
+      <w:pPr>
+        <w:spacing w:after="0" w:line="360" w:lineRule="auto"/>
+        <w:rPr>
+          <w:rFonts w:ascii="Times New Roman" w:hAnsi="Times New Roman"/>
+          <w:b/>
+          <w:color w:val="000000" w:themeColor="text1"/>
+          <w:sz w:val="24"/>
+          <w:szCs w:val="24"/>
+        </w:rPr>
+      </w:pPr>
+      <w:r>
+        <w:rPr>
+          <w:rFonts w:ascii="Times New Roman" w:hAnsi="Times New Roman"/>
+          <w:b/>
+          <w:color w:val="000000" w:themeColor="text1"/>
+          <w:sz w:val="24"/>
+          <w:szCs w:val="24"/>
+        </w:rPr>
+        <w:t>3.2.8. Perancangan MQTT</w:t>
+      </w:r>
+    </w:p>
+    <w:p>
+      <w:pPr>
+        <w:spacing w:after="0" w:line="360" w:lineRule="auto"/>
+        <w:rPr>
+          <w:rFonts w:ascii="Times New Roman" w:hAnsi="Times New Roman"/>
+          <w:b/>
+          <w:color w:val="000000" w:themeColor="text1"/>
+          <w:sz w:val="24"/>
+          <w:szCs w:val="24"/>
+        </w:rPr>
+      </w:pPr>
+      <w:r>
+        <w:rPr>
+          <w:rFonts w:ascii="Times New Roman" w:hAnsi="Times New Roman"/>
+          <w:b/>
+          <w:color w:val="000000" w:themeColor="text1"/>
+          <w:sz w:val="24"/>
+          <w:szCs w:val="24"/>
+        </w:rPr>
+        <w:t>3.2.</w:t>
+      </w:r>
+      <w:r>
+        <w:rPr>
+          <w:rFonts w:ascii="Times New Roman" w:hAnsi="Times New Roman"/>
+          <w:b/>
+          <w:color w:val="000000" w:themeColor="text1"/>
+          <w:sz w:val="24"/>
+          <w:szCs w:val="24"/>
+        </w:rPr>
+        <w:t>9</w:t>
+      </w:r>
+      <w:r>
+        <w:rPr>
+          <w:rFonts w:ascii="Times New Roman" w:hAnsi="Times New Roman"/>
+          <w:b/>
+          <w:color w:val="000000" w:themeColor="text1"/>
+          <w:sz w:val="24"/>
+          <w:szCs w:val="24"/>
+        </w:rPr>
+        <w:t xml:space="preserve">. Rancangan modul LoRa pada NodeMCU </w:t>
+      </w:r>
+      <w:r>
+        <w:rPr>
+          <w:rFonts w:ascii="Times New Roman" w:hAnsi="Times New Roman"/>
+          <w:b/>
+          <w:color w:val="000000" w:themeColor="text1"/>
+          <w:sz w:val="24"/>
+          <w:szCs w:val="24"/>
+        </w:rPr>
+        <w:t>Gateway</w:t>
+      </w:r>
+    </w:p>
+    <w:p>
+      <w:pPr>
+        <w:spacing w:after="0" w:line="360" w:lineRule="auto"/>
+        <w:rPr>
+          <w:rFonts w:ascii="Times New Roman" w:hAnsi="Times New Roman"/>
+          <w:b/>
+          <w:color w:val="000000" w:themeColor="text1"/>
+          <w:sz w:val="24"/>
+          <w:szCs w:val="24"/>
+        </w:rPr>
+      </w:pPr>
+      <w:r>
+        <w:rPr>
+          <w:rFonts w:ascii="Times New Roman" w:hAnsi="Times New Roman"/>
+          <w:b/>
+          <w:color w:val="000000" w:themeColor="text1"/>
+          <w:sz w:val="24"/>
+          <w:szCs w:val="24"/>
+        </w:rPr>
+        <w:t>[</w:t>
+      </w:r>
+      <w:proofErr w:type="gramStart"/>
+      <w:r>
+        <w:rPr>
+          <w:rFonts w:ascii="Times New Roman" w:hAnsi="Times New Roman"/>
+          <w:b/>
+          <w:color w:val="000000" w:themeColor="text1"/>
+          <w:sz w:val="24"/>
+          <w:szCs w:val="24"/>
+        </w:rPr>
+        <w:t>tanya</w:t>
+      </w:r>
+      <w:proofErr w:type="gramEnd"/>
+      <w:r>
+        <w:rPr>
+          <w:rFonts w:ascii="Times New Roman" w:hAnsi="Times New Roman"/>
+          <w:b/>
+          <w:color w:val="000000" w:themeColor="text1"/>
+          <w:sz w:val="24"/>
+          <w:szCs w:val="24"/>
+        </w:rPr>
+        <w:t>] namanya udah bener nodemcu gateway &amp; node ?</w:t>
+      </w:r>
+    </w:p>
+    <w:p>
+      <w:pPr>
+        <w:spacing w:after="0" w:line="360" w:lineRule="auto"/>
+        <w:rPr>
+          <w:rFonts w:ascii="Times New Roman" w:hAnsi="Times New Roman"/>
+          <w:b/>
+          <w:color w:val="000000" w:themeColor="text1"/>
+          <w:sz w:val="24"/>
+          <w:szCs w:val="24"/>
+        </w:rPr>
+      </w:pPr>
+      <w:r>
+        <w:rPr>
+          <w:rFonts w:ascii="Times New Roman" w:hAnsi="Times New Roman"/>
+          <w:b/>
+          <w:color w:val="000000" w:themeColor="text1"/>
+          <w:sz w:val="24"/>
+          <w:szCs w:val="24"/>
+        </w:rPr>
+        <w:t>3.2.</w:t>
+      </w:r>
+      <w:r>
+        <w:rPr>
+          <w:rFonts w:ascii="Times New Roman" w:hAnsi="Times New Roman"/>
+          <w:b/>
+          <w:color w:val="000000" w:themeColor="text1"/>
+          <w:sz w:val="24"/>
+          <w:szCs w:val="24"/>
+        </w:rPr>
+        <w:t>10</w:t>
+      </w:r>
+      <w:r>
+        <w:rPr>
+          <w:rFonts w:ascii="Times New Roman" w:hAnsi="Times New Roman"/>
+          <w:b/>
+          <w:color w:val="000000" w:themeColor="text1"/>
+          <w:sz w:val="24"/>
+          <w:szCs w:val="24"/>
+        </w:rPr>
+        <w:t>. Ra</w:t>
+      </w:r>
+      <w:r>
+        <w:rPr>
+          <w:rFonts w:ascii="Times New Roman" w:hAnsi="Times New Roman"/>
+          <w:b/>
+          <w:color w:val="000000" w:themeColor="text1"/>
+          <w:sz w:val="24"/>
+          <w:szCs w:val="24"/>
+        </w:rPr>
+        <w:t>ncangan modul LoRa pada Node</w:t>
+      </w:r>
+    </w:p>
+    <w:p>
+      <w:pPr>
+        <w:spacing w:after="0" w:line="360" w:lineRule="auto"/>
+        <w:rPr>
+          <w:rFonts w:ascii="Times New Roman" w:hAnsi="Times New Roman"/>
+          <w:b/>
+          <w:color w:val="000000" w:themeColor="text1"/>
+          <w:sz w:val="24"/>
+          <w:szCs w:val="24"/>
+        </w:rPr>
+      </w:pPr>
+      <w:r>
+        <w:rPr>
+          <w:rFonts w:ascii="Times New Roman" w:hAnsi="Times New Roman"/>
+          <w:b/>
+          <w:color w:val="000000" w:themeColor="text1"/>
+          <w:sz w:val="24"/>
+          <w:szCs w:val="24"/>
+        </w:rPr>
+        <w:t>3.2.</w:t>
+      </w:r>
+      <w:r>
+        <w:rPr>
+          <w:rFonts w:ascii="Times New Roman" w:hAnsi="Times New Roman"/>
+          <w:b/>
+          <w:color w:val="000000" w:themeColor="text1"/>
+          <w:sz w:val="24"/>
+          <w:szCs w:val="24"/>
+        </w:rPr>
+        <w:t>11</w:t>
+      </w:r>
+      <w:r>
+        <w:rPr>
+          <w:rFonts w:ascii="Times New Roman" w:hAnsi="Times New Roman"/>
+          <w:b/>
+          <w:color w:val="000000" w:themeColor="text1"/>
+          <w:sz w:val="24"/>
+          <w:szCs w:val="24"/>
+        </w:rPr>
+        <w:t>. Rancangan Pengujian Sistem</w:t>
       </w:r>
     </w:p>
     <w:p>
@@ -12851,464 +14575,444 @@
           <w:sz w:val="24"/>
           <w:szCs w:val="24"/>
         </w:rPr>
-        <w:t>3.2.5. Antarmuka Aplikasi Android</w:t>
+        <w:t xml:space="preserve">Penelitian ini akan diuji dari parameter </w:t>
+      </w:r>
+      <w:proofErr w:type="gramStart"/>
+      <w:r>
+        <w:rPr>
+          <w:rFonts w:ascii="Times New Roman" w:hAnsi="Times New Roman"/>
+          <w:color w:val="000000" w:themeColor="text1"/>
+          <w:sz w:val="24"/>
+          <w:szCs w:val="24"/>
+        </w:rPr>
+        <w:t>berikut :</w:t>
+      </w:r>
+      <w:proofErr w:type="gramEnd"/>
+      <w:r>
+        <w:rPr>
+          <w:rFonts w:ascii="Times New Roman" w:hAnsi="Times New Roman"/>
+          <w:color w:val="000000" w:themeColor="text1"/>
+          <w:sz w:val="24"/>
+          <w:szCs w:val="24"/>
+        </w:rPr>
+        <w:t xml:space="preserve"> </w:t>
+      </w:r>
+    </w:p>
+    <w:p>
+      <w:pPr>
+        <w:spacing w:line="360" w:lineRule="auto"/>
+        <w:rPr>
+          <w:rFonts w:ascii="Times New Roman" w:hAnsi="Times New Roman"/>
+          <w:b/>
+          <w:sz w:val="24"/>
+          <w:szCs w:val="24"/>
+          <w:lang w:val="en-ID"/>
+        </w:rPr>
+      </w:pPr>
+      <w:r>
+        <w:rPr>
+          <w:rFonts w:ascii="Times New Roman" w:hAnsi="Times New Roman"/>
+          <w:b/>
+          <w:sz w:val="24"/>
+          <w:szCs w:val="24"/>
+          <w:lang w:val="en-ID"/>
+        </w:rPr>
+        <w:t>3.2.</w:t>
+      </w:r>
+      <w:r>
+        <w:rPr>
+          <w:rFonts w:ascii="Times New Roman" w:hAnsi="Times New Roman"/>
+          <w:b/>
+          <w:sz w:val="24"/>
+          <w:szCs w:val="24"/>
+          <w:lang w:val="en-ID"/>
+        </w:rPr>
+        <w:t>12</w:t>
+      </w:r>
+      <w:r>
+        <w:rPr>
+          <w:rFonts w:ascii="Times New Roman" w:hAnsi="Times New Roman"/>
+          <w:b/>
+          <w:sz w:val="24"/>
+          <w:szCs w:val="24"/>
+          <w:lang w:val="en-ID"/>
+        </w:rPr>
+        <w:t>.1</w:t>
+      </w:r>
+      <w:r>
+        <w:rPr>
+          <w:rFonts w:ascii="Times New Roman" w:hAnsi="Times New Roman"/>
+          <w:b/>
+          <w:sz w:val="24"/>
+          <w:szCs w:val="24"/>
+          <w:lang w:val="en-ID"/>
+        </w:rPr>
+        <w:t>. Jarak jangkauan</w:t>
+      </w:r>
+    </w:p>
+    <w:p>
+      <w:pPr>
+        <w:spacing w:line="360" w:lineRule="auto"/>
+        <w:ind w:left="709" w:firstLine="425"/>
+        <w:rPr>
+          <w:rFonts w:ascii="Times New Roman" w:hAnsi="Times New Roman"/>
+          <w:sz w:val="24"/>
+          <w:szCs w:val="24"/>
+          <w:lang w:val="en-ID"/>
+        </w:rPr>
+      </w:pPr>
+      <w:r>
+        <w:rPr>
+          <w:rFonts w:ascii="Times New Roman" w:hAnsi="Times New Roman"/>
+          <w:sz w:val="24"/>
+          <w:szCs w:val="24"/>
+          <w:lang w:val="en-ID"/>
+        </w:rPr>
+        <w:t xml:space="preserve">Pengukuran ini </w:t>
+      </w:r>
+      <w:proofErr w:type="gramStart"/>
+      <w:r>
+        <w:rPr>
+          <w:rFonts w:ascii="Times New Roman" w:hAnsi="Times New Roman"/>
+          <w:sz w:val="24"/>
+          <w:szCs w:val="24"/>
+          <w:lang w:val="en-ID"/>
+        </w:rPr>
+        <w:t>akan</w:t>
+      </w:r>
+      <w:proofErr w:type="gramEnd"/>
+      <w:r>
+        <w:rPr>
+          <w:rFonts w:ascii="Times New Roman" w:hAnsi="Times New Roman"/>
+          <w:sz w:val="24"/>
+          <w:szCs w:val="24"/>
+          <w:lang w:val="en-ID"/>
+        </w:rPr>
+        <w:t xml:space="preserve"> dilakukan dengan cara mengirimkan sebuah data daftar jaga satpam pada hari itu. Pengiriman data dilakukan dari </w:t>
+      </w:r>
+      <w:r>
+        <w:rPr>
+          <w:rFonts w:ascii="Times New Roman" w:hAnsi="Times New Roman"/>
+          <w:i/>
+          <w:sz w:val="24"/>
+          <w:szCs w:val="24"/>
+          <w:lang w:val="en-ID"/>
+        </w:rPr>
+        <w:t>server</w:t>
+      </w:r>
+      <w:r>
+        <w:rPr>
+          <w:rFonts w:ascii="Times New Roman" w:hAnsi="Times New Roman"/>
+          <w:sz w:val="24"/>
+          <w:szCs w:val="24"/>
+          <w:lang w:val="en-ID"/>
+        </w:rPr>
+        <w:t xml:space="preserve"> menggunakan python yang </w:t>
+      </w:r>
+      <w:proofErr w:type="gramStart"/>
+      <w:r>
+        <w:rPr>
+          <w:rFonts w:ascii="Times New Roman" w:hAnsi="Times New Roman"/>
+          <w:sz w:val="24"/>
+          <w:szCs w:val="24"/>
+          <w:lang w:val="en-ID"/>
+        </w:rPr>
+        <w:t>akan</w:t>
+      </w:r>
+      <w:proofErr w:type="gramEnd"/>
+      <w:r>
+        <w:rPr>
+          <w:rFonts w:ascii="Times New Roman" w:hAnsi="Times New Roman"/>
+          <w:sz w:val="24"/>
+          <w:szCs w:val="24"/>
+          <w:lang w:val="en-ID"/>
+        </w:rPr>
+        <w:t xml:space="preserve"> dicatat waktu mulai pengiriman dan pada saat data sampai ke </w:t>
+      </w:r>
+      <w:r>
+        <w:rPr>
+          <w:rFonts w:ascii="Times New Roman" w:hAnsi="Times New Roman"/>
+          <w:sz w:val="24"/>
+          <w:szCs w:val="24"/>
+          <w:lang w:val="en-ID"/>
+        </w:rPr>
+        <w:t>LoRa</w:t>
+      </w:r>
+      <w:r>
+        <w:rPr>
+          <w:rFonts w:ascii="Times New Roman" w:hAnsi="Times New Roman"/>
+          <w:sz w:val="24"/>
+          <w:szCs w:val="24"/>
+          <w:lang w:val="en-ID"/>
+        </w:rPr>
+        <w:t xml:space="preserve"> node, maka waktu sampai juga akan dicatat. Prosedur tersebut dilakukan sebanyak 5x dan </w:t>
+      </w:r>
+      <w:proofErr w:type="gramStart"/>
+      <w:r>
+        <w:rPr>
+          <w:rFonts w:ascii="Times New Roman" w:hAnsi="Times New Roman"/>
+          <w:sz w:val="24"/>
+          <w:szCs w:val="24"/>
+          <w:lang w:val="en-ID"/>
+        </w:rPr>
+        <w:t>akan</w:t>
+      </w:r>
+      <w:proofErr w:type="gramEnd"/>
+      <w:r>
+        <w:rPr>
+          <w:rFonts w:ascii="Times New Roman" w:hAnsi="Times New Roman"/>
+          <w:sz w:val="24"/>
+          <w:szCs w:val="24"/>
+          <w:lang w:val="en-ID"/>
+        </w:rPr>
+        <w:t xml:space="preserve"> dirata-rata.</w:t>
+      </w:r>
+    </w:p>
+    <w:p>
+      <w:pPr>
+        <w:spacing w:line="360" w:lineRule="auto"/>
+        <w:rPr>
+          <w:rFonts w:ascii="Times New Roman" w:hAnsi="Times New Roman"/>
+          <w:b/>
+          <w:sz w:val="24"/>
+          <w:szCs w:val="24"/>
+          <w:lang w:val="en-ID"/>
+        </w:rPr>
+      </w:pPr>
+      <w:r>
+        <w:rPr>
+          <w:rFonts w:ascii="Times New Roman" w:hAnsi="Times New Roman"/>
+          <w:b/>
+          <w:sz w:val="24"/>
+          <w:szCs w:val="24"/>
+          <w:lang w:val="en-ID"/>
+        </w:rPr>
+        <w:t>3.2.</w:t>
+      </w:r>
+      <w:r>
+        <w:rPr>
+          <w:rFonts w:ascii="Times New Roman" w:hAnsi="Times New Roman"/>
+          <w:b/>
+          <w:sz w:val="24"/>
+          <w:szCs w:val="24"/>
+          <w:lang w:val="en-ID"/>
+        </w:rPr>
+        <w:t>1</w:t>
+      </w:r>
+      <w:r>
+        <w:rPr>
+          <w:rFonts w:ascii="Times New Roman" w:hAnsi="Times New Roman"/>
+          <w:b/>
+          <w:sz w:val="24"/>
+          <w:szCs w:val="24"/>
+          <w:lang w:val="en-ID"/>
+        </w:rPr>
+        <w:t>2</w:t>
+      </w:r>
+      <w:r>
+        <w:rPr>
+          <w:rFonts w:ascii="Times New Roman" w:hAnsi="Times New Roman"/>
+          <w:b/>
+          <w:sz w:val="24"/>
+          <w:szCs w:val="24"/>
+          <w:lang w:val="en-ID"/>
+        </w:rPr>
+        <w:t>.2</w:t>
+      </w:r>
+      <w:r>
+        <w:rPr>
+          <w:rFonts w:ascii="Times New Roman" w:hAnsi="Times New Roman"/>
+          <w:b/>
+          <w:sz w:val="24"/>
+          <w:szCs w:val="24"/>
+          <w:lang w:val="en-ID"/>
+        </w:rPr>
+        <w:t>. Kecepatan komunikasi data</w:t>
+      </w:r>
+    </w:p>
+    <w:p>
+      <w:pPr>
+        <w:spacing w:line="360" w:lineRule="auto"/>
+        <w:ind w:left="851" w:firstLine="283"/>
+        <w:rPr>
+          <w:rFonts w:ascii="Times New Roman" w:hAnsi="Times New Roman"/>
+          <w:sz w:val="24"/>
+          <w:szCs w:val="24"/>
+          <w:lang w:val="en-ID"/>
+        </w:rPr>
+      </w:pPr>
+      <w:r>
+        <w:rPr>
+          <w:rFonts w:ascii="Times New Roman" w:hAnsi="Times New Roman"/>
+          <w:sz w:val="24"/>
+          <w:szCs w:val="24"/>
+          <w:lang w:val="en-ID"/>
+        </w:rPr>
+        <w:t xml:space="preserve">Pengukuran ini </w:t>
+      </w:r>
+      <w:proofErr w:type="gramStart"/>
+      <w:r>
+        <w:rPr>
+          <w:rFonts w:ascii="Times New Roman" w:hAnsi="Times New Roman"/>
+          <w:sz w:val="24"/>
+          <w:szCs w:val="24"/>
+          <w:lang w:val="en-ID"/>
+        </w:rPr>
+        <w:t>akan</w:t>
+      </w:r>
+      <w:proofErr w:type="gramEnd"/>
+      <w:r>
+        <w:rPr>
+          <w:rFonts w:ascii="Times New Roman" w:hAnsi="Times New Roman"/>
+          <w:sz w:val="24"/>
+          <w:szCs w:val="24"/>
+          <w:lang w:val="en-ID"/>
+        </w:rPr>
+        <w:t xml:space="preserve"> dilakukan dengan cara melihat dari 3 </w:t>
+      </w:r>
+      <w:r>
+        <w:rPr>
+          <w:rFonts w:ascii="Times New Roman" w:hAnsi="Times New Roman"/>
+          <w:sz w:val="24"/>
+          <w:szCs w:val="24"/>
+          <w:lang w:val="en-ID"/>
+        </w:rPr>
+        <w:t>LoRa</w:t>
+      </w:r>
+      <w:r>
+        <w:rPr>
+          <w:rFonts w:ascii="Times New Roman" w:hAnsi="Times New Roman"/>
+          <w:sz w:val="24"/>
+          <w:szCs w:val="24"/>
+          <w:lang w:val="en-ID"/>
+        </w:rPr>
+        <w:t xml:space="preserve"> node yang terpasang, apakah seluruh datanya sudah masuk dengan baik atau belum. 3 </w:t>
+      </w:r>
+      <w:r>
+        <w:rPr>
+          <w:rFonts w:ascii="Times New Roman" w:hAnsi="Times New Roman"/>
+          <w:sz w:val="24"/>
+          <w:szCs w:val="24"/>
+          <w:lang w:val="en-ID"/>
+        </w:rPr>
+        <w:t>LoRa</w:t>
+      </w:r>
+      <w:r>
+        <w:rPr>
+          <w:rFonts w:ascii="Times New Roman" w:hAnsi="Times New Roman"/>
+          <w:sz w:val="24"/>
+          <w:szCs w:val="24"/>
+          <w:lang w:val="en-ID"/>
+        </w:rPr>
+        <w:t xml:space="preserve"> node tersebut </w:t>
+      </w:r>
+      <w:proofErr w:type="gramStart"/>
+      <w:r>
+        <w:rPr>
+          <w:rFonts w:ascii="Times New Roman" w:hAnsi="Times New Roman"/>
+          <w:sz w:val="24"/>
+          <w:szCs w:val="24"/>
+          <w:lang w:val="en-ID"/>
+        </w:rPr>
+        <w:t>akan</w:t>
+      </w:r>
+      <w:proofErr w:type="gramEnd"/>
+      <w:r>
+        <w:rPr>
+          <w:rFonts w:ascii="Times New Roman" w:hAnsi="Times New Roman"/>
+          <w:sz w:val="24"/>
+          <w:szCs w:val="24"/>
+          <w:lang w:val="en-ID"/>
+        </w:rPr>
+        <w:t xml:space="preserve"> dipasang di tempat yang berbeda-beda. Prosedur tersebut </w:t>
+      </w:r>
+      <w:proofErr w:type="gramStart"/>
+      <w:r>
+        <w:rPr>
+          <w:rFonts w:ascii="Times New Roman" w:hAnsi="Times New Roman"/>
+          <w:sz w:val="24"/>
+          <w:szCs w:val="24"/>
+          <w:lang w:val="en-ID"/>
+        </w:rPr>
+        <w:t>akan</w:t>
+      </w:r>
+      <w:proofErr w:type="gramEnd"/>
+      <w:r>
+        <w:rPr>
+          <w:rFonts w:ascii="Times New Roman" w:hAnsi="Times New Roman"/>
+          <w:sz w:val="24"/>
+          <w:szCs w:val="24"/>
+          <w:lang w:val="en-ID"/>
+        </w:rPr>
+        <w:t xml:space="preserve"> dilakukan sebanyak 5x dan akan dilihat data yang diterimanya. </w:t>
+      </w:r>
+    </w:p>
+    <w:p>
+      <w:pPr>
+        <w:spacing w:line="360" w:lineRule="auto"/>
+        <w:rPr>
+          <w:rFonts w:ascii="Times New Roman" w:hAnsi="Times New Roman"/>
+          <w:b/>
+          <w:sz w:val="24"/>
+          <w:szCs w:val="24"/>
+          <w:lang w:val="en-ID"/>
+        </w:rPr>
+      </w:pPr>
+      <w:r>
+        <w:rPr>
+          <w:rFonts w:ascii="Times New Roman" w:hAnsi="Times New Roman"/>
+          <w:b/>
+          <w:sz w:val="24"/>
+          <w:szCs w:val="24"/>
+          <w:lang w:val="en-ID"/>
+        </w:rPr>
+        <w:t>3.2.</w:t>
+      </w:r>
+      <w:r>
+        <w:rPr>
+          <w:rFonts w:ascii="Times New Roman" w:hAnsi="Times New Roman"/>
+          <w:b/>
+          <w:sz w:val="24"/>
+          <w:szCs w:val="24"/>
+          <w:lang w:val="en-ID"/>
+        </w:rPr>
+        <w:t>1</w:t>
+      </w:r>
+      <w:r>
+        <w:rPr>
+          <w:rFonts w:ascii="Times New Roman" w:hAnsi="Times New Roman"/>
+          <w:b/>
+          <w:sz w:val="24"/>
+          <w:szCs w:val="24"/>
+          <w:lang w:val="en-ID"/>
+        </w:rPr>
+        <w:t>2</w:t>
+      </w:r>
+      <w:r>
+        <w:rPr>
+          <w:rFonts w:ascii="Times New Roman" w:hAnsi="Times New Roman"/>
+          <w:b/>
+          <w:sz w:val="24"/>
+          <w:szCs w:val="24"/>
+          <w:lang w:val="en-ID"/>
+        </w:rPr>
+        <w:t>.3</w:t>
+      </w:r>
+      <w:r>
+        <w:rPr>
+          <w:rFonts w:ascii="Times New Roman" w:hAnsi="Times New Roman"/>
+          <w:b/>
+          <w:sz w:val="24"/>
+          <w:szCs w:val="24"/>
+          <w:lang w:val="en-ID"/>
+        </w:rPr>
+        <w:t xml:space="preserve">. Bandwidth </w:t>
       </w:r>
     </w:p>
     <w:p>
       <w:pPr>
         <w:spacing w:after="0" w:line="360" w:lineRule="auto"/>
-        <w:ind w:firstLine="709"/>
-        <w:rPr>
-          <w:rFonts w:ascii="Times New Roman" w:hAnsi="Times New Roman"/>
-          <w:color w:val="000000" w:themeColor="text1"/>
-          <w:sz w:val="24"/>
-          <w:szCs w:val="24"/>
-        </w:rPr>
-      </w:pPr>
-      <w:proofErr w:type="gramStart"/>
-      <w:r>
-        <w:rPr>
-          <w:rFonts w:ascii="Times New Roman" w:hAnsi="Times New Roman"/>
-          <w:color w:val="000000" w:themeColor="text1"/>
-          <w:sz w:val="24"/>
-          <w:szCs w:val="24"/>
-        </w:rPr>
-        <w:t>3.xxx</w:t>
-      </w:r>
-      <w:proofErr w:type="gramEnd"/>
-      <w:r>
-        <w:rPr>
-          <w:rFonts w:ascii="Times New Roman" w:hAnsi="Times New Roman"/>
-          <w:color w:val="000000" w:themeColor="text1"/>
-          <w:sz w:val="24"/>
-          <w:szCs w:val="24"/>
-        </w:rPr>
-        <w:t xml:space="preserve"> [tanya] perlu activity diagram, use case diagram, use case</w:t>
-      </w:r>
-      <w:r>
-        <w:rPr>
-          <w:rFonts w:ascii="Times New Roman" w:hAnsi="Times New Roman"/>
-          <w:color w:val="000000" w:themeColor="text1"/>
-          <w:sz w:val="24"/>
-          <w:szCs w:val="24"/>
-        </w:rPr>
-        <w:t xml:space="preserve">, perancangan mqtt, </w:t>
-      </w:r>
-      <w:bookmarkStart w:id="0" w:name="_GoBack"/>
-      <w:bookmarkEnd w:id="0"/>
-      <w:r>
-        <w:rPr>
-          <w:rFonts w:ascii="Times New Roman" w:hAnsi="Times New Roman"/>
-          <w:color w:val="000000" w:themeColor="text1"/>
-          <w:sz w:val="24"/>
-          <w:szCs w:val="24"/>
-        </w:rPr>
-        <w:t xml:space="preserve"> ?</w:t>
-      </w:r>
-    </w:p>
-    <w:p>
-      <w:pPr>
-        <w:spacing w:after="0" w:line="360" w:lineRule="auto"/>
-        <w:ind w:firstLine="709"/>
-        <w:rPr>
-          <w:rFonts w:ascii="Times New Roman" w:hAnsi="Times New Roman"/>
-          <w:color w:val="000000" w:themeColor="text1"/>
-          <w:sz w:val="24"/>
-          <w:szCs w:val="24"/>
-        </w:rPr>
-      </w:pPr>
-      <w:r>
-        <w:rPr>
-          <w:rFonts w:ascii="Times New Roman" w:hAnsi="Times New Roman"/>
-          <w:color w:val="000000" w:themeColor="text1"/>
-          <w:sz w:val="24"/>
-          <w:szCs w:val="24"/>
-        </w:rPr>
-        <w:t>3.2.6. Rancangan modul LoRa pada NodeMCU Pusat</w:t>
-      </w:r>
-    </w:p>
-    <w:p>
-      <w:pPr>
-        <w:spacing w:after="0" w:line="360" w:lineRule="auto"/>
-        <w:ind w:firstLine="709"/>
-        <w:rPr>
-          <w:rFonts w:ascii="Times New Roman" w:hAnsi="Times New Roman"/>
-          <w:color w:val="000000" w:themeColor="text1"/>
-          <w:sz w:val="24"/>
-          <w:szCs w:val="24"/>
-        </w:rPr>
-      </w:pPr>
-      <w:r>
-        <w:rPr>
-          <w:rFonts w:ascii="Times New Roman" w:hAnsi="Times New Roman"/>
-          <w:color w:val="000000" w:themeColor="text1"/>
-          <w:sz w:val="24"/>
-          <w:szCs w:val="24"/>
-        </w:rPr>
-        <w:t>3.2.7. Rancangan modul LoRa pada NodeMCU QRCode</w:t>
-      </w:r>
-    </w:p>
-    <w:p>
-      <w:pPr>
-        <w:spacing w:after="0" w:line="360" w:lineRule="auto"/>
-        <w:ind w:firstLine="709"/>
-        <w:rPr>
-          <w:rFonts w:ascii="Times New Roman" w:hAnsi="Times New Roman"/>
-          <w:color w:val="000000" w:themeColor="text1"/>
-          <w:sz w:val="24"/>
-          <w:szCs w:val="24"/>
-        </w:rPr>
-      </w:pPr>
-      <w:r>
-        <w:rPr>
-          <w:rFonts w:ascii="Times New Roman" w:hAnsi="Times New Roman"/>
-          <w:color w:val="000000" w:themeColor="text1"/>
-          <w:sz w:val="24"/>
-          <w:szCs w:val="24"/>
-        </w:rPr>
-        <w:t>3.2.8. Rancangan Pengujian Sistem</w:t>
-      </w:r>
-    </w:p>
-    <w:p>
-      <w:pPr>
-        <w:spacing w:after="0" w:line="360" w:lineRule="auto"/>
-        <w:ind w:firstLine="709"/>
-        <w:rPr>
-          <w:rFonts w:ascii="Times New Roman" w:hAnsi="Times New Roman"/>
-          <w:color w:val="000000" w:themeColor="text1"/>
-          <w:sz w:val="24"/>
-          <w:szCs w:val="24"/>
-        </w:rPr>
-      </w:pPr>
-      <w:r>
-        <w:rPr>
-          <w:rFonts w:ascii="Times New Roman" w:hAnsi="Times New Roman"/>
-          <w:color w:val="000000" w:themeColor="text1"/>
-          <w:sz w:val="24"/>
-          <w:szCs w:val="24"/>
-        </w:rPr>
-        <w:t xml:space="preserve">Penelitian ini akan diuji dari parameter </w:t>
-      </w:r>
-      <w:proofErr w:type="gramStart"/>
-      <w:r>
-        <w:rPr>
-          <w:rFonts w:ascii="Times New Roman" w:hAnsi="Times New Roman"/>
-          <w:color w:val="000000" w:themeColor="text1"/>
-          <w:sz w:val="24"/>
-          <w:szCs w:val="24"/>
-        </w:rPr>
-        <w:t>berikut :</w:t>
-      </w:r>
-      <w:proofErr w:type="gramEnd"/>
-      <w:r>
-        <w:rPr>
-          <w:rFonts w:ascii="Times New Roman" w:hAnsi="Times New Roman"/>
-          <w:color w:val="000000" w:themeColor="text1"/>
-          <w:sz w:val="24"/>
-          <w:szCs w:val="24"/>
-        </w:rPr>
-        <w:t xml:space="preserve"> </w:t>
-      </w:r>
-    </w:p>
-    <w:p>
-      <w:pPr>
-        <w:spacing w:line="360" w:lineRule="auto"/>
-        <w:rPr>
-          <w:rFonts w:ascii="Times New Roman" w:hAnsi="Times New Roman"/>
-          <w:sz w:val="24"/>
-          <w:szCs w:val="24"/>
-          <w:lang w:val="en-ID"/>
-        </w:rPr>
-      </w:pPr>
-      <w:r>
-        <w:rPr>
-          <w:rFonts w:ascii="Times New Roman" w:hAnsi="Times New Roman"/>
-          <w:sz w:val="24"/>
-          <w:szCs w:val="24"/>
-          <w:lang w:val="en-ID"/>
-        </w:rPr>
-        <w:t>A. Jarak jangkauan</w:t>
-      </w:r>
-    </w:p>
-    <w:p>
-      <w:pPr>
-        <w:spacing w:line="360" w:lineRule="auto"/>
-        <w:ind w:left="284"/>
-        <w:rPr>
-          <w:rFonts w:ascii="Times New Roman" w:hAnsi="Times New Roman"/>
-          <w:sz w:val="24"/>
-          <w:szCs w:val="24"/>
-          <w:lang w:val="en-ID"/>
-        </w:rPr>
-      </w:pPr>
-      <w:r>
-        <w:rPr>
-          <w:rFonts w:ascii="Times New Roman" w:hAnsi="Times New Roman"/>
-          <w:sz w:val="24"/>
-          <w:szCs w:val="24"/>
-          <w:lang w:val="en-ID"/>
-        </w:rPr>
-        <w:t xml:space="preserve">Pengukuran ini </w:t>
-      </w:r>
-      <w:proofErr w:type="gramStart"/>
-      <w:r>
-        <w:rPr>
-          <w:rFonts w:ascii="Times New Roman" w:hAnsi="Times New Roman"/>
-          <w:sz w:val="24"/>
-          <w:szCs w:val="24"/>
-          <w:lang w:val="en-ID"/>
-        </w:rPr>
-        <w:t>akan</w:t>
-      </w:r>
-      <w:proofErr w:type="gramEnd"/>
-      <w:r>
-        <w:rPr>
-          <w:rFonts w:ascii="Times New Roman" w:hAnsi="Times New Roman"/>
-          <w:sz w:val="24"/>
-          <w:szCs w:val="24"/>
-          <w:lang w:val="en-ID"/>
-        </w:rPr>
-        <w:t xml:space="preserve"> dilakukan dengan cara mengirimkan sebuah data daftar jaga satpam pada hari itu. Pengiriman data dilakukan dari </w:t>
-      </w:r>
-      <w:r>
-        <w:rPr>
-          <w:rFonts w:ascii="Times New Roman" w:hAnsi="Times New Roman"/>
-          <w:i/>
-          <w:sz w:val="24"/>
-          <w:szCs w:val="24"/>
-          <w:lang w:val="en-ID"/>
-        </w:rPr>
-        <w:t>server</w:t>
-      </w:r>
-      <w:r>
-        <w:rPr>
-          <w:rFonts w:ascii="Times New Roman" w:hAnsi="Times New Roman"/>
-          <w:sz w:val="24"/>
-          <w:szCs w:val="24"/>
-          <w:lang w:val="en-ID"/>
-        </w:rPr>
-        <w:t xml:space="preserve"> menggunakan python yang </w:t>
-      </w:r>
-      <w:proofErr w:type="gramStart"/>
-      <w:r>
-        <w:rPr>
-          <w:rFonts w:ascii="Times New Roman" w:hAnsi="Times New Roman"/>
-          <w:sz w:val="24"/>
-          <w:szCs w:val="24"/>
-          <w:lang w:val="en-ID"/>
-        </w:rPr>
-        <w:t>akan</w:t>
-      </w:r>
-      <w:proofErr w:type="gramEnd"/>
-      <w:r>
-        <w:rPr>
-          <w:rFonts w:ascii="Times New Roman" w:hAnsi="Times New Roman"/>
-          <w:sz w:val="24"/>
-          <w:szCs w:val="24"/>
-          <w:lang w:val="en-ID"/>
-        </w:rPr>
-        <w:t xml:space="preserve"> dicatat waktu mulai pengiriman dan pada saat data sampai ke </w:t>
-      </w:r>
-      <w:r>
-        <w:rPr>
-          <w:rFonts w:ascii="Times New Roman" w:hAnsi="Times New Roman"/>
-          <w:sz w:val="24"/>
-          <w:szCs w:val="24"/>
-          <w:lang w:val="en-ID"/>
-        </w:rPr>
-        <w:t>LoRa</w:t>
-      </w:r>
-      <w:r>
-        <w:rPr>
-          <w:rFonts w:ascii="Times New Roman" w:hAnsi="Times New Roman"/>
-          <w:sz w:val="24"/>
-          <w:szCs w:val="24"/>
-          <w:lang w:val="en-ID"/>
-        </w:rPr>
-        <w:t xml:space="preserve"> node, maka waktu sampai juga akan dicatat. Prosedur tersebut dilakukan sebanyak 5x dan </w:t>
-      </w:r>
-      <w:proofErr w:type="gramStart"/>
-      <w:r>
-        <w:rPr>
-          <w:rFonts w:ascii="Times New Roman" w:hAnsi="Times New Roman"/>
-          <w:sz w:val="24"/>
-          <w:szCs w:val="24"/>
-          <w:lang w:val="en-ID"/>
-        </w:rPr>
-        <w:t>akan</w:t>
-      </w:r>
-      <w:proofErr w:type="gramEnd"/>
-      <w:r>
-        <w:rPr>
-          <w:rFonts w:ascii="Times New Roman" w:hAnsi="Times New Roman"/>
-          <w:sz w:val="24"/>
-          <w:szCs w:val="24"/>
-          <w:lang w:val="en-ID"/>
-        </w:rPr>
-        <w:t xml:space="preserve"> dirata-rata.</w:t>
-      </w:r>
-    </w:p>
-    <w:p>
-      <w:pPr>
-        <w:spacing w:line="360" w:lineRule="auto"/>
-        <w:rPr>
-          <w:rFonts w:ascii="Times New Roman" w:hAnsi="Times New Roman"/>
-          <w:sz w:val="24"/>
-          <w:szCs w:val="24"/>
-          <w:lang w:val="en-ID"/>
-        </w:rPr>
-      </w:pPr>
-      <w:r>
-        <w:rPr>
-          <w:rFonts w:ascii="Times New Roman" w:hAnsi="Times New Roman"/>
-          <w:sz w:val="24"/>
-          <w:szCs w:val="24"/>
-          <w:lang w:val="en-ID"/>
-        </w:rPr>
-        <w:t>B. Kecepatan komunikasi data</w:t>
-      </w:r>
-    </w:p>
-    <w:p>
-      <w:pPr>
-        <w:spacing w:line="360" w:lineRule="auto"/>
-        <w:ind w:left="284"/>
-        <w:rPr>
-          <w:rFonts w:ascii="Times New Roman" w:hAnsi="Times New Roman"/>
-          <w:sz w:val="24"/>
-          <w:szCs w:val="24"/>
-          <w:lang w:val="en-ID"/>
-        </w:rPr>
-      </w:pPr>
-      <w:r>
-        <w:rPr>
-          <w:rFonts w:ascii="Times New Roman" w:hAnsi="Times New Roman"/>
-          <w:sz w:val="24"/>
-          <w:szCs w:val="24"/>
-          <w:lang w:val="en-ID"/>
-        </w:rPr>
-        <w:t xml:space="preserve">Pengukuran ini </w:t>
-      </w:r>
-      <w:proofErr w:type="gramStart"/>
-      <w:r>
-        <w:rPr>
-          <w:rFonts w:ascii="Times New Roman" w:hAnsi="Times New Roman"/>
-          <w:sz w:val="24"/>
-          <w:szCs w:val="24"/>
-          <w:lang w:val="en-ID"/>
-        </w:rPr>
-        <w:t>akan</w:t>
-      </w:r>
-      <w:proofErr w:type="gramEnd"/>
-      <w:r>
-        <w:rPr>
-          <w:rFonts w:ascii="Times New Roman" w:hAnsi="Times New Roman"/>
-          <w:sz w:val="24"/>
-          <w:szCs w:val="24"/>
-          <w:lang w:val="en-ID"/>
-        </w:rPr>
-        <w:t xml:space="preserve"> dilakukan dengan cara melihat dari 3 </w:t>
-      </w:r>
-      <w:r>
-        <w:rPr>
-          <w:rFonts w:ascii="Times New Roman" w:hAnsi="Times New Roman"/>
-          <w:sz w:val="24"/>
-          <w:szCs w:val="24"/>
-          <w:lang w:val="en-ID"/>
-        </w:rPr>
-        <w:t>LoRa</w:t>
-      </w:r>
-      <w:r>
-        <w:rPr>
-          <w:rFonts w:ascii="Times New Roman" w:hAnsi="Times New Roman"/>
-          <w:sz w:val="24"/>
-          <w:szCs w:val="24"/>
-          <w:lang w:val="en-ID"/>
-        </w:rPr>
-        <w:t xml:space="preserve"> node yang terpasang, apakah seluruh datanya sudah masuk dengan baik atau belum. 3 </w:t>
-      </w:r>
-      <w:r>
-        <w:rPr>
-          <w:rFonts w:ascii="Times New Roman" w:hAnsi="Times New Roman"/>
-          <w:sz w:val="24"/>
-          <w:szCs w:val="24"/>
-          <w:lang w:val="en-ID"/>
-        </w:rPr>
-        <w:t>LoRa</w:t>
-      </w:r>
-      <w:r>
-        <w:rPr>
-          <w:rFonts w:ascii="Times New Roman" w:hAnsi="Times New Roman"/>
-          <w:sz w:val="24"/>
-          <w:szCs w:val="24"/>
-          <w:lang w:val="en-ID"/>
-        </w:rPr>
-        <w:t xml:space="preserve"> node tersebut </w:t>
-      </w:r>
-      <w:proofErr w:type="gramStart"/>
-      <w:r>
-        <w:rPr>
-          <w:rFonts w:ascii="Times New Roman" w:hAnsi="Times New Roman"/>
-          <w:sz w:val="24"/>
-          <w:szCs w:val="24"/>
-          <w:lang w:val="en-ID"/>
-        </w:rPr>
-        <w:t>akan</w:t>
-      </w:r>
-      <w:proofErr w:type="gramEnd"/>
-      <w:r>
-        <w:rPr>
-          <w:rFonts w:ascii="Times New Roman" w:hAnsi="Times New Roman"/>
-          <w:sz w:val="24"/>
-          <w:szCs w:val="24"/>
-          <w:lang w:val="en-ID"/>
-        </w:rPr>
-        <w:t xml:space="preserve"> dipasang di tempat yang berbeda-beda. Prosedur tersebut </w:t>
-      </w:r>
-      <w:proofErr w:type="gramStart"/>
-      <w:r>
-        <w:rPr>
-          <w:rFonts w:ascii="Times New Roman" w:hAnsi="Times New Roman"/>
-          <w:sz w:val="24"/>
-          <w:szCs w:val="24"/>
-          <w:lang w:val="en-ID"/>
-        </w:rPr>
-        <w:t>akan</w:t>
-      </w:r>
-      <w:proofErr w:type="gramEnd"/>
-      <w:r>
-        <w:rPr>
-          <w:rFonts w:ascii="Times New Roman" w:hAnsi="Times New Roman"/>
-          <w:sz w:val="24"/>
-          <w:szCs w:val="24"/>
-          <w:lang w:val="en-ID"/>
-        </w:rPr>
-        <w:t xml:space="preserve"> dilakukan sebanyak 5x dan akan dilihat data yang diterimanya. </w:t>
-      </w:r>
-    </w:p>
-    <w:p>
-      <w:pPr>
-        <w:spacing w:line="360" w:lineRule="auto"/>
-        <w:rPr>
-          <w:rFonts w:ascii="Times New Roman" w:hAnsi="Times New Roman"/>
-          <w:sz w:val="24"/>
-          <w:szCs w:val="24"/>
-          <w:lang w:val="en-ID"/>
-        </w:rPr>
-      </w:pPr>
-      <w:r>
-        <w:rPr>
-          <w:rFonts w:ascii="Times New Roman" w:hAnsi="Times New Roman"/>
-          <w:sz w:val="24"/>
-          <w:szCs w:val="24"/>
-          <w:lang w:val="en-ID"/>
-        </w:rPr>
-        <w:t xml:space="preserve">C. Bandwidth </w:t>
-      </w:r>
-    </w:p>
-    <w:p>
-      <w:pPr>
-        <w:spacing w:after="0" w:line="360" w:lineRule="auto"/>
-        <w:ind w:firstLine="709"/>
+        <w:ind w:left="851" w:firstLine="283"/>
         <w:rPr>
           <w:rFonts w:ascii="Times New Roman" w:hAnsi="Times New Roman"/>
           <w:color w:val="000000" w:themeColor="text1"/>
@@ -15318,64 +17022,6 @@
           <w:lang w:val="en-ID"/>
         </w:rPr>
         <w:t>Metode Evaluasi</w:t>
-      </w:r>
-    </w:p>
-    <w:p>
-      <w:pPr>
-        <w:spacing w:line="360" w:lineRule="auto"/>
-        <w:rPr>
-          <w:rFonts w:ascii="Times New Roman" w:hAnsi="Times New Roman"/>
-          <w:sz w:val="24"/>
-          <w:szCs w:val="24"/>
-          <w:lang w:val="en-ID"/>
-        </w:rPr>
-      </w:pPr>
-      <w:r>
-        <w:rPr>
-          <w:rFonts w:ascii="Times New Roman" w:hAnsi="Times New Roman"/>
-          <w:sz w:val="24"/>
-          <w:szCs w:val="24"/>
-          <w:lang w:val="en-ID"/>
-        </w:rPr>
-        <w:t xml:space="preserve">Ada 3 hal yang dapat dijadikan sebagai evaluasi sistem penerapan jaringan </w:t>
-      </w:r>
-      <w:r>
-        <w:rPr>
-          <w:rFonts w:ascii="Times New Roman" w:hAnsi="Times New Roman"/>
-          <w:sz w:val="24"/>
-          <w:szCs w:val="24"/>
-          <w:lang w:val="en-ID"/>
-        </w:rPr>
-        <w:t>LoRa</w:t>
-      </w:r>
-      <w:r>
-        <w:rPr>
-          <w:rFonts w:ascii="Times New Roman" w:hAnsi="Times New Roman"/>
-          <w:sz w:val="24"/>
-          <w:szCs w:val="24"/>
-          <w:lang w:val="en-ID"/>
-        </w:rPr>
-        <w:t xml:space="preserve"> </w:t>
-      </w:r>
-      <w:proofErr w:type="gramStart"/>
-      <w:r>
-        <w:rPr>
-          <w:rFonts w:ascii="Times New Roman" w:hAnsi="Times New Roman"/>
-          <w:sz w:val="24"/>
-          <w:szCs w:val="24"/>
-          <w:lang w:val="en-ID"/>
-        </w:rPr>
-        <w:t>ini :</w:t>
-      </w:r>
-      <w:proofErr w:type="gramEnd"/>
-      <w:r>
-        <w:rPr>
-          <w:rFonts w:ascii="Times New Roman" w:hAnsi="Times New Roman"/>
-          <w:sz w:val="24"/>
-          <w:szCs w:val="24"/>
-          <w:lang w:val="en-ID"/>
-        </w:rPr>
-        <w:t xml:space="preserve"> </w:t>
       </w:r>
     </w:p>
     <w:p>
@@ -16163,7 +17809,7 @@
       </w:pPr>
     </w:p>
     <w:sectPr>
-      <w:footerReference w:type="default" r:id="rId15"/>
+      <w:footerReference w:type="default" r:id="rId33"/>
       <w:pgSz w:w="11907" w:h="16839" w:code="9"/>
       <w:pgMar w:top="2268" w:right="1701" w:bottom="1701" w:left="2268" w:header="720" w:footer="720" w:gutter="0"/>
       <w:cols w:space="720"/>
@@ -16219,7 +17865,7 @@
       <w:rPr>
         <w:noProof/>
       </w:rPr>
-      <w:t>27</w:t>
+      <w:t>29</w:t>
     </w:r>
     <w:r>
       <w:fldChar w:fldCharType="end"/>
@@ -18307,7 +19953,7 @@
 </file>
 
 <file path=customXml/itemProps1.xml><?xml version="1.0" encoding="utf-8"?>
-<ds:datastoreItem xmlns:ds="http://schemas.openxmlformats.org/officeDocument/2006/customXml" ds:itemID="{AC597B3D-854C-4556-A62B-38B362A15C0B}">
+<ds:datastoreItem xmlns:ds="http://schemas.openxmlformats.org/officeDocument/2006/customXml" ds:itemID="{77BF9F0D-786A-4415-9B0A-7CCCCEAB3C8B}">
   <ds:schemaRefs>
     <ds:schemaRef ds:uri="http://schemas.openxmlformats.org/officeDocument/2006/bibliography"/>
   </ds:schemaRefs>

</xml_diff>

<commit_message>
Konsul - 2 Pak willy (Isi bab 3)
</commit_message>
<xml_diff>
--- a/SEMINAR.docx
+++ b/SEMINAR.docx
@@ -10821,6 +10821,15 @@
           <w:sz w:val="24"/>
           <w:szCs w:val="24"/>
         </w:rPr>
+        <w:t xml:space="preserve">Minimal Android </w:t>
+      </w:r>
+      <w:r>
+        <w:rPr>
+          <w:rFonts w:ascii="Times New Roman" w:hAnsi="Times New Roman"/>
+          <w:color w:val="000000" w:themeColor="text1"/>
+          <w:sz w:val="24"/>
+          <w:szCs w:val="24"/>
+        </w:rPr>
         <w:t>API SDK : 29 atau lebih</w:t>
       </w:r>
     </w:p>
@@ -11249,97 +11258,6 @@
           <w:szCs w:val="24"/>
         </w:rPr>
       </w:pPr>
-      <w:r>
-        <w:rPr>
-          <w:rFonts w:ascii="Times New Roman" w:hAnsi="Times New Roman"/>
-          <w:color w:val="000000" w:themeColor="text1"/>
-          <w:sz w:val="24"/>
-          <w:szCs w:val="24"/>
-        </w:rPr>
-        <w:t xml:space="preserve">Sistem </w:t>
-      </w:r>
-      <w:proofErr w:type="gramStart"/>
-      <w:r>
-        <w:rPr>
-          <w:rFonts w:ascii="Times New Roman" w:hAnsi="Times New Roman"/>
-          <w:color w:val="000000" w:themeColor="text1"/>
-          <w:sz w:val="24"/>
-          <w:szCs w:val="24"/>
-        </w:rPr>
-        <w:t>Operasi</w:t>
-      </w:r>
-      <w:r>
-        <w:rPr>
-          <w:rFonts w:ascii="Times New Roman" w:hAnsi="Times New Roman"/>
-          <w:color w:val="000000" w:themeColor="text1"/>
-          <w:sz w:val="24"/>
-          <w:szCs w:val="24"/>
-        </w:rPr>
-        <w:t xml:space="preserve"> :</w:t>
-      </w:r>
-      <w:proofErr w:type="gramEnd"/>
-    </w:p>
-    <w:p>
-      <w:pPr>
-        <w:pStyle w:val="ListParagraph"/>
-        <w:numPr>
-          <w:ilvl w:val="0"/>
-          <w:numId w:val="5"/>
-        </w:numPr>
-        <w:spacing w:after="0" w:line="360" w:lineRule="auto"/>
-        <w:rPr>
-          <w:rFonts w:ascii="Times New Roman" w:hAnsi="Times New Roman"/>
-          <w:color w:val="000000" w:themeColor="text1"/>
-          <w:sz w:val="24"/>
-          <w:szCs w:val="24"/>
-        </w:rPr>
-      </w:pPr>
-      <w:r>
-        <w:rPr>
-          <w:rFonts w:ascii="Times New Roman" w:hAnsi="Times New Roman"/>
-          <w:color w:val="000000" w:themeColor="text1"/>
-          <w:sz w:val="24"/>
-          <w:szCs w:val="24"/>
-        </w:rPr>
-        <w:t>API SDK : 29 atau lebih</w:t>
-      </w:r>
-    </w:p>
-    <w:p>
-      <w:pPr>
-        <w:pStyle w:val="ListParagraph"/>
-        <w:numPr>
-          <w:ilvl w:val="0"/>
-          <w:numId w:val="5"/>
-        </w:numPr>
-        <w:spacing w:after="0" w:line="360" w:lineRule="auto"/>
-        <w:rPr>
-          <w:rFonts w:ascii="Times New Roman" w:hAnsi="Times New Roman"/>
-          <w:color w:val="000000" w:themeColor="text1"/>
-          <w:sz w:val="24"/>
-          <w:szCs w:val="24"/>
-        </w:rPr>
-      </w:pPr>
-      <w:r>
-        <w:rPr>
-          <w:rFonts w:ascii="Times New Roman" w:hAnsi="Times New Roman"/>
-          <w:color w:val="000000" w:themeColor="text1"/>
-          <w:sz w:val="24"/>
-          <w:szCs w:val="24"/>
-        </w:rPr>
-        <w:t>Memory : 2 GB RAM atau lebih</w:t>
-      </w:r>
-    </w:p>
-    <w:p>
-      <w:pPr>
-        <w:spacing w:after="0" w:line="360" w:lineRule="auto"/>
-        <w:ind w:firstLine="567"/>
-        <w:rPr>
-          <w:rFonts w:ascii="Times New Roman" w:hAnsi="Times New Roman"/>
-          <w:color w:val="000000" w:themeColor="text1"/>
-          <w:sz w:val="24"/>
-          <w:szCs w:val="24"/>
-        </w:rPr>
-      </w:pPr>
       <w:proofErr w:type="gramStart"/>
       <w:r>
         <w:rPr>
@@ -11463,7 +11381,6 @@
           <w:sz w:val="24"/>
           <w:szCs w:val="24"/>
         </w:rPr>
-        <w:lastRenderedPageBreak/>
         <w:t>VueJS</w:t>
       </w:r>
     </w:p>
@@ -11587,7 +11504,17 @@
           <w:sz w:val="24"/>
           <w:szCs w:val="24"/>
         </w:rPr>
-        <w:t>yang menerapkan jaringan LoRa.  Jaringan LoRa memungkinkan perangkat untuk berkomunikasi dengan jarak jauh dengan daya yang rendah.</w:t>
+        <w:t xml:space="preserve">yang menerapkan jaringan LoRa.  Jaringan LoRa memungkinkan perangkat untuk </w:t>
+      </w:r>
+      <w:r>
+        <w:rPr>
+          <w:rFonts w:ascii="Times New Roman" w:hAnsi="Times New Roman"/>
+          <w:color w:val="000000" w:themeColor="text1"/>
+          <w:sz w:val="24"/>
+          <w:szCs w:val="24"/>
+        </w:rPr>
+        <w:lastRenderedPageBreak/>
+        <w:t>berkomunikasi dengan jarak jauh dengan daya yang rendah.</w:t>
       </w:r>
       <w:r>
         <w:rPr>
@@ -11618,7 +11545,7 @@
           <w:sz w:val="24"/>
           <w:szCs w:val="24"/>
         </w:rPr>
-        <w:t>3.2.1. Blok Diagram</w:t>
+        <w:t>3.2.1. Activity Diagram (gambar diganti)</w:t>
       </w:r>
     </w:p>
     <w:p>
@@ -11757,7 +11684,18 @@
           <w:sz w:val="24"/>
           <w:szCs w:val="24"/>
         </w:rPr>
-        <w:t xml:space="preserve">Pada website admin tersebut, data penjadwalan satpam </w:t>
+        <w:t xml:space="preserve">Pada website admin tersebut, </w:t>
+      </w:r>
+      <w:bookmarkStart w:id="0" w:name="_GoBack"/>
+      <w:bookmarkEnd w:id="0"/>
+      <w:r>
+        <w:rPr>
+          <w:rFonts w:ascii="Times New Roman" w:hAnsi="Times New Roman"/>
+          <w:color w:val="000000" w:themeColor="text1"/>
+          <w:sz w:val="24"/>
+          <w:szCs w:val="24"/>
+        </w:rPr>
+        <w:t xml:space="preserve">data penjadwalan satpam </w:t>
       </w:r>
       <w:proofErr w:type="gramStart"/>
       <w:r>
@@ -12018,7 +11956,43 @@
           <w:sz w:val="24"/>
           <w:szCs w:val="24"/>
         </w:rPr>
-        <w:t xml:space="preserve">jaringan </w:t>
+        <w:t>jaringan LoRa</w:t>
+      </w:r>
+      <w:r>
+        <w:rPr>
+          <w:rFonts w:ascii="Times New Roman" w:hAnsi="Times New Roman"/>
+          <w:color w:val="000000" w:themeColor="text1"/>
+          <w:sz w:val="24"/>
+          <w:szCs w:val="24"/>
+        </w:rPr>
+        <w:t xml:space="preserve">.  Setelah semua node memiliki QRCode yang siap discan, maka satpam dapat mulai bekerja patroli mengelilingi lokasi sesuai jadwalnya. </w:t>
+      </w:r>
+      <w:r>
+        <w:rPr>
+          <w:rFonts w:ascii="Times New Roman" w:hAnsi="Times New Roman"/>
+          <w:color w:val="000000" w:themeColor="text1"/>
+          <w:sz w:val="24"/>
+          <w:szCs w:val="24"/>
+        </w:rPr>
+        <w:t xml:space="preserve">Satpam dapat membuka aplikasi </w:t>
+      </w:r>
+      <w:r>
+        <w:rPr>
+          <w:rFonts w:ascii="Times New Roman" w:hAnsi="Times New Roman"/>
+          <w:color w:val="000000" w:themeColor="text1"/>
+          <w:sz w:val="24"/>
+          <w:szCs w:val="24"/>
+        </w:rPr>
+        <w:t>terlebih dahulu</w:t>
+      </w:r>
+      <w:r>
+        <w:rPr>
+          <w:rFonts w:ascii="Times New Roman" w:hAnsi="Times New Roman"/>
+          <w:color w:val="000000" w:themeColor="text1"/>
+          <w:sz w:val="24"/>
+          <w:szCs w:val="24"/>
+        </w:rPr>
+        <w:t xml:space="preserve"> untuk melakukan pemindaian QRCode yang </w:t>
       </w:r>
       <w:r>
         <w:rPr>
@@ -12028,43 +12002,7 @@
           <w:szCs w:val="24"/>
         </w:rPr>
         <w:lastRenderedPageBreak/>
-        <w:t>LoRa</w:t>
-      </w:r>
-      <w:r>
-        <w:rPr>
-          <w:rFonts w:ascii="Times New Roman" w:hAnsi="Times New Roman"/>
-          <w:color w:val="000000" w:themeColor="text1"/>
-          <w:sz w:val="24"/>
-          <w:szCs w:val="24"/>
-        </w:rPr>
-        <w:t xml:space="preserve">.  Setelah semua node memiliki QRCode yang siap discan, maka satpam dapat mulai bekerja patroli mengelilingi lokasi sesuai jadwalnya. </w:t>
-      </w:r>
-      <w:r>
-        <w:rPr>
-          <w:rFonts w:ascii="Times New Roman" w:hAnsi="Times New Roman"/>
-          <w:color w:val="000000" w:themeColor="text1"/>
-          <w:sz w:val="24"/>
-          <w:szCs w:val="24"/>
-        </w:rPr>
-        <w:t xml:space="preserve">Satpam dapat membuka aplikasi </w:t>
-      </w:r>
-      <w:r>
-        <w:rPr>
-          <w:rFonts w:ascii="Times New Roman" w:hAnsi="Times New Roman"/>
-          <w:color w:val="000000" w:themeColor="text1"/>
-          <w:sz w:val="24"/>
-          <w:szCs w:val="24"/>
-        </w:rPr>
-        <w:t>terlebih dahulu</w:t>
-      </w:r>
-      <w:r>
-        <w:rPr>
-          <w:rFonts w:ascii="Times New Roman" w:hAnsi="Times New Roman"/>
-          <w:color w:val="000000" w:themeColor="text1"/>
-          <w:sz w:val="24"/>
-          <w:szCs w:val="24"/>
-        </w:rPr>
-        <w:t xml:space="preserve"> untuk melakukan pemindaian QRCode yang sudah terpasang dimasing-masing node. Setelah membuka, satpam harus login terlebih dahulu</w:t>
+        <w:t>sudah terpasang dimasing-masing node. Setelah membuka, satpam harus login terlebih dahulu</w:t>
       </w:r>
       <w:r>
         <w:rPr>
@@ -12242,6 +12180,38 @@
         </w:rPr>
         <w:t>Arsitektur Sistem</w:t>
       </w:r>
+      <w:r>
+        <w:rPr>
+          <w:rFonts w:ascii="Times New Roman" w:hAnsi="Times New Roman"/>
+          <w:b/>
+          <w:color w:val="000000" w:themeColor="text1"/>
+          <w:sz w:val="24"/>
+          <w:szCs w:val="24"/>
+        </w:rPr>
+        <w:t xml:space="preserve"> (dibalik urutannya </w:t>
+      </w:r>
+      <w:proofErr w:type="gramStart"/>
+      <w:r>
+        <w:rPr>
+          <w:rFonts w:ascii="Times New Roman" w:hAnsi="Times New Roman"/>
+          <w:b/>
+          <w:color w:val="000000" w:themeColor="text1"/>
+          <w:sz w:val="24"/>
+          <w:szCs w:val="24"/>
+        </w:rPr>
+        <w:t>sama</w:t>
+      </w:r>
+      <w:proofErr w:type="gramEnd"/>
+      <w:r>
+        <w:rPr>
+          <w:rFonts w:ascii="Times New Roman" w:hAnsi="Times New Roman"/>
+          <w:b/>
+          <w:color w:val="000000" w:themeColor="text1"/>
+          <w:sz w:val="24"/>
+          <w:szCs w:val="24"/>
+        </w:rPr>
+        <w:t xml:space="preserve"> activity diagram)</w:t>
+      </w:r>
     </w:p>
     <w:p>
       <w:pPr>
@@ -12263,7 +12233,7 @@
         </w:rPr>
         <w:drawing>
           <wp:inline distT="0" distB="0" distL="0" distR="0" wp14:anchorId="35097EFA" wp14:editId="4858FBD6">
-            <wp:extent cx="5038089" cy="4350158"/>
+            <wp:extent cx="5038089" cy="4350157"/>
             <wp:effectExtent l="0" t="0" r="0" b="0"/>
             <wp:docPr id="5" name="Picture 5"/>
             <wp:cNvGraphicFramePr>
@@ -12293,7 +12263,7 @@
                   <pic:spPr bwMode="auto">
                     <a:xfrm>
                       <a:off x="0" y="0"/>
-                      <a:ext cx="5038089" cy="4350158"/>
+                      <a:ext cx="5038089" cy="4350157"/>
                     </a:xfrm>
                     <a:prstGeom prst="rect">
                       <a:avLst/>
@@ -12328,64 +12298,184 @@
           <w:sz w:val="24"/>
           <w:szCs w:val="24"/>
         </w:rPr>
+        <w:t>Dikasi gambar 1.....</w:t>
+      </w:r>
+    </w:p>
+    <w:p>
+      <w:pPr>
+        <w:spacing w:after="0" w:line="360" w:lineRule="auto"/>
+        <w:ind w:firstLine="709"/>
+        <w:rPr>
+          <w:rFonts w:ascii="Times New Roman" w:hAnsi="Times New Roman"/>
+          <w:color w:val="000000" w:themeColor="text1"/>
+          <w:sz w:val="24"/>
+          <w:szCs w:val="24"/>
+        </w:rPr>
+      </w:pPr>
+      <w:r>
+        <w:rPr>
+          <w:rFonts w:ascii="Times New Roman" w:hAnsi="Times New Roman"/>
+          <w:color w:val="000000" w:themeColor="text1"/>
+          <w:sz w:val="24"/>
+          <w:szCs w:val="24"/>
+        </w:rPr>
+        <w:t xml:space="preserve">Arsitektur sistem </w:t>
+      </w:r>
+      <w:r>
+        <w:rPr>
+          <w:rFonts w:ascii="Times New Roman" w:hAnsi="Times New Roman"/>
+          <w:color w:val="000000" w:themeColor="text1"/>
+          <w:sz w:val="24"/>
+          <w:szCs w:val="24"/>
+        </w:rPr>
+        <w:t>1.2...xxx</w:t>
+      </w:r>
+      <w:r>
+        <w:rPr>
+          <w:rFonts w:ascii="Times New Roman" w:hAnsi="Times New Roman"/>
+          <w:color w:val="000000" w:themeColor="text1"/>
+          <w:sz w:val="24"/>
+          <w:szCs w:val="24"/>
+        </w:rPr>
+        <w:t xml:space="preserve"> merupakan arsitektur keseluruhan dari sistem monitoring kea</w:t>
+      </w:r>
+      <w:r>
+        <w:rPr>
+          <w:rFonts w:ascii="Times New Roman" w:hAnsi="Times New Roman"/>
+          <w:color w:val="000000" w:themeColor="text1"/>
+          <w:sz w:val="24"/>
+          <w:szCs w:val="24"/>
+        </w:rPr>
+        <w:t>manan gedung. Namun didalam penelitian ini, penulis</w:t>
+      </w:r>
+      <w:r>
+        <w:rPr>
+          <w:rFonts w:ascii="Times New Roman" w:hAnsi="Times New Roman"/>
+          <w:color w:val="000000" w:themeColor="text1"/>
+          <w:sz w:val="24"/>
+          <w:szCs w:val="24"/>
+        </w:rPr>
+        <w:t xml:space="preserve"> </w:t>
+      </w:r>
+      <w:r>
+        <w:rPr>
+          <w:rFonts w:ascii="Times New Roman" w:hAnsi="Times New Roman"/>
+          <w:color w:val="000000" w:themeColor="text1"/>
+          <w:sz w:val="24"/>
+          <w:szCs w:val="24"/>
+        </w:rPr>
+        <w:t xml:space="preserve">hanya </w:t>
+      </w:r>
+      <w:proofErr w:type="gramStart"/>
+      <w:r>
+        <w:rPr>
+          <w:rFonts w:ascii="Times New Roman" w:hAnsi="Times New Roman"/>
+          <w:color w:val="000000" w:themeColor="text1"/>
+          <w:sz w:val="24"/>
+          <w:szCs w:val="24"/>
+        </w:rPr>
+        <w:t>akan</w:t>
+      </w:r>
+      <w:proofErr w:type="gramEnd"/>
+      <w:r>
+        <w:rPr>
+          <w:rFonts w:ascii="Times New Roman" w:hAnsi="Times New Roman"/>
+          <w:color w:val="000000" w:themeColor="text1"/>
+          <w:sz w:val="24"/>
+          <w:szCs w:val="24"/>
+        </w:rPr>
+        <w:t xml:space="preserve"> </w:t>
+      </w:r>
+      <w:r>
+        <w:rPr>
+          <w:rFonts w:ascii="Times New Roman" w:hAnsi="Times New Roman"/>
+          <w:color w:val="000000" w:themeColor="text1"/>
+          <w:sz w:val="24"/>
+          <w:szCs w:val="24"/>
+        </w:rPr>
         <w:lastRenderedPageBreak/>
-        <w:t>Arsitektur sistem diatas merupakan arsitektur keseluruhan dari sistem monitoring keamanan gedung. Namun yang [tanya</w:t>
-      </w:r>
-      <w:proofErr w:type="gramStart"/>
-      <w:r>
-        <w:rPr>
-          <w:rFonts w:ascii="Times New Roman" w:hAnsi="Times New Roman"/>
-          <w:color w:val="000000" w:themeColor="text1"/>
-          <w:sz w:val="24"/>
-          <w:szCs w:val="24"/>
-        </w:rPr>
-        <w:t>]saya</w:t>
-      </w:r>
-      <w:proofErr w:type="gramEnd"/>
-      <w:r>
-        <w:rPr>
-          <w:rFonts w:ascii="Times New Roman" w:hAnsi="Times New Roman"/>
-          <w:color w:val="000000" w:themeColor="text1"/>
-          <w:sz w:val="24"/>
-          <w:szCs w:val="24"/>
-        </w:rPr>
-        <w:t xml:space="preserve"> akan teliti</w:t>
-      </w:r>
-      <w:r>
-        <w:rPr>
-          <w:rFonts w:ascii="Times New Roman" w:hAnsi="Times New Roman"/>
-          <w:color w:val="000000" w:themeColor="text1"/>
-          <w:sz w:val="24"/>
-          <w:szCs w:val="24"/>
-        </w:rPr>
-        <w:t xml:space="preserve"> (ditandai warna merah)</w:t>
-      </w:r>
-      <w:r>
-        <w:rPr>
-          <w:rFonts w:ascii="Times New Roman" w:hAnsi="Times New Roman"/>
-          <w:color w:val="000000" w:themeColor="text1"/>
-          <w:sz w:val="24"/>
-          <w:szCs w:val="24"/>
-        </w:rPr>
-        <w:t xml:space="preserve"> adalah bagian </w:t>
-      </w:r>
-      <w:r>
-        <w:rPr>
-          <w:rFonts w:ascii="Times New Roman" w:hAnsi="Times New Roman"/>
-          <w:color w:val="000000" w:themeColor="text1"/>
-          <w:sz w:val="24"/>
-          <w:szCs w:val="24"/>
-        </w:rPr>
-        <w:t xml:space="preserve">pembangunan jaringan LoRa untuk komunikasi data dan pembuatan website halaman admin sebagai pendukung jalannya sistem. </w:t>
-      </w:r>
-      <w:r>
-        <w:rPr>
-          <w:rFonts w:ascii="Times New Roman" w:hAnsi="Times New Roman"/>
-          <w:color w:val="000000" w:themeColor="text1"/>
-          <w:sz w:val="24"/>
-          <w:szCs w:val="24"/>
-        </w:rPr>
-        <w:t xml:space="preserve"> Sedangkan untuk yang lainnya, sudah ada di penelitian lain.</w:t>
+        <w:t>meneliti</w:t>
+      </w:r>
+      <w:r>
+        <w:rPr>
+          <w:rFonts w:ascii="Times New Roman" w:hAnsi="Times New Roman"/>
+          <w:color w:val="000000" w:themeColor="text1"/>
+          <w:sz w:val="24"/>
+          <w:szCs w:val="24"/>
+        </w:rPr>
+        <w:t xml:space="preserve"> </w:t>
+      </w:r>
+      <w:r>
+        <w:rPr>
+          <w:rFonts w:ascii="Times New Roman" w:hAnsi="Times New Roman"/>
+          <w:color w:val="000000" w:themeColor="text1"/>
+          <w:sz w:val="24"/>
+          <w:szCs w:val="24"/>
+        </w:rPr>
+        <w:t>pembangunan jaringan LoRa untuk komunikasi data</w:t>
+      </w:r>
+      <w:r>
+        <w:rPr>
+          <w:rFonts w:ascii="Times New Roman" w:hAnsi="Times New Roman"/>
+          <w:color w:val="000000" w:themeColor="text1"/>
+          <w:sz w:val="24"/>
+          <w:szCs w:val="24"/>
+        </w:rPr>
+        <w:t>, server laravel dan python sebagai backend dari keseluruhan sistem, dan</w:t>
+      </w:r>
+      <w:r>
+        <w:rPr>
+          <w:rFonts w:ascii="Times New Roman" w:hAnsi="Times New Roman"/>
+          <w:color w:val="000000" w:themeColor="text1"/>
+          <w:sz w:val="24"/>
+          <w:szCs w:val="24"/>
+        </w:rPr>
+        <w:t xml:space="preserve"> pembuatan website halaman admin sebagai pendukung jalannya sistem</w:t>
+      </w:r>
+      <w:r>
+        <w:rPr>
+          <w:rFonts w:ascii="Times New Roman" w:hAnsi="Times New Roman"/>
+          <w:color w:val="000000" w:themeColor="text1"/>
+          <w:sz w:val="24"/>
+          <w:szCs w:val="24"/>
+        </w:rPr>
+        <w:t xml:space="preserve"> (ditandai warna merah pada gambar)</w:t>
+      </w:r>
+      <w:r>
+        <w:rPr>
+          <w:rFonts w:ascii="Times New Roman" w:hAnsi="Times New Roman"/>
+          <w:color w:val="000000" w:themeColor="text1"/>
+          <w:sz w:val="24"/>
+          <w:szCs w:val="24"/>
+        </w:rPr>
+        <w:t xml:space="preserve">. </w:t>
+      </w:r>
+      <w:r>
+        <w:rPr>
+          <w:rFonts w:ascii="Times New Roman" w:hAnsi="Times New Roman"/>
+          <w:color w:val="000000" w:themeColor="text1"/>
+          <w:sz w:val="24"/>
+          <w:szCs w:val="24"/>
+        </w:rPr>
+        <w:t xml:space="preserve"> Sedangkan untuk yang lainnya</w:t>
+      </w:r>
+      <w:r>
+        <w:rPr>
+          <w:rFonts w:ascii="Times New Roman" w:hAnsi="Times New Roman"/>
+          <w:color w:val="000000" w:themeColor="text1"/>
+          <w:sz w:val="24"/>
+          <w:szCs w:val="24"/>
+        </w:rPr>
+        <w:t xml:space="preserve"> seperti aplikasi android</w:t>
+      </w:r>
+      <w:r>
+        <w:rPr>
+          <w:rFonts w:ascii="Times New Roman" w:hAnsi="Times New Roman"/>
+          <w:color w:val="000000" w:themeColor="text1"/>
+          <w:sz w:val="24"/>
+          <w:szCs w:val="24"/>
+        </w:rPr>
+        <w:t>, sudah ada di penelitian lain.</w:t>
       </w:r>
     </w:p>
     <w:p>
@@ -12660,18 +12750,7 @@
           <w:szCs w:val="24"/>
           <w:lang w:val="en-ID"/>
         </w:rPr>
-        <w:t xml:space="preserve"> yang ditampilkan. Data user dapat berupa admin maupun satpam</w:t>
-      </w:r>
-      <w:bookmarkStart w:id="0" w:name="_GoBack"/>
-      <w:bookmarkEnd w:id="0"/>
-      <w:r>
-        <w:rPr>
-          <w:rFonts w:ascii="Times New Roman" w:hAnsi="Times New Roman"/>
-          <w:sz w:val="24"/>
-          <w:szCs w:val="24"/>
-          <w:lang w:val="en-ID"/>
-        </w:rPr>
-        <w:t xml:space="preserve">. </w:t>
+        <w:t xml:space="preserve"> yang ditampilkan. Data user dapat berupa admin maupun satpam. </w:t>
       </w:r>
     </w:p>
     <w:p>
@@ -12906,55 +12985,6 @@
           <w:lang w:val="en-ID"/>
         </w:rPr>
         <w:t xml:space="preserve"> digunakan untuk mengatur berbagai data seperti profil satpam, penjadwalan satpam, waktu penjagaan, ruangan, gedung, lantai pada ruangan, laporan harian, dan laporan keseluruhan.</w:t>
-      </w:r>
-    </w:p>
-    <w:p>
-      <w:pPr>
-        <w:spacing w:after="0" w:line="360" w:lineRule="auto"/>
-        <w:rPr>
-          <w:rFonts w:ascii="Times New Roman" w:hAnsi="Times New Roman"/>
-          <w:sz w:val="24"/>
-          <w:szCs w:val="24"/>
-          <w:lang w:val="en-ID"/>
-        </w:rPr>
-      </w:pPr>
-      <w:r>
-        <w:rPr>
-          <w:rFonts w:ascii="Times New Roman" w:hAnsi="Times New Roman"/>
-          <w:sz w:val="24"/>
-          <w:szCs w:val="24"/>
-          <w:lang w:val="en-ID"/>
-        </w:rPr>
-        <w:t xml:space="preserve">Diganti mockup, </w:t>
-      </w:r>
-      <w:r>
-        <w:rPr>
-          <w:rFonts w:ascii="Times New Roman" w:hAnsi="Times New Roman"/>
-          <w:sz w:val="24"/>
-          <w:szCs w:val="24"/>
-          <w:lang w:val="en-ID"/>
-        </w:rPr>
-        <w:t xml:space="preserve">SS masukin ke </w:t>
-      </w:r>
-      <w:proofErr w:type="gramStart"/>
-      <w:r>
-        <w:rPr>
-          <w:rFonts w:ascii="Times New Roman" w:hAnsi="Times New Roman"/>
-          <w:sz w:val="24"/>
-          <w:szCs w:val="24"/>
-          <w:lang w:val="en-ID"/>
-        </w:rPr>
-        <w:t>bab</w:t>
-      </w:r>
-      <w:proofErr w:type="gramEnd"/>
-      <w:r>
-        <w:rPr>
-          <w:rFonts w:ascii="Times New Roman" w:hAnsi="Times New Roman"/>
-          <w:sz w:val="24"/>
-          <w:szCs w:val="24"/>
-          <w:lang w:val="en-ID"/>
-        </w:rPr>
-        <w:t xml:space="preserve"> 4</w:t>
       </w:r>
     </w:p>
     <w:p>
@@ -14287,17 +14317,7 @@
           <w:sz w:val="24"/>
           <w:szCs w:val="24"/>
         </w:rPr>
-        <w:t>ctivity diagram, use case diagram, use case</w:t>
-      </w:r>
-      <w:r>
-        <w:rPr>
-          <w:rFonts w:ascii="Times New Roman" w:hAnsi="Times New Roman"/>
-          <w:b/>
-          <w:color w:val="000000" w:themeColor="text1"/>
-          <w:sz w:val="24"/>
-          <w:szCs w:val="24"/>
-        </w:rPr>
-        <w:t>, perancangan mqtt</w:t>
+        <w:t>ctivity diagram</w:t>
       </w:r>
     </w:p>
     <w:p>
@@ -14319,7 +14339,7 @@
           <w:sz w:val="24"/>
           <w:szCs w:val="24"/>
         </w:rPr>
-        <w:t>3.2.6. Use Case Diagram</w:t>
+        <w:t>3.2.8. Perancangan MQTT</w:t>
       </w:r>
     </w:p>
     <w:p>
@@ -14342,50 +14362,6 @@
           <w:szCs w:val="24"/>
         </w:rPr>
         <w:lastRenderedPageBreak/>
-        <w:t>3.2.7. Use Case</w:t>
-      </w:r>
-    </w:p>
-    <w:p>
-      <w:pPr>
-        <w:spacing w:after="0" w:line="360" w:lineRule="auto"/>
-        <w:rPr>
-          <w:rFonts w:ascii="Times New Roman" w:hAnsi="Times New Roman"/>
-          <w:b/>
-          <w:color w:val="000000" w:themeColor="text1"/>
-          <w:sz w:val="24"/>
-          <w:szCs w:val="24"/>
-        </w:rPr>
-      </w:pPr>
-      <w:r>
-        <w:rPr>
-          <w:rFonts w:ascii="Times New Roman" w:hAnsi="Times New Roman"/>
-          <w:b/>
-          <w:color w:val="000000" w:themeColor="text1"/>
-          <w:sz w:val="24"/>
-          <w:szCs w:val="24"/>
-        </w:rPr>
-        <w:t>3.2.8. Perancangan MQTT</w:t>
-      </w:r>
-    </w:p>
-    <w:p>
-      <w:pPr>
-        <w:spacing w:after="0" w:line="360" w:lineRule="auto"/>
-        <w:rPr>
-          <w:rFonts w:ascii="Times New Roman" w:hAnsi="Times New Roman"/>
-          <w:b/>
-          <w:color w:val="000000" w:themeColor="text1"/>
-          <w:sz w:val="24"/>
-          <w:szCs w:val="24"/>
-        </w:rPr>
-      </w:pPr>
-      <w:r>
-        <w:rPr>
-          <w:rFonts w:ascii="Times New Roman" w:hAnsi="Times New Roman"/>
-          <w:b/>
-          <w:color w:val="000000" w:themeColor="text1"/>
-          <w:sz w:val="24"/>
-          <w:szCs w:val="24"/>
-        </w:rPr>
         <w:t>3.2.</w:t>
       </w:r>
       <w:r>
@@ -14417,50 +14393,6 @@
           <w:szCs w:val="24"/>
         </w:rPr>
         <w:t>Gateway</w:t>
-      </w:r>
-    </w:p>
-    <w:p>
-      <w:pPr>
-        <w:spacing w:after="0" w:line="360" w:lineRule="auto"/>
-        <w:rPr>
-          <w:rFonts w:ascii="Times New Roman" w:hAnsi="Times New Roman"/>
-          <w:b/>
-          <w:color w:val="000000" w:themeColor="text1"/>
-          <w:sz w:val="24"/>
-          <w:szCs w:val="24"/>
-        </w:rPr>
-      </w:pPr>
-      <w:r>
-        <w:rPr>
-          <w:rFonts w:ascii="Times New Roman" w:hAnsi="Times New Roman"/>
-          <w:b/>
-          <w:color w:val="000000" w:themeColor="text1"/>
-          <w:sz w:val="24"/>
-          <w:szCs w:val="24"/>
-        </w:rPr>
-        <w:t>[</w:t>
-      </w:r>
-      <w:proofErr w:type="gramStart"/>
-      <w:r>
-        <w:rPr>
-          <w:rFonts w:ascii="Times New Roman" w:hAnsi="Times New Roman"/>
-          <w:b/>
-          <w:color w:val="000000" w:themeColor="text1"/>
-          <w:sz w:val="24"/>
-          <w:szCs w:val="24"/>
-        </w:rPr>
-        <w:t>tanya</w:t>
-      </w:r>
-      <w:proofErr w:type="gramEnd"/>
-      <w:r>
-        <w:rPr>
-          <w:rFonts w:ascii="Times New Roman" w:hAnsi="Times New Roman"/>
-          <w:b/>
-          <w:color w:val="000000" w:themeColor="text1"/>
-          <w:sz w:val="24"/>
-          <w:szCs w:val="24"/>
-        </w:rPr>
-        <w:t>] namanya udah bener nodemcu gateway &amp; node ?</w:t>
       </w:r>
     </w:p>
     <w:p>
@@ -14797,17 +14729,7 @@
           <w:szCs w:val="24"/>
           <w:lang w:val="en-ID"/>
         </w:rPr>
-        <w:t>1</w:t>
-      </w:r>
-      <w:r>
-        <w:rPr>
-          <w:rFonts w:ascii="Times New Roman" w:hAnsi="Times New Roman"/>
-          <w:b/>
-          <w:sz w:val="24"/>
-          <w:szCs w:val="24"/>
-          <w:lang w:val="en-ID"/>
-        </w:rPr>
-        <w:t>2</w:t>
+        <w:t>12</w:t>
       </w:r>
       <w:r>
         <w:rPr>
@@ -14976,17 +14898,7 @@
           <w:szCs w:val="24"/>
           <w:lang w:val="en-ID"/>
         </w:rPr>
-        <w:t>1</w:t>
-      </w:r>
-      <w:r>
-        <w:rPr>
-          <w:rFonts w:ascii="Times New Roman" w:hAnsi="Times New Roman"/>
-          <w:b/>
-          <w:sz w:val="24"/>
-          <w:szCs w:val="24"/>
-          <w:lang w:val="en-ID"/>
-        </w:rPr>
-        <w:t>2</w:t>
+        <w:t>12</w:t>
       </w:r>
       <w:r>
         <w:rPr>
@@ -15073,6 +14985,39 @@
       <w:pPr>
         <w:spacing w:after="0" w:line="360" w:lineRule="auto"/>
         <w:ind w:firstLine="709"/>
+        <w:rPr>
+          <w:rFonts w:ascii="Times New Roman" w:hAnsi="Times New Roman"/>
+          <w:color w:val="000000" w:themeColor="text1"/>
+          <w:sz w:val="24"/>
+          <w:szCs w:val="24"/>
+        </w:rPr>
+      </w:pPr>
+    </w:p>
+    <w:p>
+      <w:pPr>
+        <w:spacing w:after="0" w:line="360" w:lineRule="auto"/>
+        <w:rPr>
+          <w:rFonts w:ascii="Times New Roman" w:hAnsi="Times New Roman"/>
+          <w:color w:val="000000" w:themeColor="text1"/>
+          <w:sz w:val="24"/>
+          <w:szCs w:val="24"/>
+        </w:rPr>
+      </w:pPr>
+    </w:p>
+    <w:p>
+      <w:pPr>
+        <w:spacing w:after="0" w:line="360" w:lineRule="auto"/>
+        <w:rPr>
+          <w:rFonts w:ascii="Times New Roman" w:hAnsi="Times New Roman"/>
+          <w:color w:val="000000" w:themeColor="text1"/>
+          <w:sz w:val="24"/>
+          <w:szCs w:val="24"/>
+        </w:rPr>
+      </w:pPr>
+    </w:p>
+    <w:p>
+      <w:pPr>
+        <w:spacing w:after="0" w:line="360" w:lineRule="auto"/>
         <w:rPr>
           <w:rFonts w:ascii="Times New Roman" w:hAnsi="Times New Roman"/>
           <w:color w:val="000000" w:themeColor="text1"/>
@@ -17071,7 +17016,6 @@
           <w:docPartUnique/>
         </w:docPartObj>
       </w:sdtPr>
-      <w:sdtEndPr/>
       <w:sdtContent>
         <w:p>
           <w:pPr>
@@ -17088,7 +17032,6 @@
             <w:id w:val="111145805"/>
             <w:bibliography/>
           </w:sdtPr>
-          <w:sdtEndPr/>
           <w:sdtContent>
             <w:p>
               <w:pPr>
@@ -17865,7 +17808,7 @@
       <w:rPr>
         <w:noProof/>
       </w:rPr>
-      <w:t>29</w:t>
+      <w:t>28</w:t>
     </w:r>
     <w:r>
       <w:fldChar w:fldCharType="end"/>
@@ -19953,7 +19896,7 @@
 </file>
 
 <file path=customXml/itemProps1.xml><?xml version="1.0" encoding="utf-8"?>
-<ds:datastoreItem xmlns:ds="http://schemas.openxmlformats.org/officeDocument/2006/customXml" ds:itemID="{77BF9F0D-786A-4415-9B0A-7CCCCEAB3C8B}">
+<ds:datastoreItem xmlns:ds="http://schemas.openxmlformats.org/officeDocument/2006/customXml" ds:itemID="{32255601-05DD-4346-BC82-7B9DF84C9877}">
   <ds:schemaRefs>
     <ds:schemaRef ds:uri="http://schemas.openxmlformats.org/officeDocument/2006/bibliography"/>
   </ds:schemaRefs>

</xml_diff>